<commit_message>
Near "final" version of paper and slides
</commit_message>
<xml_diff>
--- a/GradProject.docx
+++ b/GradProject.docx
@@ -1,6 +1,6 @@
 
 <file path=word/document.xml><?xml version="1.0" encoding="utf-8"?>
-<w:document xmlns:wpc="http://schemas.microsoft.com/office/word/2010/wordprocessingCanvas" xmlns:mc="http://schemas.openxmlformats.org/markup-compatibility/2006" xmlns:o="urn:schemas-microsoft-com:office:office" xmlns:r="http://schemas.openxmlformats.org/officeDocument/2006/relationships" xmlns:m="http://schemas.openxmlformats.org/officeDocument/2006/math" xmlns:v="urn:schemas-microsoft-com:vml" xmlns:wp14="http://schemas.microsoft.com/office/word/2010/wordprocessingDrawing" xmlns:wp="http://schemas.openxmlformats.org/drawingml/2006/wordprocessingDrawing" xmlns:w10="urn:schemas-microsoft-com:office:word" xmlns:w="http://schemas.openxmlformats.org/wordprocessingml/2006/main" xmlns:w14="http://schemas.microsoft.com/office/word/2010/wordml" xmlns:wpg="http://schemas.microsoft.com/office/word/2010/wordprocessingGroup" xmlns:wpi="http://schemas.microsoft.com/office/word/2010/wordprocessingInk" xmlns:wne="http://schemas.microsoft.com/office/word/2006/wordml" xmlns:wps="http://schemas.microsoft.com/office/word/2010/wordprocessingShape" mc:Ignorable="w14 wp14">
+<w:document xmlns:wpc="http://schemas.microsoft.com/office/word/2010/wordprocessingCanvas" xmlns:mc="http://schemas.openxmlformats.org/markup-compatibility/2006" xmlns:o="urn:schemas-microsoft-com:office:office" xmlns:r="http://schemas.openxmlformats.org/officeDocument/2006/relationships" xmlns:m="http://schemas.openxmlformats.org/officeDocument/2006/math" xmlns:v="urn:schemas-microsoft-com:vml" xmlns:wp14="http://schemas.microsoft.com/office/word/2010/wordprocessingDrawing" xmlns:wp="http://schemas.openxmlformats.org/drawingml/2006/wordprocessingDrawing" xmlns:w10="urn:schemas-microsoft-com:office:word" xmlns:w="http://schemas.openxmlformats.org/wordprocessingml/2006/main" xmlns:w14="http://schemas.microsoft.com/office/word/2010/wordml" xmlns:w15="http://schemas.microsoft.com/office/word/2012/wordml" xmlns:wpg="http://schemas.microsoft.com/office/word/2010/wordprocessingGroup" xmlns:wpi="http://schemas.microsoft.com/office/word/2010/wordprocessingInk" xmlns:wne="http://schemas.microsoft.com/office/word/2006/wordml" xmlns:wps="http://schemas.microsoft.com/office/word/2010/wordprocessingShape" mc:Ignorable="w14 w15 wp14">
   <w:body>
     <w:p>
       <w:pPr>
@@ -20,7 +20,7 @@
           <w:color w:val="FF0000"/>
         </w:rPr>
         <w:sectPr>
-          <w:footerReference w:type="even" r:id="rId9"/>
+          <w:footerReference w:type="even" r:id="rId8"/>
           <w:pgSz w:w="12240" w:h="15840" w:code="1"/>
           <w:pgMar w:top="1080" w:right="1080" w:bottom="1440" w:left="1080" w:header="720" w:footer="720" w:gutter="0"/>
           <w:cols w:space="720"/>
@@ -39,7 +39,6 @@
         <w:rPr>
           <w:spacing w:val="-2"/>
         </w:rPr>
-        <w:lastRenderedPageBreak/>
         <w:t xml:space="preserve">Mary </w:t>
       </w:r>
       <w:r>
@@ -115,7 +114,6 @@
         <w:rPr>
           <w:spacing w:val="-2"/>
         </w:rPr>
-        <w:lastRenderedPageBreak/>
         <w:t>Advisor: Michael P. McGuire</w:t>
       </w:r>
       <w:r>
@@ -210,7 +208,6 @@
           <w:b/>
           <w:sz w:val="24"/>
         </w:rPr>
-        <w:lastRenderedPageBreak/>
         <w:t>ABSTRACT</w:t>
       </w:r>
     </w:p>
@@ -471,7 +468,7 @@
       <w:r>
         <w:t>rground (</w:t>
       </w:r>
-      <w:hyperlink r:id="rId10" w:history="1">
+      <w:hyperlink r:id="rId9" w:history="1">
         <w:r>
           <w:rPr>
             <w:rStyle w:val="Hyperlink"/>
@@ -502,7 +499,6 @@
         <w:pStyle w:val="Heading3"/>
       </w:pPr>
       <w:r>
-        <w:lastRenderedPageBreak/>
         <w:t xml:space="preserve">Data </w:t>
       </w:r>
       <w:r>
@@ -1237,7 +1233,6 @@
         <w:t xml:space="preserve">Once the data analysis is complete, I would like to filter the upset results to those that have the most impact/are the most influential. To do that, I will categorize the upsets by their magnitude. </w:t>
       </w:r>
       <w:r>
-        <w:lastRenderedPageBreak/>
         <w:t>Through use of clustering and classification, I will categorize the results to be low, medium, and high, focusing only on the medium and high results for the remaining testing.</w:t>
       </w:r>
     </w:p>
@@ -1810,7 +1805,7 @@
                     <pic:cNvPicPr/>
                   </pic:nvPicPr>
                   <pic:blipFill rotWithShape="1">
-                    <a:blip r:embed="rId11" cstate="print">
+                    <a:blip r:embed="rId10" cstate="print">
                       <a:extLst>
                         <a:ext uri="{28A0092B-C50C-407E-A947-70E740481C1C}">
                           <a14:useLocalDpi xmlns:a14="http://schemas.microsoft.com/office/drawing/2010/main" val="0"/>
@@ -1890,7 +1885,7 @@
                     <pic:cNvPicPr/>
                   </pic:nvPicPr>
                   <pic:blipFill rotWithShape="1">
-                    <a:blip r:embed="rId12" cstate="print">
+                    <a:blip r:embed="rId11" cstate="print">
                       <a:extLst>
                         <a:ext uri="{28A0092B-C50C-407E-A947-70E740481C1C}">
                           <a14:useLocalDpi xmlns:a14="http://schemas.microsoft.com/office/drawing/2010/main" val="0"/>
@@ -1954,7 +1949,6 @@
           <w:noProof/>
           <w:color w:val="FF0000"/>
         </w:rPr>
-        <w:lastRenderedPageBreak/>
         <w:drawing>
           <wp:inline distT="0" distB="0" distL="0" distR="0" wp14:anchorId="56D8D698" wp14:editId="57AD7C94">
             <wp:extent cx="3051155" cy="2054431"/>
@@ -1971,7 +1965,7 @@
                     <pic:cNvPicPr/>
                   </pic:nvPicPr>
                   <pic:blipFill rotWithShape="1">
-                    <a:blip r:embed="rId13" cstate="print">
+                    <a:blip r:embed="rId12" cstate="print">
                       <a:extLst>
                         <a:ext uri="{28A0092B-C50C-407E-A947-70E740481C1C}">
                           <a14:useLocalDpi xmlns:a14="http://schemas.microsoft.com/office/drawing/2010/main" val="0"/>
@@ -2054,7 +2048,7 @@
                     <pic:cNvPicPr/>
                   </pic:nvPicPr>
                   <pic:blipFill rotWithShape="1">
-                    <a:blip r:embed="rId14" cstate="print">
+                    <a:blip r:embed="rId13" cstate="print">
                       <a:extLst>
                         <a:ext uri="{28A0092B-C50C-407E-A947-70E740481C1C}">
                           <a14:useLocalDpi xmlns:a14="http://schemas.microsoft.com/office/drawing/2010/main" val="0"/>
@@ -2137,7 +2131,7 @@
                     <pic:cNvPicPr/>
                   </pic:nvPicPr>
                   <pic:blipFill rotWithShape="1">
-                    <a:blip r:embed="rId15" cstate="print">
+                    <a:blip r:embed="rId14" cstate="print">
                       <a:extLst>
                         <a:ext uri="{28A0092B-C50C-407E-A947-70E740481C1C}">
                           <a14:useLocalDpi xmlns:a14="http://schemas.microsoft.com/office/drawing/2010/main" val="0"/>
@@ -2221,7 +2215,7 @@
                     <pic:cNvPicPr/>
                   </pic:nvPicPr>
                   <pic:blipFill rotWithShape="1">
-                    <a:blip r:embed="rId16" cstate="print">
+                    <a:blip r:embed="rId15" cstate="print">
                       <a:extLst>
                         <a:ext uri="{28A0092B-C50C-407E-A947-70E740481C1C}">
                           <a14:useLocalDpi xmlns:a14="http://schemas.microsoft.com/office/drawing/2010/main" val="0"/>
@@ -2301,7 +2295,7 @@
                     <pic:cNvPicPr/>
                   </pic:nvPicPr>
                   <pic:blipFill rotWithShape="1">
-                    <a:blip r:embed="rId17" cstate="print">
+                    <a:blip r:embed="rId16" cstate="print">
                       <a:extLst>
                         <a:ext uri="{28A0092B-C50C-407E-A947-70E740481C1C}">
                           <a14:useLocalDpi xmlns:a14="http://schemas.microsoft.com/office/drawing/2010/main" val="0"/>
@@ -2384,7 +2378,7 @@
                     <pic:cNvPicPr/>
                   </pic:nvPicPr>
                   <pic:blipFill rotWithShape="1">
-                    <a:blip r:embed="rId18" cstate="print">
+                    <a:blip r:embed="rId17" cstate="print">
                       <a:extLst>
                         <a:ext uri="{28A0092B-C50C-407E-A947-70E740481C1C}">
                           <a14:useLocalDpi xmlns:a14="http://schemas.microsoft.com/office/drawing/2010/main" val="0"/>
@@ -2511,7 +2505,6 @@
         <w:t xml:space="preserve"> the scatterplot matrix did not show any well-defined linear or other similar relationship between the variables </w:t>
       </w:r>
       <w:r>
-        <w:lastRenderedPageBreak/>
         <w:t>themselves and/or upset</w:t>
       </w:r>
       <w:r>
@@ -2546,7 +2539,7 @@
                     <pic:cNvPicPr/>
                   </pic:nvPicPr>
                   <pic:blipFill rotWithShape="1">
-                    <a:blip r:embed="rId19" cstate="print">
+                    <a:blip r:embed="rId18" cstate="print">
                       <a:extLst>
                         <a:ext uri="{28A0092B-C50C-407E-A947-70E740481C1C}">
                           <a14:useLocalDpi xmlns:a14="http://schemas.microsoft.com/office/drawing/2010/main" val="0"/>
@@ -3603,7 +3596,6 @@
         <w:t xml:space="preserve">, and each tree leaf node has a classification label. A </w:t>
       </w:r>
       <w:r>
-        <w:lastRenderedPageBreak/>
         <w:t>path from the root to a leaf node is a representation of a classification rule.</w:t>
       </w:r>
     </w:p>
@@ -3764,10 +3756,7 @@
         <w:t>- accuracy (FP is false positive, FN is false negative)</w:t>
       </w:r>
       <w:r>
-        <w:t xml:space="preserve"> </w:t>
-      </w:r>
-      <w:r>
-        <w:t>):</w:t>
+        <w:t>:</w:t>
       </w:r>
     </w:p>
     <w:p>
@@ -4042,13 +4031,7 @@
                   <w:rPr>
                     <w:rFonts w:ascii="Cambria Math" w:hAnsi="Cambria Math"/>
                   </w:rPr>
-                  <m:t>sensiti</m:t>
-                </m:r>
-                <m:r>
-                  <w:rPr>
-                    <w:rFonts w:ascii="Cambria Math" w:hAnsi="Cambria Math"/>
-                  </w:rPr>
-                  <m:t>vity*P</m:t>
+                  <m:t>sensitivity*P</m:t>
                 </m:r>
               </m:e>
             </m:d>
@@ -4432,7 +4415,7 @@
                     <pic:cNvPicPr/>
                   </pic:nvPicPr>
                   <pic:blipFill rotWithShape="1">
-                    <a:blip r:embed="rId20" cstate="print">
+                    <a:blip r:embed="rId19" cstate="print">
                       <a:extLst>
                         <a:ext uri="{28A0092B-C50C-407E-A947-70E740481C1C}">
                           <a14:useLocalDpi xmlns:a14="http://schemas.microsoft.com/office/drawing/2010/main" val="0"/>
@@ -4578,7 +4561,7 @@
                     <pic:cNvPicPr/>
                   </pic:nvPicPr>
                   <pic:blipFill rotWithShape="1">
-                    <a:blip r:embed="rId21" cstate="print">
+                    <a:blip r:embed="rId20" cstate="print">
                       <a:extLst>
                         <a:ext uri="{28A0092B-C50C-407E-A947-70E740481C1C}">
                           <a14:useLocalDpi xmlns:a14="http://schemas.microsoft.com/office/drawing/2010/main" val="0"/>
@@ -4737,7 +4720,6 @@
           <w:noProof/>
           <w:color w:val="FF0000"/>
         </w:rPr>
-        <w:lastRenderedPageBreak/>
         <w:drawing>
           <wp:inline distT="0" distB="0" distL="0" distR="0" wp14:anchorId="2620BF92" wp14:editId="5162102A">
             <wp:extent cx="3050315" cy="3966359"/>
@@ -4754,7 +4736,7 @@
                     <pic:cNvPicPr/>
                   </pic:nvPicPr>
                   <pic:blipFill rotWithShape="1">
-                    <a:blip r:embed="rId22" cstate="print">
+                    <a:blip r:embed="rId21" cstate="print">
                       <a:extLst>
                         <a:ext uri="{28A0092B-C50C-407E-A947-70E740481C1C}">
                           <a14:useLocalDpi xmlns:a14="http://schemas.microsoft.com/office/drawing/2010/main" val="0"/>
@@ -4909,7 +4891,7 @@
                     <pic:cNvPicPr/>
                   </pic:nvPicPr>
                   <pic:blipFill rotWithShape="1">
-                    <a:blip r:embed="rId23" cstate="print">
+                    <a:blip r:embed="rId22" cstate="print">
                       <a:extLst>
                         <a:ext uri="{28A0092B-C50C-407E-A947-70E740481C1C}">
                           <a14:useLocalDpi xmlns:a14="http://schemas.microsoft.com/office/drawing/2010/main" val="0"/>
@@ -4947,8 +4929,8 @@
       <w:pPr>
         <w:pStyle w:val="Caption"/>
       </w:pPr>
-      <w:bookmarkStart w:id="11" w:name="_Ref469462754"/>
-      <w:bookmarkStart w:id="12" w:name="_Ref469462759"/>
+      <w:bookmarkStart w:id="11" w:name="_Ref469462759"/>
+      <w:bookmarkStart w:id="12" w:name="_Ref469462754"/>
       <w:r>
         <w:t xml:space="preserve">Figure </w:t>
       </w:r>
@@ -4960,20 +4942,20 @@
           <w:t>13</w:t>
         </w:r>
       </w:fldSimple>
+      <w:bookmarkEnd w:id="11"/>
+      <w:r>
+        <w:t xml:space="preserve">. Number of Clusters to Determine Best </w:t>
+      </w:r>
+      <w:r>
+        <w:rPr>
+          <w:i/>
+        </w:rPr>
+        <w:t>k</w:t>
+      </w:r>
+      <w:r>
+        <w:t xml:space="preserve"> Value</w:t>
+      </w:r>
       <w:bookmarkEnd w:id="12"/>
-      <w:r>
-        <w:t xml:space="preserve">. Number of Clusters to Determine Best </w:t>
-      </w:r>
-      <w:r>
-        <w:rPr>
-          <w:i/>
-        </w:rPr>
-        <w:t>k</w:t>
-      </w:r>
-      <w:r>
-        <w:t xml:space="preserve"> Value</w:t>
-      </w:r>
-      <w:bookmarkEnd w:id="11"/>
     </w:p>
     <w:p>
       <w:pPr>
@@ -5094,7 +5076,7 @@
                     <pic:cNvPicPr/>
                   </pic:nvPicPr>
                   <pic:blipFill rotWithShape="1">
-                    <a:blip r:embed="rId24" cstate="print">
+                    <a:blip r:embed="rId23" cstate="print">
                       <a:extLst>
                         <a:ext uri="{28A0092B-C50C-407E-A947-70E740481C1C}">
                           <a14:useLocalDpi xmlns:a14="http://schemas.microsoft.com/office/drawing/2010/main" val="0"/>
@@ -5182,7 +5164,7 @@
                     <pic:cNvPicPr/>
                   </pic:nvPicPr>
                   <pic:blipFill rotWithShape="1">
-                    <a:blip r:embed="rId25" cstate="print">
+                    <a:blip r:embed="rId24" cstate="print">
                       <a:extLst>
                         <a:ext uri="{28A0092B-C50C-407E-A947-70E740481C1C}">
                           <a14:useLocalDpi xmlns:a14="http://schemas.microsoft.com/office/drawing/2010/main" val="0"/>
@@ -5343,11 +5325,10 @@
         <w:rPr>
           <w:noProof/>
         </w:rPr>
-        <w:lastRenderedPageBreak/>
         <w:drawing>
           <wp:inline distT="0" distB="0" distL="0" distR="0" wp14:anchorId="034E9565" wp14:editId="78C5FBCF">
-            <wp:extent cx="3051958" cy="4277063"/>
-            <wp:effectExtent l="0" t="0" r="0" b="9525"/>
+            <wp:extent cx="2852928" cy="4005072"/>
+            <wp:effectExtent l="0" t="0" r="5080" b="0"/>
             <wp:docPr id="20" name="Picture 20"/>
             <wp:cNvGraphicFramePr>
               <a:graphicFrameLocks xmlns:a="http://schemas.openxmlformats.org/drawingml/2006/main" noChangeAspect="1"/>
@@ -5360,7 +5341,7 @@
                     <pic:cNvPicPr/>
                   </pic:nvPicPr>
                   <pic:blipFill rotWithShape="1">
-                    <a:blip r:embed="rId26">
+                    <a:blip r:embed="rId25" cstate="print">
                       <a:extLst>
                         <a:ext uri="{28A0092B-C50C-407E-A947-70E740481C1C}">
                           <a14:useLocalDpi xmlns:a14="http://schemas.microsoft.com/office/drawing/2010/main" val="0"/>
@@ -5373,7 +5354,7 @@
                   <pic:spPr bwMode="auto">
                     <a:xfrm>
                       <a:off x="0" y="0"/>
-                      <a:ext cx="3054096" cy="4280059"/>
+                      <a:ext cx="2852928" cy="4005072"/>
                     </a:xfrm>
                     <a:prstGeom prst="rect">
                       <a:avLst/>
@@ -5450,11 +5431,10 @@
         <w:rPr>
           <w:noProof/>
         </w:rPr>
-        <w:lastRenderedPageBreak/>
         <w:drawing>
           <wp:inline distT="0" distB="0" distL="0" distR="0" wp14:anchorId="74D37E6A" wp14:editId="70A59DD8">
-            <wp:extent cx="3051959" cy="4236655"/>
-            <wp:effectExtent l="0" t="0" r="0" b="0"/>
+            <wp:extent cx="2852928" cy="3959352"/>
+            <wp:effectExtent l="0" t="0" r="5080" b="3175"/>
             <wp:docPr id="19" name="Picture 19"/>
             <wp:cNvGraphicFramePr>
               <a:graphicFrameLocks xmlns:a="http://schemas.openxmlformats.org/drawingml/2006/main" noChangeAspect="1"/>
@@ -5467,7 +5447,7 @@
                     <pic:cNvPicPr/>
                   </pic:nvPicPr>
                   <pic:blipFill rotWithShape="1">
-                    <a:blip r:embed="rId27">
+                    <a:blip r:embed="rId26" cstate="print">
                       <a:extLst>
                         <a:ext uri="{28A0092B-C50C-407E-A947-70E740481C1C}">
                           <a14:useLocalDpi xmlns:a14="http://schemas.microsoft.com/office/drawing/2010/main" val="0"/>
@@ -5480,7 +5460,7 @@
                   <pic:spPr bwMode="auto">
                     <a:xfrm>
                       <a:off x="0" y="0"/>
-                      <a:ext cx="3054096" cy="4239622"/>
+                      <a:ext cx="2852928" cy="3959352"/>
                     </a:xfrm>
                     <a:prstGeom prst="rect">
                       <a:avLst/>
@@ -5536,6 +5516,7 @@
         <w:pStyle w:val="Heading3"/>
       </w:pPr>
       <w:r>
+        <w:lastRenderedPageBreak/>
         <w:t>Classification</w:t>
       </w:r>
     </w:p>
@@ -5680,7 +5661,7 @@
                     <pic:cNvPicPr/>
                   </pic:nvPicPr>
                   <pic:blipFill>
-                    <a:blip r:embed="rId28">
+                    <a:blip r:embed="rId27">
                       <a:extLst>
                         <a:ext uri="{28A0092B-C50C-407E-A947-70E740481C1C}">
                           <a14:useLocalDpi xmlns:a14="http://schemas.microsoft.com/office/drawing/2010/main" val="0"/>
@@ -5717,7 +5698,6 @@
     </w:p>
     <w:p>
       <w:r>
-        <w:lastRenderedPageBreak/>
         <w:t xml:space="preserve">The evaluation metrics for Naïve Bayes classification were calculated using </w:t>
       </w:r>
       <w:r>
@@ -6204,7 +6184,6 @@
           <w:noProof/>
           <w:lang w:eastAsia="en-US"/>
         </w:rPr>
-        <w:lastRenderedPageBreak/>
         <w:drawing>
           <wp:inline distT="0" distB="0" distL="0" distR="0" wp14:anchorId="2FC0BECF" wp14:editId="1064D981">
             <wp:extent cx="3054096" cy="2077786"/>
@@ -6221,7 +6200,7 @@
                     <pic:cNvPicPr/>
                   </pic:nvPicPr>
                   <pic:blipFill rotWithShape="1">
-                    <a:blip r:embed="rId29" cstate="print">
+                    <a:blip r:embed="rId28" cstate="print">
                       <a:extLst>
                         <a:ext uri="{28A0092B-C50C-407E-A947-70E740481C1C}">
                           <a14:useLocalDpi xmlns:a14="http://schemas.microsoft.com/office/drawing/2010/main" val="0"/>
@@ -6308,7 +6287,7 @@
                     <pic:cNvPicPr/>
                   </pic:nvPicPr>
                   <pic:blipFill>
-                    <a:blip r:embed="rId30" cstate="print">
+                    <a:blip r:embed="rId29" cstate="print">
                       <a:extLst>
                         <a:ext uri="{28A0092B-C50C-407E-A947-70E740481C1C}">
                           <a14:useLocalDpi xmlns:a14="http://schemas.microsoft.com/office/drawing/2010/main" val="0"/>
@@ -6429,7 +6408,7 @@
                     <pic:cNvPicPr/>
                   </pic:nvPicPr>
                   <pic:blipFill>
-                    <a:blip r:embed="rId31">
+                    <a:blip r:embed="rId30">
                       <a:extLst>
                         <a:ext uri="{28A0092B-C50C-407E-A947-70E740481C1C}">
                           <a14:useLocalDpi xmlns:a14="http://schemas.microsoft.com/office/drawing/2010/main" val="0"/>
@@ -6521,6 +6500,7 @@
         <w:spacing w:after="120"/>
       </w:pPr>
       <w:r>
+        <w:lastRenderedPageBreak/>
         <w:t>The overall accuracy:</w:t>
       </w:r>
       <w:r>
@@ -6831,7 +6811,6 @@
         <w:pStyle w:val="Heading6"/>
       </w:pPr>
       <w:r>
-        <w:lastRenderedPageBreak/>
         <w:t>Precision and Recall</w:t>
       </w:r>
     </w:p>
@@ -7332,7 +7311,6 @@
           <w:noProof/>
           <w:lang w:eastAsia="en-US"/>
         </w:rPr>
-        <w:lastRenderedPageBreak/>
         <w:drawing>
           <wp:inline distT="0" distB="0" distL="0" distR="0" wp14:anchorId="06A258E2" wp14:editId="1D387BCB">
             <wp:extent cx="3054096" cy="2054202"/>
@@ -7349,7 +7327,7 @@
                     <pic:cNvPicPr/>
                   </pic:nvPicPr>
                   <pic:blipFill rotWithShape="1">
-                    <a:blip r:embed="rId32" cstate="print">
+                    <a:blip r:embed="rId31" cstate="print">
                       <a:extLst>
                         <a:ext uri="{28A0092B-C50C-407E-A947-70E740481C1C}">
                           <a14:useLocalDpi xmlns:a14="http://schemas.microsoft.com/office/drawing/2010/main" val="0"/>
@@ -7434,7 +7412,7 @@
                     <pic:cNvPicPr/>
                   </pic:nvPicPr>
                   <pic:blipFill>
-                    <a:blip r:embed="rId33" cstate="print">
+                    <a:blip r:embed="rId32" cstate="print">
                       <a:extLst>
                         <a:ext uri="{28A0092B-C50C-407E-A947-70E740481C1C}">
                           <a14:useLocalDpi xmlns:a14="http://schemas.microsoft.com/office/drawing/2010/main" val="0"/>
@@ -7543,7 +7521,7 @@
                     <pic:cNvPicPr/>
                   </pic:nvPicPr>
                   <pic:blipFill>
-                    <a:blip r:embed="rId34">
+                    <a:blip r:embed="rId33">
                       <a:extLst>
                         <a:ext uri="{28A0092B-C50C-407E-A947-70E740481C1C}">
                           <a14:useLocalDpi xmlns:a14="http://schemas.microsoft.com/office/drawing/2010/main" val="0"/>
@@ -7838,6 +7816,7 @@
         <w:ind w:left="360"/>
       </w:pPr>
       <w:r>
+        <w:lastRenderedPageBreak/>
         <w:t>No Upset</w:t>
       </w:r>
       <w:r>
@@ -8001,7 +7980,6 @@
         <w:spacing w:after="120"/>
       </w:pPr>
       <w:r>
-        <w:lastRenderedPageBreak/>
         <w:t>The recall for each value:</w:t>
       </w:r>
     </w:p>
@@ -8173,80 +8151,98 @@
     <w:p>
       <w:pPr>
         <w:pStyle w:val="Heading4"/>
-        <w:rPr>
-          <w:color w:val="FF0000"/>
-        </w:rPr>
-      </w:pPr>
-      <w:r>
-        <w:rPr>
-          <w:color w:val="FF0000"/>
-        </w:rPr>
+      </w:pPr>
+      <w:r>
         <w:t>All Years Partitioned</w:t>
       </w:r>
       <w:r>
-        <w:rPr>
-          <w:color w:val="FF0000"/>
-        </w:rPr>
         <w:t xml:space="preserve"> Decision Tree</w:t>
       </w:r>
     </w:p>
     <w:p>
-      <w:pPr>
-        <w:rPr>
-          <w:strike/>
-          <w:color w:val="FF0000"/>
-        </w:rPr>
-      </w:pPr>
-      <w:r>
-        <w:rPr>
-          <w:strike/>
-          <w:color w:val="FF0000"/>
-        </w:rPr>
-        <w:t xml:space="preserve">The Decision Tree from constructed from the training set was more complicated than I had expected (see </w:t>
-      </w:r>
-      <w:r>
-        <w:rPr>
-          <w:strike/>
-          <w:color w:val="FF0000"/>
-        </w:rPr>
-        <w:t>“”</w:t>
-      </w:r>
-      <w:r>
-        <w:rPr>
-          <w:strike/>
-          <w:color w:val="FF0000"/>
-        </w:rPr>
-        <w:t xml:space="preserve">). When I looked at the below </w:t>
-      </w:r>
-      <w:r>
-        <w:rPr>
-          <w:strike/>
-          <w:color w:val="FF0000"/>
-        </w:rPr>
-        <w:t xml:space="preserve">“” </w:t>
-      </w:r>
-      <w:bookmarkStart w:id="27" w:name="_GoBack"/>
-      <w:bookmarkEnd w:id="27"/>
-      <w:r>
-        <w:rPr>
-          <w:strike/>
-          <w:color w:val="FF0000"/>
-        </w:rPr>
-        <w:t>of the relative error and complexity point (CP) it the complexity of the tree made more sense. As the size of the tree grew, the CP continued to decrease as well as the relative error. One interesting part of the resulting tree was even with the increase in tree size, the algorithm still did not determine a great way to classify balanced scales. The resulting Decision Tree from the training set had no leaf nodes with classification balanced despite numerous examples in the training data. The Decision Tree confusion matrix shown in</w:t>
-      </w:r>
-      <w:r>
-        <w:rPr>
-          <w:strike/>
-          <w:color w:val="FF0000"/>
-        </w:rPr>
-        <w:t xml:space="preserve"> “”</w:t>
-      </w:r>
-      <w:r>
-        <w:rPr>
-          <w:strike/>
-          <w:color w:val="FF0000"/>
-        </w:rPr>
-        <w:t>also confirms the trouble the Decision Tree classification had showing no balanced classifications for any of the test data.</w:t>
+      <w:r>
+        <w:t>Using data form all seasons with a 70/30 partition holdout method, the resulting Decision Tree</w:t>
+      </w:r>
+      <w:r>
+        <w:t xml:space="preserve"> </w:t>
+      </w:r>
+      <w:r>
+        <w:t xml:space="preserve">again had a heavy emphasis on average points for and against, but also a higher influence than previously with away or home (see </w:t>
+      </w:r>
+      <w:r>
+        <w:fldChar w:fldCharType="begin"/>
+      </w:r>
+      <w:r>
+        <w:instrText xml:space="preserve"> REF _Ref469510825 \h </w:instrText>
+      </w:r>
+      <w:r>
+        <w:fldChar w:fldCharType="separate"/>
+      </w:r>
+      <w:r>
+        <w:t xml:space="preserve">Figure </w:t>
+      </w:r>
+      <w:r>
+        <w:rPr>
+          <w:noProof/>
+        </w:rPr>
+        <w:t>22</w:t>
+      </w:r>
+      <w:r>
+        <w:fldChar w:fldCharType="end"/>
+      </w:r>
+      <w:r>
+        <w:t xml:space="preserve">). The relative error and complexity point (CP) slightly increased as well as slightly decreased as the size of the tree grew, resulting in similar values for a tree of size 14 as for a tree of size 3 (see </w:t>
+      </w:r>
+      <w:r>
+        <w:fldChar w:fldCharType="begin"/>
+      </w:r>
+      <w:r>
+        <w:instrText xml:space="preserve"> REF _Ref469510969 \h </w:instrText>
+      </w:r>
+      <w:r>
+        <w:fldChar w:fldCharType="separate"/>
+      </w:r>
+      <w:r>
+        <w:t xml:space="preserve">Figure </w:t>
+      </w:r>
+      <w:r>
+        <w:rPr>
+          <w:noProof/>
+        </w:rPr>
+        <w:t>23</w:t>
+      </w:r>
+      <w:r>
+        <w:fldChar w:fldCharType="end"/>
+      </w:r>
+      <w:r>
+        <w:t>). Looking next at the confusion matrix for the Decision Tree (</w:t>
+      </w:r>
+      <w:r>
+        <w:fldChar w:fldCharType="begin"/>
+      </w:r>
+      <w:r>
+        <w:instrText xml:space="preserve"> REF _Ref469506607 \h </w:instrText>
+      </w:r>
+      <w:r>
+        <w:fldChar w:fldCharType="separate"/>
+      </w:r>
+      <w:r>
+        <w:t xml:space="preserve">Table </w:t>
+      </w:r>
+      <w:r>
+        <w:rPr>
+          <w:noProof/>
+        </w:rPr>
+        <w:t>4</w:t>
+      </w:r>
+      <w:r>
+        <w:fldChar w:fldCharType="end"/>
+      </w:r>
+      <w:r>
+        <w:t>)</w:t>
+      </w:r>
+      <w:r>
+        <w:t>, the approach still had some issues, but predicted the no-upset as well as upset games much better than with old versus new season data.</w:t>
       </w:r>
     </w:p>
     <w:p>
@@ -8260,10 +8256,10 @@
           <w:lang w:eastAsia="en-US"/>
         </w:rPr>
         <w:drawing>
-          <wp:inline distT="0" distB="0" distL="0" distR="0" wp14:anchorId="64492223" wp14:editId="64AF9492">
-            <wp:extent cx="3054096" cy="2054202"/>
-            <wp:effectExtent l="0" t="0" r="0" b="3810"/>
-            <wp:docPr id="3" name="Picture 3"/>
+          <wp:inline distT="0" distB="0" distL="0" distR="0">
+            <wp:extent cx="3054096" cy="2029968"/>
+            <wp:effectExtent l="0" t="0" r="0" b="8890"/>
+            <wp:docPr id="23" name="Picture 23"/>
             <wp:cNvGraphicFramePr>
               <a:graphicFrameLocks xmlns:a="http://schemas.openxmlformats.org/drawingml/2006/main" noChangeAspect="1"/>
             </wp:cNvGraphicFramePr>
@@ -8271,24 +8267,24 @@
               <a:graphicData uri="http://schemas.openxmlformats.org/drawingml/2006/picture">
                 <pic:pic xmlns:pic="http://schemas.openxmlformats.org/drawingml/2006/picture">
                   <pic:nvPicPr>
-                    <pic:cNvPr id="0" name="Upset_Classification_DecisionTree2.png"/>
+                    <pic:cNvPr id="23" name="Upset_Classification_DecisionTree_All.png"/>
                     <pic:cNvPicPr/>
                   </pic:nvPicPr>
                   <pic:blipFill rotWithShape="1">
-                    <a:blip r:embed="rId32" cstate="print">
+                    <a:blip r:embed="rId34" cstate="print">
                       <a:extLst>
                         <a:ext uri="{28A0092B-C50C-407E-A947-70E740481C1C}">
                           <a14:useLocalDpi xmlns:a14="http://schemas.microsoft.com/office/drawing/2010/main" val="0"/>
                         </a:ext>
                       </a:extLst>
                     </a:blip>
-                    <a:srcRect l="7992" t="9351" r="4484" b="12146"/>
+                    <a:srcRect l="8608" t="10258" r="4152" b="12505"/>
                     <a:stretch/>
                   </pic:blipFill>
                   <pic:spPr bwMode="auto">
                     <a:xfrm>
                       <a:off x="0" y="0"/>
-                      <a:ext cx="3054096" cy="2054202"/>
+                      <a:ext cx="3054096" cy="2029968"/>
                     </a:xfrm>
                     <a:prstGeom prst="rect">
                       <a:avLst/>
@@ -8312,68 +8308,40 @@
     <w:p>
       <w:pPr>
         <w:pStyle w:val="Caption"/>
-        <w:rPr>
-          <w:color w:val="FF0000"/>
-        </w:rPr>
-      </w:pPr>
-      <w:r>
-        <w:rPr>
-          <w:color w:val="FF0000"/>
-        </w:rPr>
+      </w:pPr>
+      <w:bookmarkStart w:id="27" w:name="_Ref469510825"/>
+      <w:r>
         <w:t xml:space="preserve">Figure </w:t>
       </w:r>
-      <w:r>
-        <w:rPr>
-          <w:color w:val="FF0000"/>
-        </w:rPr>
-        <w:fldChar w:fldCharType="begin"/>
-      </w:r>
-      <w:r>
-        <w:rPr>
-          <w:color w:val="FF0000"/>
-        </w:rPr>
-        <w:instrText xml:space="preserve"> SEQ Figure \* ARABIC </w:instrText>
-      </w:r>
-      <w:r>
-        <w:rPr>
-          <w:color w:val="FF0000"/>
-        </w:rPr>
-        <w:fldChar w:fldCharType="separate"/>
-      </w:r>
+      <w:fldSimple w:instr=" SEQ Figure \* ARABIC ">
+        <w:r>
+          <w:rPr>
+            <w:noProof/>
+          </w:rPr>
+          <w:t>22</w:t>
+        </w:r>
+      </w:fldSimple>
+      <w:bookmarkEnd w:id="27"/>
+      <w:r>
+        <w:t xml:space="preserve">. All Seasons Upset </w:t>
+      </w:r>
+      <w:r>
+        <w:t>Decision Tree</w:t>
+      </w:r>
+    </w:p>
+    <w:p>
+      <w:pPr>
+        <w:keepNext/>
+      </w:pPr>
       <w:r>
         <w:rPr>
           <w:noProof/>
-          <w:color w:val="FF0000"/>
-        </w:rPr>
-        <w:t>22</w:t>
-      </w:r>
-      <w:r>
-        <w:rPr>
-          <w:noProof/>
-          <w:color w:val="FF0000"/>
-        </w:rPr>
-        <w:fldChar w:fldCharType="end"/>
-      </w:r>
-      <w:r>
-        <w:rPr>
-          <w:color w:val="FF0000"/>
-        </w:rPr>
-        <w:t>. Upset Decision Tree</w:t>
-      </w:r>
-    </w:p>
-    <w:p>
-      <w:pPr>
-        <w:keepNext/>
-      </w:pPr>
-      <w:r>
-        <w:rPr>
-          <w:noProof/>
         </w:rPr>
         <w:drawing>
-          <wp:inline distT="0" distB="0" distL="0" distR="0" wp14:anchorId="3EE3888B" wp14:editId="39FA1EBA">
-            <wp:extent cx="3047999" cy="1895475"/>
-            <wp:effectExtent l="0" t="0" r="635" b="0"/>
-            <wp:docPr id="4" name="Picture 4"/>
+          <wp:inline distT="0" distB="0" distL="0" distR="0">
+            <wp:extent cx="3049270" cy="2286635"/>
+            <wp:effectExtent l="0" t="0" r="0" b="0"/>
+            <wp:docPr id="18" name="Picture 18"/>
             <wp:cNvGraphicFramePr>
               <a:graphicFrameLocks xmlns:a="http://schemas.openxmlformats.org/drawingml/2006/main" noChangeAspect="1"/>
             </wp:cNvGraphicFramePr>
@@ -8381,11 +8349,11 @@
               <a:graphicData uri="http://schemas.openxmlformats.org/drawingml/2006/picture">
                 <pic:pic xmlns:pic="http://schemas.openxmlformats.org/drawingml/2006/picture">
                   <pic:nvPicPr>
-                    <pic:cNvPr id="0" name="Rplot-DecisionTree01.png"/>
+                    <pic:cNvPr id="18" name="Upset_Classification_DecisionTree_All_CP.png"/>
                     <pic:cNvPicPr/>
                   </pic:nvPicPr>
                   <pic:blipFill>
-                    <a:blip r:embed="rId33" cstate="print">
+                    <a:blip r:embed="rId35" cstate="print">
                       <a:extLst>
                         <a:ext uri="{28A0092B-C50C-407E-A947-70E740481C1C}">
                           <a14:useLocalDpi xmlns:a14="http://schemas.microsoft.com/office/drawing/2010/main" val="0"/>
@@ -8399,7 +8367,7 @@
                   <pic:spPr>
                     <a:xfrm>
                       <a:off x="0" y="0"/>
-                      <a:ext cx="3047999" cy="1895475"/>
+                      <a:ext cx="3049270" cy="2286635"/>
                     </a:xfrm>
                     <a:prstGeom prst="rect">
                       <a:avLst/>
@@ -8415,105 +8383,56 @@
     <w:p>
       <w:pPr>
         <w:pStyle w:val="Caption"/>
-        <w:rPr>
-          <w:color w:val="FF0000"/>
-        </w:rPr>
-      </w:pPr>
-      <w:r>
-        <w:rPr>
-          <w:color w:val="FF0000"/>
-        </w:rPr>
+      </w:pPr>
+      <w:bookmarkStart w:id="28" w:name="_Ref469510969"/>
+      <w:r>
         <w:t xml:space="preserve">Figure </w:t>
       </w:r>
-      <w:r>
-        <w:rPr>
-          <w:color w:val="FF0000"/>
-        </w:rPr>
-        <w:fldChar w:fldCharType="begin"/>
-      </w:r>
-      <w:r>
-        <w:rPr>
-          <w:color w:val="FF0000"/>
-        </w:rPr>
-        <w:instrText xml:space="preserve"> SEQ Figure \* ARABIC </w:instrText>
-      </w:r>
-      <w:r>
-        <w:rPr>
-          <w:color w:val="FF0000"/>
-        </w:rPr>
-        <w:fldChar w:fldCharType="separate"/>
-      </w:r>
-      <w:r>
-        <w:rPr>
-          <w:noProof/>
-          <w:color w:val="FF0000"/>
-        </w:rPr>
-        <w:t>23</w:t>
-      </w:r>
-      <w:r>
-        <w:rPr>
-          <w:color w:val="FF0000"/>
-        </w:rPr>
-        <w:fldChar w:fldCharType="end"/>
-      </w:r>
-      <w:r>
-        <w:rPr>
-          <w:color w:val="FF0000"/>
-        </w:rPr>
-        <w:t>. Upset Relative Error and Complexity Point (CP)</w:t>
+      <w:fldSimple w:instr=" SEQ Figure \* ARABIC ">
+        <w:r>
+          <w:rPr>
+            <w:noProof/>
+          </w:rPr>
+          <w:t>23</w:t>
+        </w:r>
+      </w:fldSimple>
+      <w:bookmarkEnd w:id="28"/>
+      <w:r>
+        <w:t xml:space="preserve">. All Seasons Upset </w:t>
+      </w:r>
+      <w:r>
+        <w:t>Relat</w:t>
+      </w:r>
+      <w:r>
+        <w:t>ive Error and Complexity Point (</w:t>
+      </w:r>
+      <w:r>
+        <w:t>CP)</w:t>
       </w:r>
     </w:p>
     <w:p>
       <w:pPr>
         <w:pStyle w:val="Caption"/>
         <w:keepNext/>
-        <w:rPr>
-          <w:color w:val="FF0000"/>
-        </w:rPr>
-      </w:pPr>
-      <w:r>
-        <w:rPr>
-          <w:color w:val="FF0000"/>
-        </w:rPr>
-        <w:lastRenderedPageBreak/>
+      </w:pPr>
+      <w:bookmarkStart w:id="29" w:name="_Ref469506607"/>
+      <w:r>
         <w:t xml:space="preserve">Table </w:t>
       </w:r>
-      <w:r>
-        <w:rPr>
-          <w:color w:val="FF0000"/>
-        </w:rPr>
-        <w:fldChar w:fldCharType="begin"/>
-      </w:r>
-      <w:r>
-        <w:rPr>
-          <w:color w:val="FF0000"/>
-        </w:rPr>
-        <w:instrText xml:space="preserve"> SEQ Table \* ARABIC </w:instrText>
-      </w:r>
-      <w:r>
-        <w:rPr>
-          <w:color w:val="FF0000"/>
-        </w:rPr>
-        <w:fldChar w:fldCharType="separate"/>
-      </w:r>
-      <w:r>
-        <w:rPr>
-          <w:noProof/>
-          <w:color w:val="FF0000"/>
-        </w:rPr>
-        <w:t>4</w:t>
-      </w:r>
-      <w:r>
-        <w:rPr>
-          <w:color w:val="FF0000"/>
-        </w:rPr>
-        <w:fldChar w:fldCharType="end"/>
-      </w:r>
-      <w:r>
-        <w:rPr>
-          <w:color w:val="FF0000"/>
-        </w:rPr>
-        <w:t>. Upset Decision Tree Confusion Matrix Results</w:t>
+      <w:fldSimple w:instr=" SEQ Table \* ARABIC ">
+        <w:r>
+          <w:rPr>
+            <w:noProof/>
+          </w:rPr>
+          <w:t>4</w:t>
+        </w:r>
+      </w:fldSimple>
+      <w:bookmarkEnd w:id="29"/>
+      <w:r>
+        <w:t xml:space="preserve">. All Seasons Upset </w:t>
+      </w:r>
+      <w:r>
+        <w:t>Decision Tree Confusion Matrix Results</w:t>
       </w:r>
     </w:p>
     <w:p>
@@ -8526,10 +8445,10 @@
           <w:noProof/>
         </w:rPr>
         <w:drawing>
-          <wp:inline distT="0" distB="0" distL="0" distR="0" wp14:anchorId="4B79A46E" wp14:editId="14A5E828">
-            <wp:extent cx="1536779" cy="412771"/>
-            <wp:effectExtent l="0" t="0" r="6350" b="6350"/>
-            <wp:docPr id="5" name="Picture 5"/>
+          <wp:inline distT="0" distB="0" distL="0" distR="0">
+            <wp:extent cx="1962251" cy="419122"/>
+            <wp:effectExtent l="0" t="0" r="0" b="0"/>
+            <wp:docPr id="15" name="Picture 15"/>
             <wp:cNvGraphicFramePr>
               <a:graphicFrameLocks xmlns:a="http://schemas.openxmlformats.org/drawingml/2006/main" noChangeAspect="1"/>
             </wp:cNvGraphicFramePr>
@@ -8537,11 +8456,11 @@
               <a:graphicData uri="http://schemas.openxmlformats.org/drawingml/2006/picture">
                 <pic:pic xmlns:pic="http://schemas.openxmlformats.org/drawingml/2006/picture">
                   <pic:nvPicPr>
-                    <pic:cNvPr id="0" name="Upset_Classification_DecisionTree_Pred.PNG"/>
+                    <pic:cNvPr id="15" name="Upset_Classification_DecisionTree_All_Pred.PNG"/>
                     <pic:cNvPicPr/>
                   </pic:nvPicPr>
                   <pic:blipFill>
-                    <a:blip r:embed="rId34">
+                    <a:blip r:embed="rId36">
                       <a:extLst>
                         <a:ext uri="{28A0092B-C50C-407E-A947-70E740481C1C}">
                           <a14:useLocalDpi xmlns:a14="http://schemas.microsoft.com/office/drawing/2010/main" val="0"/>
@@ -8555,7 +8474,7 @@
                   <pic:spPr>
                     <a:xfrm>
                       <a:off x="0" y="0"/>
-                      <a:ext cx="1536779" cy="412771"/>
+                      <a:ext cx="1962251" cy="419122"/>
                     </a:xfrm>
                     <a:prstGeom prst="rect">
                       <a:avLst/>
@@ -8571,139 +8490,140 @@
     <w:p>
       <w:pPr>
         <w:pStyle w:val="Heading5"/>
-        <w:rPr>
-          <w:color w:val="FF0000"/>
-        </w:rPr>
-      </w:pPr>
-      <w:r>
-        <w:rPr>
-          <w:color w:val="FF0000"/>
-        </w:rPr>
+      </w:pPr>
+      <w:r>
         <w:t>Evaluation Metrics</w:t>
       </w:r>
     </w:p>
     <w:p>
       <w:pPr>
         <w:spacing w:after="120"/>
-        <w:rPr>
-          <w:color w:val="FF0000"/>
-        </w:rPr>
-      </w:pPr>
-      <w:r>
-        <w:rPr>
-          <w:color w:val="FF0000"/>
-        </w:rPr>
-        <w:t xml:space="preserve">The evaluation metrics for the Decision Tree classification were calculated using </w:t>
-      </w:r>
-      <w:r>
-        <w:rPr>
-          <w:color w:val="FF0000"/>
-        </w:rPr>
-        <w:t>“”</w:t>
-      </w:r>
-      <w:r>
-        <w:rPr>
-          <w:color w:val="FF0000"/>
-        </w:rPr>
+      </w:pPr>
+      <w:r>
+        <w:t>The evaluation metrics for the Decision Tree classification were calculated using</w:t>
+      </w:r>
+      <w:r>
+        <w:t xml:space="preserve"> </w:t>
+      </w:r>
+      <w:r>
         <w:fldChar w:fldCharType="begin"/>
       </w:r>
       <w:r>
-        <w:rPr>
-          <w:color w:val="FF0000"/>
-        </w:rPr>
-        <w:instrText xml:space="preserve"> REF _Ref450681525 \h </w:instrText>
-      </w:r>
-      <w:r>
-        <w:rPr>
-          <w:color w:val="FF0000"/>
-        </w:rPr>
-      </w:r>
-      <w:r>
-        <w:rPr>
-          <w:color w:val="FF0000"/>
-        </w:rPr>
+        <w:instrText xml:space="preserve"> REF _Ref469506607 \h </w:instrText>
+      </w:r>
+      <w:r>
         <w:fldChar w:fldCharType="separate"/>
       </w:r>
       <w:r>
-        <w:rPr>
-          <w:color w:val="FF0000"/>
-        </w:rPr>
+        <w:t xml:space="preserve">Table </w:t>
+      </w:r>
+      <w:r>
+        <w:rPr>
+          <w:noProof/>
+        </w:rPr>
+        <w:t>4</w:t>
+      </w:r>
+      <w:r>
         <w:fldChar w:fldCharType="end"/>
       </w:r>
       <w:r>
-        <w:rPr>
-          <w:color w:val="FF0000"/>
-        </w:rPr>
         <w:t>.</w:t>
       </w:r>
     </w:p>
     <w:p>
       <w:pPr>
         <w:pStyle w:val="Heading6"/>
-        <w:rPr>
-          <w:color w:val="FF0000"/>
-        </w:rPr>
-      </w:pPr>
-      <w:r>
-        <w:rPr>
-          <w:color w:val="FF0000"/>
-        </w:rPr>
+      </w:pPr>
+      <w:r>
         <w:t>Accuracy and Error Rate</w:t>
       </w:r>
     </w:p>
     <w:p>
       <w:pPr>
         <w:spacing w:after="120"/>
-        <w:rPr>
-          <w:color w:val="FF0000"/>
-        </w:rPr>
-      </w:pPr>
-      <w:r>
-        <w:rPr>
-          <w:color w:val="FF0000"/>
-        </w:rPr>
-        <w:t>The overall accuracy: (49 + 13) / 102 = 0.608 = 60.8%</w:t>
+      </w:pPr>
+      <w:r>
+        <w:t>The overall accuracy: (</w:t>
+      </w:r>
+      <w:r>
+        <w:t>99</w:t>
+      </w:r>
+      <w:r>
+        <w:t xml:space="preserve"> + </w:t>
+      </w:r>
+      <w:r>
+        <w:t>32</w:t>
+      </w:r>
+      <w:r>
+        <w:t>) / 1</w:t>
+      </w:r>
+      <w:r>
+        <w:t>80</w:t>
+      </w:r>
+      <w:r>
+        <w:t xml:space="preserve"> = 0.</w:t>
+      </w:r>
+      <w:r>
+        <w:t>728</w:t>
+      </w:r>
+      <w:r>
+        <w:t xml:space="preserve"> = </w:t>
+      </w:r>
+      <w:r>
+        <w:t>72.8</w:t>
+      </w:r>
+      <w:r>
+        <w:t>%</w:t>
       </w:r>
     </w:p>
     <w:p>
       <w:pPr>
         <w:spacing w:after="120"/>
-        <w:rPr>
-          <w:color w:val="FF0000"/>
-        </w:rPr>
-      </w:pPr>
-      <w:r>
-        <w:rPr>
-          <w:color w:val="FF0000"/>
-        </w:rPr>
-        <w:t>The overall error rate: (10 + 30) / 102 = 0.392 = 39.2%</w:t>
+      </w:pPr>
+      <w:r>
+        <w:t>The overall error rate: (</w:t>
+      </w:r>
+      <w:r>
+        <w:t>22</w:t>
+      </w:r>
+      <w:r>
+        <w:t xml:space="preserve"> + </w:t>
+      </w:r>
+      <w:r>
+        <w:t>27</w:t>
+      </w:r>
+      <w:r>
+        <w:t>) / 180</w:t>
+      </w:r>
+      <w:r>
+        <w:t xml:space="preserve"> = 0.</w:t>
+      </w:r>
+      <w:r>
+        <w:t>272</w:t>
+      </w:r>
+      <w:r>
+        <w:t xml:space="preserve"> = </w:t>
+      </w:r>
+      <w:r>
+        <w:t>27.8</w:t>
+      </w:r>
+      <w:r>
+        <w:t>%</w:t>
       </w:r>
     </w:p>
     <w:p>
       <w:pPr>
         <w:pStyle w:val="Heading6"/>
-        <w:rPr>
-          <w:color w:val="FF0000"/>
-        </w:rPr>
-      </w:pPr>
-      <w:r>
-        <w:rPr>
-          <w:color w:val="FF0000"/>
-        </w:rPr>
+      </w:pPr>
+      <w:r>
         <w:t>Sensitivity and Specificity</w:t>
       </w:r>
     </w:p>
     <w:p>
       <w:pPr>
         <w:spacing w:after="120"/>
-        <w:rPr>
-          <w:color w:val="FF0000"/>
-        </w:rPr>
-      </w:pPr>
-      <w:r>
-        <w:rPr>
-          <w:color w:val="FF0000"/>
-        </w:rPr>
+      </w:pPr>
+      <w:r>
         <w:t>The sensitivity for each value:</w:t>
       </w:r>
     </w:p>
@@ -8711,43 +8631,79 @@
       <w:pPr>
         <w:spacing w:after="120"/>
         <w:ind w:left="360"/>
-        <w:rPr>
-          <w:color w:val="FF0000"/>
-        </w:rPr>
-      </w:pPr>
-      <w:r>
-        <w:rPr>
-          <w:color w:val="FF0000"/>
-        </w:rPr>
-        <w:t>No Upset: 49 / 79 = 0.62 = 62%</w:t>
+      </w:pPr>
+      <w:r>
+        <w:t xml:space="preserve">No Upset: </w:t>
+      </w:r>
+      <w:r>
+        <w:t>9</w:t>
+      </w:r>
+      <w:r>
+        <w:t>9</w:t>
+      </w:r>
+      <w:r>
+        <w:t xml:space="preserve"> / </w:t>
+      </w:r>
+      <w:r>
+        <w:t>1</w:t>
+      </w:r>
+      <w:r>
+        <w:t>26</w:t>
+      </w:r>
+      <w:r>
+        <w:t xml:space="preserve"> = 0.</w:t>
+      </w:r>
+      <w:r>
+        <w:t>786</w:t>
+      </w:r>
+      <w:r>
+        <w:t xml:space="preserve"> = </w:t>
+      </w:r>
+      <w:r>
+        <w:t>78.6</w:t>
+      </w:r>
+      <w:r>
+        <w:t>%</w:t>
       </w:r>
     </w:p>
     <w:p>
       <w:pPr>
         <w:spacing w:after="120"/>
         <w:ind w:left="360"/>
-        <w:rPr>
-          <w:color w:val="FF0000"/>
-        </w:rPr>
-      </w:pPr>
-      <w:r>
-        <w:rPr>
-          <w:color w:val="FF0000"/>
-        </w:rPr>
-        <w:t>Upset: 13 / 23 = 0.565 = 56.5%</w:t>
+      </w:pPr>
+      <w:r>
+        <w:t xml:space="preserve">Upset: </w:t>
+      </w:r>
+      <w:r>
+        <w:t>32</w:t>
+      </w:r>
+      <w:r>
+        <w:t xml:space="preserve"> / </w:t>
+      </w:r>
+      <w:r>
+        <w:t>54</w:t>
+      </w:r>
+      <w:r>
+        <w:t xml:space="preserve"> = 0.</w:t>
+      </w:r>
+      <w:r>
+        <w:t xml:space="preserve">593 </w:t>
+      </w:r>
+      <w:r>
+        <w:t xml:space="preserve">= </w:t>
+      </w:r>
+      <w:r>
+        <w:t>59.3</w:t>
+      </w:r>
+      <w:r>
+        <w:t>%</w:t>
       </w:r>
     </w:p>
     <w:p>
       <w:pPr>
         <w:spacing w:after="120"/>
-        <w:rPr>
-          <w:color w:val="FF0000"/>
-        </w:rPr>
-      </w:pPr>
-      <w:r>
-        <w:rPr>
-          <w:color w:val="FF0000"/>
-        </w:rPr>
+      </w:pPr>
+      <w:r>
         <w:t>The specificity for each value:</w:t>
       </w:r>
     </w:p>
@@ -8755,56 +8711,86 @@
       <w:pPr>
         <w:spacing w:after="120"/>
         <w:ind w:left="360"/>
-        <w:rPr>
-          <w:color w:val="FF0000"/>
-        </w:rPr>
-      </w:pPr>
-      <w:r>
-        <w:rPr>
-          <w:color w:val="FF0000"/>
-        </w:rPr>
-        <w:t>No Upset: 13 / 23 = 0.565 = 56.5%</w:t>
+      </w:pPr>
+      <w:r>
+        <w:t xml:space="preserve">No Upset: </w:t>
+      </w:r>
+      <w:r>
+        <w:t>32</w:t>
+      </w:r>
+      <w:r>
+        <w:t xml:space="preserve"> / </w:t>
+      </w:r>
+      <w:r>
+        <w:t>54</w:t>
+      </w:r>
+      <w:r>
+        <w:t xml:space="preserve"> = 0.</w:t>
+      </w:r>
+      <w:r>
+        <w:t xml:space="preserve">593 </w:t>
+      </w:r>
+      <w:r>
+        <w:t xml:space="preserve">= </w:t>
+      </w:r>
+      <w:r>
+        <w:t>59.3</w:t>
+      </w:r>
+      <w:r>
+        <w:t>%</w:t>
       </w:r>
     </w:p>
     <w:p>
       <w:pPr>
         <w:ind w:left="360"/>
-        <w:rPr>
-          <w:color w:val="FF0000"/>
-        </w:rPr>
-      </w:pPr>
-      <w:r>
-        <w:rPr>
-          <w:color w:val="FF0000"/>
-        </w:rPr>
-        <w:t>Upset: 49 / 79 = 0.62 = 62%</w:t>
+      </w:pPr>
+      <w:r>
+        <w:t xml:space="preserve">Upset: </w:t>
+      </w:r>
+      <w:r>
+        <w:t>9</w:t>
+      </w:r>
+      <w:r>
+        <w:t>9</w:t>
+      </w:r>
+      <w:r>
+        <w:t xml:space="preserve"> / </w:t>
+      </w:r>
+      <w:r>
+        <w:t>1</w:t>
+      </w:r>
+      <w:r>
+        <w:t>26</w:t>
+      </w:r>
+      <w:r>
+        <w:t xml:space="preserve"> = 0.</w:t>
+      </w:r>
+      <w:r>
+        <w:t>786</w:t>
+      </w:r>
+      <w:r>
+        <w:t xml:space="preserve"> = </w:t>
+      </w:r>
+      <w:r>
+        <w:t>78.6</w:t>
+      </w:r>
+      <w:r>
+        <w:t>%</w:t>
       </w:r>
     </w:p>
     <w:p>
       <w:pPr>
         <w:pStyle w:val="Heading6"/>
-        <w:rPr>
-          <w:color w:val="FF0000"/>
-        </w:rPr>
-      </w:pPr>
-      <w:r>
-        <w:rPr>
-          <w:color w:val="FF0000"/>
-        </w:rPr>
+      </w:pPr>
+      <w:r>
         <w:t>Precision and Recall</w:t>
       </w:r>
     </w:p>
     <w:p>
       <w:pPr>
         <w:spacing w:after="120"/>
-        <w:rPr>
-          <w:color w:val="FF0000"/>
-        </w:rPr>
-      </w:pPr>
-      <w:r>
-        <w:rPr>
-          <w:color w:val="FF0000"/>
-        </w:rPr>
+      </w:pPr>
+      <w:r>
         <w:t>The precision for each value:</w:t>
       </w:r>
     </w:p>
@@ -8812,42 +8798,93 @@
       <w:pPr>
         <w:spacing w:after="120"/>
         <w:ind w:left="360"/>
-        <w:rPr>
-          <w:color w:val="FF0000"/>
-        </w:rPr>
-      </w:pPr>
-      <w:r>
-        <w:rPr>
-          <w:color w:val="FF0000"/>
-        </w:rPr>
-        <w:t>No Upset: 49 / (49 + 10) = .831 = 83.1%</w:t>
+      </w:pPr>
+      <w:r>
+        <w:t xml:space="preserve">No Upset: </w:t>
+      </w:r>
+      <w:r>
+        <w:t>9</w:t>
+      </w:r>
+      <w:r>
+        <w:t>9</w:t>
+      </w:r>
+      <w:r>
+        <w:t xml:space="preserve"> / (</w:t>
+      </w:r>
+      <w:r>
+        <w:t>9</w:t>
+      </w:r>
+      <w:r>
+        <w:t xml:space="preserve">9 + </w:t>
+      </w:r>
+      <w:r>
+        <w:t>2</w:t>
+      </w:r>
+      <w:r>
+        <w:t>2</w:t>
+      </w:r>
+      <w:r>
+        <w:t>) = .</w:t>
+      </w:r>
+      <w:r>
+        <w:t>818</w:t>
+      </w:r>
+      <w:r>
+        <w:t xml:space="preserve"> = </w:t>
+      </w:r>
+      <w:r>
+        <w:t>81.8</w:t>
+      </w:r>
+      <w:r>
+        <w:t>%</w:t>
       </w:r>
     </w:p>
     <w:p>
       <w:pPr>
         <w:ind w:left="360"/>
-        <w:rPr>
-          <w:color w:val="FF0000"/>
-        </w:rPr>
-      </w:pPr>
-      <w:r>
-        <w:rPr>
-          <w:color w:val="FF0000"/>
-        </w:rPr>
-        <w:t>Upset: 13 / (13 + 30) = 0.302 = 30.2%</w:t>
+      </w:pPr>
+      <w:r>
+        <w:t xml:space="preserve">Upset: </w:t>
+      </w:r>
+      <w:r>
+        <w:t>32</w:t>
+      </w:r>
+      <w:r>
+        <w:t xml:space="preserve"> / (</w:t>
+      </w:r>
+      <w:r>
+        <w:t>32</w:t>
+      </w:r>
+      <w:r>
+        <w:t xml:space="preserve"> + </w:t>
+      </w:r>
+      <w:r>
+        <w:t>2</w:t>
+      </w:r>
+      <w:r>
+        <w:t>7</w:t>
+      </w:r>
+      <w:r>
+        <w:t>) = 0.</w:t>
+      </w:r>
+      <w:r>
+        <w:t>561</w:t>
+      </w:r>
+      <w:r>
+        <w:t xml:space="preserve"> = </w:t>
+      </w:r>
+      <w:r>
+        <w:t>56.1</w:t>
+      </w:r>
+      <w:r>
+        <w:t>%</w:t>
       </w:r>
     </w:p>
     <w:p>
       <w:pPr>
         <w:spacing w:after="120"/>
-        <w:rPr>
-          <w:color w:val="FF0000"/>
-        </w:rPr>
-      </w:pPr>
-      <w:r>
-        <w:rPr>
-          <w:color w:val="FF0000"/>
-        </w:rPr>
+      </w:pPr>
+      <w:r>
         <w:t>The recall for each value:</w:t>
       </w:r>
     </w:p>
@@ -8856,77 +8893,249 @@
         <w:spacing w:after="120"/>
         <w:ind w:left="360"/>
         <w:jc w:val="left"/>
-        <w:rPr>
-          <w:color w:val="FF0000"/>
-        </w:rPr>
-      </w:pPr>
-      <w:r>
-        <w:rPr>
-          <w:color w:val="FF0000"/>
-        </w:rPr>
-        <w:t>No Upset:  49 / (49 + 30) = .62 = 62%</w:t>
+      </w:pPr>
+      <w:r>
+        <w:t xml:space="preserve">No Upset:  </w:t>
+      </w:r>
+      <w:r>
+        <w:t>9</w:t>
+      </w:r>
+      <w:r>
+        <w:t>9 / (</w:t>
+      </w:r>
+      <w:r>
+        <w:t>9</w:t>
+      </w:r>
+      <w:r>
+        <w:t xml:space="preserve">9 + </w:t>
+      </w:r>
+      <w:r>
+        <w:t>27</w:t>
+      </w:r>
+      <w:r>
+        <w:t>) = .</w:t>
+      </w:r>
+      <w:r>
+        <w:t>786</w:t>
+      </w:r>
+      <w:r>
+        <w:t xml:space="preserve"> = </w:t>
+      </w:r>
+      <w:r>
+        <w:t>78.6</w:t>
+      </w:r>
+      <w:r>
+        <w:t>%</w:t>
       </w:r>
     </w:p>
     <w:p>
       <w:pPr>
         <w:ind w:left="360"/>
-        <w:rPr>
-          <w:color w:val="FF0000"/>
-        </w:rPr>
-      </w:pPr>
-      <w:r>
-        <w:rPr>
-          <w:color w:val="FF0000"/>
-        </w:rPr>
-        <w:t>Upset: 13 / (13 + 10) = 0.565 = 56.5%</w:t>
+      </w:pPr>
+      <w:r>
+        <w:t xml:space="preserve">Upset: </w:t>
+      </w:r>
+      <w:r>
+        <w:t>32</w:t>
+      </w:r>
+      <w:r>
+        <w:t xml:space="preserve"> / (</w:t>
+      </w:r>
+      <w:r>
+        <w:t>32</w:t>
+      </w:r>
+      <w:r>
+        <w:t xml:space="preserve"> + </w:t>
+      </w:r>
+      <w:r>
+        <w:t>2</w:t>
+      </w:r>
+      <w:r>
+        <w:t>2</w:t>
+      </w:r>
+      <w:r>
+        <w:t>) = 0.</w:t>
+      </w:r>
+      <w:r>
+        <w:t xml:space="preserve">593 </w:t>
+      </w:r>
+      <w:r>
+        <w:t xml:space="preserve">= </w:t>
+      </w:r>
+      <w:r>
+        <w:t>59.3</w:t>
+      </w:r>
+      <w:r>
+        <w:t>%</w:t>
       </w:r>
     </w:p>
     <w:p>
       <w:pPr>
         <w:pStyle w:val="Heading6"/>
-        <w:rPr>
-          <w:color w:val="FF0000"/>
-        </w:rPr>
-      </w:pPr>
-      <w:r>
-        <w:rPr>
-          <w:color w:val="FF0000"/>
-        </w:rPr>
+      </w:pPr>
+      <w:r>
         <w:t>F-Measures</w:t>
       </w:r>
     </w:p>
     <w:p>
       <w:pPr>
         <w:spacing w:after="120"/>
-        <w:rPr>
-          <w:color w:val="FF0000"/>
-        </w:rPr>
-      </w:pPr>
-      <w:r>
-        <w:rPr>
-          <w:color w:val="FF0000"/>
-        </w:rPr>
+      </w:pPr>
+      <w:r>
         <w:t>The F-measure for each value:</w:t>
       </w:r>
     </w:p>
     <w:p>
       <w:pPr>
         <w:ind w:left="360"/>
-        <w:rPr>
-          <w:color w:val="FF0000"/>
-        </w:rPr>
-      </w:pPr>
-      <w:r>
-        <w:rPr>
-          <w:color w:val="FF0000"/>
-        </w:rPr>
-        <w:t>No Upset: (2 * 0.831 * 0.62) / (0.831 + 0.62) = 0.71 = 71%</w:t>
+      </w:pPr>
+      <w:r>
+        <w:t>No Upset: (2 * 0.</w:t>
+      </w:r>
+      <w:r>
+        <w:t>818</w:t>
+      </w:r>
+      <w:r>
+        <w:t xml:space="preserve"> * 0.</w:t>
+      </w:r>
+      <w:r>
+        <w:t>786</w:t>
+      </w:r>
+      <w:r>
+        <w:t>) / (0.</w:t>
+      </w:r>
+      <w:r>
+        <w:t>818</w:t>
+      </w:r>
+      <w:r>
+        <w:t xml:space="preserve"> + 0.</w:t>
+      </w:r>
+      <w:r>
+        <w:t>786</w:t>
+      </w:r>
+      <w:r>
+        <w:t>)</w:t>
+      </w:r>
+      <w:r>
+        <w:t xml:space="preserve"> = 0.</w:t>
+      </w:r>
+      <w:r>
+        <w:t>8</w:t>
+      </w:r>
+      <w:r>
+        <w:t>02</w:t>
+      </w:r>
+      <w:r>
+        <w:t xml:space="preserve"> = 8</w:t>
+      </w:r>
+      <w:r>
+        <w:t>0</w:t>
+      </w:r>
+      <w:r>
+        <w:t>.2</w:t>
+      </w:r>
+      <w:r>
+        <w:t>%</w:t>
       </w:r>
     </w:p>
     <w:p>
       <w:pPr>
         <w:spacing w:after="120"/>
         <w:ind w:left="360"/>
+      </w:pPr>
+      <w:r>
+        <w:t>Upset: (2 * 0.</w:t>
+      </w:r>
+      <w:r>
+        <w:t>561</w:t>
+      </w:r>
+      <w:r>
+        <w:t xml:space="preserve"> * 0.</w:t>
+      </w:r>
+      <w:r>
+        <w:t>593</w:t>
+      </w:r>
+      <w:r>
+        <w:t>) / (0.</w:t>
+      </w:r>
+      <w:r>
+        <w:t>561</w:t>
+      </w:r>
+      <w:r>
+        <w:t xml:space="preserve"> + 0.</w:t>
+      </w:r>
+      <w:r>
+        <w:t>593</w:t>
+      </w:r>
+      <w:r>
+        <w:t>) = 0.</w:t>
+      </w:r>
+      <w:r>
+        <w:t>577</w:t>
+      </w:r>
+      <w:r>
+        <w:t xml:space="preserve"> = </w:t>
+      </w:r>
+      <w:r>
+        <w:t>57</w:t>
+      </w:r>
+      <w:r>
+        <w:t>.</w:t>
+      </w:r>
+      <w:r>
+        <w:t>7</w:t>
+      </w:r>
+      <w:r>
+        <w:t>%</w:t>
+      </w:r>
+    </w:p>
+    <w:p>
+      <w:pPr>
+        <w:pStyle w:val="Heading4"/>
+      </w:pPr>
+      <w:r>
+        <w:lastRenderedPageBreak/>
+        <w:t>Overall</w:t>
+      </w:r>
+    </w:p>
+    <w:p>
+      <w:r>
+        <w:t>The Decision Tree classification using a partition of all the data from previous and current season was much more accurate overall and had a smaller overall error rate. Across the board</w:t>
+      </w:r>
+      <w:r>
+        <w:t>,</w:t>
+      </w:r>
+      <w:r>
+        <w:t xml:space="preserve"> individual evaluation metrics including higher sensitivity, recall, and F-measure were</w:t>
+      </w:r>
+      <w:r>
+        <w:t xml:space="preserve"> higher for both no-upset and upset using the 70/30 partitioning</w:t>
+      </w:r>
+      <w:r>
+        <w:t>. The only metric not higher f</w:t>
+      </w:r>
+      <w:bookmarkStart w:id="30" w:name="_GoBack"/>
+      <w:bookmarkEnd w:id="30"/>
+      <w:r>
+        <w:t xml:space="preserve">or the second method was </w:t>
+      </w:r>
+      <w:r>
+        <w:t xml:space="preserve">no-upset </w:t>
+      </w:r>
+      <w:r>
+        <w:t xml:space="preserve">precision, which was slightly lower than calculated for the previous season versus current season </w:t>
+      </w:r>
+      <w:r>
+        <w:t>data partitioning</w:t>
+      </w:r>
+      <w:r>
+        <w:t>.</w:t>
+      </w:r>
+    </w:p>
+    <w:p>
+      <w:pPr>
+        <w:pStyle w:val="Heading1"/>
+        <w:spacing w:before="120"/>
         <w:rPr>
           <w:color w:val="FF0000"/>
         </w:rPr>
@@ -8935,15 +9144,7 @@
         <w:rPr>
           <w:color w:val="FF0000"/>
         </w:rPr>
-        <w:t>Upset: (2 * 0.302 * 0.565) / (0.302 + 0.565) = 0.394 = 39.4%</w:t>
-      </w:r>
-    </w:p>
-    <w:p>
-      <w:pPr>
-        <w:pStyle w:val="Heading4"/>
-      </w:pPr>
-      <w:r>
-        <w:t>Overall</w:t>
+        <w:t>CONCLUSIONS</w:t>
       </w:r>
     </w:p>
     <w:p>
@@ -8958,227 +9159,88 @@
           <w:strike/>
           <w:color w:val="FF0000"/>
         </w:rPr>
-        <w:t>The Naïve Bayes classification seems to have performed with a less than 25% error rate and above 75% accuracy rate. The left-tipped and right-tipped values were evaluated very well with rates between 75% and 85%. The Decision Tree classification seems to have performed better than the Naïve Bayes classification, but it was a very slight difference. Both classifications still appear to have issues classifying the balanced</w:t>
-      </w:r>
-    </w:p>
-    <w:p>
-      <w:pPr>
-        <w:rPr>
+        <w:t>In our analysis, we saw a slight proportional relationship between high violent crime per capita and high percentage of divorcees as well as a high percentage of the population without a high school degree. We also saw a slight inverse proportional relationship between high violent crime per capita and communities with higher percentage of investment income as well as largely Caucasian communities.</w:t>
+      </w:r>
+    </w:p>
+    <w:p>
+      <w:pPr>
+        <w:rPr>
+          <w:strike/>
           <w:color w:val="FF0000"/>
         </w:rPr>
       </w:pPr>
       <w:r>
         <w:rPr>
+          <w:strike/>
           <w:color w:val="FF0000"/>
         </w:rPr>
-        <w:t>The Naïve Bayes classification seems to have performed with a less than 30% error rate and above 70% accuracy rate. The low magnitude upset values were evaluated well; however, the medium and high magnitude rates had spotty/bad evaluations. The Decision Tree classification performed slightly worse than the Naïve Bayes classification with error rates at near 40% and overall accuracy near 60%. The low magnitude upset values evaluated similar to the Naïve Bayes, but a change from the Naïve Bayes, the Decision Tree was able to evaluate some of the medium magnitude upset values. Both classifications have issue correctly classifying the magnitude of upset.</w:t>
+        <w:t>When there was lower percentage of the population without a high school degree, a lower percentage of divorcees and higher percentage of</w:t>
+      </w:r>
+      <w:r>
+        <w:rPr>
+          <w:strike/>
+          <w:color w:val="FF0000"/>
+        </w:rPr>
+        <w:t xml:space="preserve"> Caucasians were </w:t>
+      </w:r>
+      <w:r>
+        <w:rPr>
+          <w:strike/>
+          <w:color w:val="FF0000"/>
+        </w:rPr>
+        <w:t>found frequently. In addition, a higher percentage of Caucasians in the community was frequently found associated with a higher percentage of the population with investment income. High percentages of Caucasians in a community were also many times found with low to mid percentages of divorcees in the community.</w:t>
+      </w:r>
+    </w:p>
+    <w:p>
+      <w:pPr>
+        <w:rPr>
+          <w:strike/>
+          <w:color w:val="FF0000"/>
+        </w:rPr>
+      </w:pPr>
+      <w:r>
+        <w:rPr>
+          <w:strike/>
+          <w:color w:val="FF0000"/>
+        </w:rPr>
+        <w:t>T</w:t>
+      </w:r>
+      <w:r>
+        <w:rPr>
+          <w:strike/>
+          <w:color w:val="FF0000"/>
+        </w:rPr>
+        <w:t xml:space="preserve">he error rate for the classification was very high. There were also very few results in our frequent itemset analysis with the low percentage of violent crime per capita the only bin producing results. </w:t>
+      </w:r>
+      <w:r>
+        <w:rPr>
+          <w:strike/>
+          <w:color w:val="FF0000"/>
+        </w:rPr>
+        <w:t>Even with the large size of the dataset, the fact that there was so much error and so little results does not give us confidence that the attributes we selected do have a strong case for influencing violent crime per capita.</w:t>
+      </w:r>
+    </w:p>
+    <w:p>
+      <w:pPr>
+        <w:rPr>
+          <w:strike/>
+          <w:color w:val="FF0000"/>
+        </w:rPr>
+      </w:pPr>
+      <w:r>
+        <w:rPr>
+          <w:strike/>
+          <w:color w:val="FF0000"/>
+        </w:rPr>
+        <w:t>We feel it would be useful to extend this study to analyze how change in any specific attribute is correlated with an increase or decrease in violent crime per capita. This would require additional datasets in preceding and/or succeeding years. This additional data would also help in determining outliers in the data, which could be used to improve the results of any analysis.</w:t>
       </w:r>
     </w:p>
     <w:p>
       <w:pPr>
         <w:pStyle w:val="Heading1"/>
         <w:spacing w:before="120"/>
-        <w:rPr>
-          <w:color w:val="FF0000"/>
-        </w:rPr>
-      </w:pPr>
-      <w:r>
-        <w:rPr>
-          <w:color w:val="FF0000"/>
-        </w:rPr>
-        <w:lastRenderedPageBreak/>
-        <w:t xml:space="preserve">DISCUSSION / </w:t>
-      </w:r>
-      <w:r>
-        <w:rPr>
-          <w:color w:val="FF0000"/>
-        </w:rPr>
-        <w:t>CONCLUSIONS</w:t>
-      </w:r>
-    </w:p>
-    <w:p>
-      <w:pPr>
-        <w:pStyle w:val="Heading2"/>
-        <w:rPr>
-          <w:color w:val="FF0000"/>
-        </w:rPr>
-      </w:pPr>
-      <w:r>
-        <w:rPr>
-          <w:color w:val="FF0000"/>
-        </w:rPr>
-        <w:t>DISCUSSION</w:t>
-      </w:r>
-    </w:p>
-    <w:p>
-      <w:pPr>
-        <w:rPr>
-          <w:strike/>
-          <w:color w:val="FF0000"/>
-        </w:rPr>
-      </w:pPr>
-      <w:r>
-        <w:rPr>
-          <w:strike/>
-          <w:color w:val="FF0000"/>
-        </w:rPr>
-        <w:t>We had originally hypothesized that factors such as percentage of police per capita, per capita income, and percentage of population with Bachelor’s degrees or higher would be significant in terms of violent crimes per capita. It turned out that these are indirectly related to the attributes that we found most significant.</w:t>
-      </w:r>
-    </w:p>
-    <w:p>
-      <w:pPr>
-        <w:rPr>
-          <w:strike/>
-          <w:color w:val="FF0000"/>
-        </w:rPr>
-      </w:pPr>
-      <w:r>
-        <w:rPr>
-          <w:strike/>
-          <w:color w:val="FF0000"/>
-        </w:rPr>
-        <w:t>Also in our original hypothesis was the percentage of police per capita. This too was a poor predictor of the incidents of violent crime per capita. We believe this result is biased in that the communities with police departments that had less than 100 police officers were not included in the data set minus a few randomly sampled examples.</w:t>
-      </w:r>
-    </w:p>
-    <w:p>
-      <w:pPr>
-        <w:rPr>
-          <w:strike/>
-          <w:color w:val="FF0000"/>
-        </w:rPr>
-      </w:pPr>
-      <w:r>
-        <w:rPr>
-          <w:strike/>
-          <w:color w:val="FF0000"/>
-        </w:rPr>
-        <w:t>Investment income was one of the attributes we determined to a factor in violent crimes per capita. It is indirectly related to per capita income in that investment income is usually thought of as the difference between income and expenses. It is also common for areas with high incomes per capita to be areas with a very high cost of living. Therefore, if we were to use purely per capita income the perceived wealth/income would be skewed in this scenario. Investment income is a better indicated of how well a community is doing relative to its cost of living.</w:t>
-      </w:r>
-    </w:p>
-    <w:p>
-      <w:pPr>
-        <w:rPr>
-          <w:strike/>
-          <w:color w:val="FF0000"/>
-        </w:rPr>
-      </w:pPr>
-      <w:r>
-        <w:rPr>
-          <w:strike/>
-          <w:color w:val="FF0000"/>
-        </w:rPr>
-        <w:t>In addition, there was not a significant separation between communities with a more educated resident base beyond a high school degree. It is possible that a high school degree was sufficient for a comfortable standard of living in the 1980s and 1990s. It would be interesting to explore this today and see if the threshold has increased to a bachelor’s degree.</w:t>
-      </w:r>
-    </w:p>
-    <w:p>
-      <w:pPr>
-        <w:pStyle w:val="Heading2"/>
-        <w:rPr>
-          <w:color w:val="FF0000"/>
-        </w:rPr>
-      </w:pPr>
-      <w:r>
-        <w:rPr>
-          <w:color w:val="FF0000"/>
-        </w:rPr>
-        <w:t>CONCLUSIONS</w:t>
-      </w:r>
-    </w:p>
-    <w:p>
-      <w:pPr>
-        <w:rPr>
-          <w:strike/>
-          <w:color w:val="FF0000"/>
-        </w:rPr>
-      </w:pPr>
-      <w:r>
-        <w:rPr>
-          <w:strike/>
-          <w:color w:val="FF0000"/>
-        </w:rPr>
-        <w:t>In our analysis, we saw a slight proportional relationship between high violent crime per capita and high percentage of divorcees as well as a high percentage of the population without a high school degree. We also saw a slight inverse proportional relationship between high violent crime per capita and communities with higher percentage of investment income as well as largely Caucasian communities.</w:t>
-      </w:r>
-    </w:p>
-    <w:p>
-      <w:pPr>
-        <w:rPr>
-          <w:strike/>
-          <w:color w:val="FF0000"/>
-        </w:rPr>
-      </w:pPr>
-      <w:r>
-        <w:rPr>
-          <w:strike/>
-          <w:color w:val="FF0000"/>
-        </w:rPr>
-        <w:t>When there was lower percentage of the population without a high school degree, a lower percentage of divorcees and higher percentage of</w:t>
-      </w:r>
-      <w:r>
-        <w:rPr>
-          <w:strike/>
-          <w:color w:val="FF0000"/>
-        </w:rPr>
-        <w:t xml:space="preserve"> Caucasians were </w:t>
-      </w:r>
-      <w:r>
-        <w:rPr>
-          <w:strike/>
-          <w:color w:val="FF0000"/>
-        </w:rPr>
-        <w:t>found frequently. In addition, a higher percentage of Caucasians in the community was frequently found associated with a higher percentage of the population with investment income. High percentages of Caucasians in a community were also many times found with low to mid percentages of divorcees in the community.</w:t>
-      </w:r>
-    </w:p>
-    <w:p>
-      <w:pPr>
-        <w:rPr>
-          <w:strike/>
-          <w:color w:val="FF0000"/>
-        </w:rPr>
-      </w:pPr>
-      <w:r>
-        <w:rPr>
-          <w:strike/>
-          <w:color w:val="FF0000"/>
-        </w:rPr>
-        <w:t>T</w:t>
-      </w:r>
-      <w:r>
-        <w:rPr>
-          <w:strike/>
-          <w:color w:val="FF0000"/>
-        </w:rPr>
-        <w:t xml:space="preserve">he error rate for the classification was very high. There were also very few results in our frequent itemset analysis with the low percentage of violent crime per capita the only bin producing results. </w:t>
-      </w:r>
-      <w:r>
-        <w:rPr>
-          <w:strike/>
-          <w:color w:val="FF0000"/>
-        </w:rPr>
-        <w:t>Even with the large size of the dataset, the fact that there was so much error and so little results does not give us confidence that the attributes we selected do have a strong case for influencing violent crime per capita.</w:t>
-      </w:r>
-    </w:p>
-    <w:p>
-      <w:pPr>
-        <w:rPr>
-          <w:strike/>
-          <w:color w:val="FF0000"/>
-        </w:rPr>
-      </w:pPr>
-      <w:r>
-        <w:rPr>
-          <w:strike/>
-          <w:color w:val="FF0000"/>
-        </w:rPr>
-        <w:t>We feel it would be useful to extend this study to analyze how change in any specific attribute is correlated with an increase or decrease in violent crime per capita. This would require additional datasets in preceding and/or succeeding years. This additional data would also help in determining outliers in the data, which could be used to improve the results of any analysis.</w:t>
-      </w:r>
-    </w:p>
-    <w:p>
-      <w:pPr>
-        <w:pStyle w:val="Heading1"/>
-        <w:spacing w:before="120"/>
-      </w:pPr>
-      <w:r>
-        <w:lastRenderedPageBreak/>
+      </w:pPr>
+      <w:r>
         <w:t>REFERENCES</w:t>
       </w:r>
     </w:p>
@@ -9206,7 +9268,7 @@
       <w:r>
         <w:t xml:space="preserve">Anon. 2014 NFL Weekly League Schedule | Pro-Football-Reference.com. Retrieved August 20, 2016 from </w:t>
       </w:r>
-      <w:hyperlink r:id="rId35" w:history="1">
+      <w:hyperlink r:id="rId37" w:history="1">
         <w:r>
           <w:rPr>
             <w:rStyle w:val="Hyperlink"/>
@@ -9222,7 +9284,7 @@
       <w:r>
         <w:t xml:space="preserve">Anon. 2012 Arizona Cardinals season. Retrieved August 20, 2016 from </w:t>
       </w:r>
-      <w:hyperlink r:id="rId36" w:history="1">
+      <w:hyperlink r:id="rId38" w:history="1">
         <w:r>
           <w:rPr>
             <w:rStyle w:val="Hyperlink"/>
@@ -9238,7 +9300,7 @@
       <w:r>
         <w:t xml:space="preserve">USAToday. Week-by-week 2013 NFL schedule (2013). Retrieved September 20, 2016 from </w:t>
       </w:r>
-      <w:hyperlink r:id="rId37" w:history="1">
+      <w:hyperlink r:id="rId39" w:history="1">
         <w:r>
           <w:rPr>
             <w:rStyle w:val="Hyperlink"/>
@@ -9260,7 +9322,7 @@
       <w:r>
         <w:t xml:space="preserve">, 2016 from </w:t>
       </w:r>
-      <w:hyperlink r:id="rId38" w:history="1">
+      <w:hyperlink r:id="rId40" w:history="1">
         <w:r>
           <w:rPr>
             <w:rStyle w:val="Hyperlink"/>
@@ -9276,7 +9338,7 @@
       <w:r>
         <w:t xml:space="preserve">Hirschhorn, J. B. 2015 NFL schedule released. (2015). Retrieved September 20, 1016 from </w:t>
       </w:r>
-      <w:hyperlink r:id="rId39" w:history="1">
+      <w:hyperlink r:id="rId41" w:history="1">
         <w:r>
           <w:rPr>
             <w:rStyle w:val="Hyperlink"/>
@@ -9292,7 +9354,7 @@
       <w:r>
         <w:t xml:space="preserve">Anon. Archived Closing NFL Odds, NFL Lines, NFL Point Spreads. Historical Pro Football: 2006 – Current. Retrieved September 20, 2016 from </w:t>
       </w:r>
-      <w:hyperlink r:id="rId40" w:history="1">
+      <w:hyperlink r:id="rId42" w:history="1">
         <w:r>
           <w:rPr>
             <w:rStyle w:val="Hyperlink"/>
@@ -9320,7 +9382,7 @@
       <w:r>
         <w:t xml:space="preserve">Retrieved September 20, 2016 from </w:t>
       </w:r>
-      <w:hyperlink r:id="rId41" w:history="1">
+      <w:hyperlink r:id="rId43" w:history="1">
         <w:r>
           <w:rPr>
             <w:rStyle w:val="Hyperlink"/>
@@ -9336,7 +9398,7 @@
       <w:r>
         <w:t xml:space="preserve">Anon. Weather Forecast &amp; Reports – Long Range &amp; Local | Wunderground | Weather Underground. Retrieved September 20, 2016 form </w:t>
       </w:r>
-      <w:hyperlink r:id="rId42" w:history="1">
+      <w:hyperlink r:id="rId44" w:history="1">
         <w:r>
           <w:rPr>
             <w:rStyle w:val="Hyperlink"/>
@@ -9352,7 +9414,7 @@
       <w:r>
         <w:t xml:space="preserve">Anon. 2011 Minnesota Vikings injuries | Pro-Football-Reference.com. Retrieved October 20, 2016 from </w:t>
       </w:r>
-      <w:hyperlink r:id="rId43" w:history="1">
+      <w:hyperlink r:id="rId45" w:history="1">
         <w:r>
           <w:rPr>
             <w:rStyle w:val="Hyperlink"/>
@@ -9368,7 +9430,7 @@
       <w:r>
         <w:t xml:space="preserve">Anon. 2010 Minnesota Vikings Starters, Roster, &amp; Players | Pro-Football-Reference.com. Retrieved October 20, 2016 from </w:t>
       </w:r>
-      <w:hyperlink r:id="rId44" w:history="1">
+      <w:hyperlink r:id="rId46" w:history="1">
         <w:r>
           <w:rPr>
             <w:rStyle w:val="Hyperlink"/>
@@ -9408,7 +9470,7 @@
 </file>
 
 <file path=word/endnotes.xml><?xml version="1.0" encoding="utf-8"?>
-<w:endnotes xmlns:wpc="http://schemas.microsoft.com/office/word/2010/wordprocessingCanvas" xmlns:mc="http://schemas.openxmlformats.org/markup-compatibility/2006" xmlns:o="urn:schemas-microsoft-com:office:office" xmlns:r="http://schemas.openxmlformats.org/officeDocument/2006/relationships" xmlns:m="http://schemas.openxmlformats.org/officeDocument/2006/math" xmlns:v="urn:schemas-microsoft-com:vml" xmlns:wp14="http://schemas.microsoft.com/office/word/2010/wordprocessingDrawing" xmlns:wp="http://schemas.openxmlformats.org/drawingml/2006/wordprocessingDrawing" xmlns:w10="urn:schemas-microsoft-com:office:word" xmlns:w="http://schemas.openxmlformats.org/wordprocessingml/2006/main" xmlns:w14="http://schemas.microsoft.com/office/word/2010/wordml" xmlns:wpg="http://schemas.microsoft.com/office/word/2010/wordprocessingGroup" xmlns:wpi="http://schemas.microsoft.com/office/word/2010/wordprocessingInk" xmlns:wne="http://schemas.microsoft.com/office/word/2006/wordml" xmlns:wps="http://schemas.microsoft.com/office/word/2010/wordprocessingShape" mc:Ignorable="w14 wp14">
+<w:endnotes xmlns:wpc="http://schemas.microsoft.com/office/word/2010/wordprocessingCanvas" xmlns:mc="http://schemas.openxmlformats.org/markup-compatibility/2006" xmlns:o="urn:schemas-microsoft-com:office:office" xmlns:r="http://schemas.openxmlformats.org/officeDocument/2006/relationships" xmlns:m="http://schemas.openxmlformats.org/officeDocument/2006/math" xmlns:v="urn:schemas-microsoft-com:vml" xmlns:wp14="http://schemas.microsoft.com/office/word/2010/wordprocessingDrawing" xmlns:wp="http://schemas.openxmlformats.org/drawingml/2006/wordprocessingDrawing" xmlns:w10="urn:schemas-microsoft-com:office:word" xmlns:w="http://schemas.openxmlformats.org/wordprocessingml/2006/main" xmlns:w14="http://schemas.microsoft.com/office/word/2010/wordml" xmlns:w15="http://schemas.microsoft.com/office/word/2012/wordml" xmlns:wpg="http://schemas.microsoft.com/office/word/2010/wordprocessingGroup" xmlns:wpi="http://schemas.microsoft.com/office/word/2010/wordprocessingInk" xmlns:wne="http://schemas.microsoft.com/office/word/2006/wordml" xmlns:wps="http://schemas.microsoft.com/office/word/2010/wordprocessingShape" mc:Ignorable="w14 w15 wp14">
   <w:endnote w:type="separator" w:id="-1">
     <w:p>
       <w:r>
@@ -9427,7 +9489,7 @@
 </file>
 
 <file path=word/footer1.xml><?xml version="1.0" encoding="utf-8"?>
-<w:ftr xmlns:wpc="http://schemas.microsoft.com/office/word/2010/wordprocessingCanvas" xmlns:mc="http://schemas.openxmlformats.org/markup-compatibility/2006" xmlns:o="urn:schemas-microsoft-com:office:office" xmlns:r="http://schemas.openxmlformats.org/officeDocument/2006/relationships" xmlns:m="http://schemas.openxmlformats.org/officeDocument/2006/math" xmlns:v="urn:schemas-microsoft-com:vml" xmlns:wp14="http://schemas.microsoft.com/office/word/2010/wordprocessingDrawing" xmlns:wp="http://schemas.openxmlformats.org/drawingml/2006/wordprocessingDrawing" xmlns:w10="urn:schemas-microsoft-com:office:word" xmlns:w="http://schemas.openxmlformats.org/wordprocessingml/2006/main" xmlns:w14="http://schemas.microsoft.com/office/word/2010/wordml" xmlns:wpg="http://schemas.microsoft.com/office/word/2010/wordprocessingGroup" xmlns:wpi="http://schemas.microsoft.com/office/word/2010/wordprocessingInk" xmlns:wne="http://schemas.microsoft.com/office/word/2006/wordml" xmlns:wps="http://schemas.microsoft.com/office/word/2010/wordprocessingShape" mc:Ignorable="w14 wp14">
+<w:ftr xmlns:wpc="http://schemas.microsoft.com/office/word/2010/wordprocessingCanvas" xmlns:mc="http://schemas.openxmlformats.org/markup-compatibility/2006" xmlns:o="urn:schemas-microsoft-com:office:office" xmlns:r="http://schemas.openxmlformats.org/officeDocument/2006/relationships" xmlns:m="http://schemas.openxmlformats.org/officeDocument/2006/math" xmlns:v="urn:schemas-microsoft-com:vml" xmlns:wp14="http://schemas.microsoft.com/office/word/2010/wordprocessingDrawing" xmlns:wp="http://schemas.openxmlformats.org/drawingml/2006/wordprocessingDrawing" xmlns:w10="urn:schemas-microsoft-com:office:word" xmlns:w="http://schemas.openxmlformats.org/wordprocessingml/2006/main" xmlns:w14="http://schemas.microsoft.com/office/word/2010/wordml" xmlns:w15="http://schemas.microsoft.com/office/word/2012/wordml" xmlns:wpg="http://schemas.microsoft.com/office/word/2010/wordprocessingGroup" xmlns:wpi="http://schemas.microsoft.com/office/word/2010/wordprocessingInk" xmlns:wne="http://schemas.microsoft.com/office/word/2006/wordml" xmlns:wps="http://schemas.microsoft.com/office/word/2010/wordprocessingShape" mc:Ignorable="w14 w15 wp14">
   <w:p>
     <w:pPr>
       <w:pStyle w:val="Footer"/>
@@ -9464,7 +9526,7 @@
 </file>
 
 <file path=word/footnotes.xml><?xml version="1.0" encoding="utf-8"?>
-<w:footnotes xmlns:wpc="http://schemas.microsoft.com/office/word/2010/wordprocessingCanvas" xmlns:mc="http://schemas.openxmlformats.org/markup-compatibility/2006" xmlns:o="urn:schemas-microsoft-com:office:office" xmlns:r="http://schemas.openxmlformats.org/officeDocument/2006/relationships" xmlns:m="http://schemas.openxmlformats.org/officeDocument/2006/math" xmlns:v="urn:schemas-microsoft-com:vml" xmlns:wp14="http://schemas.microsoft.com/office/word/2010/wordprocessingDrawing" xmlns:wp="http://schemas.openxmlformats.org/drawingml/2006/wordprocessingDrawing" xmlns:w10="urn:schemas-microsoft-com:office:word" xmlns:w="http://schemas.openxmlformats.org/wordprocessingml/2006/main" xmlns:w14="http://schemas.microsoft.com/office/word/2010/wordml" xmlns:wpg="http://schemas.microsoft.com/office/word/2010/wordprocessingGroup" xmlns:wpi="http://schemas.microsoft.com/office/word/2010/wordprocessingInk" xmlns:wne="http://schemas.microsoft.com/office/word/2006/wordml" xmlns:wps="http://schemas.microsoft.com/office/word/2010/wordprocessingShape" mc:Ignorable="w14 wp14">
+<w:footnotes xmlns:wpc="http://schemas.microsoft.com/office/word/2010/wordprocessingCanvas" xmlns:mc="http://schemas.openxmlformats.org/markup-compatibility/2006" xmlns:o="urn:schemas-microsoft-com:office:office" xmlns:r="http://schemas.openxmlformats.org/officeDocument/2006/relationships" xmlns:m="http://schemas.openxmlformats.org/officeDocument/2006/math" xmlns:v="urn:schemas-microsoft-com:vml" xmlns:wp14="http://schemas.microsoft.com/office/word/2010/wordprocessingDrawing" xmlns:wp="http://schemas.openxmlformats.org/drawingml/2006/wordprocessingDrawing" xmlns:w10="urn:schemas-microsoft-com:office:word" xmlns:w="http://schemas.openxmlformats.org/wordprocessingml/2006/main" xmlns:w14="http://schemas.microsoft.com/office/word/2010/wordml" xmlns:w15="http://schemas.microsoft.com/office/word/2012/wordml" xmlns:wpg="http://schemas.microsoft.com/office/word/2010/wordprocessingGroup" xmlns:wpi="http://schemas.microsoft.com/office/word/2010/wordprocessingInk" xmlns:wne="http://schemas.microsoft.com/office/word/2006/wordml" xmlns:wps="http://schemas.microsoft.com/office/word/2010/wordprocessingShape" mc:Ignorable="w14 w15 wp14">
   <w:footnote w:type="separator" w:id="-1">
     <w:p>
       <w:r>
@@ -9483,8 +9545,8 @@
 </file>
 
 <file path=word/numbering.xml><?xml version="1.0" encoding="utf-8"?>
-<w:numbering xmlns:wpc="http://schemas.microsoft.com/office/word/2010/wordprocessingCanvas" xmlns:mc="http://schemas.openxmlformats.org/markup-compatibility/2006" xmlns:o="urn:schemas-microsoft-com:office:office" xmlns:r="http://schemas.openxmlformats.org/officeDocument/2006/relationships" xmlns:m="http://schemas.openxmlformats.org/officeDocument/2006/math" xmlns:v="urn:schemas-microsoft-com:vml" xmlns:wp14="http://schemas.microsoft.com/office/word/2010/wordprocessingDrawing" xmlns:wp="http://schemas.openxmlformats.org/drawingml/2006/wordprocessingDrawing" xmlns:w10="urn:schemas-microsoft-com:office:word" xmlns:w="http://schemas.openxmlformats.org/wordprocessingml/2006/main" xmlns:w14="http://schemas.microsoft.com/office/word/2010/wordml" xmlns:wpg="http://schemas.microsoft.com/office/word/2010/wordprocessingGroup" xmlns:wpi="http://schemas.microsoft.com/office/word/2010/wordprocessingInk" xmlns:wne="http://schemas.microsoft.com/office/word/2006/wordml" xmlns:wps="http://schemas.microsoft.com/office/word/2010/wordprocessingShape" mc:Ignorable="w14 wp14">
-  <w:abstractNum w:abstractNumId="0">
+<w:numbering xmlns:wpc="http://schemas.microsoft.com/office/word/2010/wordprocessingCanvas" xmlns:mc="http://schemas.openxmlformats.org/markup-compatibility/2006" xmlns:o="urn:schemas-microsoft-com:office:office" xmlns:r="http://schemas.openxmlformats.org/officeDocument/2006/relationships" xmlns:m="http://schemas.openxmlformats.org/officeDocument/2006/math" xmlns:v="urn:schemas-microsoft-com:vml" xmlns:wp14="http://schemas.microsoft.com/office/word/2010/wordprocessingDrawing" xmlns:wp="http://schemas.openxmlformats.org/drawingml/2006/wordprocessingDrawing" xmlns:w10="urn:schemas-microsoft-com:office:word" xmlns:w="http://schemas.openxmlformats.org/wordprocessingml/2006/main" xmlns:w14="http://schemas.microsoft.com/office/word/2010/wordml" xmlns:w15="http://schemas.microsoft.com/office/word/2012/wordml" xmlns:wpg="http://schemas.microsoft.com/office/word/2010/wordprocessingGroup" xmlns:wpi="http://schemas.microsoft.com/office/word/2010/wordprocessingInk" xmlns:wne="http://schemas.microsoft.com/office/word/2006/wordml" xmlns:wps="http://schemas.microsoft.com/office/word/2010/wordprocessingShape" mc:Ignorable="w14 w15 wp14">
+  <w:abstractNum w:abstractNumId="0" w15:restartNumberingAfterBreak="0">
     <w:nsid w:val="FFFFFFFB"/>
     <w:multiLevelType w:val="multilevel"/>
     <w:tmpl w:val="7AD0FBE6"/>
@@ -9561,7 +9623,7 @@
       <w:lvlJc w:val="left"/>
     </w:lvl>
   </w:abstractNum>
-  <w:abstractNum w:abstractNumId="1">
+  <w:abstractNum w:abstractNumId="1" w15:restartNumberingAfterBreak="0">
     <w:nsid w:val="5B951DEB"/>
     <w:multiLevelType w:val="hybridMultilevel"/>
     <w:tmpl w:val="2C04F5BA"/>
@@ -9650,7 +9712,7 @@
       </w:pPr>
     </w:lvl>
   </w:abstractNum>
-  <w:abstractNum w:abstractNumId="2">
+  <w:abstractNum w:abstractNumId="2" w15:restartNumberingAfterBreak="0">
     <w:nsid w:val="6F1D6A21"/>
     <w:multiLevelType w:val="singleLevel"/>
     <w:tmpl w:val="A100F9DC"/>
@@ -9685,7 +9747,7 @@
 </file>
 
 <file path=word/styles.xml><?xml version="1.0" encoding="utf-8"?>
-<w:styles xmlns:mc="http://schemas.openxmlformats.org/markup-compatibility/2006" xmlns:r="http://schemas.openxmlformats.org/officeDocument/2006/relationships" xmlns:w="http://schemas.openxmlformats.org/wordprocessingml/2006/main" xmlns:w14="http://schemas.microsoft.com/office/word/2010/wordml" mc:Ignorable="w14">
+<w:styles xmlns:mc="http://schemas.openxmlformats.org/markup-compatibility/2006" xmlns:r="http://schemas.openxmlformats.org/officeDocument/2006/relationships" xmlns:w="http://schemas.openxmlformats.org/wordprocessingml/2006/main" xmlns:w14="http://schemas.microsoft.com/office/word/2010/wordml" xmlns:w15="http://schemas.microsoft.com/office/word/2012/wordml" mc:Ignorable="w14 w15">
   <w:docDefaults>
     <w:rPrDefault>
       <w:rPr>
@@ -9695,714 +9757,371 @@
     </w:rPrDefault>
     <w:pPrDefault/>
   </w:docDefaults>
-  <w:latentStyles w:defLockedState="0" w:defUIPriority="0" w:defSemiHidden="1" w:defUnhideWhenUsed="1" w:defQFormat="0" w:count="267">
-    <w:lsdException w:name="Normal" w:semiHidden="0" w:unhideWhenUsed="0" w:qFormat="1"/>
-    <w:lsdException w:name="heading 1" w:semiHidden="0" w:unhideWhenUsed="0" w:qFormat="1"/>
-    <w:lsdException w:name="heading 2" w:semiHidden="0" w:unhideWhenUsed="0" w:qFormat="1"/>
-    <w:lsdException w:name="heading 3" w:semiHidden="0" w:unhideWhenUsed="0" w:qFormat="1"/>
-    <w:lsdException w:name="heading 4" w:semiHidden="0" w:unhideWhenUsed="0" w:qFormat="1"/>
-    <w:lsdException w:name="heading 5" w:semiHidden="0" w:unhideWhenUsed="0" w:qFormat="1"/>
-    <w:lsdException w:name="heading 6" w:semiHidden="0" w:unhideWhenUsed="0" w:qFormat="1"/>
-    <w:lsdException w:name="heading 7" w:qFormat="1"/>
-    <w:lsdException w:name="heading 8" w:qFormat="1"/>
-    <w:lsdException w:name="heading 9" w:qFormat="1"/>
-    <w:lsdException w:name="caption" w:qFormat="1"/>
-    <w:lsdException w:name="List Number" w:semiHidden="0" w:unhideWhenUsed="0"/>
-    <w:lsdException w:name="List 4" w:semiHidden="0" w:unhideWhenUsed="0"/>
-    <w:lsdException w:name="List 5" w:semiHidden="0" w:unhideWhenUsed="0"/>
-    <w:lsdException w:name="Title" w:semiHidden="0" w:unhideWhenUsed="0" w:qFormat="1"/>
-    <w:lsdException w:name="Subtitle" w:semiHidden="0" w:unhideWhenUsed="0" w:qFormat="1"/>
-    <w:lsdException w:name="Salutation" w:semiHidden="0" w:unhideWhenUsed="0"/>
-    <w:lsdException w:name="Date" w:semiHidden="0" w:unhideWhenUsed="0"/>
-    <w:lsdException w:name="Body Text First Indent" w:semiHidden="0" w:unhideWhenUsed="0"/>
-    <w:lsdException w:name="Strong" w:semiHidden="0" w:uiPriority="22" w:unhideWhenUsed="0" w:qFormat="1"/>
-    <w:lsdException w:name="Emphasis" w:semiHidden="0" w:unhideWhenUsed="0" w:qFormat="1"/>
-    <w:lsdException w:name="Table Grid" w:semiHidden="0" w:unhideWhenUsed="0"/>
-    <w:lsdException w:name="Placeholder Text" w:uiPriority="99" w:unhideWhenUsed="0"/>
-    <w:lsdException w:name="No Spacing" w:semiHidden="0" w:uiPriority="1" w:unhideWhenUsed="0" w:qFormat="1"/>
-    <w:lsdException w:name="Light Shading" w:semiHidden="0" w:uiPriority="60" w:unhideWhenUsed="0"/>
-    <w:lsdException w:name="Light List" w:semiHidden="0" w:uiPriority="61" w:unhideWhenUsed="0"/>
-    <w:lsdException w:name="Light Grid" w:semiHidden="0" w:uiPriority="62" w:unhideWhenUsed="0"/>
-    <w:lsdException w:name="Medium Shading 1" w:semiHidden="0" w:uiPriority="63" w:unhideWhenUsed="0"/>
-    <w:lsdException w:name="Medium Shading 2" w:semiHidden="0" w:uiPriority="64" w:unhideWhenUsed="0"/>
-    <w:lsdException w:name="Medium List 1" w:semiHidden="0" w:uiPriority="65" w:unhideWhenUsed="0"/>
-    <w:lsdException w:name="Medium List 2" w:semiHidden="0" w:uiPriority="66" w:unhideWhenUsed="0"/>
-    <w:lsdException w:name="Medium Grid 1" w:semiHidden="0" w:uiPriority="67" w:unhideWhenUsed="0"/>
-    <w:lsdException w:name="Medium Grid 2" w:semiHidden="0" w:uiPriority="68" w:unhideWhenUsed="0"/>
-    <w:lsdException w:name="Medium Grid 3" w:semiHidden="0" w:uiPriority="69" w:unhideWhenUsed="0"/>
-    <w:lsdException w:name="Dark List" w:semiHidden="0" w:uiPriority="70" w:unhideWhenUsed="0"/>
-    <w:lsdException w:name="Colorful Shading" w:semiHidden="0" w:uiPriority="71" w:unhideWhenUsed="0"/>
-    <w:lsdException w:name="Colorful List" w:semiHidden="0" w:uiPriority="72" w:unhideWhenUsed="0"/>
-    <w:lsdException w:name="Colorful Grid" w:semiHidden="0" w:uiPriority="73" w:unhideWhenUsed="0"/>
-    <w:lsdException w:name="Light Shading Accent 1" w:semiHidden="0" w:uiPriority="60" w:unhideWhenUsed="0"/>
-    <w:lsdException w:name="Light List Accent 1" w:semiHidden="0" w:uiPriority="61" w:unhideWhenUsed="0"/>
-    <w:lsdException w:name="Light Grid Accent 1" w:semiHidden="0" w:uiPriority="62" w:unhideWhenUsed="0"/>
-    <w:lsdException w:name="Medium Shading 1 Accent 1" w:semiHidden="0" w:uiPriority="63" w:unhideWhenUsed="0"/>
-    <w:lsdException w:name="Medium Shading 2 Accent 1" w:semiHidden="0" w:uiPriority="64" w:unhideWhenUsed="0"/>
-    <w:lsdException w:name="Medium List 1 Accent 1" w:semiHidden="0" w:uiPriority="65" w:unhideWhenUsed="0"/>
-    <w:lsdException w:name="Revision" w:uiPriority="99" w:unhideWhenUsed="0"/>
-    <w:lsdException w:name="List Paragraph" w:semiHidden="0" w:uiPriority="34" w:unhideWhenUsed="0" w:qFormat="1"/>
-    <w:lsdException w:name="Quote" w:semiHidden="0" w:uiPriority="29" w:unhideWhenUsed="0" w:qFormat="1"/>
-    <w:lsdException w:name="Intense Quote" w:semiHidden="0" w:uiPriority="30" w:unhideWhenUsed="0" w:qFormat="1"/>
-    <w:lsdException w:name="Medium List 2 Accent 1" w:semiHidden="0" w:uiPriority="66" w:unhideWhenUsed="0"/>
-    <w:lsdException w:name="Medium Grid 1 Accent 1" w:semiHidden="0" w:uiPriority="67" w:unhideWhenUsed="0"/>
-    <w:lsdException w:name="Medium Grid 2 Accent 1" w:semiHidden="0" w:uiPriority="68" w:unhideWhenUsed="0"/>
-    <w:lsdException w:name="Medium Grid 3 Accent 1" w:semiHidden="0" w:uiPriority="69" w:unhideWhenUsed="0"/>
-    <w:lsdException w:name="Dark List Accent 1" w:semiHidden="0" w:uiPriority="70" w:unhideWhenUsed="0"/>
-    <w:lsdException w:name="Colorful Shading Accent 1" w:semiHidden="0" w:uiPriority="71" w:unhideWhenUsed="0"/>
-    <w:lsdException w:name="Colorful List Accent 1" w:semiHidden="0" w:uiPriority="72" w:unhideWhenUsed="0"/>
-    <w:lsdException w:name="Colorful Grid Accent 1" w:semiHidden="0" w:uiPriority="73" w:unhideWhenUsed="0"/>
-    <w:lsdException w:name="Light Shading Accent 2" w:semiHidden="0" w:uiPriority="60" w:unhideWhenUsed="0"/>
-    <w:lsdException w:name="Light List Accent 2" w:semiHidden="0" w:uiPriority="61" w:unhideWhenUsed="0"/>
-    <w:lsdException w:name="Light Grid Accent 2" w:semiHidden="0" w:uiPriority="62" w:unhideWhenUsed="0"/>
-    <w:lsdException w:name="Medium Shading 1 Accent 2" w:semiHidden="0" w:uiPriority="63" w:unhideWhenUsed="0"/>
-    <w:lsdException w:name="Medium Shading 2 Accent 2" w:semiHidden="0" w:uiPriority="64" w:unhideWhenUsed="0"/>
-    <w:lsdException w:name="Medium List 1 Accent 2" w:semiHidden="0" w:uiPriority="65" w:unhideWhenUsed="0"/>
-    <w:lsdException w:name="Medium List 2 Accent 2" w:semiHidden="0" w:uiPriority="66" w:unhideWhenUsed="0"/>
-    <w:lsdException w:name="Medium Grid 1 Accent 2" w:semiHidden="0" w:uiPriority="67" w:unhideWhenUsed="0"/>
-    <w:lsdException w:name="Medium Grid 2 Accent 2" w:semiHidden="0" w:uiPriority="68" w:unhideWhenUsed="0"/>
-    <w:lsdException w:name="Medium Grid 3 Accent 2" w:semiHidden="0" w:uiPriority="69" w:unhideWhenUsed="0"/>
-    <w:lsdException w:name="Dark List Accent 2" w:semiHidden="0" w:uiPriority="70" w:unhideWhenUsed="0"/>
-    <w:lsdException w:name="Colorful Shading Accent 2" w:semiHidden="0" w:uiPriority="71" w:unhideWhenUsed="0"/>
-    <w:lsdException w:name="Colorful List Accent 2" w:semiHidden="0" w:uiPriority="72" w:unhideWhenUsed="0"/>
-    <w:lsdException w:name="Colorful Grid Accent 2" w:semiHidden="0" w:uiPriority="73" w:unhideWhenUsed="0"/>
-    <w:lsdException w:name="Light Shading Accent 3" w:semiHidden="0" w:uiPriority="60" w:unhideWhenUsed="0"/>
-    <w:lsdException w:name="Light List Accent 3" w:semiHidden="0" w:uiPriority="61" w:unhideWhenUsed="0"/>
-    <w:lsdException w:name="Light Grid Accent 3" w:semiHidden="0" w:uiPriority="62" w:unhideWhenUsed="0"/>
-    <w:lsdException w:name="Medium Shading 1 Accent 3" w:semiHidden="0" w:uiPriority="63" w:unhideWhenUsed="0"/>
-    <w:lsdException w:name="Medium Shading 2 Accent 3" w:semiHidden="0" w:uiPriority="64" w:unhideWhenUsed="0"/>
-    <w:lsdException w:name="Medium List 1 Accent 3" w:semiHidden="0" w:uiPriority="65" w:unhideWhenUsed="0"/>
-    <w:lsdException w:name="Medium List 2 Accent 3" w:semiHidden="0" w:uiPriority="66" w:unhideWhenUsed="0"/>
-    <w:lsdException w:name="Medium Grid 1 Accent 3" w:semiHidden="0" w:uiPriority="67" w:unhideWhenUsed="0"/>
-    <w:lsdException w:name="Medium Grid 2 Accent 3" w:semiHidden="0" w:uiPriority="68" w:unhideWhenUsed="0"/>
-    <w:lsdException w:name="Medium Grid 3 Accent 3" w:semiHidden="0" w:uiPriority="69" w:unhideWhenUsed="0"/>
-    <w:lsdException w:name="Dark List Accent 3" w:semiHidden="0" w:uiPriority="70" w:unhideWhenUsed="0"/>
-    <w:lsdException w:name="Colorful Shading Accent 3" w:semiHidden="0" w:uiPriority="71" w:unhideWhenUsed="0"/>
-    <w:lsdException w:name="Colorful List Accent 3" w:semiHidden="0" w:uiPriority="72" w:unhideWhenUsed="0"/>
-    <w:lsdException w:name="Colorful Grid Accent 3" w:semiHidden="0" w:uiPriority="73" w:unhideWhenUsed="0"/>
-    <w:lsdException w:name="Light Shading Accent 4" w:semiHidden="0" w:uiPriority="60" w:unhideWhenUsed="0"/>
-    <w:lsdException w:name="Light List Accent 4" w:semiHidden="0" w:uiPriority="61" w:unhideWhenUsed="0"/>
-    <w:lsdException w:name="Light Grid Accent 4" w:semiHidden="0" w:uiPriority="62" w:unhideWhenUsed="0"/>
-    <w:lsdException w:name="Medium Shading 1 Accent 4" w:semiHidden="0" w:uiPriority="63" w:unhideWhenUsed="0"/>
-    <w:lsdException w:name="Medium Shading 2 Accent 4" w:semiHidden="0" w:uiPriority="64" w:unhideWhenUsed="0"/>
-    <w:lsdException w:name="Medium List 1 Accent 4" w:semiHidden="0" w:uiPriority="65" w:unhideWhenUsed="0"/>
-    <w:lsdException w:name="Medium List 2 Accent 4" w:semiHidden="0" w:uiPriority="66" w:unhideWhenUsed="0"/>
-    <w:lsdException w:name="Medium Grid 1 Accent 4" w:semiHidden="0" w:uiPriority="67" w:unhideWhenUsed="0"/>
-    <w:lsdException w:name="Medium Grid 2 Accent 4" w:semiHidden="0" w:uiPriority="68" w:unhideWhenUsed="0"/>
-    <w:lsdException w:name="Medium Grid 3 Accent 4" w:semiHidden="0" w:uiPriority="69" w:unhideWhenUsed="0"/>
-    <w:lsdException w:name="Dark List Accent 4" w:semiHidden="0" w:uiPriority="70" w:unhideWhenUsed="0"/>
-    <w:lsdException w:name="Colorful Shading Accent 4" w:semiHidden="0" w:uiPriority="71" w:unhideWhenUsed="0"/>
-    <w:lsdException w:name="Colorful List Accent 4" w:semiHidden="0" w:uiPriority="72" w:unhideWhenUsed="0"/>
-    <w:lsdException w:name="Colorful Grid Accent 4" w:semiHidden="0" w:uiPriority="73" w:unhideWhenUsed="0"/>
-    <w:lsdException w:name="Light Shading Accent 5" w:semiHidden="0" w:uiPriority="60" w:unhideWhenUsed="0"/>
-    <w:lsdException w:name="Light List Accent 5" w:semiHidden="0" w:uiPriority="61" w:unhideWhenUsed="0"/>
-    <w:lsdException w:name="Light Grid Accent 5" w:semiHidden="0" w:uiPriority="62" w:unhideWhenUsed="0"/>
-    <w:lsdException w:name="Medium Shading 1 Accent 5" w:semiHidden="0" w:uiPriority="63" w:unhideWhenUsed="0"/>
-    <w:lsdException w:name="Medium Shading 2 Accent 5" w:semiHidden="0" w:uiPriority="64" w:unhideWhenUsed="0"/>
-    <w:lsdException w:name="Medium List 1 Accent 5" w:semiHidden="0" w:uiPriority="65" w:unhideWhenUsed="0"/>
-    <w:lsdException w:name="Medium List 2 Accent 5" w:semiHidden="0" w:uiPriority="66" w:unhideWhenUsed="0"/>
-    <w:lsdException w:name="Medium Grid 1 Accent 5" w:semiHidden="0" w:uiPriority="67" w:unhideWhenUsed="0"/>
-    <w:lsdException w:name="Medium Grid 2 Accent 5" w:semiHidden="0" w:uiPriority="68" w:unhideWhenUsed="0"/>
-    <w:lsdException w:name="Medium Grid 3 Accent 5" w:semiHidden="0" w:uiPriority="69" w:unhideWhenUsed="0"/>
-    <w:lsdException w:name="Dark List Accent 5" w:semiHidden="0" w:uiPriority="70" w:unhideWhenUsed="0"/>
-    <w:lsdException w:name="Colorful Shading Accent 5" w:semiHidden="0" w:uiPriority="71" w:unhideWhenUsed="0"/>
-    <w:lsdException w:name="Colorful List Accent 5" w:semiHidden="0" w:uiPriority="72" w:unhideWhenUsed="0"/>
-    <w:lsdException w:name="Colorful Grid Accent 5" w:semiHidden="0" w:uiPriority="73" w:unhideWhenUsed="0"/>
-    <w:lsdException w:name="Light Shading Accent 6" w:semiHidden="0" w:uiPriority="60" w:unhideWhenUsed="0"/>
-    <w:lsdException w:name="Light List Accent 6" w:semiHidden="0" w:uiPriority="61" w:unhideWhenUsed="0"/>
-    <w:lsdException w:name="Light Grid Accent 6" w:semiHidden="0" w:uiPriority="62" w:unhideWhenUsed="0"/>
-    <w:lsdException w:name="Medium Shading 1 Accent 6" w:semiHidden="0" w:uiPriority="63" w:unhideWhenUsed="0"/>
-    <w:lsdException w:name="Medium Shading 2 Accent 6" w:semiHidden="0" w:uiPriority="64" w:unhideWhenUsed="0"/>
-    <w:lsdException w:name="Medium List 1 Accent 6" w:semiHidden="0" w:uiPriority="65" w:unhideWhenUsed="0"/>
-    <w:lsdException w:name="Medium List 2 Accent 6" w:semiHidden="0" w:uiPriority="66" w:unhideWhenUsed="0"/>
-    <w:lsdException w:name="Medium Grid 1 Accent 6" w:semiHidden="0" w:uiPriority="67" w:unhideWhenUsed="0"/>
-    <w:lsdException w:name="Medium Grid 2 Accent 6" w:semiHidden="0" w:uiPriority="68" w:unhideWhenUsed="0"/>
-    <w:lsdException w:name="Medium Grid 3 Accent 6" w:semiHidden="0" w:uiPriority="69" w:unhideWhenUsed="0"/>
-    <w:lsdException w:name="Dark List Accent 6" w:semiHidden="0" w:uiPriority="70" w:unhideWhenUsed="0"/>
-    <w:lsdException w:name="Colorful Shading Accent 6" w:semiHidden="0" w:uiPriority="71" w:unhideWhenUsed="0"/>
-    <w:lsdException w:name="Colorful List Accent 6" w:semiHidden="0" w:uiPriority="72" w:unhideWhenUsed="0"/>
-    <w:lsdException w:name="Colorful Grid Accent 6" w:semiHidden="0" w:uiPriority="73" w:unhideWhenUsed="0"/>
-    <w:lsdException w:name="Subtle Emphasis" w:semiHidden="0" w:uiPriority="19" w:unhideWhenUsed="0" w:qFormat="1"/>
-    <w:lsdException w:name="Intense Emphasis" w:semiHidden="0" w:uiPriority="21" w:unhideWhenUsed="0" w:qFormat="1"/>
-    <w:lsdException w:name="Subtle Reference" w:semiHidden="0" w:uiPriority="31" w:unhideWhenUsed="0" w:qFormat="1"/>
-    <w:lsdException w:name="Intense Reference" w:semiHidden="0" w:uiPriority="32" w:unhideWhenUsed="0" w:qFormat="1"/>
-    <w:lsdException w:name="Book Title" w:semiHidden="0" w:uiPriority="33" w:unhideWhenUsed="0" w:qFormat="1"/>
-    <w:lsdException w:name="Bibliography" w:uiPriority="37"/>
-    <w:lsdException w:name="TOC Heading" w:uiPriority="39" w:qFormat="1"/>
-  </w:latentStyles>
-  <w:style w:type="paragraph" w:default="1" w:styleId="Normal">
-    <w:name w:val="Normal"/>
-    <w:qFormat/>
-    <w:pPr>
-      <w:spacing w:after="80"/>
-      <w:jc w:val="both"/>
-    </w:pPr>
-    <w:rPr>
-      <w:sz w:val="18"/>
-    </w:rPr>
-  </w:style>
-  <w:style w:type="paragraph" w:styleId="Heading1">
-    <w:name w:val="heading 1"/>
-    <w:basedOn w:val="Normal"/>
-    <w:next w:val="Normal"/>
-    <w:qFormat/>
-    <w:pPr>
-      <w:keepNext/>
-      <w:numPr>
-        <w:numId w:val="1"/>
-      </w:numPr>
-      <w:spacing w:before="40" w:after="0"/>
-      <w:jc w:val="left"/>
-      <w:outlineLvl w:val="0"/>
-    </w:pPr>
-    <w:rPr>
-      <w:b/>
-      <w:kern w:val="28"/>
-      <w:sz w:val="24"/>
-    </w:rPr>
-  </w:style>
-  <w:style w:type="paragraph" w:styleId="Heading2">
-    <w:name w:val="heading 2"/>
-    <w:basedOn w:val="Heading1"/>
-    <w:next w:val="Normal"/>
-    <w:qFormat/>
-    <w:pPr>
-      <w:numPr>
-        <w:ilvl w:val="1"/>
-      </w:numPr>
-      <w:outlineLvl w:val="1"/>
-    </w:pPr>
-  </w:style>
-  <w:style w:type="paragraph" w:styleId="Heading3">
-    <w:name w:val="heading 3"/>
-    <w:basedOn w:val="Heading2"/>
-    <w:next w:val="Normal"/>
-    <w:qFormat/>
-    <w:pPr>
-      <w:numPr>
-        <w:ilvl w:val="2"/>
-      </w:numPr>
-      <w:outlineLvl w:val="2"/>
-    </w:pPr>
-    <w:rPr>
-      <w:b w:val="0"/>
-      <w:i/>
-      <w:sz w:val="22"/>
-    </w:rPr>
-  </w:style>
-  <w:style w:type="paragraph" w:styleId="Heading4">
-    <w:name w:val="heading 4"/>
-    <w:basedOn w:val="Heading3"/>
-    <w:next w:val="Normal"/>
-    <w:qFormat/>
-    <w:pPr>
-      <w:numPr>
-        <w:ilvl w:val="3"/>
-      </w:numPr>
-      <w:outlineLvl w:val="3"/>
-    </w:pPr>
-  </w:style>
-  <w:style w:type="paragraph" w:styleId="Heading5">
-    <w:name w:val="heading 5"/>
-    <w:basedOn w:val="ListNumber3"/>
-    <w:next w:val="Normal"/>
-    <w:qFormat/>
-    <w:pPr>
-      <w:numPr>
-        <w:ilvl w:val="4"/>
-        <w:numId w:val="1"/>
-      </w:numPr>
-      <w:spacing w:before="40" w:after="0"/>
-      <w:ind w:left="0" w:firstLine="0"/>
-      <w:jc w:val="left"/>
-      <w:outlineLvl w:val="4"/>
-    </w:pPr>
-    <w:rPr>
-      <w:i/>
-      <w:sz w:val="22"/>
-    </w:rPr>
-  </w:style>
-  <w:style w:type="paragraph" w:styleId="Heading6">
-    <w:name w:val="heading 6"/>
-    <w:basedOn w:val="Normal"/>
-    <w:next w:val="Normal"/>
-    <w:qFormat/>
-    <w:rsid w:val="000C79C1"/>
-    <w:pPr>
-      <w:numPr>
-        <w:ilvl w:val="5"/>
-        <w:numId w:val="1"/>
-      </w:numPr>
-      <w:spacing w:before="40" w:after="60"/>
-      <w:outlineLvl w:val="5"/>
-    </w:pPr>
-    <w:rPr>
-      <w:i/>
-      <w:sz w:val="22"/>
-    </w:rPr>
-  </w:style>
-  <w:style w:type="paragraph" w:styleId="Heading7">
-    <w:name w:val="heading 7"/>
-    <w:basedOn w:val="Normal"/>
-    <w:next w:val="Normal"/>
-    <w:qFormat/>
-    <w:rsid w:val="00C964B5"/>
-    <w:pPr>
-      <w:numPr>
-        <w:ilvl w:val="6"/>
-        <w:numId w:val="1"/>
-      </w:numPr>
-      <w:spacing w:before="40" w:after="60"/>
-      <w:outlineLvl w:val="6"/>
-    </w:pPr>
-    <w:rPr>
-      <w:i/>
-    </w:rPr>
-  </w:style>
-  <w:style w:type="paragraph" w:styleId="Heading8">
-    <w:name w:val="heading 8"/>
-    <w:basedOn w:val="Normal"/>
-    <w:next w:val="Normal"/>
-    <w:qFormat/>
-    <w:pPr>
-      <w:numPr>
-        <w:ilvl w:val="7"/>
-        <w:numId w:val="1"/>
-      </w:numPr>
-      <w:spacing w:before="240" w:after="60"/>
-      <w:outlineLvl w:val="7"/>
-    </w:pPr>
-    <w:rPr>
-      <w:rFonts w:ascii="Arial" w:hAnsi="Arial"/>
-      <w:i/>
-    </w:rPr>
-  </w:style>
-  <w:style w:type="paragraph" w:styleId="Heading9">
-    <w:name w:val="heading 9"/>
-    <w:basedOn w:val="Normal"/>
-    <w:next w:val="Normal"/>
-    <w:qFormat/>
-    <w:pPr>
-      <w:numPr>
-        <w:ilvl w:val="8"/>
-        <w:numId w:val="1"/>
-      </w:numPr>
-      <w:spacing w:before="240" w:after="60"/>
-      <w:outlineLvl w:val="8"/>
-    </w:pPr>
-    <w:rPr>
-      <w:rFonts w:ascii="Arial" w:hAnsi="Arial"/>
-      <w:i/>
-    </w:rPr>
-  </w:style>
-  <w:style w:type="character" w:default="1" w:styleId="DefaultParagraphFont">
-    <w:name w:val="Default Paragraph Font"/>
-    <w:uiPriority w:val="1"/>
-    <w:semiHidden/>
-    <w:unhideWhenUsed/>
-  </w:style>
-  <w:style w:type="table" w:default="1" w:styleId="TableNormal">
-    <w:name w:val="Normal Table"/>
-    <w:uiPriority w:val="99"/>
-    <w:semiHidden/>
-    <w:unhideWhenUsed/>
-    <w:tblPr>
-      <w:tblInd w:w="0" w:type="dxa"/>
-      <w:tblCellMar>
-        <w:top w:w="0" w:type="dxa"/>
-        <w:left w:w="108" w:type="dxa"/>
-        <w:bottom w:w="0" w:type="dxa"/>
-        <w:right w:w="108" w:type="dxa"/>
-      </w:tblCellMar>
-    </w:tblPr>
-  </w:style>
-  <w:style w:type="numbering" w:default="1" w:styleId="NoList">
-    <w:name w:val="No List"/>
-    <w:uiPriority w:val="99"/>
-    <w:semiHidden/>
-    <w:unhideWhenUsed/>
-  </w:style>
-  <w:style w:type="character" w:styleId="FootnoteReference">
-    <w:name w:val="footnote reference"/>
-    <w:semiHidden/>
-    <w:rPr>
-      <w:rFonts w:ascii="Times New Roman" w:hAnsi="Times New Roman"/>
-      <w:sz w:val="18"/>
-      <w:vertAlign w:val="superscript"/>
-    </w:rPr>
-  </w:style>
-  <w:style w:type="paragraph" w:customStyle="1" w:styleId="Author">
-    <w:name w:val="Author"/>
-    <w:basedOn w:val="Normal"/>
-    <w:pPr>
-      <w:jc w:val="center"/>
-    </w:pPr>
-    <w:rPr>
-      <w:rFonts w:ascii="Helvetica" w:hAnsi="Helvetica"/>
-      <w:sz w:val="24"/>
-    </w:rPr>
-  </w:style>
-  <w:style w:type="paragraph" w:customStyle="1" w:styleId="Paper-Title">
-    <w:name w:val="Paper-Title"/>
-    <w:basedOn w:val="Normal"/>
-    <w:pPr>
-      <w:spacing w:after="120"/>
-      <w:jc w:val="center"/>
-    </w:pPr>
-    <w:rPr>
-      <w:rFonts w:ascii="Helvetica" w:hAnsi="Helvetica"/>
-      <w:b/>
-      <w:sz w:val="36"/>
-    </w:rPr>
-  </w:style>
-  <w:style w:type="paragraph" w:customStyle="1" w:styleId="Affiliations">
-    <w:name w:val="Affiliations"/>
-    <w:basedOn w:val="Normal"/>
-    <w:rsid w:val="00F5619A"/>
-    <w:pPr>
-      <w:spacing w:after="0"/>
-      <w:jc w:val="center"/>
-    </w:pPr>
-    <w:rPr>
-      <w:rFonts w:ascii="Helvetica" w:hAnsi="Helvetica"/>
-      <w:sz w:val="20"/>
-    </w:rPr>
-  </w:style>
-  <w:style w:type="paragraph" w:styleId="FootnoteText">
-    <w:name w:val="footnote text"/>
-    <w:basedOn w:val="Normal"/>
-    <w:semiHidden/>
-    <w:pPr>
-      <w:ind w:left="144" w:hanging="144"/>
-    </w:pPr>
-  </w:style>
-  <w:style w:type="paragraph" w:customStyle="1" w:styleId="Bullet">
-    <w:name w:val="Bullet"/>
-    <w:basedOn w:val="Normal"/>
-    <w:pPr>
-      <w:ind w:left="144" w:hanging="144"/>
-    </w:pPr>
-  </w:style>
-  <w:style w:type="paragraph" w:styleId="Footer">
-    <w:name w:val="footer"/>
-    <w:basedOn w:val="Normal"/>
-    <w:pPr>
-      <w:tabs>
-        <w:tab w:val="center" w:pos="4320"/>
-        <w:tab w:val="right" w:pos="8640"/>
-      </w:tabs>
-    </w:pPr>
-  </w:style>
-  <w:style w:type="paragraph" w:customStyle="1" w:styleId="E-Mail">
-    <w:name w:val="E-Mail"/>
-    <w:basedOn w:val="Author"/>
-    <w:pPr>
-      <w:spacing w:after="60"/>
-    </w:pPr>
-  </w:style>
-  <w:style w:type="paragraph" w:customStyle="1" w:styleId="Abstract">
-    <w:name w:val="Abstract"/>
-    <w:basedOn w:val="Heading1"/>
-    <w:pPr>
-      <w:numPr>
-        <w:numId w:val="0"/>
-      </w:numPr>
-      <w:spacing w:before="0" w:after="120"/>
-      <w:jc w:val="both"/>
-      <w:outlineLvl w:val="9"/>
-    </w:pPr>
-    <w:rPr>
-      <w:b w:val="0"/>
-      <w:sz w:val="18"/>
-    </w:rPr>
-  </w:style>
-  <w:style w:type="paragraph" w:styleId="ListNumber3">
-    <w:name w:val="List Number 3"/>
-    <w:basedOn w:val="Normal"/>
-    <w:pPr>
-      <w:ind w:left="1080" w:hanging="360"/>
-    </w:pPr>
-  </w:style>
-  <w:style w:type="paragraph" w:customStyle="1" w:styleId="Captions">
-    <w:name w:val="Captions"/>
-    <w:basedOn w:val="Normal"/>
-    <w:pPr>
-      <w:framePr w:w="4680" w:h="2160" w:hRule="exact" w:hSpace="187" w:wrap="around" w:hAnchor="text" w:yAlign="bottom" w:anchorLock="1"/>
-      <w:jc w:val="center"/>
-    </w:pPr>
-    <w:rPr>
-      <w:b/>
-    </w:rPr>
-  </w:style>
-  <w:style w:type="paragraph" w:customStyle="1" w:styleId="References">
-    <w:name w:val="References"/>
-    <w:basedOn w:val="Normal"/>
-    <w:pPr>
-      <w:numPr>
-        <w:numId w:val="2"/>
-      </w:numPr>
-      <w:jc w:val="left"/>
-    </w:pPr>
-  </w:style>
-  <w:style w:type="character" w:styleId="PageNumber">
-    <w:name w:val="page number"/>
-    <w:basedOn w:val="DefaultParagraphFont"/>
-  </w:style>
-  <w:style w:type="paragraph" w:styleId="BodyTextIndent">
-    <w:name w:val="Body Text Indent"/>
-    <w:basedOn w:val="Normal"/>
-    <w:pPr>
-      <w:spacing w:after="0"/>
-      <w:ind w:firstLine="360"/>
-    </w:pPr>
-  </w:style>
-  <w:style w:type="paragraph" w:styleId="DocumentMap">
-    <w:name w:val="Document Map"/>
-    <w:basedOn w:val="Normal"/>
-    <w:semiHidden/>
-    <w:pPr>
-      <w:shd w:val="clear" w:color="auto" w:fill="000080"/>
-    </w:pPr>
-    <w:rPr>
-      <w:rFonts w:ascii="Tahoma" w:hAnsi="Tahoma" w:cs="Tahoma"/>
-    </w:rPr>
-  </w:style>
-  <w:style w:type="paragraph" w:styleId="Caption">
-    <w:name w:val="caption"/>
-    <w:basedOn w:val="Normal"/>
-    <w:next w:val="Normal"/>
-    <w:qFormat/>
-    <w:pPr>
-      <w:jc w:val="center"/>
-    </w:pPr>
-    <w:rPr>
-      <w:rFonts w:cs="Miriam"/>
-      <w:b/>
-      <w:bCs/>
-      <w:szCs w:val="18"/>
-      <w:lang w:eastAsia="en-AU"/>
-    </w:rPr>
-  </w:style>
-  <w:style w:type="paragraph" w:styleId="BodyText">
-    <w:name w:val="Body Text"/>
-    <w:basedOn w:val="Normal"/>
-    <w:pPr>
-      <w:framePr w:w="4680" w:h="2112" w:hRule="exact" w:hSpace="187" w:wrap="around" w:vAnchor="page" w:hAnchor="page" w:x="1155" w:y="12245" w:anchorLock="1"/>
-      <w:spacing w:after="0"/>
-    </w:pPr>
-    <w:rPr>
-      <w:sz w:val="16"/>
-    </w:rPr>
-  </w:style>
-  <w:style w:type="character" w:styleId="Hyperlink">
-    <w:name w:val="Hyperlink"/>
-    <w:rPr>
-      <w:color w:val="0000FF"/>
-      <w:u w:val="single"/>
-    </w:rPr>
-  </w:style>
-  <w:style w:type="paragraph" w:styleId="Header">
-    <w:name w:val="header"/>
-    <w:basedOn w:val="Normal"/>
-    <w:pPr>
-      <w:tabs>
-        <w:tab w:val="center" w:pos="4320"/>
-        <w:tab w:val="right" w:pos="8640"/>
-      </w:tabs>
-    </w:pPr>
-  </w:style>
-  <w:style w:type="character" w:styleId="FollowedHyperlink">
-    <w:name w:val="FollowedHyperlink"/>
-    <w:rsid w:val="0062758A"/>
-    <w:rPr>
-      <w:color w:val="800080"/>
-      <w:u w:val="single"/>
-    </w:rPr>
-  </w:style>
-  <w:style w:type="character" w:styleId="Strong">
-    <w:name w:val="Strong"/>
-    <w:uiPriority w:val="22"/>
-    <w:qFormat/>
-    <w:rsid w:val="00B606DF"/>
-    <w:rPr>
-      <w:rFonts w:cs="Times New Roman"/>
-      <w:b/>
-      <w:bCs/>
-    </w:rPr>
-  </w:style>
-  <w:style w:type="paragraph" w:styleId="BalloonText">
-    <w:name w:val="Balloon Text"/>
-    <w:basedOn w:val="Normal"/>
-    <w:link w:val="BalloonTextChar"/>
-    <w:rsid w:val="00D5054B"/>
-    <w:pPr>
-      <w:spacing w:after="0"/>
-    </w:pPr>
-    <w:rPr>
-      <w:rFonts w:ascii="Tahoma" w:hAnsi="Tahoma" w:cs="Tahoma"/>
-      <w:sz w:val="16"/>
-      <w:szCs w:val="16"/>
-    </w:rPr>
-  </w:style>
-  <w:style w:type="character" w:customStyle="1" w:styleId="BalloonTextChar">
-    <w:name w:val="Balloon Text Char"/>
-    <w:basedOn w:val="DefaultParagraphFont"/>
-    <w:link w:val="BalloonText"/>
-    <w:rsid w:val="00D5054B"/>
-    <w:rPr>
-      <w:rFonts w:ascii="Tahoma" w:hAnsi="Tahoma" w:cs="Tahoma"/>
-      <w:sz w:val="16"/>
-      <w:szCs w:val="16"/>
-    </w:rPr>
-  </w:style>
-</w:styles>
-</file>
-
-<file path=word/stylesWithEffects.xml><?xml version="1.0" encoding="utf-8"?>
-<w:styles xmlns:wpc="http://schemas.microsoft.com/office/word/2010/wordprocessingCanvas" xmlns:mc="http://schemas.openxmlformats.org/markup-compatibility/2006" xmlns:o="urn:schemas-microsoft-com:office:office" xmlns:r="http://schemas.openxmlformats.org/officeDocument/2006/relationships" xmlns:m="http://schemas.openxmlformats.org/officeDocument/2006/math" xmlns:v="urn:schemas-microsoft-com:vml" xmlns:wp14="http://schemas.microsoft.com/office/word/2010/wordprocessingDrawing" xmlns:wp="http://schemas.openxmlformats.org/drawingml/2006/wordprocessingDrawing" xmlns:w10="urn:schemas-microsoft-com:office:word" xmlns:w="http://schemas.openxmlformats.org/wordprocessingml/2006/main" xmlns:w14="http://schemas.microsoft.com/office/word/2010/wordml" xmlns:wpg="http://schemas.microsoft.com/office/word/2010/wordprocessingGroup" xmlns:wpi="http://schemas.microsoft.com/office/word/2010/wordprocessingInk" xmlns:wne="http://schemas.microsoft.com/office/word/2006/wordml" xmlns:wps="http://schemas.microsoft.com/office/word/2010/wordprocessingShape" mc:Ignorable="w14 wp14">
-  <w:docDefaults>
-    <w:rPrDefault>
-      <w:rPr>
-        <w:rFonts w:ascii="Times New Roman" w:eastAsia="Times New Roman" w:hAnsi="Times New Roman" w:cs="Times New Roman"/>
-        <w:lang w:val="en-US" w:eastAsia="en-US" w:bidi="ar-SA"/>
-      </w:rPr>
-    </w:rPrDefault>
-    <w:pPrDefault/>
-  </w:docDefaults>
-  <w:latentStyles w:defLockedState="0" w:defUIPriority="0" w:defSemiHidden="1" w:defUnhideWhenUsed="1" w:defQFormat="0" w:count="267">
-    <w:lsdException w:name="Normal" w:semiHidden="0" w:unhideWhenUsed="0" w:qFormat="1"/>
-    <w:lsdException w:name="heading 1" w:semiHidden="0" w:unhideWhenUsed="0" w:qFormat="1"/>
-    <w:lsdException w:name="heading 2" w:semiHidden="0" w:unhideWhenUsed="0" w:qFormat="1"/>
-    <w:lsdException w:name="heading 3" w:semiHidden="0" w:unhideWhenUsed="0" w:qFormat="1"/>
-    <w:lsdException w:name="heading 4" w:semiHidden="0" w:unhideWhenUsed="0" w:qFormat="1"/>
-    <w:lsdException w:name="heading 5" w:semiHidden="0" w:unhideWhenUsed="0" w:qFormat="1"/>
-    <w:lsdException w:name="heading 6" w:semiHidden="0" w:unhideWhenUsed="0" w:qFormat="1"/>
-    <w:lsdException w:name="heading 7" w:qFormat="1"/>
-    <w:lsdException w:name="heading 8" w:qFormat="1"/>
-    <w:lsdException w:name="heading 9" w:qFormat="1"/>
-    <w:lsdException w:name="caption" w:qFormat="1"/>
-    <w:lsdException w:name="List Number" w:semiHidden="0" w:unhideWhenUsed="0"/>
-    <w:lsdException w:name="List 4" w:semiHidden="0" w:unhideWhenUsed="0"/>
-    <w:lsdException w:name="List 5" w:semiHidden="0" w:unhideWhenUsed="0"/>
-    <w:lsdException w:name="Title" w:semiHidden="0" w:unhideWhenUsed="0" w:qFormat="1"/>
-    <w:lsdException w:name="Subtitle" w:semiHidden="0" w:unhideWhenUsed="0" w:qFormat="1"/>
-    <w:lsdException w:name="Salutation" w:semiHidden="0" w:unhideWhenUsed="0"/>
-    <w:lsdException w:name="Date" w:semiHidden="0" w:unhideWhenUsed="0"/>
-    <w:lsdException w:name="Body Text First Indent" w:semiHidden="0" w:unhideWhenUsed="0"/>
-    <w:lsdException w:name="Strong" w:semiHidden="0" w:uiPriority="22" w:unhideWhenUsed="0" w:qFormat="1"/>
-    <w:lsdException w:name="Emphasis" w:semiHidden="0" w:unhideWhenUsed="0" w:qFormat="1"/>
-    <w:lsdException w:name="Table Grid" w:semiHidden="0" w:unhideWhenUsed="0"/>
-    <w:lsdException w:name="Placeholder Text" w:uiPriority="99" w:unhideWhenUsed="0"/>
-    <w:lsdException w:name="No Spacing" w:semiHidden="0" w:uiPriority="1" w:unhideWhenUsed="0" w:qFormat="1"/>
-    <w:lsdException w:name="Light Shading" w:semiHidden="0" w:uiPriority="60" w:unhideWhenUsed="0"/>
-    <w:lsdException w:name="Light List" w:semiHidden="0" w:uiPriority="61" w:unhideWhenUsed="0"/>
-    <w:lsdException w:name="Light Grid" w:semiHidden="0" w:uiPriority="62" w:unhideWhenUsed="0"/>
-    <w:lsdException w:name="Medium Shading 1" w:semiHidden="0" w:uiPriority="63" w:unhideWhenUsed="0"/>
-    <w:lsdException w:name="Medium Shading 2" w:semiHidden="0" w:uiPriority="64" w:unhideWhenUsed="0"/>
-    <w:lsdException w:name="Medium List 1" w:semiHidden="0" w:uiPriority="65" w:unhideWhenUsed="0"/>
-    <w:lsdException w:name="Medium List 2" w:semiHidden="0" w:uiPriority="66" w:unhideWhenUsed="0"/>
-    <w:lsdException w:name="Medium Grid 1" w:semiHidden="0" w:uiPriority="67" w:unhideWhenUsed="0"/>
-    <w:lsdException w:name="Medium Grid 2" w:semiHidden="0" w:uiPriority="68" w:unhideWhenUsed="0"/>
-    <w:lsdException w:name="Medium Grid 3" w:semiHidden="0" w:uiPriority="69" w:unhideWhenUsed="0"/>
-    <w:lsdException w:name="Dark List" w:semiHidden="0" w:uiPriority="70" w:unhideWhenUsed="0"/>
-    <w:lsdException w:name="Colorful Shading" w:semiHidden="0" w:uiPriority="71" w:unhideWhenUsed="0"/>
-    <w:lsdException w:name="Colorful List" w:semiHidden="0" w:uiPriority="72" w:unhideWhenUsed="0"/>
-    <w:lsdException w:name="Colorful Grid" w:semiHidden="0" w:uiPriority="73" w:unhideWhenUsed="0"/>
-    <w:lsdException w:name="Light Shading Accent 1" w:semiHidden="0" w:uiPriority="60" w:unhideWhenUsed="0"/>
-    <w:lsdException w:name="Light List Accent 1" w:semiHidden="0" w:uiPriority="61" w:unhideWhenUsed="0"/>
-    <w:lsdException w:name="Light Grid Accent 1" w:semiHidden="0" w:uiPriority="62" w:unhideWhenUsed="0"/>
-    <w:lsdException w:name="Medium Shading 1 Accent 1" w:semiHidden="0" w:uiPriority="63" w:unhideWhenUsed="0"/>
-    <w:lsdException w:name="Medium Shading 2 Accent 1" w:semiHidden="0" w:uiPriority="64" w:unhideWhenUsed="0"/>
-    <w:lsdException w:name="Medium List 1 Accent 1" w:semiHidden="0" w:uiPriority="65" w:unhideWhenUsed="0"/>
-    <w:lsdException w:name="Revision" w:uiPriority="99" w:unhideWhenUsed="0"/>
-    <w:lsdException w:name="List Paragraph" w:semiHidden="0" w:uiPriority="34" w:unhideWhenUsed="0" w:qFormat="1"/>
-    <w:lsdException w:name="Quote" w:semiHidden="0" w:uiPriority="29" w:unhideWhenUsed="0" w:qFormat="1"/>
-    <w:lsdException w:name="Intense Quote" w:semiHidden="0" w:uiPriority="30" w:unhideWhenUsed="0" w:qFormat="1"/>
-    <w:lsdException w:name="Medium List 2 Accent 1" w:semiHidden="0" w:uiPriority="66" w:unhideWhenUsed="0"/>
-    <w:lsdException w:name="Medium Grid 1 Accent 1" w:semiHidden="0" w:uiPriority="67" w:unhideWhenUsed="0"/>
-    <w:lsdException w:name="Medium Grid 2 Accent 1" w:semiHidden="0" w:uiPriority="68" w:unhideWhenUsed="0"/>
-    <w:lsdException w:name="Medium Grid 3 Accent 1" w:semiHidden="0" w:uiPriority="69" w:unhideWhenUsed="0"/>
-    <w:lsdException w:name="Dark List Accent 1" w:semiHidden="0" w:uiPriority="70" w:unhideWhenUsed="0"/>
-    <w:lsdException w:name="Colorful Shading Accent 1" w:semiHidden="0" w:uiPriority="71" w:unhideWhenUsed="0"/>
-    <w:lsdException w:name="Colorful List Accent 1" w:semiHidden="0" w:uiPriority="72" w:unhideWhenUsed="0"/>
-    <w:lsdException w:name="Colorful Grid Accent 1" w:semiHidden="0" w:uiPriority="73" w:unhideWhenUsed="0"/>
-    <w:lsdException w:name="Light Shading Accent 2" w:semiHidden="0" w:uiPriority="60" w:unhideWhenUsed="0"/>
-    <w:lsdException w:name="Light List Accent 2" w:semiHidden="0" w:uiPriority="61" w:unhideWhenUsed="0"/>
-    <w:lsdException w:name="Light Grid Accent 2" w:semiHidden="0" w:uiPriority="62" w:unhideWhenUsed="0"/>
-    <w:lsdException w:name="Medium Shading 1 Accent 2" w:semiHidden="0" w:uiPriority="63" w:unhideWhenUsed="0"/>
-    <w:lsdException w:name="Medium Shading 2 Accent 2" w:semiHidden="0" w:uiPriority="64" w:unhideWhenUsed="0"/>
-    <w:lsdException w:name="Medium List 1 Accent 2" w:semiHidden="0" w:uiPriority="65" w:unhideWhenUsed="0"/>
-    <w:lsdException w:name="Medium List 2 Accent 2" w:semiHidden="0" w:uiPriority="66" w:unhideWhenUsed="0"/>
-    <w:lsdException w:name="Medium Grid 1 Accent 2" w:semiHidden="0" w:uiPriority="67" w:unhideWhenUsed="0"/>
-    <w:lsdException w:name="Medium Grid 2 Accent 2" w:semiHidden="0" w:uiPriority="68" w:unhideWhenUsed="0"/>
-    <w:lsdException w:name="Medium Grid 3 Accent 2" w:semiHidden="0" w:uiPriority="69" w:unhideWhenUsed="0"/>
-    <w:lsdException w:name="Dark List Accent 2" w:semiHidden="0" w:uiPriority="70" w:unhideWhenUsed="0"/>
-    <w:lsdException w:name="Colorful Shading Accent 2" w:semiHidden="0" w:uiPriority="71" w:unhideWhenUsed="0"/>
-    <w:lsdException w:name="Colorful List Accent 2" w:semiHidden="0" w:uiPriority="72" w:unhideWhenUsed="0"/>
-    <w:lsdException w:name="Colorful Grid Accent 2" w:semiHidden="0" w:uiPriority="73" w:unhideWhenUsed="0"/>
-    <w:lsdException w:name="Light Shading Accent 3" w:semiHidden="0" w:uiPriority="60" w:unhideWhenUsed="0"/>
-    <w:lsdException w:name="Light List Accent 3" w:semiHidden="0" w:uiPriority="61" w:unhideWhenUsed="0"/>
-    <w:lsdException w:name="Light Grid Accent 3" w:semiHidden="0" w:uiPriority="62" w:unhideWhenUsed="0"/>
-    <w:lsdException w:name="Medium Shading 1 Accent 3" w:semiHidden="0" w:uiPriority="63" w:unhideWhenUsed="0"/>
-    <w:lsdException w:name="Medium Shading 2 Accent 3" w:semiHidden="0" w:uiPriority="64" w:unhideWhenUsed="0"/>
-    <w:lsdException w:name="Medium List 1 Accent 3" w:semiHidden="0" w:uiPriority="65" w:unhideWhenUsed="0"/>
-    <w:lsdException w:name="Medium List 2 Accent 3" w:semiHidden="0" w:uiPriority="66" w:unhideWhenUsed="0"/>
-    <w:lsdException w:name="Medium Grid 1 Accent 3" w:semiHidden="0" w:uiPriority="67" w:unhideWhenUsed="0"/>
-    <w:lsdException w:name="Medium Grid 2 Accent 3" w:semiHidden="0" w:uiPriority="68" w:unhideWhenUsed="0"/>
-    <w:lsdException w:name="Medium Grid 3 Accent 3" w:semiHidden="0" w:uiPriority="69" w:unhideWhenUsed="0"/>
-    <w:lsdException w:name="Dark List Accent 3" w:semiHidden="0" w:uiPriority="70" w:unhideWhenUsed="0"/>
-    <w:lsdException w:name="Colorful Shading Accent 3" w:semiHidden="0" w:uiPriority="71" w:unhideWhenUsed="0"/>
-    <w:lsdException w:name="Colorful List Accent 3" w:semiHidden="0" w:uiPriority="72" w:unhideWhenUsed="0"/>
-    <w:lsdException w:name="Colorful Grid Accent 3" w:semiHidden="0" w:uiPriority="73" w:unhideWhenUsed="0"/>
-    <w:lsdException w:name="Light Shading Accent 4" w:semiHidden="0" w:uiPriority="60" w:unhideWhenUsed="0"/>
-    <w:lsdException w:name="Light List Accent 4" w:semiHidden="0" w:uiPriority="61" w:unhideWhenUsed="0"/>
-    <w:lsdException w:name="Light Grid Accent 4" w:semiHidden="0" w:uiPriority="62" w:unhideWhenUsed="0"/>
-    <w:lsdException w:name="Medium Shading 1 Accent 4" w:semiHidden="0" w:uiPriority="63" w:unhideWhenUsed="0"/>
-    <w:lsdException w:name="Medium Shading 2 Accent 4" w:semiHidden="0" w:uiPriority="64" w:unhideWhenUsed="0"/>
-    <w:lsdException w:name="Medium List 1 Accent 4" w:semiHidden="0" w:uiPriority="65" w:unhideWhenUsed="0"/>
-    <w:lsdException w:name="Medium List 2 Accent 4" w:semiHidden="0" w:uiPriority="66" w:unhideWhenUsed="0"/>
-    <w:lsdException w:name="Medium Grid 1 Accent 4" w:semiHidden="0" w:uiPriority="67" w:unhideWhenUsed="0"/>
-    <w:lsdException w:name="Medium Grid 2 Accent 4" w:semiHidden="0" w:uiPriority="68" w:unhideWhenUsed="0"/>
-    <w:lsdException w:name="Medium Grid 3 Accent 4" w:semiHidden="0" w:uiPriority="69" w:unhideWhenUsed="0"/>
-    <w:lsdException w:name="Dark List Accent 4" w:semiHidden="0" w:uiPriority="70" w:unhideWhenUsed="0"/>
-    <w:lsdException w:name="Colorful Shading Accent 4" w:semiHidden="0" w:uiPriority="71" w:unhideWhenUsed="0"/>
-    <w:lsdException w:name="Colorful List Accent 4" w:semiHidden="0" w:uiPriority="72" w:unhideWhenUsed="0"/>
-    <w:lsdException w:name="Colorful Grid Accent 4" w:semiHidden="0" w:uiPriority="73" w:unhideWhenUsed="0"/>
-    <w:lsdException w:name="Light Shading Accent 5" w:semiHidden="0" w:uiPriority="60" w:unhideWhenUsed="0"/>
-    <w:lsdException w:name="Light List Accent 5" w:semiHidden="0" w:uiPriority="61" w:unhideWhenUsed="0"/>
-    <w:lsdException w:name="Light Grid Accent 5" w:semiHidden="0" w:uiPriority="62" w:unhideWhenUsed="0"/>
-    <w:lsdException w:name="Medium Shading 1 Accent 5" w:semiHidden="0" w:uiPriority="63" w:unhideWhenUsed="0"/>
-    <w:lsdException w:name="Medium Shading 2 Accent 5" w:semiHidden="0" w:uiPriority="64" w:unhideWhenUsed="0"/>
-    <w:lsdException w:name="Medium List 1 Accent 5" w:semiHidden="0" w:uiPriority="65" w:unhideWhenUsed="0"/>
-    <w:lsdException w:name="Medium List 2 Accent 5" w:semiHidden="0" w:uiPriority="66" w:unhideWhenUsed="0"/>
-    <w:lsdException w:name="Medium Grid 1 Accent 5" w:semiHidden="0" w:uiPriority="67" w:unhideWhenUsed="0"/>
-    <w:lsdException w:name="Medium Grid 2 Accent 5" w:semiHidden="0" w:uiPriority="68" w:unhideWhenUsed="0"/>
-    <w:lsdException w:name="Medium Grid 3 Accent 5" w:semiHidden="0" w:uiPriority="69" w:unhideWhenUsed="0"/>
-    <w:lsdException w:name="Dark List Accent 5" w:semiHidden="0" w:uiPriority="70" w:unhideWhenUsed="0"/>
-    <w:lsdException w:name="Colorful Shading Accent 5" w:semiHidden="0" w:uiPriority="71" w:unhideWhenUsed="0"/>
-    <w:lsdException w:name="Colorful List Accent 5" w:semiHidden="0" w:uiPriority="72" w:unhideWhenUsed="0"/>
-    <w:lsdException w:name="Colorful Grid Accent 5" w:semiHidden="0" w:uiPriority="73" w:unhideWhenUsed="0"/>
-    <w:lsdException w:name="Light Shading Accent 6" w:semiHidden="0" w:uiPriority="60" w:unhideWhenUsed="0"/>
-    <w:lsdException w:name="Light List Accent 6" w:semiHidden="0" w:uiPriority="61" w:unhideWhenUsed="0"/>
-    <w:lsdException w:name="Light Grid Accent 6" w:semiHidden="0" w:uiPriority="62" w:unhideWhenUsed="0"/>
-    <w:lsdException w:name="Medium Shading 1 Accent 6" w:semiHidden="0" w:uiPriority="63" w:unhideWhenUsed="0"/>
-    <w:lsdException w:name="Medium Shading 2 Accent 6" w:semiHidden="0" w:uiPriority="64" w:unhideWhenUsed="0"/>
-    <w:lsdException w:name="Medium List 1 Accent 6" w:semiHidden="0" w:uiPriority="65" w:unhideWhenUsed="0"/>
-    <w:lsdException w:name="Medium List 2 Accent 6" w:semiHidden="0" w:uiPriority="66" w:unhideWhenUsed="0"/>
-    <w:lsdException w:name="Medium Grid 1 Accent 6" w:semiHidden="0" w:uiPriority="67" w:unhideWhenUsed="0"/>
-    <w:lsdException w:name="Medium Grid 2 Accent 6" w:semiHidden="0" w:uiPriority="68" w:unhideWhenUsed="0"/>
-    <w:lsdException w:name="Medium Grid 3 Accent 6" w:semiHidden="0" w:uiPriority="69" w:unhideWhenUsed="0"/>
-    <w:lsdException w:name="Dark List Accent 6" w:semiHidden="0" w:uiPriority="70" w:unhideWhenUsed="0"/>
-    <w:lsdException w:name="Colorful Shading Accent 6" w:semiHidden="0" w:uiPriority="71" w:unhideWhenUsed="0"/>
-    <w:lsdException w:name="Colorful List Accent 6" w:semiHidden="0" w:uiPriority="72" w:unhideWhenUsed="0"/>
-    <w:lsdException w:name="Colorful Grid Accent 6" w:semiHidden="0" w:uiPriority="73" w:unhideWhenUsed="0"/>
-    <w:lsdException w:name="Subtle Emphasis" w:semiHidden="0" w:uiPriority="19" w:unhideWhenUsed="0" w:qFormat="1"/>
-    <w:lsdException w:name="Intense Emphasis" w:semiHidden="0" w:uiPriority="21" w:unhideWhenUsed="0" w:qFormat="1"/>
-    <w:lsdException w:name="Subtle Reference" w:semiHidden="0" w:uiPriority="31" w:unhideWhenUsed="0" w:qFormat="1"/>
-    <w:lsdException w:name="Intense Reference" w:semiHidden="0" w:uiPriority="32" w:unhideWhenUsed="0" w:qFormat="1"/>
-    <w:lsdException w:name="Book Title" w:semiHidden="0" w:uiPriority="33" w:unhideWhenUsed="0" w:qFormat="1"/>
-    <w:lsdException w:name="Bibliography" w:uiPriority="37"/>
-    <w:lsdException w:name="TOC Heading" w:uiPriority="39" w:qFormat="1"/>
+  <w:latentStyles w:defLockedState="0" w:defUIPriority="0" w:defSemiHidden="0" w:defUnhideWhenUsed="0" w:defQFormat="0" w:count="371">
+    <w:lsdException w:name="Normal" w:qFormat="1"/>
+    <w:lsdException w:name="heading 1" w:qFormat="1"/>
+    <w:lsdException w:name="heading 2" w:qFormat="1"/>
+    <w:lsdException w:name="heading 3" w:qFormat="1"/>
+    <w:lsdException w:name="heading 4" w:qFormat="1"/>
+    <w:lsdException w:name="heading 5" w:qFormat="1"/>
+    <w:lsdException w:name="heading 6" w:qFormat="1"/>
+    <w:lsdException w:name="heading 7" w:semiHidden="1" w:unhideWhenUsed="1" w:qFormat="1"/>
+    <w:lsdException w:name="heading 8" w:semiHidden="1" w:unhideWhenUsed="1" w:qFormat="1"/>
+    <w:lsdException w:name="heading 9" w:semiHidden="1" w:unhideWhenUsed="1" w:qFormat="1"/>
+    <w:lsdException w:name="index 1" w:semiHidden="1" w:unhideWhenUsed="1"/>
+    <w:lsdException w:name="index 2" w:semiHidden="1" w:unhideWhenUsed="1"/>
+    <w:lsdException w:name="index 3" w:semiHidden="1" w:unhideWhenUsed="1"/>
+    <w:lsdException w:name="index 4" w:semiHidden="1" w:unhideWhenUsed="1"/>
+    <w:lsdException w:name="index 5" w:semiHidden="1" w:unhideWhenUsed="1"/>
+    <w:lsdException w:name="index 6" w:semiHidden="1" w:unhideWhenUsed="1"/>
+    <w:lsdException w:name="index 7" w:semiHidden="1" w:unhideWhenUsed="1"/>
+    <w:lsdException w:name="index 8" w:semiHidden="1" w:unhideWhenUsed="1"/>
+    <w:lsdException w:name="index 9" w:semiHidden="1" w:unhideWhenUsed="1"/>
+    <w:lsdException w:name="toc 1" w:semiHidden="1" w:unhideWhenUsed="1"/>
+    <w:lsdException w:name="toc 2" w:semiHidden="1" w:unhideWhenUsed="1"/>
+    <w:lsdException w:name="toc 3" w:semiHidden="1" w:unhideWhenUsed="1"/>
+    <w:lsdException w:name="toc 4" w:semiHidden="1" w:unhideWhenUsed="1"/>
+    <w:lsdException w:name="toc 5" w:semiHidden="1" w:unhideWhenUsed="1"/>
+    <w:lsdException w:name="toc 6" w:semiHidden="1" w:unhideWhenUsed="1"/>
+    <w:lsdException w:name="toc 7" w:semiHidden="1" w:unhideWhenUsed="1"/>
+    <w:lsdException w:name="toc 8" w:semiHidden="1" w:unhideWhenUsed="1"/>
+    <w:lsdException w:name="toc 9" w:semiHidden="1" w:unhideWhenUsed="1"/>
+    <w:lsdException w:name="Normal Indent" w:semiHidden="1" w:unhideWhenUsed="1"/>
+    <w:lsdException w:name="footnote text" w:semiHidden="1" w:unhideWhenUsed="1"/>
+    <w:lsdException w:name="annotation text" w:semiHidden="1" w:unhideWhenUsed="1"/>
+    <w:lsdException w:name="header" w:semiHidden="1" w:unhideWhenUsed="1"/>
+    <w:lsdException w:name="footer" w:semiHidden="1" w:unhideWhenUsed="1"/>
+    <w:lsdException w:name="index heading" w:semiHidden="1" w:unhideWhenUsed="1"/>
+    <w:lsdException w:name="caption" w:semiHidden="1" w:unhideWhenUsed="1" w:qFormat="1"/>
+    <w:lsdException w:name="table of figures" w:semiHidden="1" w:unhideWhenUsed="1"/>
+    <w:lsdException w:name="envelope address" w:semiHidden="1" w:unhideWhenUsed="1"/>
+    <w:lsdException w:name="envelope return" w:semiHidden="1" w:unhideWhenUsed="1"/>
+    <w:lsdException w:name="footnote reference" w:semiHidden="1" w:unhideWhenUsed="1"/>
+    <w:lsdException w:name="annotation reference" w:semiHidden="1" w:unhideWhenUsed="1"/>
+    <w:lsdException w:name="line number" w:semiHidden="1" w:unhideWhenUsed="1"/>
+    <w:lsdException w:name="page number" w:semiHidden="1" w:unhideWhenUsed="1"/>
+    <w:lsdException w:name="endnote reference" w:semiHidden="1" w:unhideWhenUsed="1"/>
+    <w:lsdException w:name="endnote text" w:semiHidden="1" w:unhideWhenUsed="1"/>
+    <w:lsdException w:name="table of authorities" w:semiHidden="1" w:unhideWhenUsed="1"/>
+    <w:lsdException w:name="macro" w:semiHidden="1" w:unhideWhenUsed="1"/>
+    <w:lsdException w:name="toa heading" w:semiHidden="1" w:unhideWhenUsed="1"/>
+    <w:lsdException w:name="List" w:semiHidden="1" w:unhideWhenUsed="1"/>
+    <w:lsdException w:name="List Bullet" w:semiHidden="1" w:unhideWhenUsed="1"/>
+    <w:lsdException w:name="List 2" w:semiHidden="1" w:unhideWhenUsed="1"/>
+    <w:lsdException w:name="List 3" w:semiHidden="1" w:unhideWhenUsed="1"/>
+    <w:lsdException w:name="List Bullet 2" w:semiHidden="1" w:unhideWhenUsed="1"/>
+    <w:lsdException w:name="List Bullet 3" w:semiHidden="1" w:unhideWhenUsed="1"/>
+    <w:lsdException w:name="List Bullet 4" w:semiHidden="1" w:unhideWhenUsed="1"/>
+    <w:lsdException w:name="List Bullet 5" w:semiHidden="1" w:unhideWhenUsed="1"/>
+    <w:lsdException w:name="List Number 2" w:semiHidden="1" w:unhideWhenUsed="1"/>
+    <w:lsdException w:name="List Number 3" w:semiHidden="1" w:unhideWhenUsed="1"/>
+    <w:lsdException w:name="List Number 4" w:semiHidden="1" w:unhideWhenUsed="1"/>
+    <w:lsdException w:name="List Number 5" w:semiHidden="1" w:unhideWhenUsed="1"/>
+    <w:lsdException w:name="Title" w:qFormat="1"/>
+    <w:lsdException w:name="Closing" w:semiHidden="1" w:unhideWhenUsed="1"/>
+    <w:lsdException w:name="Signature" w:semiHidden="1" w:unhideWhenUsed="1"/>
+    <w:lsdException w:name="Default Paragraph Font" w:semiHidden="1" w:unhideWhenUsed="1"/>
+    <w:lsdException w:name="Body Text" w:semiHidden="1" w:unhideWhenUsed="1"/>
+    <w:lsdException w:name="Body Text Indent" w:semiHidden="1" w:unhideWhenUsed="1"/>
+    <w:lsdException w:name="List Continue" w:semiHidden="1" w:unhideWhenUsed="1"/>
+    <w:lsdException w:name="List Continue 2" w:semiHidden="1" w:unhideWhenUsed="1"/>
+    <w:lsdException w:name="List Continue 3" w:semiHidden="1" w:unhideWhenUsed="1"/>
+    <w:lsdException w:name="List Continue 4" w:semiHidden="1" w:unhideWhenUsed="1"/>
+    <w:lsdException w:name="List Continue 5" w:semiHidden="1" w:unhideWhenUsed="1"/>
+    <w:lsdException w:name="Message Header" w:semiHidden="1" w:unhideWhenUsed="1"/>
+    <w:lsdException w:name="Subtitle" w:qFormat="1"/>
+    <w:lsdException w:name="Body Text First Indent 2" w:semiHidden="1" w:unhideWhenUsed="1"/>
+    <w:lsdException w:name="Note Heading" w:semiHidden="1" w:unhideWhenUsed="1"/>
+    <w:lsdException w:name="Body Text 2" w:semiHidden="1" w:unhideWhenUsed="1"/>
+    <w:lsdException w:name="Body Text 3" w:semiHidden="1" w:unhideWhenUsed="1"/>
+    <w:lsdException w:name="Body Text Indent 2" w:semiHidden="1" w:unhideWhenUsed="1"/>
+    <w:lsdException w:name="Body Text Indent 3" w:semiHidden="1" w:unhideWhenUsed="1"/>
+    <w:lsdException w:name="Block Text" w:semiHidden="1" w:unhideWhenUsed="1"/>
+    <w:lsdException w:name="Hyperlink" w:semiHidden="1" w:unhideWhenUsed="1"/>
+    <w:lsdException w:name="FollowedHyperlink" w:semiHidden="1" w:unhideWhenUsed="1"/>
+    <w:lsdException w:name="Strong" w:uiPriority="22" w:qFormat="1"/>
+    <w:lsdException w:name="Emphasis" w:qFormat="1"/>
+    <w:lsdException w:name="Document Map" w:semiHidden="1" w:unhideWhenUsed="1"/>
+    <w:lsdException w:name="Plain Text" w:semiHidden="1" w:unhideWhenUsed="1"/>
+    <w:lsdException w:name="E-mail Signature" w:semiHidden="1" w:unhideWhenUsed="1"/>
+    <w:lsdException w:name="HTML Top of Form" w:semiHidden="1" w:unhideWhenUsed="1"/>
+    <w:lsdException w:name="HTML Bottom of Form" w:semiHidden="1" w:unhideWhenUsed="1"/>
+    <w:lsdException w:name="Normal (Web)" w:semiHidden="1" w:unhideWhenUsed="1"/>
+    <w:lsdException w:name="HTML Acronym" w:semiHidden="1" w:unhideWhenUsed="1"/>
+    <w:lsdException w:name="HTML Address" w:semiHidden="1" w:unhideWhenUsed="1"/>
+    <w:lsdException w:name="HTML Cite" w:semiHidden="1" w:unhideWhenUsed="1"/>
+    <w:lsdException w:name="HTML Code" w:semiHidden="1" w:unhideWhenUsed="1"/>
+    <w:lsdException w:name="HTML Definition" w:semiHidden="1" w:unhideWhenUsed="1"/>
+    <w:lsdException w:name="HTML Keyboard" w:semiHidden="1" w:unhideWhenUsed="1"/>
+    <w:lsdException w:name="HTML Preformatted" w:semiHidden="1" w:unhideWhenUsed="1"/>
+    <w:lsdException w:name="HTML Sample" w:semiHidden="1" w:unhideWhenUsed="1"/>
+    <w:lsdException w:name="HTML Typewriter" w:semiHidden="1" w:unhideWhenUsed="1"/>
+    <w:lsdException w:name="HTML Variable" w:semiHidden="1" w:unhideWhenUsed="1"/>
+    <w:lsdException w:name="Normal Table" w:semiHidden="1" w:unhideWhenUsed="1"/>
+    <w:lsdException w:name="annotation subject" w:semiHidden="1" w:unhideWhenUsed="1"/>
+    <w:lsdException w:name="No List" w:semiHidden="1" w:unhideWhenUsed="1"/>
+    <w:lsdException w:name="Outline List 1" w:semiHidden="1" w:unhideWhenUsed="1"/>
+    <w:lsdException w:name="Outline List 2" w:semiHidden="1" w:unhideWhenUsed="1"/>
+    <w:lsdException w:name="Outline List 3" w:semiHidden="1" w:unhideWhenUsed="1"/>
+    <w:lsdException w:name="Table Simple 1" w:semiHidden="1" w:unhideWhenUsed="1"/>
+    <w:lsdException w:name="Table Simple 2" w:semiHidden="1" w:unhideWhenUsed="1"/>
+    <w:lsdException w:name="Table Simple 3" w:semiHidden="1" w:unhideWhenUsed="1"/>
+    <w:lsdException w:name="Table Classic 1" w:semiHidden="1" w:unhideWhenUsed="1"/>
+    <w:lsdException w:name="Table Classic 2" w:semiHidden="1" w:unhideWhenUsed="1"/>
+    <w:lsdException w:name="Table Classic 3" w:semiHidden="1" w:unhideWhenUsed="1"/>
+    <w:lsdException w:name="Table Classic 4" w:semiHidden="1" w:unhideWhenUsed="1"/>
+    <w:lsdException w:name="Table Colorful 1" w:semiHidden="1" w:unhideWhenUsed="1"/>
+    <w:lsdException w:name="Table Colorful 2" w:semiHidden="1" w:unhideWhenUsed="1"/>
+    <w:lsdException w:name="Table Colorful 3" w:semiHidden="1" w:unhideWhenUsed="1"/>
+    <w:lsdException w:name="Table Columns 1" w:semiHidden="1" w:unhideWhenUsed="1"/>
+    <w:lsdException w:name="Table Columns 2" w:semiHidden="1" w:unhideWhenUsed="1"/>
+    <w:lsdException w:name="Table Columns 3" w:semiHidden="1" w:unhideWhenUsed="1"/>
+    <w:lsdException w:name="Table Columns 4" w:semiHidden="1" w:unhideWhenUsed="1"/>
+    <w:lsdException w:name="Table Columns 5" w:semiHidden="1" w:unhideWhenUsed="1"/>
+    <w:lsdException w:name="Table Grid 1" w:semiHidden="1" w:unhideWhenUsed="1"/>
+    <w:lsdException w:name="Table Grid 2" w:semiHidden="1" w:unhideWhenUsed="1"/>
+    <w:lsdException w:name="Table Grid 3" w:semiHidden="1" w:unhideWhenUsed="1"/>
+    <w:lsdException w:name="Table Grid 4" w:semiHidden="1" w:unhideWhenUsed="1"/>
+    <w:lsdException w:name="Table Grid 5" w:semiHidden="1" w:unhideWhenUsed="1"/>
+    <w:lsdException w:name="Table Grid 6" w:semiHidden="1" w:unhideWhenUsed="1"/>
+    <w:lsdException w:name="Table Grid 7" w:semiHidden="1" w:unhideWhenUsed="1"/>
+    <w:lsdException w:name="Table Grid 8" w:semiHidden="1" w:unhideWhenUsed="1"/>
+    <w:lsdException w:name="Table List 1" w:semiHidden="1" w:unhideWhenUsed="1"/>
+    <w:lsdException w:name="Table List 2" w:semiHidden="1" w:unhideWhenUsed="1"/>
+    <w:lsdException w:name="Table List 3" w:semiHidden="1" w:unhideWhenUsed="1"/>
+    <w:lsdException w:name="Table List 4" w:semiHidden="1" w:unhideWhenUsed="1"/>
+    <w:lsdException w:name="Table List 5" w:semiHidden="1" w:unhideWhenUsed="1"/>
+    <w:lsdException w:name="Table List 6" w:semiHidden="1" w:unhideWhenUsed="1"/>
+    <w:lsdException w:name="Table List 7" w:semiHidden="1" w:unhideWhenUsed="1"/>
+    <w:lsdException w:name="Table List 8" w:semiHidden="1" w:unhideWhenUsed="1"/>
+    <w:lsdException w:name="Table 3D effects 1" w:semiHidden="1" w:unhideWhenUsed="1"/>
+    <w:lsdException w:name="Table 3D effects 2" w:semiHidden="1" w:unhideWhenUsed="1"/>
+    <w:lsdException w:name="Table 3D effects 3" w:semiHidden="1" w:unhideWhenUsed="1"/>
+    <w:lsdException w:name="Table Contemporary" w:semiHidden="1" w:unhideWhenUsed="1"/>
+    <w:lsdException w:name="Table Elegant" w:semiHidden="1" w:unhideWhenUsed="1"/>
+    <w:lsdException w:name="Table Professional" w:semiHidden="1" w:unhideWhenUsed="1"/>
+    <w:lsdException w:name="Table Subtle 1" w:semiHidden="1" w:unhideWhenUsed="1"/>
+    <w:lsdException w:name="Table Subtle 2" w:semiHidden="1" w:unhideWhenUsed="1"/>
+    <w:lsdException w:name="Table Web 1" w:semiHidden="1" w:unhideWhenUsed="1"/>
+    <w:lsdException w:name="Table Web 2" w:semiHidden="1" w:unhideWhenUsed="1"/>
+    <w:lsdException w:name="Table Web 3" w:semiHidden="1" w:unhideWhenUsed="1"/>
+    <w:lsdException w:name="Balloon Text" w:semiHidden="1" w:unhideWhenUsed="1"/>
+    <w:lsdException w:name="Table Theme" w:semiHidden="1" w:unhideWhenUsed="1"/>
+    <w:lsdException w:name="Placeholder Text" w:semiHidden="1" w:uiPriority="99"/>
+    <w:lsdException w:name="No Spacing" w:uiPriority="1" w:qFormat="1"/>
+    <w:lsdException w:name="Light Shading" w:uiPriority="60"/>
+    <w:lsdException w:name="Light List" w:uiPriority="61"/>
+    <w:lsdException w:name="Light Grid" w:uiPriority="62"/>
+    <w:lsdException w:name="Medium Shading 1" w:uiPriority="63"/>
+    <w:lsdException w:name="Medium Shading 2" w:uiPriority="64"/>
+    <w:lsdException w:name="Medium List 1" w:uiPriority="65"/>
+    <w:lsdException w:name="Medium List 2" w:uiPriority="66"/>
+    <w:lsdException w:name="Medium Grid 1" w:uiPriority="67"/>
+    <w:lsdException w:name="Medium Grid 2" w:uiPriority="68"/>
+    <w:lsdException w:name="Medium Grid 3" w:uiPriority="69"/>
+    <w:lsdException w:name="Dark List" w:uiPriority="70"/>
+    <w:lsdException w:name="Colorful Shading" w:uiPriority="71"/>
+    <w:lsdException w:name="Colorful List" w:uiPriority="72"/>
+    <w:lsdException w:name="Colorful Grid" w:uiPriority="73"/>
+    <w:lsdException w:name="Light Shading Accent 1" w:uiPriority="60"/>
+    <w:lsdException w:name="Light List Accent 1" w:uiPriority="61"/>
+    <w:lsdException w:name="Light Grid Accent 1" w:uiPriority="62"/>
+    <w:lsdException w:name="Medium Shading 1 Accent 1" w:uiPriority="63"/>
+    <w:lsdException w:name="Medium Shading 2 Accent 1" w:uiPriority="64"/>
+    <w:lsdException w:name="Medium List 1 Accent 1" w:uiPriority="65"/>
+    <w:lsdException w:name="Revision" w:semiHidden="1" w:uiPriority="99"/>
+    <w:lsdException w:name="List Paragraph" w:uiPriority="34" w:qFormat="1"/>
+    <w:lsdException w:name="Quote" w:uiPriority="29" w:qFormat="1"/>
+    <w:lsdException w:name="Intense Quote" w:uiPriority="30" w:qFormat="1"/>
+    <w:lsdException w:name="Medium List 2 Accent 1" w:uiPriority="66"/>
+    <w:lsdException w:name="Medium Grid 1 Accent 1" w:uiPriority="67"/>
+    <w:lsdException w:name="Medium Grid 2 Accent 1" w:uiPriority="68"/>
+    <w:lsdException w:name="Medium Grid 3 Accent 1" w:uiPriority="69"/>
+    <w:lsdException w:name="Dark List Accent 1" w:uiPriority="70"/>
+    <w:lsdException w:name="Colorful Shading Accent 1" w:uiPriority="71"/>
+    <w:lsdException w:name="Colorful List Accent 1" w:uiPriority="72"/>
+    <w:lsdException w:name="Colorful Grid Accent 1" w:uiPriority="73"/>
+    <w:lsdException w:name="Light Shading Accent 2" w:uiPriority="60"/>
+    <w:lsdException w:name="Light List Accent 2" w:uiPriority="61"/>
+    <w:lsdException w:name="Light Grid Accent 2" w:uiPriority="62"/>
+    <w:lsdException w:name="Medium Shading 1 Accent 2" w:uiPriority="63"/>
+    <w:lsdException w:name="Medium Shading 2 Accent 2" w:uiPriority="64"/>
+    <w:lsdException w:name="Medium List 1 Accent 2" w:uiPriority="65"/>
+    <w:lsdException w:name="Medium List 2 Accent 2" w:uiPriority="66"/>
+    <w:lsdException w:name="Medium Grid 1 Accent 2" w:uiPriority="67"/>
+    <w:lsdException w:name="Medium Grid 2 Accent 2" w:uiPriority="68"/>
+    <w:lsdException w:name="Medium Grid 3 Accent 2" w:uiPriority="69"/>
+    <w:lsdException w:name="Dark List Accent 2" w:uiPriority="70"/>
+    <w:lsdException w:name="Colorful Shading Accent 2" w:uiPriority="71"/>
+    <w:lsdException w:name="Colorful List Accent 2" w:uiPriority="72"/>
+    <w:lsdException w:name="Colorful Grid Accent 2" w:uiPriority="73"/>
+    <w:lsdException w:name="Light Shading Accent 3" w:uiPriority="60"/>
+    <w:lsdException w:name="Light List Accent 3" w:uiPriority="61"/>
+    <w:lsdException w:name="Light Grid Accent 3" w:uiPriority="62"/>
+    <w:lsdException w:name="Medium Shading 1 Accent 3" w:uiPriority="63"/>
+    <w:lsdException w:name="Medium Shading 2 Accent 3" w:uiPriority="64"/>
+    <w:lsdException w:name="Medium List 1 Accent 3" w:uiPriority="65"/>
+    <w:lsdException w:name="Medium List 2 Accent 3" w:uiPriority="66"/>
+    <w:lsdException w:name="Medium Grid 1 Accent 3" w:uiPriority="67"/>
+    <w:lsdException w:name="Medium Grid 2 Accent 3" w:uiPriority="68"/>
+    <w:lsdException w:name="Medium Grid 3 Accent 3" w:uiPriority="69"/>
+    <w:lsdException w:name="Dark List Accent 3" w:uiPriority="70"/>
+    <w:lsdException w:name="Colorful Shading Accent 3" w:uiPriority="71"/>
+    <w:lsdException w:name="Colorful List Accent 3" w:uiPriority="72"/>
+    <w:lsdException w:name="Colorful Grid Accent 3" w:uiPriority="73"/>
+    <w:lsdException w:name="Light Shading Accent 4" w:uiPriority="60"/>
+    <w:lsdException w:name="Light List Accent 4" w:uiPriority="61"/>
+    <w:lsdException w:name="Light Grid Accent 4" w:uiPriority="62"/>
+    <w:lsdException w:name="Medium Shading 1 Accent 4" w:uiPriority="63"/>
+    <w:lsdException w:name="Medium Shading 2 Accent 4" w:uiPriority="64"/>
+    <w:lsdException w:name="Medium List 1 Accent 4" w:uiPriority="65"/>
+    <w:lsdException w:name="Medium List 2 Accent 4" w:uiPriority="66"/>
+    <w:lsdException w:name="Medium Grid 1 Accent 4" w:uiPriority="67"/>
+    <w:lsdException w:name="Medium Grid 2 Accent 4" w:uiPriority="68"/>
+    <w:lsdException w:name="Medium Grid 3 Accent 4" w:uiPriority="69"/>
+    <w:lsdException w:name="Dark List Accent 4" w:uiPriority="70"/>
+    <w:lsdException w:name="Colorful Shading Accent 4" w:uiPriority="71"/>
+    <w:lsdException w:name="Colorful List Accent 4" w:uiPriority="72"/>
+    <w:lsdException w:name="Colorful Grid Accent 4" w:uiPriority="73"/>
+    <w:lsdException w:name="Light Shading Accent 5" w:uiPriority="60"/>
+    <w:lsdException w:name="Light List Accent 5" w:uiPriority="61"/>
+    <w:lsdException w:name="Light Grid Accent 5" w:uiPriority="62"/>
+    <w:lsdException w:name="Medium Shading 1 Accent 5" w:uiPriority="63"/>
+    <w:lsdException w:name="Medium Shading 2 Accent 5" w:uiPriority="64"/>
+    <w:lsdException w:name="Medium List 1 Accent 5" w:uiPriority="65"/>
+    <w:lsdException w:name="Medium List 2 Accent 5" w:uiPriority="66"/>
+    <w:lsdException w:name="Medium Grid 1 Accent 5" w:uiPriority="67"/>
+    <w:lsdException w:name="Medium Grid 2 Accent 5" w:uiPriority="68"/>
+    <w:lsdException w:name="Medium Grid 3 Accent 5" w:uiPriority="69"/>
+    <w:lsdException w:name="Dark List Accent 5" w:uiPriority="70"/>
+    <w:lsdException w:name="Colorful Shading Accent 5" w:uiPriority="71"/>
+    <w:lsdException w:name="Colorful List Accent 5" w:uiPriority="72"/>
+    <w:lsdException w:name="Colorful Grid Accent 5" w:uiPriority="73"/>
+    <w:lsdException w:name="Light Shading Accent 6" w:uiPriority="60"/>
+    <w:lsdException w:name="Light List Accent 6" w:uiPriority="61"/>
+    <w:lsdException w:name="Light Grid Accent 6" w:uiPriority="62"/>
+    <w:lsdException w:name="Medium Shading 1 Accent 6" w:uiPriority="63"/>
+    <w:lsdException w:name="Medium Shading 2 Accent 6" w:uiPriority="64"/>
+    <w:lsdException w:name="Medium List 1 Accent 6" w:uiPriority="65"/>
+    <w:lsdException w:name="Medium List 2 Accent 6" w:uiPriority="66"/>
+    <w:lsdException w:name="Medium Grid 1 Accent 6" w:uiPriority="67"/>
+    <w:lsdException w:name="Medium Grid 2 Accent 6" w:uiPriority="68"/>
+    <w:lsdException w:name="Medium Grid 3 Accent 6" w:uiPriority="69"/>
+    <w:lsdException w:name="Dark List Accent 6" w:uiPriority="70"/>
+    <w:lsdException w:name="Colorful Shading Accent 6" w:uiPriority="71"/>
+    <w:lsdException w:name="Colorful List Accent 6" w:uiPriority="72"/>
+    <w:lsdException w:name="Colorful Grid Accent 6" w:uiPriority="73"/>
+    <w:lsdException w:name="Subtle Emphasis" w:uiPriority="19" w:qFormat="1"/>
+    <w:lsdException w:name="Intense Emphasis" w:uiPriority="21" w:qFormat="1"/>
+    <w:lsdException w:name="Subtle Reference" w:uiPriority="31" w:qFormat="1"/>
+    <w:lsdException w:name="Intense Reference" w:uiPriority="32" w:qFormat="1"/>
+    <w:lsdException w:name="Book Title" w:uiPriority="33" w:qFormat="1"/>
+    <w:lsdException w:name="Bibliography" w:semiHidden="1" w:uiPriority="37" w:unhideWhenUsed="1"/>
+    <w:lsdException w:name="TOC Heading" w:semiHidden="1" w:uiPriority="39" w:unhideWhenUsed="1" w:qFormat="1"/>
+    <w:lsdException w:name="Plain Table 1" w:uiPriority="41"/>
+    <w:lsdException w:name="Plain Table 2" w:uiPriority="42"/>
+    <w:lsdException w:name="Plain Table 3" w:uiPriority="43"/>
+    <w:lsdException w:name="Plain Table 4" w:uiPriority="44"/>
+    <w:lsdException w:name="Plain Table 5" w:uiPriority="45"/>
+    <w:lsdException w:name="Grid Table Light" w:uiPriority="40"/>
+    <w:lsdException w:name="Grid Table 1 Light" w:uiPriority="46"/>
+    <w:lsdException w:name="Grid Table 2" w:uiPriority="47"/>
+    <w:lsdException w:name="Grid Table 3" w:uiPriority="48"/>
+    <w:lsdException w:name="Grid Table 4" w:uiPriority="49"/>
+    <w:lsdException w:name="Grid Table 5 Dark" w:uiPriority="50"/>
+    <w:lsdException w:name="Grid Table 6 Colorful" w:uiPriority="51"/>
+    <w:lsdException w:name="Grid Table 7 Colorful" w:uiPriority="52"/>
+    <w:lsdException w:name="Grid Table 1 Light Accent 1" w:uiPriority="46"/>
+    <w:lsdException w:name="Grid Table 2 Accent 1" w:uiPriority="47"/>
+    <w:lsdException w:name="Grid Table 3 Accent 1" w:uiPriority="48"/>
+    <w:lsdException w:name="Grid Table 4 Accent 1" w:uiPriority="49"/>
+    <w:lsdException w:name="Grid Table 5 Dark Accent 1" w:uiPriority="50"/>
+    <w:lsdException w:name="Grid Table 6 Colorful Accent 1" w:uiPriority="51"/>
+    <w:lsdException w:name="Grid Table 7 Colorful Accent 1" w:uiPriority="52"/>
+    <w:lsdException w:name="Grid Table 1 Light Accent 2" w:uiPriority="46"/>
+    <w:lsdException w:name="Grid Table 2 Accent 2" w:uiPriority="47"/>
+    <w:lsdException w:name="Grid Table 3 Accent 2" w:uiPriority="48"/>
+    <w:lsdException w:name="Grid Table 4 Accent 2" w:uiPriority="49"/>
+    <w:lsdException w:name="Grid Table 5 Dark Accent 2" w:uiPriority="50"/>
+    <w:lsdException w:name="Grid Table 6 Colorful Accent 2" w:uiPriority="51"/>
+    <w:lsdException w:name="Grid Table 7 Colorful Accent 2" w:uiPriority="52"/>
+    <w:lsdException w:name="Grid Table 1 Light Accent 3" w:uiPriority="46"/>
+    <w:lsdException w:name="Grid Table 2 Accent 3" w:uiPriority="47"/>
+    <w:lsdException w:name="Grid Table 3 Accent 3" w:uiPriority="48"/>
+    <w:lsdException w:name="Grid Table 4 Accent 3" w:uiPriority="49"/>
+    <w:lsdException w:name="Grid Table 5 Dark Accent 3" w:uiPriority="50"/>
+    <w:lsdException w:name="Grid Table 6 Colorful Accent 3" w:uiPriority="51"/>
+    <w:lsdException w:name="Grid Table 7 Colorful Accent 3" w:uiPriority="52"/>
+    <w:lsdException w:name="Grid Table 1 Light Accent 4" w:uiPriority="46"/>
+    <w:lsdException w:name="Grid Table 2 Accent 4" w:uiPriority="47"/>
+    <w:lsdException w:name="Grid Table 3 Accent 4" w:uiPriority="48"/>
+    <w:lsdException w:name="Grid Table 4 Accent 4" w:uiPriority="49"/>
+    <w:lsdException w:name="Grid Table 5 Dark Accent 4" w:uiPriority="50"/>
+    <w:lsdException w:name="Grid Table 6 Colorful Accent 4" w:uiPriority="51"/>
+    <w:lsdException w:name="Grid Table 7 Colorful Accent 4" w:uiPriority="52"/>
+    <w:lsdException w:name="Grid Table 1 Light Accent 5" w:uiPriority="46"/>
+    <w:lsdException w:name="Grid Table 2 Accent 5" w:uiPriority="47"/>
+    <w:lsdException w:name="Grid Table 3 Accent 5" w:uiPriority="48"/>
+    <w:lsdException w:name="Grid Table 4 Accent 5" w:uiPriority="49"/>
+    <w:lsdException w:name="Grid Table 5 Dark Accent 5" w:uiPriority="50"/>
+    <w:lsdException w:name="Grid Table 6 Colorful Accent 5" w:uiPriority="51"/>
+    <w:lsdException w:name="Grid Table 7 Colorful Accent 5" w:uiPriority="52"/>
+    <w:lsdException w:name="Grid Table 1 Light Accent 6" w:uiPriority="46"/>
+    <w:lsdException w:name="Grid Table 2 Accent 6" w:uiPriority="47"/>
+    <w:lsdException w:name="Grid Table 3 Accent 6" w:uiPriority="48"/>
+    <w:lsdException w:name="Grid Table 4 Accent 6" w:uiPriority="49"/>
+    <w:lsdException w:name="Grid Table 5 Dark Accent 6" w:uiPriority="50"/>
+    <w:lsdException w:name="Grid Table 6 Colorful Accent 6" w:uiPriority="51"/>
+    <w:lsdException w:name="Grid Table 7 Colorful Accent 6" w:uiPriority="52"/>
+    <w:lsdException w:name="List Table 1 Light" w:uiPriority="46"/>
+    <w:lsdException w:name="List Table 2" w:uiPriority="47"/>
+    <w:lsdException w:name="List Table 3" w:uiPriority="48"/>
+    <w:lsdException w:name="List Table 4" w:uiPriority="49"/>
+    <w:lsdException w:name="List Table 5 Dark" w:uiPriority="50"/>
+    <w:lsdException w:name="List Table 6 Colorful" w:uiPriority="51"/>
+    <w:lsdException w:name="List Table 7 Colorful" w:uiPriority="52"/>
+    <w:lsdException w:name="List Table 1 Light Accent 1" w:uiPriority="46"/>
+    <w:lsdException w:name="List Table 2 Accent 1" w:uiPriority="47"/>
+    <w:lsdException w:name="List Table 3 Accent 1" w:uiPriority="48"/>
+    <w:lsdException w:name="List Table 4 Accent 1" w:uiPriority="49"/>
+    <w:lsdException w:name="List Table 5 Dark Accent 1" w:uiPriority="50"/>
+    <w:lsdException w:name="List Table 6 Colorful Accent 1" w:uiPriority="51"/>
+    <w:lsdException w:name="List Table 7 Colorful Accent 1" w:uiPriority="52"/>
+    <w:lsdException w:name="List Table 1 Light Accent 2" w:uiPriority="46"/>
+    <w:lsdException w:name="List Table 2 Accent 2" w:uiPriority="47"/>
+    <w:lsdException w:name="List Table 3 Accent 2" w:uiPriority="48"/>
+    <w:lsdException w:name="List Table 4 Accent 2" w:uiPriority="49"/>
+    <w:lsdException w:name="List Table 5 Dark Accent 2" w:uiPriority="50"/>
+    <w:lsdException w:name="List Table 6 Colorful Accent 2" w:uiPriority="51"/>
+    <w:lsdException w:name="List Table 7 Colorful Accent 2" w:uiPriority="52"/>
+    <w:lsdException w:name="List Table 1 Light Accent 3" w:uiPriority="46"/>
+    <w:lsdException w:name="List Table 2 Accent 3" w:uiPriority="47"/>
+    <w:lsdException w:name="List Table 3 Accent 3" w:uiPriority="48"/>
+    <w:lsdException w:name="List Table 4 Accent 3" w:uiPriority="49"/>
+    <w:lsdException w:name="List Table 5 Dark Accent 3" w:uiPriority="50"/>
+    <w:lsdException w:name="List Table 6 Colorful Accent 3" w:uiPriority="51"/>
+    <w:lsdException w:name="List Table 7 Colorful Accent 3" w:uiPriority="52"/>
+    <w:lsdException w:name="List Table 1 Light Accent 4" w:uiPriority="46"/>
+    <w:lsdException w:name="List Table 2 Accent 4" w:uiPriority="47"/>
+    <w:lsdException w:name="List Table 3 Accent 4" w:uiPriority="48"/>
+    <w:lsdException w:name="List Table 4 Accent 4" w:uiPriority="49"/>
+    <w:lsdException w:name="List Table 5 Dark Accent 4" w:uiPriority="50"/>
+    <w:lsdException w:name="List Table 6 Colorful Accent 4" w:uiPriority="51"/>
+    <w:lsdException w:name="List Table 7 Colorful Accent 4" w:uiPriority="52"/>
+    <w:lsdException w:name="List Table 1 Light Accent 5" w:uiPriority="46"/>
+    <w:lsdException w:name="List Table 2 Accent 5" w:uiPriority="47"/>
+    <w:lsdException w:name="List Table 3 Accent 5" w:uiPriority="48"/>
+    <w:lsdException w:name="List Table 4 Accent 5" w:uiPriority="49"/>
+    <w:lsdException w:name="List Table 5 Dark Accent 5" w:uiPriority="50"/>
+    <w:lsdException w:name="List Table 6 Colorful Accent 5" w:uiPriority="51"/>
+    <w:lsdException w:name="List Table 7 Colorful Accent 5" w:uiPriority="52"/>
+    <w:lsdException w:name="List Table 1 Light Accent 6" w:uiPriority="46"/>
+    <w:lsdException w:name="List Table 2 Accent 6" w:uiPriority="47"/>
+    <w:lsdException w:name="List Table 3 Accent 6" w:uiPriority="48"/>
+    <w:lsdException w:name="List Table 4 Accent 6" w:uiPriority="49"/>
+    <w:lsdException w:name="List Table 5 Dark Accent 6" w:uiPriority="50"/>
+    <w:lsdException w:name="List Table 6 Colorful Accent 6" w:uiPriority="51"/>
+    <w:lsdException w:name="List Table 7 Colorful Accent 6" w:uiPriority="52"/>
   </w:latentStyles>
   <w:style w:type="paragraph" w:default="1" w:styleId="Normal">
     <w:name w:val="Normal"/>
@@ -11122,7 +10841,7 @@
 </file>
 
 <file path=customXml/itemProps1.xml><?xml version="1.0" encoding="utf-8"?>
-<ds:datastoreItem xmlns:ds="http://schemas.openxmlformats.org/officeDocument/2006/customXml" ds:itemID="{8E629C73-892C-44B7-BE99-12A2820695EF}">
+<ds:datastoreItem xmlns:ds="http://schemas.openxmlformats.org/officeDocument/2006/customXml" ds:itemID="{586D0271-D264-4A14-BD09-DE3B1E80B42B}">
   <ds:schemaRefs>
     <ds:schemaRef ds:uri="http://schemas.openxmlformats.org/officeDocument/2006/bibliography"/>
   </ds:schemaRefs>

</xml_diff>

<commit_message>
Related work section and added references
</commit_message>
<xml_diff>
--- a/GradProject.docx
+++ b/GradProject.docx
@@ -110,6 +110,7 @@
         </w:rPr>
         <w:br w:type="column"/>
       </w:r>
+      <w:proofErr w:type="gramStart"/>
       <w:r>
         <w:rPr>
           <w:spacing w:val="-2"/>
@@ -122,6 +123,7 @@
         </w:rPr>
         <w:t xml:space="preserve"> Ph.D.</w:t>
       </w:r>
+      <w:proofErr w:type="gramEnd"/>
     </w:p>
     <w:p>
       <w:pPr>
@@ -216,7 +218,15 @@
         <w:pStyle w:val="Abstract"/>
       </w:pPr>
       <w:r>
-        <w:t>Fantasy leagues, spread picks, as well as confidence points picks have become popular among fans of a variety of sports today. While the ultimate goal of these activities is to choose all winners, the place to gain a competitive edge over opponents is in picking upsets correctly. Nowhere is this more apparent than in confidence points picks. Placing too much confidence on a game that has a surprise upset could harm</w:t>
+        <w:t xml:space="preserve">Fantasy leagues, spread picks, as well as confidence </w:t>
+      </w:r>
+      <w:proofErr w:type="gramStart"/>
+      <w:r>
+        <w:t>points</w:t>
+      </w:r>
+      <w:proofErr w:type="gramEnd"/>
+      <w:r>
+        <w:t xml:space="preserve"> picks have become popular among fans of a variety of sports today. While the ultimate goal of these activities is to choose all winners, the place to gain a competitive edge over opponents is in picking upsets correctly. Nowhere is this more apparent than in confidence points picks. Placing too much confidence on a game that has a surprise upset could harm</w:t>
       </w:r>
       <w:r>
         <w:t xml:space="preserve"> the overall score more than pi</w:t>
@@ -429,10 +439,26 @@
         <w:t xml:space="preserve"> The National Football League website (www.nfl.com) contains archived information for game summaries, which normally contain general information such as date game took place, start time, opponents, venue, weather, etc. Unfortunately, </w:t>
       </w:r>
       <w:r>
-        <w:t>this data was not available as a dataset, but rather had to be gleaned manually from individual pages for each game.</w:t>
-      </w:r>
-      <w:r>
-        <w:t xml:space="preserve"> Information such as days of rest between games was derived from the available date of game information.</w:t>
+        <w:t xml:space="preserve">this data was not available as a dataset, but rather had to </w:t>
+      </w:r>
+      <w:proofErr w:type="gramStart"/>
+      <w:r>
+        <w:t>be gleaned</w:t>
+      </w:r>
+      <w:proofErr w:type="gramEnd"/>
+      <w:r>
+        <w:t xml:space="preserve"> manually from individual pages for each game.</w:t>
+      </w:r>
+      <w:r>
+        <w:t xml:space="preserve"> Information such as days of rest between games </w:t>
+      </w:r>
+      <w:proofErr w:type="gramStart"/>
+      <w:r>
+        <w:t>was derived</w:t>
+      </w:r>
+      <w:proofErr w:type="gramEnd"/>
+      <w:r>
+        <w:t xml:space="preserve"> from the available date of game information.</w:t>
       </w:r>
     </w:p>
     <w:p>
@@ -460,7 +486,15 @@
         <w:t xml:space="preserve"> archived weather data</w:t>
       </w:r>
       <w:r>
-        <w:t>. Weather for the venue at/near the time of the game start was obtained f</w:t>
+        <w:t xml:space="preserve">. Weather for the venue at/near the time of the game start </w:t>
+      </w:r>
+      <w:proofErr w:type="gramStart"/>
+      <w:r>
+        <w:t>was obtained</w:t>
+      </w:r>
+      <w:proofErr w:type="gramEnd"/>
+      <w:r>
+        <w:t xml:space="preserve"> f</w:t>
       </w:r>
       <w:r>
         <w:t>rom a notable weather source such as Weather Unde</w:t>
@@ -477,7 +511,15 @@
         </w:r>
       </w:hyperlink>
       <w:r>
-        <w:t>). Weather information in addition to just the temperature was also collected, where available, in case it might have been of use in analysis.</w:t>
+        <w:t xml:space="preserve">). Weather information in addition to just the temperature </w:t>
+      </w:r>
+      <w:proofErr w:type="gramStart"/>
+      <w:r>
+        <w:t>was also collected</w:t>
+      </w:r>
+      <w:proofErr w:type="gramEnd"/>
+      <w:r>
+        <w:t>, where available, in case it might have been of use in analysis.</w:t>
       </w:r>
     </w:p>
     <w:p>
@@ -491,7 +533,23 @@
         </w:rPr>
       </w:pPr>
       <w:r>
-        <w:t>Spread or odds information was key in determining an upset, since it would provide the amount by which each team was expected to win/lose. It was advantageous that this particular information was the easiest to find and also available in formats that are easy to digest.</w:t>
+        <w:t xml:space="preserve">Spread or odds information was key in determining an upset, since it would provide the amount by which each team </w:t>
+      </w:r>
+      <w:proofErr w:type="gramStart"/>
+      <w:r>
+        <w:t>was expected</w:t>
+      </w:r>
+      <w:proofErr w:type="gramEnd"/>
+      <w:r>
+        <w:t xml:space="preserve"> to win/lose. It was advantageous that this particular information was the easiest to find </w:t>
+      </w:r>
+      <w:proofErr w:type="gramStart"/>
+      <w:r>
+        <w:t>and also</w:t>
+      </w:r>
+      <w:proofErr w:type="gramEnd"/>
+      <w:r>
+        <w:t xml:space="preserve"> available in formats that are easy to digest.</w:t>
       </w:r>
     </w:p>
     <w:p>
@@ -527,10 +585,18 @@
         <w:t xml:space="preserve">The </w:t>
       </w:r>
       <w:r>
-        <w:t xml:space="preserve">attributes selected for this dataset were </w:t>
-      </w:r>
-      <w:r>
-        <w:t>chosen for how different each of their influences could be on the game. The amount of rest a team has between games could influence how tired or fresh a team is to play, while the weather could tests a team’s stamina. The dataset consisted</w:t>
+        <w:t xml:space="preserve">attributes selected for this dataset </w:t>
+      </w:r>
+      <w:proofErr w:type="gramStart"/>
+      <w:r>
+        <w:t xml:space="preserve">were </w:t>
+      </w:r>
+      <w:r>
+        <w:t>chosen</w:t>
+      </w:r>
+      <w:proofErr w:type="gramEnd"/>
+      <w:r>
+        <w:t xml:space="preserve"> for how different each of their influences could be on the game. The amount of rest a team has between games could influence how tired or fresh a team is to play, while the weather could tests a team’s stamina. The dataset consisted</w:t>
       </w:r>
       <w:r>
         <w:t xml:space="preserve"> 3312</w:t>
@@ -551,7 +617,15 @@
         <w:t>1</w:t>
       </w:r>
       <w:r>
-        <w:t xml:space="preserve"> non-predictive, 7 predictive, and 1 goal.</w:t>
+        <w:t xml:space="preserve"> non-predictive, </w:t>
+      </w:r>
+      <w:proofErr w:type="gramStart"/>
+      <w:r>
+        <w:t>7</w:t>
+      </w:r>
+      <w:proofErr w:type="gramEnd"/>
+      <w:r>
+        <w:t xml:space="preserve"> predictive, and 1 goal.</w:t>
       </w:r>
     </w:p>
     <w:p>
@@ -689,8 +763,13 @@
         <w:t>Date</w:t>
       </w:r>
       <w:r>
-        <w:t xml:space="preserve"> – Day the game was played</w:t>
-      </w:r>
+        <w:t xml:space="preserve"> – Day the game </w:t>
+      </w:r>
+      <w:proofErr w:type="gramStart"/>
+      <w:r>
+        <w:t>was played</w:t>
+      </w:r>
+      <w:proofErr w:type="gramEnd"/>
     </w:p>
     <w:p>
       <w:pPr>
@@ -699,12 +778,14 @@
         <w:ind w:left="450" w:hanging="180"/>
         <w:contextualSpacing/>
       </w:pPr>
+      <w:proofErr w:type="spellStart"/>
       <w:r>
         <w:rPr>
           <w:i/>
         </w:rPr>
         <w:t>GameNum</w:t>
       </w:r>
+      <w:proofErr w:type="spellEnd"/>
       <w:r>
         <w:t xml:space="preserve"> – The number game for that season per team</w:t>
       </w:r>
@@ -716,12 +797,14 @@
         <w:ind w:left="450" w:hanging="180"/>
         <w:contextualSpacing/>
       </w:pPr>
+      <w:proofErr w:type="spellStart"/>
       <w:r>
         <w:rPr>
           <w:i/>
         </w:rPr>
         <w:t>DaysRest</w:t>
       </w:r>
+      <w:proofErr w:type="spellEnd"/>
       <w:r>
         <w:t xml:space="preserve"> – Number of days since last game played (null for first games of the season)</w:t>
       </w:r>
@@ -733,18 +816,25 @@
         <w:ind w:left="450" w:hanging="180"/>
         <w:contextualSpacing/>
       </w:pPr>
+      <w:proofErr w:type="spellStart"/>
       <w:r>
         <w:rPr>
           <w:i/>
         </w:rPr>
         <w:t>Timezone</w:t>
       </w:r>
+      <w:proofErr w:type="spellEnd"/>
       <w:r>
         <w:t xml:space="preserve"> – </w:t>
       </w:r>
       <w:r>
-        <w:t>Time zone in which the game was or will be played</w:t>
-      </w:r>
+        <w:t xml:space="preserve">Time zone in which the game was or </w:t>
+      </w:r>
+      <w:proofErr w:type="gramStart"/>
+      <w:r>
+        <w:t>will be played</w:t>
+      </w:r>
+      <w:proofErr w:type="gramEnd"/>
     </w:p>
     <w:p>
       <w:pPr>
@@ -821,12 +911,14 @@
         <w:ind w:left="450" w:hanging="180"/>
         <w:contextualSpacing/>
       </w:pPr>
+      <w:proofErr w:type="spellStart"/>
       <w:r>
         <w:rPr>
           <w:i/>
         </w:rPr>
         <w:t>AorH</w:t>
       </w:r>
+      <w:proofErr w:type="spellEnd"/>
       <w:r>
         <w:t xml:space="preserve"> – Away (A) or Home (H)</w:t>
       </w:r>
@@ -872,12 +964,14 @@
         <w:ind w:left="450" w:hanging="180"/>
         <w:contextualSpacing/>
       </w:pPr>
+      <w:proofErr w:type="spellStart"/>
       <w:r>
         <w:rPr>
           <w:i/>
         </w:rPr>
         <w:t>AvgPF</w:t>
       </w:r>
+      <w:proofErr w:type="spellEnd"/>
       <w:r>
         <w:t xml:space="preserve"> – Average points the team has score against its opponents</w:t>
       </w:r>
@@ -889,12 +983,14 @@
         <w:ind w:left="450" w:hanging="180"/>
         <w:contextualSpacing/>
       </w:pPr>
+      <w:proofErr w:type="spellStart"/>
       <w:r>
         <w:rPr>
           <w:i/>
         </w:rPr>
         <w:t>AvgPA</w:t>
       </w:r>
+      <w:proofErr w:type="spellEnd"/>
       <w:r>
         <w:t xml:space="preserve"> – Average points the team’s opponents have scored against them</w:t>
       </w:r>
@@ -913,7 +1009,15 @@
         <w:t>Odds</w:t>
       </w:r>
       <w:r>
-        <w:t xml:space="preserve"> – Amount by which a team is expected to win/lose</w:t>
+        <w:t xml:space="preserve"> – Amount by which a team </w:t>
+      </w:r>
+      <w:proofErr w:type="gramStart"/>
+      <w:r>
+        <w:t>is expected</w:t>
+      </w:r>
+      <w:proofErr w:type="gramEnd"/>
+      <w:r>
+        <w:t xml:space="preserve"> to win/lose</w:t>
       </w:r>
     </w:p>
     <w:p>
@@ -923,12 +1027,14 @@
         <w:ind w:left="450" w:hanging="180"/>
         <w:contextualSpacing/>
       </w:pPr>
+      <w:proofErr w:type="spellStart"/>
       <w:r>
         <w:rPr>
           <w:i/>
         </w:rPr>
         <w:t>UpsetAmt</w:t>
       </w:r>
+      <w:proofErr w:type="spellEnd"/>
       <w:r>
         <w:t xml:space="preserve"> </w:t>
       </w:r>
@@ -996,7 +1102,15 @@
         <w:ind w:firstLine="0"/>
       </w:pPr>
       <w:r>
-        <w:t xml:space="preserve">Injury data was particularly difficult to standardize. While every team is allowed the same number of starting players, each team has the authority to assign them as they see fit. This means not only the positions that each team starts may vary, but also the number of players in a position may also vary. For example, on offense, every team will have a quarterback (QB) and a center (C), but one team may include a single running back (RB), another may have two running backs, and a third may have three fullbacks (FB). As for defense, some teams may include a nose tackle (NT), others a left/right outside linebacker (LOLB/ROLB), while others may have multiple defensive ends (DE). This made determining critical positions across all teams almost impossible; </w:t>
+        <w:t xml:space="preserve">Injury data was particularly difficult to standardize. While every team </w:t>
+      </w:r>
+      <w:proofErr w:type="gramStart"/>
+      <w:r>
+        <w:t>is allowed</w:t>
+      </w:r>
+      <w:proofErr w:type="gramEnd"/>
+      <w:r>
+        <w:t xml:space="preserve"> the same number of starting players, each team has the authority to assign them as they see fit. This means not only the positions that each team starts may vary, but also the number of players in a position may also vary. For example, on offense, every team will have a quarterback (QB) and a center (C), but one team may include a single running back (RB), another may have two running backs, and a third may have three fullbacks (FB). As for defense, some teams may include a nose tackle (NT), others a left/right outside linebacker (LOLB/ROLB), while others may have multiple defensive ends (DE). This made determining critical positions across all teams almost impossible; </w:t>
       </w:r>
       <w:r>
         <w:lastRenderedPageBreak/>
@@ -1048,149 +1162,130 @@
     </w:p>
     <w:p>
       <w:r>
-        <w:t>There are such a large number of factors contributing to any one game and it may be hard to isolate whether or not an individual hand-picked attribute has an effect on a game being an upset. The complexity of how each attribute contributes to a game in general is not always known and what may seem like a cause may actually be a red herring for some other influence. For example, while weather may seem to influence an upset, it may actually be the altitude of the venue or smog or other environmental factor that is truly influencing the games being upsets or not.</w:t>
+        <w:t xml:space="preserve">There are such a large number of factors contributing to any one game and it may be hard to isolate whether or not an individual </w:t>
+      </w:r>
+      <w:proofErr w:type="gramStart"/>
+      <w:r>
+        <w:t>hand-picked</w:t>
+      </w:r>
+      <w:proofErr w:type="gramEnd"/>
+      <w:r>
+        <w:t xml:space="preserve"> attribute has an effect on a game being an upset. The complexity of how each attribute contributes to a game in general </w:t>
+      </w:r>
+      <w:proofErr w:type="gramStart"/>
+      <w:r>
+        <w:t>is not always known</w:t>
+      </w:r>
+      <w:proofErr w:type="gramEnd"/>
+      <w:r>
+        <w:t xml:space="preserve"> and what may seem like a cause may actually be a red herring for some other influence. For example, while weather may seem to influence an upset, it may actually be the altitude of the venue or smog or other environmental factor that is truly influencing the games being upsets or not.</w:t>
       </w:r>
     </w:p>
     <w:p>
       <w:pPr>
         <w:pStyle w:val="Heading1"/>
         <w:spacing w:before="120"/>
-        <w:rPr>
-          <w:color w:val="FF0000"/>
-        </w:rPr>
-      </w:pPr>
-      <w:r>
-        <w:rPr>
-          <w:color w:val="FF0000"/>
-        </w:rPr>
+      </w:pPr>
+      <w:r>
         <w:t>RELATED WORK</w:t>
       </w:r>
     </w:p>
     <w:p>
-      <w:pPr>
-        <w:rPr>
-          <w:strike/>
-          <w:color w:val="FF0000"/>
-        </w:rPr>
-      </w:pPr>
-      <w:r>
-        <w:rPr>
-          <w:strike/>
-          <w:color w:val="FF0000"/>
-        </w:rPr>
-        <w:t xml:space="preserve">There has been </w:t>
-      </w:r>
-      <w:r>
-        <w:rPr>
-          <w:strike/>
-          <w:color w:val="FF0000"/>
-        </w:rPr>
-        <w:t>many</w:t>
-      </w:r>
-      <w:r>
-        <w:rPr>
-          <w:strike/>
-          <w:color w:val="FF0000"/>
-        </w:rPr>
+      <w:r>
+        <w:t xml:space="preserve">In recent years, the use of data analytics has slowly found a place as a part of NFL team’s preparation. Much of that work </w:t>
+      </w:r>
+      <w:proofErr w:type="gramStart"/>
+      <w:r>
+        <w:t>is focused</w:t>
+      </w:r>
+      <w:proofErr w:type="gramEnd"/>
+      <w:r>
+        <w:t xml:space="preserve"> on looking for individual or team inefficiencies and finding ways to improve. Science and technology go hand-in-hand when looking for </w:t>
+      </w:r>
+      <w:r>
+        <w:t xml:space="preserve">ways to get a competitive edge. As much potential influence as data analytics to improve teams, its use stayed hidden or hushed for many years. </w:t>
+      </w:r>
+      <w:r>
+        <w:t>The</w:t>
+      </w:r>
+      <w:r>
+        <w:t xml:space="preserve"> San Francisco 49ers</w:t>
+      </w:r>
+      <w:r>
+        <w:t xml:space="preserve"> turned their team around and put themselves into the Super Bowl after not being in the playoffs for 8-years through use of data analytics. Their hiring of a company to produce an algorithm to evaluate each position and determine an acceptable pay for their worth, brought the role of data analytics in the game to the forefront</w:t>
+      </w:r>
+      <w:sdt>
+        <w:sdtPr>
+          <w:id w:val="-317187194"/>
+          <w:citation/>
+        </w:sdtPr>
+        <w:sdtContent>
+          <w:r>
+            <w:fldChar w:fldCharType="begin"/>
+          </w:r>
+          <w:r>
+            <w:instrText xml:space="preserve"> CITATION Ano16 \l 1033 </w:instrText>
+          </w:r>
+          <w:r>
+            <w:fldChar w:fldCharType="separate"/>
+          </w:r>
+          <w:r>
+            <w:rPr>
+              <w:noProof/>
+            </w:rPr>
+            <w:t xml:space="preserve"> (Anon., 2016)</w:t>
+          </w:r>
+          <w:r>
+            <w:fldChar w:fldCharType="end"/>
+          </w:r>
+        </w:sdtContent>
+      </w:sdt>
+      <w:r>
+        <w:t>.</w:t>
+      </w:r>
+    </w:p>
+    <w:p>
+      <w:r>
+        <w:t>Data analytics ha</w:t>
+      </w:r>
+      <w:r>
+        <w:t xml:space="preserve">ve been used to evaluate team wins as well as loses and determine specific areas that when wrong in a game; however many times this is too narrow of an evaluation. Team problems in individual games or from individual season can be found and </w:t>
+      </w:r>
+      <w:r>
+        <w:t xml:space="preserve">sometimes </w:t>
+      </w:r>
+      <w:r>
+        <w:t xml:space="preserve">fixed, but </w:t>
+      </w:r>
+      <w:r>
+        <w:t xml:space="preserve">that only applies to one team at a time and for a very narrow timeframe. As players retire, are traded, or new players are drafted into teams, similar problems may re-occur with the new team dynamics. In addition, the analysis may only look at how to prevent another loss after an initial loss has occurred. Through a </w:t>
+      </w:r>
+      <w:r>
+        <w:t>broader</w:t>
+      </w:r>
+      <w:r>
+        <w:t>,</w:t>
+      </w:r>
+      <w:r>
+        <w:t xml:space="preserve"> more overall</w:t>
+      </w:r>
+      <w:r>
+        <w:t>, look at teams across the board, I hope to find a</w:t>
+      </w:r>
+      <w:r>
+        <w:t xml:space="preserve"> fa</w:t>
+      </w:r>
+      <w:r>
+        <w:t>ctor</w:t>
+      </w:r>
+      <w:r>
         <w:t xml:space="preserve"> </w:t>
       </w:r>
       <w:r>
-        <w:rPr>
-          <w:strike/>
-          <w:color w:val="FF0000"/>
-        </w:rPr>
-        <w:t xml:space="preserve">studies and </w:t>
-      </w:r>
-      <w:r>
-        <w:rPr>
-          <w:strike/>
-          <w:color w:val="FF0000"/>
-        </w:rPr>
-        <w:t>papers on the importance of sharing information among law enforcement agencies as well as why the sharing of data is lagging. However, past efforts</w:t>
-      </w:r>
-      <w:r>
-        <w:rPr>
-          <w:strike/>
-          <w:color w:val="FF0000"/>
-        </w:rPr>
-        <w:t xml:space="preserve"> to solve th</w:t>
-      </w:r>
-      <w:r>
-        <w:rPr>
-          <w:strike/>
-          <w:color w:val="FF0000"/>
-        </w:rPr>
-        <w:t>is issue have failed and the problem still plagues law enforcement</w:t>
-      </w:r>
-      <w:r>
-        <w:rPr>
-          <w:strike/>
-          <w:color w:val="FF0000"/>
-        </w:rPr>
-        <w:t>.</w:t>
-      </w:r>
-      <w:r>
-        <w:rPr>
-          <w:strike/>
-          <w:color w:val="FF0000"/>
-        </w:rPr>
-        <w:t xml:space="preserve"> </w:t>
-      </w:r>
-      <w:r>
-        <w:rPr>
-          <w:strike/>
-          <w:color w:val="FF0000"/>
-        </w:rPr>
-        <w:t>The challenge in the past has simply been how to collect, share, ag</w:t>
-      </w:r>
-      <w:r>
-        <w:rPr>
-          <w:strike/>
-          <w:color w:val="FF0000"/>
-        </w:rPr>
-        <w:t xml:space="preserve">gregate, and standardize data. </w:t>
-      </w:r>
-      <w:r>
-        <w:rPr>
-          <w:strike/>
-          <w:color w:val="FF0000"/>
-        </w:rPr>
-        <w:t>This challenge remains today as law enforcement agencies continue to use different standards in reporting crime.</w:t>
-      </w:r>
-      <w:r>
-        <w:rPr>
-          <w:strike/>
-          <w:color w:val="FF0000"/>
-        </w:rPr>
-        <w:t xml:space="preserve"> </w:t>
-      </w:r>
-      <w:r>
-        <w:rPr>
-          <w:strike/>
-          <w:color w:val="FF0000"/>
-        </w:rPr>
-        <w:t>The Federal Bureau of Investigation’s Uniform Crime Report data has been the more extensive effort to solve this problem to date.</w:t>
-      </w:r>
-      <w:r>
-        <w:rPr>
-          <w:strike/>
-          <w:color w:val="FF0000"/>
-        </w:rPr>
-        <w:t xml:space="preserve"> It is not without flaws and oversights, and the interpretation/analysis of this data is highly contentious</w:t>
-      </w:r>
-      <w:r>
-        <w:rPr>
-          <w:strike/>
-          <w:color w:val="FF0000"/>
-        </w:rPr>
-        <w:t xml:space="preserve"> making all the more difficult for law enforcement agencies to benefit from it.</w:t>
-      </w:r>
-      <w:r>
-        <w:rPr>
-          <w:strike/>
-          <w:color w:val="FF0000"/>
-        </w:rPr>
-        <w:t xml:space="preserve"> There is also a significant effort to interpret the data into the more standard UCR, which smaller stations may not have the manpower to support. Since there are still large obstacles to overcome in the sharing of data, the analysis of the data becomes cumbersome when looking in several location for the type of data represented in this dataset. Other studies have looked at single types of data or data for a limited number of communities, but not as extensive research could be accomplished for data such as that in this dataset.</w:t>
+        <w:t>or factors relevant to upsets that any team may have and can be on the lookout for at any time in the season</w:t>
+      </w:r>
+      <w:r>
+        <w:t xml:space="preserve">. </w:t>
       </w:r>
     </w:p>
     <w:p>
@@ -1225,15 +1320,23 @@
         <w:t xml:space="preserve"> chosen and their possibility for impact.</w:t>
       </w:r>
       <w:r>
-        <w:t xml:space="preserve"> This was done through visualization of the data items as well as comparison of multiple variables through histograms, scatterplots, etc. noting any obvious correlations, patterns, or interesting interactions/relationships between multiple variables.</w:t>
-      </w:r>
-    </w:p>
-    <w:p>
-      <w:r>
-        <w:t xml:space="preserve">Once the data analysis is complete, I would like to filter the upset results to those that have the most impact/are the most influential. To do that, I will categorize the upsets by their magnitude. </w:t>
-      </w:r>
-      <w:r>
-        <w:t>Through use of clustering and classification, I will categorize the results to be low, medium, and high, focusing only on the medium and high results for the remaining testing.</w:t>
+        <w:t xml:space="preserve"> This </w:t>
+      </w:r>
+      <w:proofErr w:type="gramStart"/>
+      <w:r>
+        <w:t>was done</w:t>
+      </w:r>
+      <w:proofErr w:type="gramEnd"/>
+      <w:r>
+        <w:t xml:space="preserve"> through visualization of the data items as well as comparison of multiple variables through histograms, scatterplots, </w:t>
+      </w:r>
+      <w:r>
+        <w:t>etc. noting any obvious correlations, patterns, or interesting interactions/relationships between multiple variables.</w:t>
+      </w:r>
+    </w:p>
+    <w:p>
+      <w:r>
+        <w:t>Once the data analysis is complete, I would like to filter the upset results to those that have the most impact/are the most influential. To do that, I will categorize the upsets by their magnitude. Through use of clustering and classification, I will categorize the results to be low, medium, and high, focusing only on the medium and high results for the remaining testing.</w:t>
       </w:r>
     </w:p>
     <w:p>
@@ -1296,7 +1399,15 @@
         <w:t xml:space="preserve"> </w:t>
       </w:r>
       <w:r>
-        <w:t>games played with closed roofs are still included but are indicated with a weather/temperature of zero (0).</w:t>
+        <w:t xml:space="preserve">games played with closed roofs are still included but </w:t>
+      </w:r>
+      <w:proofErr w:type="gramStart"/>
+      <w:r>
+        <w:t>are indicated</w:t>
+      </w:r>
+      <w:proofErr w:type="gramEnd"/>
+      <w:r>
+        <w:t xml:space="preserve"> with a weather/temperature of zero (0).</w:t>
       </w:r>
     </w:p>
     <w:p>
@@ -1312,7 +1423,31 @@
         <w:spacing w:after="120"/>
       </w:pPr>
       <w:r>
-        <w:t>The values for average points for (AvgPF) and average points against (AvgPA) were derived from the points the team ha</w:t>
+        <w:t>The values for average points for (</w:t>
+      </w:r>
+      <w:proofErr w:type="spellStart"/>
+      <w:r>
+        <w:t>AvgPF</w:t>
+      </w:r>
+      <w:proofErr w:type="spellEnd"/>
+      <w:r>
+        <w:t>) and average points against (</w:t>
+      </w:r>
+      <w:proofErr w:type="spellStart"/>
+      <w:r>
+        <w:t>AvgPA</w:t>
+      </w:r>
+      <w:proofErr w:type="spellEnd"/>
+      <w:r>
+        <w:t xml:space="preserve">) </w:t>
+      </w:r>
+      <w:proofErr w:type="gramStart"/>
+      <w:r>
+        <w:t>were derived</w:t>
+      </w:r>
+      <w:proofErr w:type="gramEnd"/>
+      <w:r>
+        <w:t xml:space="preserve"> from the points the team ha</w:t>
       </w:r>
       <w:r>
         <w:t>d</w:t>
@@ -1324,10 +1459,42 @@
         <w:t xml:space="preserve">had </w:t>
       </w:r>
       <w:r>
-        <w:t>scored against them for all previous games in the season. For example if a team has played 3 games and scored 35, 24, and 10 points, their AvgPF would be (35 + 24 + 10)/3 or 23. Similarly, for AvgPA, if a team’s opponents scored 18, 23, and 13 points for the first 3 games, the AvgPA would be (18 + 23 + 13)/3 or 18.</w:t>
-      </w:r>
-      <w:r>
-        <w:t xml:space="preserve"> Since this information is based on previous games, there are no values available for the first game of the season for every team.</w:t>
+        <w:t xml:space="preserve">scored against them for all previous games in the season. For example if a team has played 3 games and scored 35, 24, and 10 points, their </w:t>
+      </w:r>
+      <w:proofErr w:type="spellStart"/>
+      <w:r>
+        <w:t>AvgPF</w:t>
+      </w:r>
+      <w:proofErr w:type="spellEnd"/>
+      <w:r>
+        <w:t xml:space="preserve"> would be (35 + 24 + 10)/3 or 23. Similarly, for </w:t>
+      </w:r>
+      <w:proofErr w:type="spellStart"/>
+      <w:r>
+        <w:t>AvgPA</w:t>
+      </w:r>
+      <w:proofErr w:type="spellEnd"/>
+      <w:r>
+        <w:t xml:space="preserve">, if a team’s opponents scored 18, 23, and 13 points for the first 3 games, the </w:t>
+      </w:r>
+      <w:proofErr w:type="spellStart"/>
+      <w:r>
+        <w:t>AvgPA</w:t>
+      </w:r>
+      <w:proofErr w:type="spellEnd"/>
+      <w:r>
+        <w:t xml:space="preserve"> would be (18 + 23 + 13)/3 or 18.</w:t>
+      </w:r>
+      <w:r>
+        <w:t xml:space="preserve"> Since this information </w:t>
+      </w:r>
+      <w:proofErr w:type="gramStart"/>
+      <w:r>
+        <w:t>is based</w:t>
+      </w:r>
+      <w:proofErr w:type="gramEnd"/>
+      <w:r>
+        <w:t xml:space="preserve"> on previous games, there are no values available for the first game of the season for every team.</w:t>
       </w:r>
     </w:p>
     <w:p>
@@ -1343,28 +1510,89 @@
         <w:spacing w:after="120"/>
       </w:pPr>
       <w:r>
-        <w:t xml:space="preserve">The information for odds as well as the game score was used to determine the </w:t>
+        <w:t xml:space="preserve">The information for odds as well as the game score </w:t>
+      </w:r>
+      <w:proofErr w:type="gramStart"/>
+      <w:r>
+        <w:t>was used</w:t>
+      </w:r>
+      <w:proofErr w:type="gramEnd"/>
+      <w:r>
+        <w:t xml:space="preserve"> to determine the </w:t>
       </w:r>
       <w:r>
         <w:t>amount of upset</w:t>
       </w:r>
       <w:r>
-        <w:t xml:space="preserve"> or UpsetAmt. If a team was expected to win, but instead lost</w:t>
+        <w:t xml:space="preserve"> or </w:t>
+      </w:r>
+      <w:proofErr w:type="spellStart"/>
+      <w:r>
+        <w:t>UpsetAmt</w:t>
+      </w:r>
+      <w:proofErr w:type="spellEnd"/>
+      <w:r>
+        <w:t xml:space="preserve">. If a team </w:t>
+      </w:r>
+      <w:proofErr w:type="gramStart"/>
+      <w:r>
+        <w:t>was expected to win, but instead lost</w:t>
       </w:r>
       <w:r>
         <w:t>,</w:t>
       </w:r>
+      <w:proofErr w:type="gramEnd"/>
       <w:r>
         <w:t xml:space="preserve"> the</w:t>
       </w:r>
       <w:r>
-        <w:t xml:space="preserve">ir UpsetAmt would be determined by the </w:t>
+        <w:t xml:space="preserve">ir </w:t>
+      </w:r>
+      <w:proofErr w:type="spellStart"/>
+      <w:r>
+        <w:t>UpsetAmt</w:t>
+      </w:r>
+      <w:proofErr w:type="spellEnd"/>
+      <w:r>
+        <w:t xml:space="preserve"> would be determined by the </w:t>
       </w:r>
       <w:r>
         <w:t xml:space="preserve">amount of points they </w:t>
       </w:r>
       <w:r>
-        <w:t>lost by plus the amount of points they were expected to win by. For example, for a team has a spread of +5 and lost 17 to 31, their UpsetAmt would be (31 - 17) + 5 = 19. Similarly the UpsetAmt for a team that is expected to lose, but instead wins would be determined by the amount of points they won by plus the amount of points they were expected to lose by. For example, a team with a spread of -3.5 that won 13 to 3, would have an UpsetAmt of (13 - 3) + 3.5 = 13.5.</w:t>
+        <w:t xml:space="preserve">lost by plus the amount of points they were expected to win by. For example, for a team has a spread of </w:t>
+      </w:r>
+      <w:proofErr w:type="gramStart"/>
+      <w:r>
+        <w:t>+5</w:t>
+      </w:r>
+      <w:proofErr w:type="gramEnd"/>
+      <w:r>
+        <w:t xml:space="preserve"> and lost 17 to 31, their </w:t>
+      </w:r>
+      <w:proofErr w:type="spellStart"/>
+      <w:r>
+        <w:t>UpsetAmt</w:t>
+      </w:r>
+      <w:proofErr w:type="spellEnd"/>
+      <w:r>
+        <w:t xml:space="preserve"> would be (31 - 17) + 5 = 19. Similarly the </w:t>
+      </w:r>
+      <w:proofErr w:type="spellStart"/>
+      <w:r>
+        <w:t>UpsetAmt</w:t>
+      </w:r>
+      <w:proofErr w:type="spellEnd"/>
+      <w:r>
+        <w:t xml:space="preserve"> for a team that is expected to lose, but instead wins would be determined by the amount of points they won by plus the amount of points they were expected to lose by. For example, a team with a spread of -3.5 that won 13 to 3, would have an </w:t>
+      </w:r>
+      <w:proofErr w:type="spellStart"/>
+      <w:r>
+        <w:t>UpsetAmt</w:t>
+      </w:r>
+      <w:proofErr w:type="spellEnd"/>
+      <w:r>
+        <w:t xml:space="preserve"> of (13 - 3) + 3.5 = 13.5.</w:t>
       </w:r>
     </w:p>
     <w:p>
@@ -1399,7 +1627,15 @@
         <w:t>games</w:t>
       </w:r>
       <w:r>
-        <w:t xml:space="preserve"> held in a domed environment was categorized as having a weather temperature of zero (0). By looking at the histogram for weather</w:t>
+        <w:t xml:space="preserve"> held in a domed environment </w:t>
+      </w:r>
+      <w:proofErr w:type="gramStart"/>
+      <w:r>
+        <w:t>was categorized</w:t>
+      </w:r>
+      <w:proofErr w:type="gramEnd"/>
+      <w:r>
+        <w:t xml:space="preserve"> as having a weather temperature of zero (0). By looking at the histogram for weather</w:t>
       </w:r>
       <w:r>
         <w:t xml:space="preserve"> in upset wins</w:t>
@@ -1478,7 +1714,11 @@
         <w:fldChar w:fldCharType="end"/>
       </w:r>
       <w:r>
-        <w:t>) had an interesting distribution with many upsets taking place near 1200 or 1300. Since the majority of games played start early in the day, around 1200 or 1300 local time, it is logical that many of the upsets take place at this time of day as well.</w:t>
+        <w:t xml:space="preserve">) had an interesting distribution with many upsets taking place near 1200 or 1300. Since the majority of games played start early in the day, </w:t>
+      </w:r>
+      <w:r>
+        <w:lastRenderedPageBreak/>
+        <w:t>around 1200 or 1300 local time, it is logical that many of the upsets take place at this time of day as well.</w:t>
       </w:r>
     </w:p>
     <w:p>
@@ -1518,14 +1758,18 @@
         <w:fldChar w:fldCharType="end"/>
       </w:r>
       <w:r>
-        <w:t>) shows the variable is multi-valued, but discrete. There are only two different values, 0 (representing away) and 1 (representing home).</w:t>
-      </w:r>
-      <w:r>
-        <w:t xml:space="preserve"> </w:t>
-      </w:r>
-      <w:r>
-        <w:lastRenderedPageBreak/>
-        <w:t>It would not be unexpected for these to have equal frequency; however, in this case there were substantially more upset wins for teams playing their game away, than those playing at home.</w:t>
+        <w:t xml:space="preserve">) shows the variable is multi-valued, but discrete. There are only two different values, </w:t>
+      </w:r>
+      <w:proofErr w:type="gramStart"/>
+      <w:r>
+        <w:t>0</w:t>
+      </w:r>
+      <w:proofErr w:type="gramEnd"/>
+      <w:r>
+        <w:t xml:space="preserve"> (representing away) and 1 (representing home).</w:t>
+      </w:r>
+      <w:r>
+        <w:t xml:space="preserve"> It would not be unexpected for these to have equal frequency; however, in this case there were substantially more upset wins for teams playing their game away, than those playing at home.</w:t>
       </w:r>
     </w:p>
     <w:p>
@@ -1559,7 +1803,15 @@
         <w:fldChar w:fldCharType="end"/>
       </w:r>
       <w:r>
-        <w:t xml:space="preserve">) shows the most frequent by far is 7 days rest. Since 7 days is the typical/normal number of </w:t>
+        <w:t xml:space="preserve">) shows the most frequent by far is 7 </w:t>
+      </w:r>
+      <w:proofErr w:type="spellStart"/>
+      <w:r>
+        <w:t>days</w:t>
+      </w:r>
+      <w:proofErr w:type="spellEnd"/>
+      <w:r>
+        <w:t xml:space="preserve"> rest. Since 7 days is the typical/normal number of </w:t>
       </w:r>
       <w:r>
         <w:t>days</w:t>
@@ -1771,7 +2023,15 @@
         <w:t xml:space="preserve"> for distribution</w:t>
       </w:r>
       <w:r>
-        <w:t>. While this may not be unexpected for teams in general across a season, it seemed unusual to see the bell curve for only upsets as well.</w:t>
+        <w:t xml:space="preserve">. While this may </w:t>
+      </w:r>
+      <w:proofErr w:type="gramStart"/>
+      <w:r>
+        <w:t>not be unexpected</w:t>
+      </w:r>
+      <w:proofErr w:type="gramEnd"/>
+      <w:r>
+        <w:t xml:space="preserve"> for teams in general across a season, it seemed unusual to see the bell curve for only upsets as well.</w:t>
       </w:r>
       <w:r>
         <w:t xml:space="preserve"> Values ranged from below 10 points to near/over 40 points for some instance, with the majority being around 21 points, or the value of three touchdowns.</w:t>
@@ -1844,6 +2104,7 @@
         <w:pStyle w:val="Caption"/>
       </w:pPr>
       <w:bookmarkStart w:id="0" w:name="_Ref469390095"/>
+      <w:proofErr w:type="gramStart"/>
       <w:r>
         <w:t xml:space="preserve">Figure </w:t>
       </w:r>
@@ -1857,7 +2118,11 @@
       </w:fldSimple>
       <w:bookmarkEnd w:id="0"/>
       <w:r>
-        <w:t>. Histogram of Upset Wins Weather</w:t>
+        <w:t>.</w:t>
+      </w:r>
+      <w:proofErr w:type="gramEnd"/>
+      <w:r>
+        <w:t xml:space="preserve"> Histogram of Upset Wins Weather</w:t>
       </w:r>
     </w:p>
     <w:p>
@@ -1924,6 +2189,7 @@
         <w:pStyle w:val="Caption"/>
       </w:pPr>
       <w:bookmarkStart w:id="1" w:name="_Ref469390087"/>
+      <w:proofErr w:type="gramStart"/>
       <w:r>
         <w:t xml:space="preserve">Figure </w:t>
       </w:r>
@@ -1937,7 +2203,11 @@
       </w:fldSimple>
       <w:bookmarkEnd w:id="1"/>
       <w:r>
-        <w:t>. Histogram of Upset Wins Game Time</w:t>
+        <w:t>.</w:t>
+      </w:r>
+      <w:proofErr w:type="gramEnd"/>
+      <w:r>
+        <w:t xml:space="preserve"> Histogram of Upset Wins Game Time</w:t>
       </w:r>
     </w:p>
     <w:p>
@@ -2004,6 +2274,7 @@
         <w:pStyle w:val="Caption"/>
       </w:pPr>
       <w:bookmarkStart w:id="2" w:name="_Ref469390106"/>
+      <w:proofErr w:type="gramStart"/>
       <w:r>
         <w:t xml:space="preserve">Figure </w:t>
       </w:r>
@@ -2017,7 +2288,11 @@
       </w:fldSimple>
       <w:bookmarkEnd w:id="2"/>
       <w:r>
-        <w:t>. Histogram of Upset Wins Away or Home</w:t>
+        <w:t>.</w:t>
+      </w:r>
+      <w:proofErr w:type="gramEnd"/>
+      <w:r>
+        <w:t xml:space="preserve"> Histogram of Upset Wins Away or Home</w:t>
       </w:r>
     </w:p>
     <w:p>
@@ -2087,6 +2362,7 @@
         <w:pStyle w:val="Caption"/>
       </w:pPr>
       <w:bookmarkStart w:id="3" w:name="_Ref469390112"/>
+      <w:proofErr w:type="gramStart"/>
       <w:r>
         <w:t xml:space="preserve">Figure </w:t>
       </w:r>
@@ -2100,7 +2376,11 @@
       </w:fldSimple>
       <w:bookmarkEnd w:id="3"/>
       <w:r>
-        <w:t>. Histogram of Upset Loses Days Rest</w:t>
+        <w:t>.</w:t>
+      </w:r>
+      <w:proofErr w:type="gramEnd"/>
+      <w:r>
+        <w:t xml:space="preserve"> Histogram of Upset Loses Days Rest</w:t>
       </w:r>
     </w:p>
     <w:p>
@@ -2115,6 +2395,7 @@
           <w:noProof/>
           <w:color w:val="FF0000"/>
         </w:rPr>
+        <w:lastRenderedPageBreak/>
         <w:drawing>
           <wp:inline distT="0" distB="0" distL="0" distR="0" wp14:anchorId="1FA43EC9" wp14:editId="7B096A53">
             <wp:extent cx="3051958" cy="1775361"/>
@@ -2170,6 +2451,7 @@
         <w:pStyle w:val="Caption"/>
       </w:pPr>
       <w:bookmarkStart w:id="4" w:name="_Ref469390118"/>
+      <w:proofErr w:type="gramStart"/>
       <w:r>
         <w:t xml:space="preserve">Figure </w:t>
       </w:r>
@@ -2183,7 +2465,11 @@
       </w:fldSimple>
       <w:bookmarkEnd w:id="4"/>
       <w:r>
-        <w:t>. Histogram of Upset Loses Offense Injuries</w:t>
+        <w:t>.</w:t>
+      </w:r>
+      <w:proofErr w:type="gramEnd"/>
+      <w:r>
+        <w:t xml:space="preserve"> Histogram of Upset Loses Offense Injuries</w:t>
       </w:r>
     </w:p>
     <w:p>
@@ -2198,7 +2484,6 @@
           <w:noProof/>
           <w:color w:val="FF0000"/>
         </w:rPr>
-        <w:lastRenderedPageBreak/>
         <w:drawing>
           <wp:inline distT="0" distB="0" distL="0" distR="0" wp14:anchorId="3340F308" wp14:editId="5DB83D91">
             <wp:extent cx="3046021" cy="1903980"/>
@@ -2254,6 +2539,7 @@
         <w:pStyle w:val="Caption"/>
       </w:pPr>
       <w:bookmarkStart w:id="5" w:name="_Ref469390125"/>
+      <w:proofErr w:type="gramStart"/>
       <w:r>
         <w:t xml:space="preserve">Figure </w:t>
       </w:r>
@@ -2267,7 +2553,11 @@
       </w:fldSimple>
       <w:bookmarkEnd w:id="5"/>
       <w:r>
-        <w:t>. Histogram of Upset Loses Defensive Injuries</w:t>
+        <w:t>.</w:t>
+      </w:r>
+      <w:proofErr w:type="gramEnd"/>
+      <w:r>
+        <w:t xml:space="preserve"> Histogram of Upset Loses Defensive Injuries</w:t>
       </w:r>
     </w:p>
     <w:p>
@@ -2334,6 +2624,7 @@
         <w:pStyle w:val="Caption"/>
       </w:pPr>
       <w:bookmarkStart w:id="6" w:name="_Ref469390131"/>
+      <w:proofErr w:type="gramStart"/>
       <w:r>
         <w:t xml:space="preserve">Figure </w:t>
       </w:r>
@@ -2347,7 +2638,11 @@
       </w:fldSimple>
       <w:bookmarkEnd w:id="6"/>
       <w:r>
-        <w:t>. Histogram of Upset Wins Average Points For</w:t>
+        <w:t>.</w:t>
+      </w:r>
+      <w:proofErr w:type="gramEnd"/>
+      <w:r>
+        <w:t xml:space="preserve"> Histogram of Upset Wins Average Points For</w:t>
       </w:r>
     </w:p>
     <w:p>
@@ -2418,6 +2713,7 @@
         <w:jc w:val="both"/>
       </w:pPr>
       <w:bookmarkStart w:id="7" w:name="_Ref469390137"/>
+      <w:proofErr w:type="gramStart"/>
       <w:r>
         <w:t xml:space="preserve">Figure </w:t>
       </w:r>
@@ -2431,12 +2727,24 @@
       </w:fldSimple>
       <w:bookmarkEnd w:id="7"/>
       <w:r>
-        <w:t>. Histogram of Upset Wins Average Points Against</w:t>
-      </w:r>
-    </w:p>
-    <w:p>
-      <w:r>
-        <w:t>The distribution for all attributes was similar across the board for upset wins versus upset loses. The only major difference was in the examination of away or home, in which the distribution was opposite for those teams that one versus those that lost. This inverse relationship is expected since for every team that won and upset at home, the team they played lost an upset on the road.</w:t>
+        <w:t>.</w:t>
+      </w:r>
+      <w:proofErr w:type="gramEnd"/>
+      <w:r>
+        <w:t xml:space="preserve"> Histogram of Upset Wins Average Points Against</w:t>
+      </w:r>
+    </w:p>
+    <w:p>
+      <w:r>
+        <w:t xml:space="preserve">The distribution for all attributes was similar across the board for upset wins versus upset loses. The only major difference was in the examination of away or home, in which the distribution was opposite for those teams that one versus those that lost. This inverse relationship </w:t>
+      </w:r>
+      <w:proofErr w:type="gramStart"/>
+      <w:r>
+        <w:t>is expected</w:t>
+      </w:r>
+      <w:proofErr w:type="gramEnd"/>
+      <w:r>
+        <w:t xml:space="preserve"> since for every team that won and upset at home, the team they played lost an upset on the road.</w:t>
       </w:r>
     </w:p>
     <w:p>
@@ -2444,7 +2752,15 @@
         <w:pStyle w:val="Heading4"/>
       </w:pPr>
       <w:r>
-        <w:t>Relationships Between Attributes</w:t>
+        <w:t xml:space="preserve">Relationships </w:t>
+      </w:r>
+      <w:proofErr w:type="gramStart"/>
+      <w:r>
+        <w:t>Between</w:t>
+      </w:r>
+      <w:proofErr w:type="gramEnd"/>
+      <w:r>
+        <w:t xml:space="preserve"> Attributes</w:t>
       </w:r>
     </w:p>
     <w:p>
@@ -2502,10 +2818,7 @@
         <w:t>,</w:t>
       </w:r>
       <w:r>
-        <w:t xml:space="preserve"> the scatterplot matrix did not show any well-defined linear or other similar relationship between the variables </w:t>
-      </w:r>
-      <w:r>
-        <w:t>themselves and/or upset</w:t>
+        <w:t xml:space="preserve"> the scatterplot matrix did not show any well-defined linear or other similar relationship between the variables themselves and/or upset</w:t>
       </w:r>
       <w:r>
         <w:t>. This could be in part due to the discrete nature of the upset parameter.</w:t>
@@ -2581,6 +2894,7 @@
         </w:rPr>
       </w:pPr>
       <w:bookmarkStart w:id="8" w:name="_Ref469398249"/>
+      <w:proofErr w:type="gramStart"/>
       <w:r>
         <w:t xml:space="preserve">Figure </w:t>
       </w:r>
@@ -2594,7 +2908,11 @@
       </w:fldSimple>
       <w:bookmarkEnd w:id="8"/>
       <w:r>
-        <w:t>. Scatterplot Matrix of Upset, Weather, Average Points For, and Average Points Against</w:t>
+        <w:t>.</w:t>
+      </w:r>
+      <w:proofErr w:type="gramEnd"/>
+      <w:r>
+        <w:t xml:space="preserve"> Scatterplot Matrix of Upset, Weather, Average Points For, and Average Points Against</w:t>
       </w:r>
     </w:p>
     <w:p>
@@ -2629,7 +2947,15 @@
         <w:ind w:firstLine="0"/>
       </w:pPr>
       <w:r>
-        <w:t>The density-based approach to clustering is based on specified conn</w:t>
+        <w:t xml:space="preserve">The density-based approach to clustering </w:t>
+      </w:r>
+      <w:proofErr w:type="gramStart"/>
+      <w:r>
+        <w:t>is based</w:t>
+      </w:r>
+      <w:proofErr w:type="gramEnd"/>
+      <w:r>
+        <w:t xml:space="preserve"> on specified conn</w:t>
       </w:r>
       <w:r>
         <w:t xml:space="preserve">ectivity and density functions. Unlike other approaches, </w:t>
@@ -2676,8 +3002,18 @@
         <w:pStyle w:val="BodyTextIndent"/>
         <w:spacing w:after="120"/>
       </w:pPr>
-      <w:r>
-        <w:t>MinPts: Minimum number of points in an Eps-neighborhood (N</w:t>
+      <w:proofErr w:type="spellStart"/>
+      <w:r>
+        <w:lastRenderedPageBreak/>
+        <w:t>MinPts</w:t>
+      </w:r>
+      <w:proofErr w:type="spellEnd"/>
+      <w:r>
+        <w:t>: Minimum number of points in an Eps-neighborhood (</w:t>
+      </w:r>
+      <w:proofErr w:type="spellStart"/>
+      <w:r>
+        <w:t>N</w:t>
       </w:r>
       <w:r>
         <w:rPr>
@@ -2685,6 +3021,7 @@
         </w:rPr>
         <w:t>Eps</w:t>
       </w:r>
+      <w:proofErr w:type="spellEnd"/>
       <w:r>
         <w:t>) of the point</w:t>
       </w:r>
@@ -2755,7 +3092,15 @@
         <w:t>p</w:t>
       </w:r>
       <w:r>
-        <w:t xml:space="preserve"> is defined as density-connected to a point </w:t>
+        <w:t xml:space="preserve"> </w:t>
+      </w:r>
+      <w:proofErr w:type="gramStart"/>
+      <w:r>
+        <w:t>is defined</w:t>
+      </w:r>
+      <w:proofErr w:type="gramEnd"/>
+      <w:r>
+        <w:t xml:space="preserve"> as density-connected to a point </w:t>
       </w:r>
       <w:r>
         <w:rPr>
@@ -2766,12 +3111,14 @@
       <w:r>
         <w:t xml:space="preserve"> if there is a point </w:t>
       </w:r>
+      <w:proofErr w:type="spellStart"/>
       <w:r>
         <w:rPr>
           <w:i/>
         </w:rPr>
         <w:t>o</w:t>
       </w:r>
+      <w:proofErr w:type="spellEnd"/>
       <w:r>
         <w:t xml:space="preserve"> such that both, </w:t>
       </w:r>
@@ -2800,8 +3147,34 @@
         <w:t>o</w:t>
       </w:r>
       <w:r>
-        <w:t xml:space="preserve">. </w:t>
-      </w:r>
+        <w:t>.</w:t>
+      </w:r>
+      <w:sdt>
+        <w:sdtPr>
+          <w:id w:val="1799645275"/>
+          <w:citation/>
+        </w:sdtPr>
+        <w:sdtContent>
+          <w:r>
+            <w:fldChar w:fldCharType="begin"/>
+          </w:r>
+          <w:r>
+            <w:instrText xml:space="preserve"> CITATION Hen15 \l 1033 </w:instrText>
+          </w:r>
+          <w:r>
+            <w:fldChar w:fldCharType="separate"/>
+          </w:r>
+          <w:r>
+            <w:rPr>
+              <w:noProof/>
+            </w:rPr>
+            <w:t xml:space="preserve"> (Hennig, 2015)</w:t>
+          </w:r>
+          <w:r>
+            <w:fldChar w:fldCharType="end"/>
+          </w:r>
+        </w:sdtContent>
+      </w:sdt>
     </w:p>
     <w:p>
       <w:pPr>
@@ -2861,12 +3234,14 @@
       <w:r>
         <w:t xml:space="preserve"> and </w:t>
       </w:r>
+      <w:proofErr w:type="spellStart"/>
       <w:r>
         <w:rPr>
           <w:i/>
         </w:rPr>
         <w:t>MinPts</w:t>
       </w:r>
+      <w:proofErr w:type="spellEnd"/>
     </w:p>
     <w:p>
       <w:pPr>
@@ -2882,8 +3257,13 @@
         <w:t>p</w:t>
       </w:r>
       <w:r>
-        <w:t xml:space="preserve"> is a core point, a cluster is formed</w:t>
-      </w:r>
+        <w:t xml:space="preserve"> is a core point, a cluster </w:t>
+      </w:r>
+      <w:proofErr w:type="gramStart"/>
+      <w:r>
+        <w:t>is formed</w:t>
+      </w:r>
+      <w:proofErr w:type="gramEnd"/>
     </w:p>
     <w:p>
       <w:pPr>
@@ -2919,8 +3299,13 @@
         </w:rPr>
       </w:pPr>
       <w:r>
-        <w:t>Continue until all of the points have been processed</w:t>
-      </w:r>
+        <w:t xml:space="preserve">Continue until all of the points </w:t>
+      </w:r>
+      <w:proofErr w:type="gramStart"/>
+      <w:r>
+        <w:t>have been processed</w:t>
+      </w:r>
+      <w:proofErr w:type="gramEnd"/>
     </w:p>
     <w:p>
       <w:pPr>
@@ -2991,7 +3376,6 @@
             <w:rPr>
               <w:rFonts w:ascii="Cambria Math" w:hAnsi="Cambria Math"/>
             </w:rPr>
-            <w:lastRenderedPageBreak/>
             <m:t>E=</m:t>
           </m:r>
           <m:nary>
@@ -3156,7 +3540,15 @@
         <w:t xml:space="preserve">eans </w:t>
       </w:r>
       <w:r>
-        <w:t>partitioning, each cluster is represented by one item at the center of the cluster. Evaluation of each dataset item to determine which cluster they belong to done using the following four steps:</w:t>
+        <w:t xml:space="preserve">partitioning, each cluster </w:t>
+      </w:r>
+      <w:proofErr w:type="gramStart"/>
+      <w:r>
+        <w:t>is represented</w:t>
+      </w:r>
+      <w:proofErr w:type="gramEnd"/>
+      <w:r>
+        <w:t xml:space="preserve"> by one item at the center of the cluster. Evaluation of each dataset item to determine which cluster they belong to done using the following four steps:</w:t>
       </w:r>
     </w:p>
     <w:p>
@@ -3226,6 +3618,7 @@
       <w:r>
         <w:t xml:space="preserve">While K-means is sometimes known as a greedy algorithm, it is efficient running at </w:t>
       </w:r>
+      <w:proofErr w:type="gramStart"/>
       <w:r>
         <w:rPr>
           <w:i/>
@@ -3235,12 +3628,15 @@
       <w:r>
         <w:t>(</w:t>
       </w:r>
+      <w:proofErr w:type="spellStart"/>
+      <w:proofErr w:type="gramEnd"/>
       <w:r>
         <w:rPr>
           <w:i/>
         </w:rPr>
         <w:t>tkn</w:t>
       </w:r>
+      <w:proofErr w:type="spellEnd"/>
       <w:r>
         <w:t xml:space="preserve">) where </w:t>
       </w:r>
@@ -3269,8 +3665,42 @@
         <w:t>t</w:t>
       </w:r>
       <w:r>
-        <w:t xml:space="preserve"> is the number of iterations. However, k-means is not without its weaknesses. For k-means, the number of clusters in which to divide the data needs to be specified before the algorithm is run, which may require re-running to determine an optimal number of partitions. In addition, k-means can be sensitive to outliers as every item must be place in only the specified number of partitions.</w:t>
-      </w:r>
+        <w:t xml:space="preserve"> is the number of iterations. However, k-means is not without its weaknesses. For k-means, the number of clusters in which to divide the data needs to </w:t>
+      </w:r>
+      <w:proofErr w:type="gramStart"/>
+      <w:r>
+        <w:t>be specified</w:t>
+      </w:r>
+      <w:proofErr w:type="gramEnd"/>
+      <w:r>
+        <w:t xml:space="preserve"> before the algorithm is run, which may require re-running to determine an optimal number of partitions. In addition, k-means can be sensitive to outliers as every item must be place in only the specified number of partitions.</w:t>
+      </w:r>
+      <w:sdt>
+        <w:sdtPr>
+          <w:id w:val="-629169077"/>
+          <w:citation/>
+        </w:sdtPr>
+        <w:sdtContent>
+          <w:r>
+            <w:fldChar w:fldCharType="begin"/>
+          </w:r>
+          <w:r>
+            <w:instrText xml:space="preserve"> CITATION Gup16 \l 1033 </w:instrText>
+          </w:r>
+          <w:r>
+            <w:fldChar w:fldCharType="separate"/>
+          </w:r>
+          <w:r>
+            <w:rPr>
+              <w:noProof/>
+            </w:rPr>
+            <w:t xml:space="preserve"> (Gupta, 2016)</w:t>
+          </w:r>
+          <w:r>
+            <w:fldChar w:fldCharType="end"/>
+          </w:r>
+        </w:sdtContent>
+      </w:sdt>
     </w:p>
     <w:p>
       <w:pPr>
@@ -3302,7 +3732,23 @@
         <w:t xml:space="preserve">For this method, the </w:t>
       </w:r>
       <w:r>
-        <w:t xml:space="preserve">data set is randomly partitioned into two independent sets of specified size: the training set and the test set. The training set is used for model construction and the test set is used to evaluate the accuracy of the constructed model. </w:t>
+        <w:t xml:space="preserve">data set </w:t>
+      </w:r>
+      <w:proofErr w:type="gramStart"/>
+      <w:r>
+        <w:t>is randomly partitioned</w:t>
+      </w:r>
+      <w:proofErr w:type="gramEnd"/>
+      <w:r>
+        <w:t xml:space="preserve"> into two independent sets of specified size: the training set and the test set. The training set </w:t>
+      </w:r>
+      <w:proofErr w:type="gramStart"/>
+      <w:r>
+        <w:t>is used</w:t>
+      </w:r>
+      <w:proofErr w:type="gramEnd"/>
+      <w:r>
+        <w:t xml:space="preserve"> for model construction and the test set is used to evaluate the accuracy of the constructed model. </w:t>
       </w:r>
       <w:r>
         <w:t>For this exercise</w:t>
@@ -3314,8 +3760,13 @@
         <w:t xml:space="preserve"> two different partitioning techniques for holdout method</w:t>
       </w:r>
       <w:r>
-        <w:t xml:space="preserve"> will be used</w:t>
-      </w:r>
+        <w:t xml:space="preserve"> </w:t>
+      </w:r>
+      <w:proofErr w:type="gramStart"/>
+      <w:r>
+        <w:t>will be used</w:t>
+      </w:r>
+      <w:proofErr w:type="gramEnd"/>
       <w:r>
         <w:t>. F</w:t>
       </w:r>
@@ -3391,7 +3842,15 @@
     </w:p>
     <w:p>
       <w:r>
-        <w:t>Bayes’ theorem is formally written as follows:</w:t>
+        <w:t xml:space="preserve">Bayes’ theorem </w:t>
+      </w:r>
+      <w:proofErr w:type="gramStart"/>
+      <w:r>
+        <w:t>is formally written</w:t>
+      </w:r>
+      <w:proofErr w:type="gramEnd"/>
+      <w:r>
+        <w:t xml:space="preserve"> as follows:</w:t>
       </w:r>
     </w:p>
     <w:p>
@@ -3417,7 +3876,15 @@
         <w:t xml:space="preserve">posteriori probability of a hypothesis </w:t>
       </w:r>
       <w:r>
-        <w:t>H, P(H|</w:t>
+        <w:t xml:space="preserve">H, </w:t>
+      </w:r>
+      <w:proofErr w:type="gramStart"/>
+      <w:r>
+        <w:t>P(</w:t>
+      </w:r>
+      <w:proofErr w:type="gramEnd"/>
+      <w:r>
+        <w:t>H|</w:t>
       </w:r>
       <w:r>
         <w:rPr>
@@ -3557,14 +4024,59 @@
     </w:p>
     <w:p>
       <w:r>
-        <w:t xml:space="preserve">The theorem is used to determine the posteriori probability P(H|X) that the hypothesis holds given the observed data sample X, or in simpler terms the likelihood of the hypothesis given prior evidence, for each classification. </w:t>
-      </w:r>
-      <w:r>
-        <w:t>The data is assigned t</w:t>
+        <w:t xml:space="preserve">The theorem is used to determine the posteriori probability </w:t>
+      </w:r>
+      <w:proofErr w:type="gramStart"/>
+      <w:r>
+        <w:t>P(</w:t>
+      </w:r>
+      <w:proofErr w:type="gramEnd"/>
+      <w:r>
+        <w:t xml:space="preserve">H|X) that the hypothesis holds given the observed data sample X, or in simpler terms the likelihood of the hypothesis given prior evidence, for each classification. </w:t>
+      </w:r>
+      <w:r>
+        <w:t xml:space="preserve">The data </w:t>
+      </w:r>
+      <w:proofErr w:type="gramStart"/>
+      <w:r>
+        <w:t>is assigned</w:t>
+      </w:r>
+      <w:proofErr w:type="gramEnd"/>
+      <w:r>
+        <w:t xml:space="preserve"> t</w:t>
       </w:r>
       <w:r>
         <w:t>he classification with the highest probability.</w:t>
       </w:r>
+      <w:r>
+        <w:t xml:space="preserve"> </w:t>
+      </w:r>
+      <w:sdt>
+        <w:sdtPr>
+          <w:id w:val="-250344663"/>
+          <w:citation/>
+        </w:sdtPr>
+        <w:sdtContent>
+          <w:r>
+            <w:fldChar w:fldCharType="begin"/>
+          </w:r>
+          <w:r>
+            <w:instrText xml:space="preserve">CITATION Mis15 \l 1033 </w:instrText>
+          </w:r>
+          <w:r>
+            <w:fldChar w:fldCharType="separate"/>
+          </w:r>
+          <w:r>
+            <w:rPr>
+              <w:noProof/>
+            </w:rPr>
+            <w:t xml:space="preserve"> (Meyer, 2015)</w:t>
+          </w:r>
+          <w:r>
+            <w:fldChar w:fldCharType="end"/>
+          </w:r>
+        </w:sdtContent>
+      </w:sdt>
     </w:p>
     <w:p>
       <w:pPr>
@@ -3593,10 +4105,7 @@
         <w:t>a tree branch represents each outcome of the attribute test</w:t>
       </w:r>
       <w:r>
-        <w:t xml:space="preserve">, and each tree leaf node has a classification label. A </w:t>
-      </w:r>
-      <w:r>
-        <w:t>path from the root to a leaf node is a representation of a classification rule.</w:t>
+        <w:t>, and each tree leaf node has a classification label. A path from the root to a leaf node is a representation of a classification rule.</w:t>
       </w:r>
     </w:p>
     <w:p>
@@ -3606,8 +4115,50 @@
         <w:ind w:firstLine="0"/>
       </w:pPr>
       <w:r>
-        <w:t>The tree is constructed in a divide-and-conquer manner with no backtracking. The training examples are all at the root at the start of tree construction and are partitioned reclusively based on the provided selected attributes as the construction proceeds. Partitioning ends when all the samples for a given node belong to the same class, there are no remaining attributes for further partitioning, and there are no samples left to partition.</w:t>
-      </w:r>
+        <w:t xml:space="preserve">The tree </w:t>
+      </w:r>
+      <w:proofErr w:type="gramStart"/>
+      <w:r>
+        <w:t>is constructed</w:t>
+      </w:r>
+      <w:proofErr w:type="gramEnd"/>
+      <w:r>
+        <w:t xml:space="preserve"> in a divide-and-conquer manner with no backtracking. The training examples are all at the root at the start of tree construction and </w:t>
+      </w:r>
+      <w:proofErr w:type="gramStart"/>
+      <w:r>
+        <w:t>are partitioned</w:t>
+      </w:r>
+      <w:proofErr w:type="gramEnd"/>
+      <w:r>
+        <w:t xml:space="preserve"> reclusively based on the provided selected attributes as the construction proceeds. Partitioning ends when all the samples for a given node belong to the same class, there are no remaining attributes for further partitioning, and there are no samples left to partition.</w:t>
+      </w:r>
+      <w:sdt>
+        <w:sdtPr>
+          <w:id w:val="-838383695"/>
+          <w:citation/>
+        </w:sdtPr>
+        <w:sdtContent>
+          <w:r>
+            <w:fldChar w:fldCharType="begin"/>
+          </w:r>
+          <w:r>
+            <w:instrText xml:space="preserve"> CITATION Rip15 \l 1033 </w:instrText>
+          </w:r>
+          <w:r>
+            <w:fldChar w:fldCharType="separate"/>
+          </w:r>
+          <w:r>
+            <w:rPr>
+              <w:noProof/>
+            </w:rPr>
+            <w:t xml:space="preserve"> (Ripley, 2015)</w:t>
+          </w:r>
+          <w:r>
+            <w:fldChar w:fldCharType="end"/>
+          </w:r>
+        </w:sdtContent>
+      </w:sdt>
     </w:p>
     <w:p>
       <w:pPr>
@@ -3700,7 +4251,15 @@
     </w:p>
     <w:p>
       <w:r>
-        <w:t>Accuracy is calculated as the percentage of test samples correctly calculated (TP is true positive, TN is true negative):</w:t>
+        <w:t xml:space="preserve">Accuracy </w:t>
+      </w:r>
+      <w:proofErr w:type="gramStart"/>
+      <w:r>
+        <w:t>is calculated</w:t>
+      </w:r>
+      <w:proofErr w:type="gramEnd"/>
+      <w:r>
+        <w:t xml:space="preserve"> as the percentage of test samples correctly calculated (TP is true positive, TN is true negative):</w:t>
       </w:r>
     </w:p>
     <w:p>
@@ -3747,8 +4306,14 @@
     </w:p>
     <w:p>
       <w:r>
-        <w:t>Error rate is calculated as the opposite, or 1</w:t>
-      </w:r>
+        <w:lastRenderedPageBreak/>
+        <w:t xml:space="preserve">Error rate is calculated as the opposite, or </w:t>
+      </w:r>
+      <w:proofErr w:type="gramStart"/>
+      <w:r>
+        <w:t>1</w:t>
+      </w:r>
+      <w:proofErr w:type="gramEnd"/>
       <w:r>
         <w:t xml:space="preserve"> </w:t>
       </w:r>
@@ -3811,7 +4376,15 @@
     </w:p>
     <w:p>
       <w:r>
-        <w:t>Sensitivity is calculated as the true positive (TP) recognition rate:</w:t>
+        <w:t xml:space="preserve">Sensitivity </w:t>
+      </w:r>
+      <w:proofErr w:type="gramStart"/>
+      <w:r>
+        <w:t>is calculated</w:t>
+      </w:r>
+      <w:proofErr w:type="gramEnd"/>
+      <w:r>
+        <w:t xml:space="preserve"> as the true positive (TP) recognition rate:</w:t>
       </w:r>
     </w:p>
     <w:p>
@@ -3858,7 +4431,15 @@
     </w:p>
     <w:p>
       <w:r>
-        <w:t>Specificity is calculated as the true negative (TN) recognition rate:</w:t>
+        <w:t xml:space="preserve">Specificity </w:t>
+      </w:r>
+      <w:proofErr w:type="gramStart"/>
+      <w:r>
+        <w:t>is calculated</w:t>
+      </w:r>
+      <w:proofErr w:type="gramEnd"/>
+      <w:r>
+        <w:t xml:space="preserve"> as the true negative (TN) recognition rate:</w:t>
       </w:r>
     </w:p>
     <w:p>
@@ -3905,7 +4486,15 @@
     </w:p>
     <w:p>
       <w:r>
-        <w:t>Accuracy can be written as a function of both sensitivity and specificity:</w:t>
+        <w:t xml:space="preserve">Accuracy </w:t>
+      </w:r>
+      <w:proofErr w:type="gramStart"/>
+      <w:r>
+        <w:t>can be written</w:t>
+      </w:r>
+      <w:proofErr w:type="gramEnd"/>
+      <w:r>
+        <w:t xml:space="preserve"> as a function of both sensitivity and specificity:</w:t>
       </w:r>
     </w:p>
     <w:p>
@@ -4071,7 +4660,15 @@
     </w:p>
     <w:p>
       <w:r>
-        <w:t xml:space="preserve">Precision is measured as a percentage of the samples classified with a positive label that are </w:t>
+        <w:t xml:space="preserve">Precision </w:t>
+      </w:r>
+      <w:proofErr w:type="gramStart"/>
+      <w:r>
+        <w:t>is measured</w:t>
+      </w:r>
+      <w:proofErr w:type="gramEnd"/>
+      <w:r>
+        <w:t xml:space="preserve"> as a percentage of the samples classified with a positive label that are </w:t>
       </w:r>
       <w:r>
         <w:t>actually positive, or exactness</w:t>
@@ -4124,7 +4721,15 @@
     </w:p>
     <w:p>
       <w:r>
-        <w:t>Recall is measured as a percentage of positive samples actually classified with a positive label, or completeness.</w:t>
+        <w:t xml:space="preserve">Recall </w:t>
+      </w:r>
+      <w:proofErr w:type="gramStart"/>
+      <w:r>
+        <w:t>is measured</w:t>
+      </w:r>
+      <w:proofErr w:type="gramEnd"/>
+      <w:r>
+        <w:t xml:space="preserve"> as a percentage of positive samples actually classified with a positive label, or completeness.</w:t>
       </w:r>
     </w:p>
     <w:p>
@@ -4179,7 +4784,6 @@
         <w:pStyle w:val="Heading4"/>
       </w:pPr>
       <w:r>
-        <w:lastRenderedPageBreak/>
         <w:t>F-Measures</w:t>
       </w:r>
     </w:p>
@@ -4191,7 +4795,15 @@
         <w:t>,</w:t>
       </w:r>
       <w:r>
-        <w:t xml:space="preserve"> which takes into account both precision and recall, with the resulting score assigned is between 0 and 1.</w:t>
+        <w:t xml:space="preserve"> which takes into account both precision and recall, with the resulting score assigned is between </w:t>
+      </w:r>
+      <w:proofErr w:type="gramStart"/>
+      <w:r>
+        <w:t>0</w:t>
+      </w:r>
+      <w:proofErr w:type="gramEnd"/>
+      <w:r>
+        <w:t xml:space="preserve"> and 1.</w:t>
       </w:r>
     </w:p>
     <w:p>
@@ -4453,6 +5065,7 @@
       <w:pPr>
         <w:pStyle w:val="Caption"/>
       </w:pPr>
+      <w:proofErr w:type="gramStart"/>
       <w:r>
         <w:t xml:space="preserve">Figure </w:t>
       </w:r>
@@ -4465,7 +5078,19 @@
         </w:r>
       </w:fldSimple>
       <w:r>
-        <w:t xml:space="preserve">. Odds and UpsetAmt for Clustering </w:t>
+        <w:t>.</w:t>
+      </w:r>
+      <w:proofErr w:type="gramEnd"/>
+      <w:r>
+        <w:t xml:space="preserve"> Odds and </w:t>
+      </w:r>
+      <w:proofErr w:type="spellStart"/>
+      <w:r>
+        <w:t>UpsetAmt</w:t>
+      </w:r>
+      <w:proofErr w:type="spellEnd"/>
+      <w:r>
+        <w:t xml:space="preserve"> for Clustering </w:t>
       </w:r>
     </w:p>
     <w:p>
@@ -4498,10 +5123,26 @@
         <w:t xml:space="preserve">find the best fit and </w:t>
       </w:r>
       <w:r>
-        <w:t>reduce the number of outliers. The one that seemed to fit the data best with limited outliers was an Eps vaue of</w:t>
-      </w:r>
-      <w:r>
-        <w:t xml:space="preserve"> 2; </w:t>
+        <w:t xml:space="preserve">reduce the number of outliers. The one that seemed to fit the data best with limited outliers was an Eps </w:t>
+      </w:r>
+      <w:proofErr w:type="spellStart"/>
+      <w:r>
+        <w:t>vaue</w:t>
+      </w:r>
+      <w:proofErr w:type="spellEnd"/>
+      <w:r>
+        <w:t xml:space="preserve"> of</w:t>
+      </w:r>
+      <w:r>
+        <w:t xml:space="preserve"> </w:t>
+      </w:r>
+      <w:proofErr w:type="gramStart"/>
+      <w:r>
+        <w:t>2</w:t>
+      </w:r>
+      <w:proofErr w:type="gramEnd"/>
+      <w:r>
+        <w:t xml:space="preserve">; </w:t>
       </w:r>
       <w:r>
         <w:t xml:space="preserve">however that only resulted in 2 clusters (see </w:t>
@@ -4600,6 +5241,7 @@
         <w:pStyle w:val="Caption"/>
       </w:pPr>
       <w:bookmarkStart w:id="9" w:name="_Ref469466555"/>
+      <w:proofErr w:type="gramStart"/>
       <w:r>
         <w:t xml:space="preserve">Figure </w:t>
       </w:r>
@@ -4613,7 +5255,11 @@
       </w:fldSimple>
       <w:bookmarkEnd w:id="9"/>
       <w:r>
-        <w:t>. DBSCAN Clustering for Eps=</w:t>
+        <w:t>.</w:t>
+      </w:r>
+      <w:proofErr w:type="gramEnd"/>
+      <w:r>
+        <w:t xml:space="preserve"> DBSCAN Clustering for Eps=</w:t>
       </w:r>
       <w:r>
         <w:t>2</w:t>
@@ -4699,11 +5345,19 @@
         </w:rPr>
         <w:t xml:space="preserve"> with an Eps of </w:t>
       </w:r>
+      <w:proofErr w:type="gramStart"/>
       <w:r>
         <w:rPr>
           <w:lang w:eastAsia="en-AU"/>
         </w:rPr>
-        <w:t>2.</w:t>
+        <w:t>2</w:t>
+      </w:r>
+      <w:proofErr w:type="gramEnd"/>
+      <w:r>
+        <w:rPr>
+          <w:lang w:eastAsia="en-AU"/>
+        </w:rPr>
+        <w:t>.</w:t>
       </w:r>
     </w:p>
     <w:p>
@@ -4779,6 +5433,7 @@
         </w:rPr>
       </w:pPr>
       <w:bookmarkStart w:id="10" w:name="_Ref469464115"/>
+      <w:proofErr w:type="gramStart"/>
       <w:r>
         <w:t xml:space="preserve">Figure </w:t>
       </w:r>
@@ -4792,7 +5447,11 @@
       </w:fldSimple>
       <w:bookmarkEnd w:id="10"/>
       <w:r>
-        <w:t>. DBSCAN Silhouette Plot</w:t>
+        <w:t>.</w:t>
+      </w:r>
+      <w:proofErr w:type="gramEnd"/>
+      <w:r>
+        <w:t xml:space="preserve"> DBSCAN Silhouette Plot</w:t>
       </w:r>
     </w:p>
     <w:p>
@@ -4800,6 +5459,7 @@
         <w:pStyle w:val="Heading4"/>
       </w:pPr>
       <w:r>
+        <w:lastRenderedPageBreak/>
         <w:t>Partitioning Approach</w:t>
       </w:r>
     </w:p>
@@ -4814,7 +5474,15 @@
         <w:t>k</w:t>
       </w:r>
       <w:r>
-        <w:t xml:space="preserve"> must be specified at run time. To determine the best value for </w:t>
+        <w:t xml:space="preserve"> </w:t>
+      </w:r>
+      <w:proofErr w:type="gramStart"/>
+      <w:r>
+        <w:t>must be specified</w:t>
+      </w:r>
+      <w:proofErr w:type="gramEnd"/>
+      <w:r>
+        <w:t xml:space="preserve"> at run time. To determine the best value for </w:t>
       </w:r>
       <w:r>
         <w:t>k</w:t>
@@ -4859,7 +5527,15 @@
         <w:t>k</w:t>
       </w:r>
       <w:r>
-        <w:t>. In this case, the elbow occurred at 3 or 4 clusters, so I looked at both values for my analysis.</w:t>
+        <w:t xml:space="preserve">. In this case, the elbow occurred at </w:t>
+      </w:r>
+      <w:proofErr w:type="gramStart"/>
+      <w:r>
+        <w:t>3</w:t>
+      </w:r>
+      <w:proofErr w:type="gramEnd"/>
+      <w:r>
+        <w:t xml:space="preserve"> or 4 clusters, so I looked at both values for my analysis.</w:t>
       </w:r>
     </w:p>
     <w:p>
@@ -4931,6 +5607,7 @@
       </w:pPr>
       <w:bookmarkStart w:id="11" w:name="_Ref469462759"/>
       <w:bookmarkStart w:id="12" w:name="_Ref469462754"/>
+      <w:proofErr w:type="gramStart"/>
       <w:r>
         <w:t xml:space="preserve">Figure </w:t>
       </w:r>
@@ -4944,7 +5621,11 @@
       </w:fldSimple>
       <w:bookmarkEnd w:id="11"/>
       <w:r>
-        <w:t xml:space="preserve">. Number of Clusters to Determine Best </w:t>
+        <w:t>.</w:t>
+      </w:r>
+      <w:proofErr w:type="gramEnd"/>
+      <w:r>
+        <w:t xml:space="preserve"> Number of Clusters to Determine Best </w:t>
       </w:r>
       <w:r>
         <w:rPr>
@@ -4976,7 +5657,15 @@
         <w:t>k</w:t>
       </w:r>
       <w:r>
-        <w:t xml:space="preserve">=3 (see </w:t>
+        <w:t>=</w:t>
+      </w:r>
+      <w:proofErr w:type="gramStart"/>
+      <w:r>
+        <w:t>3</w:t>
+      </w:r>
+      <w:proofErr w:type="gramEnd"/>
+      <w:r>
+        <w:t xml:space="preserve"> (see </w:t>
       </w:r>
       <w:r>
         <w:fldChar w:fldCharType="begin"/>
@@ -5059,7 +5748,6 @@
         <w:rPr>
           <w:noProof/>
         </w:rPr>
-        <w:lastRenderedPageBreak/>
         <w:drawing>
           <wp:inline distT="0" distB="0" distL="0" distR="0" wp14:anchorId="56386540" wp14:editId="4C913DD0">
             <wp:extent cx="3054096" cy="2149065"/>
@@ -5115,6 +5803,7 @@
         <w:pStyle w:val="Caption"/>
       </w:pPr>
       <w:bookmarkStart w:id="13" w:name="_Ref469463019"/>
+      <w:proofErr w:type="gramStart"/>
       <w:r>
         <w:t xml:space="preserve">Figure </w:t>
       </w:r>
@@ -5128,7 +5817,11 @@
       </w:fldSimple>
       <w:bookmarkEnd w:id="13"/>
       <w:r>
-        <w:t xml:space="preserve">. K-Means Clustering for </w:t>
+        <w:t>.</w:t>
+      </w:r>
+      <w:proofErr w:type="gramEnd"/>
+      <w:r>
+        <w:t xml:space="preserve"> K-Means Clustering for </w:t>
       </w:r>
       <w:r>
         <w:rPr>
@@ -5203,6 +5896,7 @@
         <w:pStyle w:val="Caption"/>
       </w:pPr>
       <w:bookmarkStart w:id="14" w:name="_Ref469463046"/>
+      <w:proofErr w:type="gramStart"/>
       <w:r>
         <w:t xml:space="preserve">Figure </w:t>
       </w:r>
@@ -5216,7 +5910,11 @@
       </w:fldSimple>
       <w:bookmarkEnd w:id="14"/>
       <w:r>
-        <w:t xml:space="preserve">. K-Means Clustering for </w:t>
+        <w:t>.</w:t>
+      </w:r>
+      <w:proofErr w:type="gramEnd"/>
+      <w:r>
+        <w:t xml:space="preserve"> K-Means Clustering for </w:t>
       </w:r>
       <w:r>
         <w:rPr>
@@ -5242,7 +5940,15 @@
         <w:t>k</w:t>
       </w:r>
       <w:r>
-        <w:t>=4 (</w:t>
+        <w:t>=</w:t>
+      </w:r>
+      <w:proofErr w:type="gramStart"/>
+      <w:r>
+        <w:t>4</w:t>
+      </w:r>
+      <w:proofErr w:type="gramEnd"/>
+      <w:r>
+        <w:t xml:space="preserve"> (</w:t>
       </w:r>
       <w:r>
         <w:fldChar w:fldCharType="begin"/>
@@ -5275,7 +5981,15 @@
         <w:t>k</w:t>
       </w:r>
       <w:r>
-        <w:t xml:space="preserve">=3 </w:t>
+        <w:t>=</w:t>
+      </w:r>
+      <w:proofErr w:type="gramStart"/>
+      <w:r>
+        <w:t>3</w:t>
+      </w:r>
+      <w:proofErr w:type="gramEnd"/>
+      <w:r>
+        <w:t xml:space="preserve"> </w:t>
       </w:r>
       <w:r>
         <w:t>(</w:t>
@@ -5380,6 +6094,7 @@
         <w:pStyle w:val="Caption"/>
       </w:pPr>
       <w:bookmarkStart w:id="15" w:name="_Ref469465738"/>
+      <w:proofErr w:type="gramStart"/>
       <w:r>
         <w:t xml:space="preserve">Figure </w:t>
       </w:r>
@@ -5393,7 +6108,11 @@
       </w:fldSimple>
       <w:bookmarkEnd w:id="15"/>
       <w:r>
-        <w:t>. K-</w:t>
+        <w:t>.</w:t>
+      </w:r>
+      <w:proofErr w:type="gramEnd"/>
+      <w:r>
+        <w:t xml:space="preserve"> K-</w:t>
       </w:r>
       <w:r>
         <w:t>M</w:t>
@@ -5431,6 +6150,7 @@
         <w:rPr>
           <w:noProof/>
         </w:rPr>
+        <w:lastRenderedPageBreak/>
         <w:drawing>
           <wp:inline distT="0" distB="0" distL="0" distR="0" wp14:anchorId="74D37E6A" wp14:editId="70A59DD8">
             <wp:extent cx="2852928" cy="3959352"/>
@@ -5486,6 +6206,7 @@
         <w:pStyle w:val="Caption"/>
       </w:pPr>
       <w:bookmarkStart w:id="16" w:name="_Ref469465692"/>
+      <w:proofErr w:type="gramStart"/>
       <w:r>
         <w:t xml:space="preserve">Figure </w:t>
       </w:r>
@@ -5499,7 +6220,11 @@
       </w:fldSimple>
       <w:bookmarkEnd w:id="16"/>
       <w:r>
-        <w:t xml:space="preserve">. K-Means Clustering Silhouette Plot for </w:t>
+        <w:t>.</w:t>
+      </w:r>
+      <w:proofErr w:type="gramEnd"/>
+      <w:r>
+        <w:t xml:space="preserve"> K-Means Clustering Silhouette Plot for </w:t>
       </w:r>
       <w:r>
         <w:rPr>
@@ -5516,7 +6241,6 @@
         <w:pStyle w:val="Heading3"/>
       </w:pPr>
       <w:r>
-        <w:lastRenderedPageBreak/>
         <w:t>Classification</w:t>
       </w:r>
     </w:p>
@@ -5530,7 +6254,15 @@
     </w:p>
     <w:p>
       <w:r>
-        <w:t xml:space="preserve">As previously mentioned, the holdout method is the type of classification cross validation used for this exercise. For the case of the Magnitude of Upset, only one application of the approach was used in which the training set consisted of previous season data and the test set consisted of current season data. </w:t>
+        <w:t xml:space="preserve">As previously mentioned, the holdout method is the type of classification cross validation used for this exercise. For the case of the Magnitude of Upset, only one application of the approach </w:t>
+      </w:r>
+      <w:proofErr w:type="gramStart"/>
+      <w:r>
+        <w:t>was used</w:t>
+      </w:r>
+      <w:proofErr w:type="gramEnd"/>
+      <w:r>
+        <w:t xml:space="preserve"> in which the training set consisted of previous season data and the test set consisted of current season data. </w:t>
       </w:r>
       <w:r>
         <w:t>Unfortunately, the test set containing the current season data did not have representation for each classification type; however, it was still a useful exercise in determining how well the prediction worked for these results.</w:t>
@@ -5621,6 +6353,7 @@
         <w:keepNext/>
       </w:pPr>
       <w:bookmarkStart w:id="17" w:name="_Ref469423688"/>
+      <w:proofErr w:type="gramStart"/>
       <w:r>
         <w:t xml:space="preserve">Table </w:t>
       </w:r>
@@ -5634,7 +6367,11 @@
       </w:fldSimple>
       <w:bookmarkEnd w:id="17"/>
       <w:r>
-        <w:t>. Naïve Bayes Confusion Matrix Results</w:t>
+        <w:t>.</w:t>
+      </w:r>
+      <w:proofErr w:type="gramEnd"/>
+      <w:r>
+        <w:t xml:space="preserve"> Naïve Bayes Confusion Matrix Results</w:t>
       </w:r>
     </w:p>
     <w:p>
@@ -5698,7 +6435,15 @@
     </w:p>
     <w:p>
       <w:r>
-        <w:t xml:space="preserve">The evaluation metrics for Naïve Bayes classification were calculated using </w:t>
+        <w:t xml:space="preserve">The evaluation metrics for Naïve Bayes classification </w:t>
+      </w:r>
+      <w:proofErr w:type="gramStart"/>
+      <w:r>
+        <w:t>were calculated</w:t>
+      </w:r>
+      <w:proofErr w:type="gramEnd"/>
+      <w:r>
+        <w:t xml:space="preserve"> using </w:t>
       </w:r>
       <w:r>
         <w:fldChar w:fldCharType="begin"/>
@@ -5812,8 +6557,13 @@
         <w:t>High</w:t>
       </w:r>
       <w:r>
-        <w:t>: 0</w:t>
-      </w:r>
+        <w:t xml:space="preserve">: </w:t>
+      </w:r>
+      <w:proofErr w:type="gramStart"/>
+      <w:r>
+        <w:t>0</w:t>
+      </w:r>
+      <w:proofErr w:type="gramEnd"/>
       <w:r>
         <w:t xml:space="preserve"> </w:t>
       </w:r>
@@ -5851,9 +6601,11 @@
       <w:r>
         <w:t xml:space="preserve">Medium: </w:t>
       </w:r>
+      <w:proofErr w:type="gramStart"/>
       <w:r>
         <w:t>0</w:t>
       </w:r>
+      <w:proofErr w:type="gramEnd"/>
       <w:r>
         <w:t xml:space="preserve"> </w:t>
       </w:r>
@@ -5926,9 +6678,11 @@
       <w:r>
         <w:t xml:space="preserve">: </w:t>
       </w:r>
+      <w:proofErr w:type="gramStart"/>
       <w:r>
         <w:t>0</w:t>
       </w:r>
+      <w:proofErr w:type="gramEnd"/>
       <w:r>
         <w:t xml:space="preserve"> </w:t>
       </w:r>
@@ -6024,7 +6778,15 @@
         <w:ind w:left="360"/>
       </w:pPr>
       <w:r>
-        <w:t>High: 0 / (0 + 0) so it cannot be calculated</w:t>
+        <w:t xml:space="preserve">High: </w:t>
+      </w:r>
+      <w:proofErr w:type="gramStart"/>
+      <w:r>
+        <w:t>0</w:t>
+      </w:r>
+      <w:proofErr w:type="gramEnd"/>
+      <w:r>
+        <w:t xml:space="preserve"> / (0 + 0) so it cannot be calculated</w:t>
       </w:r>
     </w:p>
     <w:p>
@@ -6040,7 +6802,15 @@
         <w:ind w:left="360"/>
       </w:pPr>
       <w:r>
-        <w:t>Medium: 0 / (0 + 0) so it cannot be calculated</w:t>
+        <w:t xml:space="preserve">Medium: </w:t>
+      </w:r>
+      <w:proofErr w:type="gramStart"/>
+      <w:r>
+        <w:t>0</w:t>
+      </w:r>
+      <w:proofErr w:type="gramEnd"/>
+      <w:r>
+        <w:t xml:space="preserve"> / (0 + 0) so it cannot be calculated</w:t>
       </w:r>
     </w:p>
     <w:p>
@@ -6114,7 +6884,11 @@
         <w:fldChar w:fldCharType="end"/>
       </w:r>
       <w:r>
-        <w:t>). Also interesting was the complexity point (CP) graph (</w:t>
+        <w:t xml:space="preserve">). Also interesting </w:t>
+      </w:r>
+      <w:proofErr w:type="gramStart"/>
+      <w:r>
+        <w:t>was the complexity point (CP) graph (</w:t>
       </w:r>
       <w:r>
         <w:fldChar w:fldCharType="begin"/>
@@ -6138,7 +6912,11 @@
         <w:fldChar w:fldCharType="end"/>
       </w:r>
       <w:r>
-        <w:t xml:space="preserve">), which shows as the tree grew in size, the CP increased as well as the relative error. This seems to be a case where a simpler tree is better. The Decision Tree </w:t>
+        <w:t>), which shows as the tree grew in size, the CP increased</w:t>
+      </w:r>
+      <w:proofErr w:type="gramEnd"/>
+      <w:r>
+        <w:t xml:space="preserve"> as well as the relative error. This seems to be a case where a simpler tree is better. The Decision Tree </w:t>
       </w:r>
       <w:r>
         <w:t>was able to c</w:t>
@@ -6240,6 +7018,7 @@
       </w:pPr>
       <w:bookmarkStart w:id="18" w:name="_Ref446503534"/>
       <w:bookmarkStart w:id="19" w:name="_Ref469475919"/>
+      <w:proofErr w:type="gramStart"/>
       <w:r>
         <w:t xml:space="preserve">Figure </w:t>
       </w:r>
@@ -6253,10 +7032,19 @@
       </w:fldSimple>
       <w:bookmarkEnd w:id="18"/>
       <w:r>
-        <w:t xml:space="preserve">. </w:t>
-      </w:r>
-      <w:r>
-        <w:t xml:space="preserve">UpsetAmt </w:t>
+        <w:t>.</w:t>
+      </w:r>
+      <w:proofErr w:type="gramEnd"/>
+      <w:r>
+        <w:t xml:space="preserve"> </w:t>
+      </w:r>
+      <w:proofErr w:type="spellStart"/>
+      <w:r>
+        <w:t>UpsetAmt</w:t>
+      </w:r>
+      <w:proofErr w:type="spellEnd"/>
+      <w:r>
+        <w:t xml:space="preserve"> </w:t>
       </w:r>
       <w:r>
         <w:t>Decision Tree</w:t>
@@ -6271,6 +7059,7 @@
         <w:rPr>
           <w:noProof/>
         </w:rPr>
+        <w:lastRenderedPageBreak/>
         <w:drawing>
           <wp:inline distT="0" distB="0" distL="0" distR="0" wp14:anchorId="07F8D639" wp14:editId="703F1090">
             <wp:extent cx="3049270" cy="2286635"/>
@@ -6322,6 +7111,7 @@
         </w:rPr>
       </w:pPr>
       <w:bookmarkStart w:id="20" w:name="_Ref469476158"/>
+      <w:proofErr w:type="gramStart"/>
       <w:r>
         <w:t xml:space="preserve">Figure </w:t>
       </w:r>
@@ -6335,10 +7125,19 @@
       </w:fldSimple>
       <w:bookmarkEnd w:id="20"/>
       <w:r>
-        <w:t xml:space="preserve">. </w:t>
-      </w:r>
-      <w:r>
-        <w:t xml:space="preserve">UpsetAmt </w:t>
+        <w:t>.</w:t>
+      </w:r>
+      <w:proofErr w:type="gramEnd"/>
+      <w:r>
+        <w:t xml:space="preserve"> </w:t>
+      </w:r>
+      <w:proofErr w:type="spellStart"/>
+      <w:r>
+        <w:t>UpsetAmt</w:t>
+      </w:r>
+      <w:proofErr w:type="spellEnd"/>
+      <w:r>
+        <w:t xml:space="preserve"> </w:t>
       </w:r>
       <w:r>
         <w:t xml:space="preserve">Relative Error </w:t>
@@ -6357,6 +7156,7 @@
       </w:pPr>
       <w:bookmarkStart w:id="21" w:name="_Ref450681525"/>
       <w:bookmarkStart w:id="22" w:name="_Ref450681521"/>
+      <w:proofErr w:type="gramStart"/>
       <w:r>
         <w:t xml:space="preserve">Table </w:t>
       </w:r>
@@ -6370,7 +7170,11 @@
       </w:fldSimple>
       <w:bookmarkEnd w:id="21"/>
       <w:r>
-        <w:t xml:space="preserve">. </w:t>
+        <w:t>.</w:t>
+      </w:r>
+      <w:proofErr w:type="gramEnd"/>
+      <w:r>
+        <w:t xml:space="preserve"> </w:t>
       </w:r>
       <w:r>
         <w:t xml:space="preserve">Decision Tree </w:t>
@@ -6456,8 +7260,13 @@
       <w:r>
         <w:t xml:space="preserve">for the Decision Tree classification </w:t>
       </w:r>
-      <w:r>
-        <w:t>were calculated us</w:t>
+      <w:proofErr w:type="gramStart"/>
+      <w:r>
+        <w:t>were calculated</w:t>
+      </w:r>
+      <w:proofErr w:type="gramEnd"/>
+      <w:r>
+        <w:t xml:space="preserve"> us</w:t>
       </w:r>
       <w:r>
         <w:t xml:space="preserve">ing </w:t>
@@ -6500,7 +7309,6 @@
         <w:spacing w:after="120"/>
       </w:pPr>
       <w:r>
-        <w:lastRenderedPageBreak/>
         <w:t>The overall accuracy:</w:t>
       </w:r>
       <w:r>
@@ -6615,7 +7423,15 @@
         <w:t>High</w:t>
       </w:r>
       <w:r>
-        <w:t>: 0 / 0 so it cannot be calculated</w:t>
+        <w:t xml:space="preserve">: </w:t>
+      </w:r>
+      <w:proofErr w:type="gramStart"/>
+      <w:r>
+        <w:t>0</w:t>
+      </w:r>
+      <w:proofErr w:type="gramEnd"/>
+      <w:r>
+        <w:t xml:space="preserve"> / 0 so it cannot be calculated</w:t>
       </w:r>
     </w:p>
     <w:p>
@@ -6937,7 +7753,15 @@
         <w:t>High</w:t>
       </w:r>
       <w:r>
-        <w:t>: 0 / (0 + 0) so it cannot be calculated</w:t>
+        <w:t xml:space="preserve">: </w:t>
+      </w:r>
+      <w:proofErr w:type="gramStart"/>
+      <w:r>
+        <w:t>0</w:t>
+      </w:r>
+      <w:proofErr w:type="gramEnd"/>
+      <w:r>
+        <w:t xml:space="preserve"> / (0 + 0) so it cannot be calculated</w:t>
       </w:r>
     </w:p>
     <w:p>
@@ -7146,8 +7970,13 @@
       <w:r>
         <w:t xml:space="preserve">low magnitude upset values </w:t>
       </w:r>
-      <w:r>
-        <w:t xml:space="preserve">were evaluated </w:t>
+      <w:proofErr w:type="gramStart"/>
+      <w:r>
+        <w:t>were evaluated</w:t>
+      </w:r>
+      <w:proofErr w:type="gramEnd"/>
+      <w:r>
+        <w:t xml:space="preserve"> </w:t>
       </w:r>
       <w:r>
         <w:t>well; however, the medium and high magnitude rates had spotty/bad evaluations</w:t>
@@ -7366,6 +8195,7 @@
         <w:pStyle w:val="Caption"/>
       </w:pPr>
       <w:bookmarkStart w:id="23" w:name="_Ref469476399"/>
+      <w:proofErr w:type="gramStart"/>
       <w:r>
         <w:t xml:space="preserve">Figure </w:t>
       </w:r>
@@ -7379,7 +8209,11 @@
       </w:fldSimple>
       <w:bookmarkEnd w:id="23"/>
       <w:r>
-        <w:t xml:space="preserve">. </w:t>
+        <w:t>.</w:t>
+      </w:r>
+      <w:proofErr w:type="gramEnd"/>
+      <w:r>
+        <w:t xml:space="preserve"> </w:t>
       </w:r>
       <w:r>
         <w:t xml:space="preserve">Upset </w:t>
@@ -7396,6 +8230,7 @@
         <w:rPr>
           <w:noProof/>
         </w:rPr>
+        <w:lastRenderedPageBreak/>
         <w:drawing>
           <wp:inline distT="0" distB="0" distL="0" distR="0" wp14:anchorId="1AF1DC3C" wp14:editId="4B9ABA32">
             <wp:extent cx="3047999" cy="1895475"/>
@@ -7444,6 +8279,7 @@
         <w:pStyle w:val="Caption"/>
       </w:pPr>
       <w:bookmarkStart w:id="24" w:name="_Ref469476567"/>
+      <w:proofErr w:type="gramStart"/>
       <w:r>
         <w:t xml:space="preserve">Figure </w:t>
       </w:r>
@@ -7457,7 +8293,11 @@
       </w:fldSimple>
       <w:bookmarkEnd w:id="24"/>
       <w:r>
-        <w:t xml:space="preserve">. </w:t>
+        <w:t>.</w:t>
+      </w:r>
+      <w:proofErr w:type="gramEnd"/>
+      <w:r>
+        <w:t xml:space="preserve"> </w:t>
       </w:r>
       <w:r>
         <w:t xml:space="preserve">Upset </w:t>
@@ -7473,6 +8313,7 @@
       </w:pPr>
       <w:bookmarkStart w:id="25" w:name="_Ref469470320"/>
       <w:bookmarkStart w:id="26" w:name="_Ref469476625"/>
+      <w:proofErr w:type="gramStart"/>
       <w:r>
         <w:t xml:space="preserve">Table </w:t>
       </w:r>
@@ -7486,7 +8327,11 @@
       </w:fldSimple>
       <w:bookmarkEnd w:id="25"/>
       <w:r>
-        <w:t xml:space="preserve">. </w:t>
+        <w:t>.</w:t>
+      </w:r>
+      <w:proofErr w:type="gramEnd"/>
+      <w:r>
+        <w:t xml:space="preserve"> </w:t>
       </w:r>
       <w:r>
         <w:t xml:space="preserve">Upset </w:t>
@@ -7569,11 +8414,16 @@
       <w:r>
         <w:t xml:space="preserve">for the Decision Tree classification </w:t>
       </w:r>
+      <w:proofErr w:type="gramStart"/>
       <w:r>
         <w:t xml:space="preserve">were </w:t>
       </w:r>
       <w:r>
-        <w:t xml:space="preserve">calculated using </w:t>
+        <w:t>calculated</w:t>
+      </w:r>
+      <w:proofErr w:type="gramEnd"/>
+      <w:r>
+        <w:t xml:space="preserve"> using </w:t>
       </w:r>
       <w:r>
         <w:fldChar w:fldCharType="begin"/>
@@ -7816,7 +8666,6 @@
         <w:ind w:left="360"/>
       </w:pPr>
       <w:r>
-        <w:lastRenderedPageBreak/>
         <w:t>No Upset</w:t>
       </w:r>
       <w:r>
@@ -8191,7 +9040,10 @@
         <w:fldChar w:fldCharType="end"/>
       </w:r>
       <w:r>
-        <w:t xml:space="preserve">). The relative error and complexity point (CP) slightly increased as well as slightly decreased as the size of the tree grew, resulting in similar values for a tree of size 14 as for a tree of size 3 (see </w:t>
+        <w:t xml:space="preserve">). The relative error and complexity point (CP) slightly increased as well as slightly decreased as the size of the tree grew, resulting in similar values </w:t>
+      </w:r>
+      <w:r>
+        <w:t xml:space="preserve">for a tree of size 14 as for a tree of size 3 (see </w:t>
       </w:r>
       <w:r>
         <w:fldChar w:fldCharType="begin"/>
@@ -8310,6 +9162,7 @@
         <w:pStyle w:val="Caption"/>
       </w:pPr>
       <w:bookmarkStart w:id="27" w:name="_Ref469510825"/>
+      <w:proofErr w:type="gramStart"/>
       <w:r>
         <w:t xml:space="preserve">Figure </w:t>
       </w:r>
@@ -8323,7 +9176,11 @@
       </w:fldSimple>
       <w:bookmarkEnd w:id="27"/>
       <w:r>
-        <w:t xml:space="preserve">. All Seasons Upset </w:t>
+        <w:t>.</w:t>
+      </w:r>
+      <w:proofErr w:type="gramEnd"/>
+      <w:r>
+        <w:t xml:space="preserve"> All Seasons Upset </w:t>
       </w:r>
       <w:r>
         <w:t>Decision Tree</w:t>
@@ -8385,6 +9242,7 @@
         <w:pStyle w:val="Caption"/>
       </w:pPr>
       <w:bookmarkStart w:id="28" w:name="_Ref469510969"/>
+      <w:proofErr w:type="gramStart"/>
       <w:r>
         <w:t xml:space="preserve">Figure </w:t>
       </w:r>
@@ -8398,7 +9256,11 @@
       </w:fldSimple>
       <w:bookmarkEnd w:id="28"/>
       <w:r>
-        <w:t xml:space="preserve">. All Seasons Upset </w:t>
+        <w:t>.</w:t>
+      </w:r>
+      <w:proofErr w:type="gramEnd"/>
+      <w:r>
+        <w:t xml:space="preserve"> All Seasons Upset </w:t>
       </w:r>
       <w:r>
         <w:t>Relat</w:t>
@@ -8416,6 +9278,7 @@
         <w:keepNext/>
       </w:pPr>
       <w:bookmarkStart w:id="29" w:name="_Ref469506607"/>
+      <w:proofErr w:type="gramStart"/>
       <w:r>
         <w:t xml:space="preserve">Table </w:t>
       </w:r>
@@ -8429,7 +9292,11 @@
       </w:fldSimple>
       <w:bookmarkEnd w:id="29"/>
       <w:r>
-        <w:t xml:space="preserve">. All Seasons Upset </w:t>
+        <w:t>.</w:t>
+      </w:r>
+      <w:proofErr w:type="gramEnd"/>
+      <w:r>
+        <w:t xml:space="preserve"> All Seasons Upset </w:t>
       </w:r>
       <w:r>
         <w:t>Decision Tree Confusion Matrix Results</w:t>
@@ -8500,7 +9367,15 @@
         <w:spacing w:after="120"/>
       </w:pPr>
       <w:r>
-        <w:t>The evaluation metrics for the Decision Tree classification were calculated using</w:t>
+        <w:t xml:space="preserve">The evaluation metrics for the Decision Tree classification </w:t>
+      </w:r>
+      <w:proofErr w:type="gramStart"/>
+      <w:r>
+        <w:t>were calculated</w:t>
+      </w:r>
+      <w:proofErr w:type="gramEnd"/>
+      <w:r>
+        <w:t xml:space="preserve"> using</w:t>
       </w:r>
       <w:r>
         <w:t xml:space="preserve"> </w:t>
@@ -8713,6 +9588,7 @@
         <w:ind w:left="360"/>
       </w:pPr>
       <w:r>
+        <w:lastRenderedPageBreak/>
         <w:t xml:space="preserve">No Upset: </w:t>
       </w:r>
       <w:r>
@@ -9094,7 +9970,6 @@
         <w:pStyle w:val="Heading4"/>
       </w:pPr>
       <w:r>
-        <w:lastRenderedPageBreak/>
         <w:t>Overall</w:t>
       </w:r>
     </w:p>
@@ -9106,18 +9981,23 @@
         <w:t>,</w:t>
       </w:r>
       <w:r>
-        <w:t xml:space="preserve"> individual evaluation metrics including higher sensitivity, recall, and F-measure were</w:t>
-      </w:r>
-      <w:r>
-        <w:t xml:space="preserve"> higher for both no-upset and upset using the 70/30 partitioning</w:t>
-      </w:r>
-      <w:r>
-        <w:t>. The only metric not higher f</w:t>
-      </w:r>
-      <w:bookmarkStart w:id="30" w:name="_GoBack"/>
-      <w:bookmarkEnd w:id="30"/>
-      <w:r>
-        <w:t xml:space="preserve">or the second method was </w:t>
+        <w:t xml:space="preserve"> individual evaluation metrics including higher sensitivity, recall, and F-measure were higher for both no-upset and upset using the 70/30 partitioning. The only metric </w:t>
+      </w:r>
+      <w:proofErr w:type="gramStart"/>
+      <w:r>
+        <w:t>not</w:t>
+      </w:r>
+      <w:proofErr w:type="gramEnd"/>
+      <w:r>
+        <w:t xml:space="preserve"> </w:t>
+      </w:r>
+      <w:proofErr w:type="gramStart"/>
+      <w:r>
+        <w:t>higher</w:t>
+      </w:r>
+      <w:proofErr w:type="gramEnd"/>
+      <w:r>
+        <w:t xml:space="preserve"> for the second method was </w:t>
       </w:r>
       <w:r>
         <w:t xml:space="preserve">no-upset </w:t>
@@ -9174,65 +10054,84 @@
           <w:strike/>
           <w:color w:val="FF0000"/>
         </w:rPr>
-        <w:t>When there was lower percentage of the population without a high school degree, a lower percentage of divorcees and higher percentage of</w:t>
+        <w:t>T</w:t>
       </w:r>
       <w:r>
         <w:rPr>
           <w:strike/>
           <w:color w:val="FF0000"/>
         </w:rPr>
-        <w:t xml:space="preserve"> Caucasians were </w:t>
-      </w:r>
+        <w:t xml:space="preserve">he error rate for the classification was very high. There were also very few results in our frequent </w:t>
+      </w:r>
+      <w:proofErr w:type="spellStart"/>
       <w:r>
         <w:rPr>
           <w:strike/>
           <w:color w:val="FF0000"/>
         </w:rPr>
-        <w:t>found frequently. In addition, a higher percentage of Caucasians in the community was frequently found associated with a higher percentage of the population with investment income. High percentages of Caucasians in a community were also many times found with low to mid percentages of divorcees in the community.</w:t>
-      </w:r>
-    </w:p>
-    <w:p>
-      <w:pPr>
+        <w:t>itemset</w:t>
+      </w:r>
+      <w:proofErr w:type="spellEnd"/>
+      <w:r>
         <w:rPr>
           <w:strike/>
           <w:color w:val="FF0000"/>
         </w:rPr>
-      </w:pPr>
+        <w:t xml:space="preserve"> analysis with the low percentage of violent crime per capita the only bin producing results. </w:t>
+      </w:r>
       <w:r>
         <w:rPr>
           <w:strike/>
           <w:color w:val="FF0000"/>
         </w:rPr>
-        <w:t>T</w:t>
-      </w:r>
-      <w:r>
+        <w:t>Even with the large size of the dataset, the fact that there was so much error and so little results does not give us confidence that the attributes we selected do have a strong case for influencing violent crime per capita.</w:t>
+      </w:r>
+    </w:p>
+    <w:p>
+      <w:pPr>
         <w:rPr>
           <w:strike/>
           <w:color w:val="FF0000"/>
         </w:rPr>
-        <w:t xml:space="preserve">he error rate for the classification was very high. There were also very few results in our frequent itemset analysis with the low percentage of violent crime per capita the only bin producing results. </w:t>
-      </w:r>
+      </w:pPr>
       <w:r>
         <w:rPr>
           <w:strike/>
           <w:color w:val="FF0000"/>
         </w:rPr>
-        <w:t>Even with the large size of the dataset, the fact that there was so much error and so little results does not give us confidence that the attributes we selected do have a strong case for influencing violent crime per capita.</w:t>
-      </w:r>
-    </w:p>
-    <w:p>
-      <w:pPr>
+        <w:t xml:space="preserve">We feel it would be useful to extend this study to analyze how change in any specific attribute </w:t>
+      </w:r>
+      <w:proofErr w:type="gramStart"/>
+      <w:r>
         <w:rPr>
           <w:strike/>
           <w:color w:val="FF0000"/>
         </w:rPr>
-      </w:pPr>
+        <w:t>is correlated</w:t>
+      </w:r>
+      <w:proofErr w:type="gramEnd"/>
       <w:r>
         <w:rPr>
           <w:strike/>
           <w:color w:val="FF0000"/>
         </w:rPr>
-        <w:t>We feel it would be useful to extend this study to analyze how change in any specific attribute is correlated with an increase or decrease in violent crime per capita. This would require additional datasets in preceding and/or succeeding years. This additional data would also help in determining outliers in the data, which could be used to improve the results of any analysis.</w:t>
+        <w:t xml:space="preserve"> with an increase or decrease in violent crime per capita. This would require additional datasets in preceding and/or succeeding years. This additional data would also help in determining outliers in the data, which </w:t>
+      </w:r>
+      <w:proofErr w:type="gramStart"/>
+      <w:r>
+        <w:rPr>
+          <w:strike/>
+          <w:color w:val="FF0000"/>
+        </w:rPr>
+        <w:t>could be used</w:t>
+      </w:r>
+      <w:proofErr w:type="gramEnd"/>
+      <w:r>
+        <w:rPr>
+          <w:strike/>
+          <w:color w:val="FF0000"/>
+        </w:rPr>
+        <w:t xml:space="preserve"> to improve the results of any analysis.</w:t>
       </w:r>
     </w:p>
     <w:p>
@@ -9258,15 +10157,33 @@
         <w:t>Discovering Knowledge in Data: An Introduction to Data Mining</w:t>
       </w:r>
       <w:r>
-        <w:t>. Wiley-Interscience, 2014.</w:t>
-      </w:r>
+        <w:t xml:space="preserve">. </w:t>
+      </w:r>
+      <w:proofErr w:type="gramStart"/>
+      <w:r>
+        <w:t>Wiley-</w:t>
+      </w:r>
+      <w:proofErr w:type="spellStart"/>
+      <w:r>
+        <w:t>Interscience</w:t>
+      </w:r>
+      <w:proofErr w:type="spellEnd"/>
+      <w:r>
+        <w:t>, 2014.</w:t>
+      </w:r>
+      <w:proofErr w:type="gramEnd"/>
     </w:p>
     <w:p>
       <w:pPr>
         <w:pStyle w:val="References"/>
       </w:pPr>
-      <w:r>
-        <w:t xml:space="preserve">Anon. 2014 NFL Weekly League Schedule | Pro-Football-Reference.com. Retrieved August 20, 2016 from </w:t>
+      <w:proofErr w:type="gramStart"/>
+      <w:r>
+        <w:t>Anon. 2014 NFL Weekly League Schedule | Pro-Football-Reference.com.</w:t>
+      </w:r>
+      <w:proofErr w:type="gramEnd"/>
+      <w:r>
+        <w:t xml:space="preserve"> Retrieved August 20, 2016 from </w:t>
       </w:r>
       <w:hyperlink r:id="rId37" w:history="1">
         <w:r>
@@ -9281,8 +10198,13 @@
       <w:pPr>
         <w:pStyle w:val="References"/>
       </w:pPr>
-      <w:r>
-        <w:t xml:space="preserve">Anon. 2012 Arizona Cardinals season. Retrieved August 20, 2016 from </w:t>
+      <w:proofErr w:type="gramStart"/>
+      <w:r>
+        <w:t>Anon. 2012 Arizona Cardinals season.</w:t>
+      </w:r>
+      <w:proofErr w:type="gramEnd"/>
+      <w:r>
+        <w:t xml:space="preserve"> Retrieved August 20, 2016 from </w:t>
       </w:r>
       <w:hyperlink r:id="rId38" w:history="1">
         <w:r>
@@ -9297,8 +10219,26 @@
       <w:pPr>
         <w:pStyle w:val="References"/>
       </w:pPr>
-      <w:r>
-        <w:t xml:space="preserve">USAToday. Week-by-week 2013 NFL schedule (2013). Retrieved September 20, 2016 from </w:t>
+      <w:proofErr w:type="spellStart"/>
+      <w:proofErr w:type="gramStart"/>
+      <w:r>
+        <w:t>USAToday</w:t>
+      </w:r>
+      <w:proofErr w:type="spellEnd"/>
+      <w:r>
+        <w:t>.</w:t>
+      </w:r>
+      <w:proofErr w:type="gramEnd"/>
+      <w:r>
+        <w:t xml:space="preserve"> </w:t>
+      </w:r>
+      <w:proofErr w:type="gramStart"/>
+      <w:r>
+        <w:t>Week-by-week 2013 NFL schedule (2013).</w:t>
+      </w:r>
+      <w:proofErr w:type="gramEnd"/>
+      <w:r>
+        <w:t xml:space="preserve"> Retrieved September 20, 2016 from </w:t>
       </w:r>
       <w:hyperlink r:id="rId39" w:history="1">
         <w:r>
@@ -9313,8 +10253,13 @@
       <w:pPr>
         <w:pStyle w:val="References"/>
       </w:pPr>
-      <w:r>
-        <w:t xml:space="preserve">Gray, J. NFL schedule 2014: Week by Week. (2014). Retrieved </w:t>
+      <w:proofErr w:type="gramStart"/>
+      <w:r>
+        <w:t>Gray, J. NFL schedule 2014: Week by Week.</w:t>
+      </w:r>
+      <w:proofErr w:type="gramEnd"/>
+      <w:r>
+        <w:t xml:space="preserve"> (2014). Retrieved </w:t>
       </w:r>
       <w:r>
         <w:t>September 20</w:t>
@@ -9335,8 +10280,13 @@
       <w:pPr>
         <w:pStyle w:val="References"/>
       </w:pPr>
-      <w:r>
-        <w:t xml:space="preserve">Hirschhorn, J. B. 2015 NFL schedule released. (2015). Retrieved September 20, 1016 from </w:t>
+      <w:proofErr w:type="gramStart"/>
+      <w:r>
+        <w:t>Hirschhorn, J. B. 2015 NFL schedule released.</w:t>
+      </w:r>
+      <w:proofErr w:type="gramEnd"/>
+      <w:r>
+        <w:t xml:space="preserve"> (2015). Retrieved September 20, 1016 from </w:t>
       </w:r>
       <w:hyperlink r:id="rId41" w:history="1">
         <w:r>
@@ -9351,8 +10301,29 @@
       <w:pPr>
         <w:pStyle w:val="References"/>
       </w:pPr>
-      <w:r>
-        <w:t xml:space="preserve">Anon. Archived Closing NFL Odds, NFL Lines, NFL Point Spreads. Historical Pro Football: 2006 – Current. Retrieved September 20, 2016 from </w:t>
+      <w:proofErr w:type="gramStart"/>
+      <w:r>
+        <w:t>Anon. Archived Closing NFL Odds, NFL Lines</w:t>
+      </w:r>
+      <w:proofErr w:type="gramEnd"/>
+      <w:r>
+        <w:t xml:space="preserve">, </w:t>
+      </w:r>
+      <w:proofErr w:type="gramStart"/>
+      <w:r>
+        <w:t>NFL Point Spreads</w:t>
+      </w:r>
+      <w:proofErr w:type="gramEnd"/>
+      <w:r>
+        <w:t xml:space="preserve">. </w:t>
+      </w:r>
+      <w:proofErr w:type="gramStart"/>
+      <w:r>
+        <w:t>Historical Pro Football: 2006 – Current.</w:t>
+      </w:r>
+      <w:proofErr w:type="gramEnd"/>
+      <w:r>
+        <w:t xml:space="preserve"> Retrieved September 20, 2016 from </w:t>
       </w:r>
       <w:hyperlink r:id="rId42" w:history="1">
         <w:r>
@@ -9367,6 +10338,7 @@
       <w:pPr>
         <w:pStyle w:val="References"/>
       </w:pPr>
+      <w:proofErr w:type="gramStart"/>
       <w:r>
         <w:t xml:space="preserve">Anon. </w:t>
       </w:r>
@@ -9376,6 +10348,7 @@
       <w:r>
         <w:t>al Football League Game Summary.</w:t>
       </w:r>
+      <w:proofErr w:type="gramEnd"/>
       <w:r>
         <w:t xml:space="preserve"> </w:t>
       </w:r>
@@ -9395,8 +10368,21 @@
       <w:pPr>
         <w:pStyle w:val="References"/>
       </w:pPr>
-      <w:r>
-        <w:t xml:space="preserve">Anon. Weather Forecast &amp; Reports – Long Range &amp; Local | Wunderground | Weather Underground. Retrieved September 20, 2016 form </w:t>
+      <w:proofErr w:type="gramStart"/>
+      <w:r>
+        <w:t xml:space="preserve">Anon. Weather Forecast &amp; Reports – Long Range &amp; Local | </w:t>
+      </w:r>
+      <w:proofErr w:type="spellStart"/>
+      <w:r>
+        <w:t>Wunderground</w:t>
+      </w:r>
+      <w:proofErr w:type="spellEnd"/>
+      <w:r>
+        <w:t xml:space="preserve"> | Weather Underground.</w:t>
+      </w:r>
+      <w:proofErr w:type="gramEnd"/>
+      <w:r>
+        <w:t xml:space="preserve"> Retrieved September 20, 2016 form </w:t>
       </w:r>
       <w:hyperlink r:id="rId44" w:history="1">
         <w:r>
@@ -9411,8 +10397,13 @@
       <w:pPr>
         <w:pStyle w:val="References"/>
       </w:pPr>
-      <w:r>
-        <w:t xml:space="preserve">Anon. 2011 Minnesota Vikings injuries | Pro-Football-Reference.com. Retrieved October 20, 2016 from </w:t>
+      <w:proofErr w:type="gramStart"/>
+      <w:r>
+        <w:t>Anon. 2011 Minnesota Vikings injuries | Pro-Football-Reference.com.</w:t>
+      </w:r>
+      <w:proofErr w:type="gramEnd"/>
+      <w:r>
+        <w:t xml:space="preserve"> Retrieved October 20, 2016 from </w:t>
       </w:r>
       <w:hyperlink r:id="rId45" w:history="1">
         <w:r>
@@ -9426,9 +10417,19 @@
     <w:p>
       <w:pPr>
         <w:pStyle w:val="References"/>
-      </w:pPr>
-      <w:r>
-        <w:t xml:space="preserve">Anon. 2010 Minnesota Vikings Starters, Roster, &amp; Players | Pro-Football-Reference.com. Retrieved October 20, 2016 from </w:t>
+        <w:rPr>
+          <w:rStyle w:val="Hyperlink"/>
+          <w:color w:val="auto"/>
+          <w:u w:val="none"/>
+        </w:rPr>
+      </w:pPr>
+      <w:proofErr w:type="gramStart"/>
+      <w:r>
+        <w:t>Anon. 2010 Minnesota Vikings Starters, Roster, &amp; Players | Pro-Football-Reference.com.</w:t>
+      </w:r>
+      <w:proofErr w:type="gramEnd"/>
+      <w:r>
+        <w:t xml:space="preserve"> Retrieved October 20, 2016 from </w:t>
       </w:r>
       <w:hyperlink r:id="rId46" w:history="1">
         <w:r>
@@ -9442,10 +10443,307 @@
     <w:p>
       <w:pPr>
         <w:pStyle w:val="References"/>
+      </w:pPr>
+      <w:proofErr w:type="spellStart"/>
+      <w:r>
+        <w:t>Vrentas</w:t>
+      </w:r>
+      <w:proofErr w:type="spellEnd"/>
+      <w:r>
+        <w:t xml:space="preserve">, J. Chip Kelly’s Mystery Man | Sports Illustrated: The MMQB (2013). Retrieved October 20, 2016 from </w:t>
+      </w:r>
+      <w:hyperlink r:id="rId47" w:history="1">
+        <w:r>
+          <w:rPr>
+            <w:rStyle w:val="Hyperlink"/>
+          </w:rPr>
+          <w:t>http://mmqb.si.com/2013/07/24/chip-kellys-mystery-man</w:t>
+        </w:r>
+      </w:hyperlink>
+    </w:p>
+    <w:p>
+      <w:pPr>
+        <w:pStyle w:val="References"/>
+      </w:pPr>
+      <w:r>
+        <w:t xml:space="preserve">Anon. </w:t>
+      </w:r>
+      <w:proofErr w:type="gramStart"/>
+      <w:r>
+        <w:t xml:space="preserve">The Rise of Analytics in Football | </w:t>
+      </w:r>
+      <w:proofErr w:type="spellStart"/>
+      <w:r>
+        <w:t>Krossover</w:t>
+      </w:r>
+      <w:proofErr w:type="spellEnd"/>
+      <w:r>
+        <w:t xml:space="preserve"> Intelligence Inc. (2016).</w:t>
+      </w:r>
+      <w:proofErr w:type="gramEnd"/>
+      <w:r>
+        <w:t xml:space="preserve"> Retrieved October 20, 2016 from </w:t>
+      </w:r>
+      <w:hyperlink r:id="rId48" w:history="1">
+        <w:r>
+          <w:rPr>
+            <w:rStyle w:val="Hyperlink"/>
+          </w:rPr>
+          <w:t>https://www.krossover.com/articles/rise-analytics-football/</w:t>
+        </w:r>
+      </w:hyperlink>
+    </w:p>
+    <w:p>
+      <w:pPr>
+        <w:pStyle w:val="References"/>
+      </w:pPr>
+      <w:r>
+        <w:t>Meyer</w:t>
+      </w:r>
+      <w:r>
+        <w:t>, D.,</w:t>
+      </w:r>
+      <w:r>
+        <w:t xml:space="preserve"> et al. </w:t>
+      </w:r>
+      <w:proofErr w:type="spellStart"/>
+      <w:r>
+        <w:rPr>
+          <w:i/>
+        </w:rPr>
+        <w:t>Misc</w:t>
+      </w:r>
+      <w:proofErr w:type="spellEnd"/>
+      <w:r>
+        <w:rPr>
+          <w:i/>
+        </w:rPr>
+        <w:t xml:space="preserve"> Functions of the Department of Statistics, Probability Theory Group (</w:t>
+      </w:r>
+      <w:proofErr w:type="gramStart"/>
+      <w:r>
+        <w:rPr>
+          <w:i/>
+        </w:rPr>
+        <w:t>Formerly:</w:t>
+      </w:r>
+      <w:proofErr w:type="gramEnd"/>
+      <w:r>
+        <w:rPr>
+          <w:i/>
+        </w:rPr>
+        <w:t xml:space="preserve"> E1071), TU Wien</w:t>
+      </w:r>
+      <w:r>
+        <w:t>. CRAN R-Project</w:t>
+      </w:r>
+      <w:r>
+        <w:t xml:space="preserve"> (2015).</w:t>
+      </w:r>
+    </w:p>
+    <w:p>
+      <w:pPr>
+        <w:pStyle w:val="References"/>
+      </w:pPr>
+      <w:proofErr w:type="gramStart"/>
+      <w:r>
+        <w:t xml:space="preserve">Ripley, B., </w:t>
+      </w:r>
+      <w:proofErr w:type="spellStart"/>
+      <w:r>
+        <w:t>Therneu</w:t>
+      </w:r>
+      <w:proofErr w:type="spellEnd"/>
+      <w:r>
+        <w:t xml:space="preserve">, T., Atkinson, B. </w:t>
+      </w:r>
+      <w:r>
+        <w:rPr>
+          <w:i/>
+        </w:rPr>
+        <w:t>Recursive Partitioning and Regression Trees</w:t>
+      </w:r>
+      <w:r>
+        <w:t>.</w:t>
+      </w:r>
+      <w:proofErr w:type="gramEnd"/>
+      <w:r>
+        <w:t xml:space="preserve"> CRAN R-Project (2015).</w:t>
+      </w:r>
+    </w:p>
+    <w:p>
+      <w:pPr>
+        <w:pStyle w:val="References"/>
+      </w:pPr>
+      <w:proofErr w:type="spellStart"/>
+      <w:r>
+        <w:t>Hennig</w:t>
+      </w:r>
+      <w:proofErr w:type="spellEnd"/>
+      <w:r>
+        <w:t xml:space="preserve">, C. </w:t>
+      </w:r>
+      <w:r>
+        <w:rPr>
+          <w:i/>
+        </w:rPr>
+        <w:t>Flexible Procedures for Clustering</w:t>
+      </w:r>
+      <w:r>
+        <w:t>. CRAN R-Project (2015).</w:t>
+      </w:r>
+    </w:p>
+    <w:p>
+      <w:pPr>
+        <w:pStyle w:val="References"/>
+      </w:pPr>
+      <w:proofErr w:type="gramStart"/>
+      <w:r>
+        <w:t xml:space="preserve">Gupta, V., </w:t>
+      </w:r>
+      <w:proofErr w:type="spellStart"/>
+      <w:r>
+        <w:t>Fard</w:t>
+      </w:r>
+      <w:proofErr w:type="spellEnd"/>
+      <w:r>
+        <w:t xml:space="preserve">, A. </w:t>
+      </w:r>
+      <w:r>
+        <w:rPr>
+          <w:i/>
+        </w:rPr>
+        <w:t>Distributed k-Means for Big Data using ‘</w:t>
+      </w:r>
+      <w:proofErr w:type="spellStart"/>
+      <w:r>
+        <w:rPr>
+          <w:i/>
+        </w:rPr>
+        <w:t>ddR</w:t>
+      </w:r>
+      <w:proofErr w:type="spellEnd"/>
+      <w:r>
+        <w:rPr>
+          <w:i/>
+        </w:rPr>
+        <w:t>’ API</w:t>
+      </w:r>
+      <w:r>
+        <w:t>.</w:t>
+      </w:r>
+      <w:proofErr w:type="gramEnd"/>
+      <w:r>
+        <w:t xml:space="preserve"> CRAN R-Project (2016).</w:t>
+      </w:r>
+    </w:p>
+    <w:p>
+      <w:pPr>
+        <w:pStyle w:val="References"/>
+      </w:pPr>
+      <w:proofErr w:type="spellStart"/>
+      <w:r>
+        <w:t>Alamar</w:t>
+      </w:r>
+      <w:proofErr w:type="spellEnd"/>
+      <w:r>
+        <w:t xml:space="preserve">, B., </w:t>
+      </w:r>
+      <w:proofErr w:type="spellStart"/>
+      <w:r>
+        <w:t>Mehrotra</w:t>
+      </w:r>
+      <w:proofErr w:type="spellEnd"/>
+      <w:r>
+        <w:t xml:space="preserve">, V. </w:t>
+      </w:r>
+      <w:r>
+        <w:rPr>
+          <w:i/>
+        </w:rPr>
+        <w:t>Beyond “</w:t>
+      </w:r>
+      <w:proofErr w:type="spellStart"/>
+      <w:r>
+        <w:rPr>
+          <w:i/>
+        </w:rPr>
+        <w:t>Moneyball</w:t>
+      </w:r>
+      <w:proofErr w:type="spellEnd"/>
+      <w:r>
+        <w:rPr>
+          <w:i/>
+        </w:rPr>
+        <w:t>”: The rapidly evolving world of sports analytics, Part I</w:t>
+      </w:r>
+      <w:r>
+        <w:rPr>
+          <w:i/>
+        </w:rPr>
+        <w:t>.</w:t>
+      </w:r>
+      <w:r>
+        <w:t xml:space="preserve"> Analytics Magazine (2011).</w:t>
+      </w:r>
+    </w:p>
+    <w:p>
+      <w:pPr>
+        <w:pStyle w:val="References"/>
+      </w:pPr>
+      <w:proofErr w:type="spellStart"/>
+      <w:r>
+        <w:t>Alamar</w:t>
+      </w:r>
+      <w:proofErr w:type="spellEnd"/>
+      <w:r>
+        <w:t xml:space="preserve">, B., </w:t>
+      </w:r>
+      <w:proofErr w:type="spellStart"/>
+      <w:r>
+        <w:t>Mehrotra</w:t>
+      </w:r>
+      <w:proofErr w:type="spellEnd"/>
+      <w:r>
+        <w:t xml:space="preserve">, V. </w:t>
+      </w:r>
+      <w:r>
+        <w:rPr>
+          <w:i/>
+        </w:rPr>
+        <w:t xml:space="preserve">Sports analytics, part 2: The role of predictive analytics, organizational </w:t>
+      </w:r>
+      <w:proofErr w:type="gramStart"/>
+      <w:r>
+        <w:rPr>
+          <w:i/>
+        </w:rPr>
+        <w:t>structures</w:t>
+      </w:r>
+      <w:proofErr w:type="gramEnd"/>
+      <w:r>
+        <w:rPr>
+          <w:i/>
+        </w:rPr>
+        <w:t xml:space="preserve"> and information systems in professional sports.</w:t>
+      </w:r>
+      <w:r>
+        <w:t xml:space="preserve"> </w:t>
+      </w:r>
+      <w:proofErr w:type="gramStart"/>
+      <w:r>
+        <w:t>Analytics Magazine (2011).</w:t>
+      </w:r>
+      <w:proofErr w:type="gramEnd"/>
+    </w:p>
+    <w:p>
+      <w:pPr>
+        <w:pStyle w:val="References"/>
         <w:numPr>
           <w:ilvl w:val="0"/>
           <w:numId w:val="0"/>
         </w:numPr>
+        <w:ind w:left="360" w:hanging="360"/>
         <w:sectPr>
           <w:type w:val="continuous"/>
           <w:pgSz w:w="12240" w:h="15840" w:code="1"/>
@@ -9453,6 +10751,8 @@
           <w:cols w:num="2" w:space="475"/>
         </w:sectPr>
       </w:pPr>
+      <w:bookmarkStart w:id="30" w:name="_GoBack"/>
+      <w:bookmarkEnd w:id="30"/>
     </w:p>
     <w:p>
       <w:pPr>
@@ -10837,11 +12137,145 @@
 </file>
 
 <file path=customXml/item1.xml><?xml version="1.0" encoding="utf-8"?>
-<b:Sources xmlns:b="http://schemas.openxmlformats.org/officeDocument/2006/bibliography" xmlns="http://schemas.openxmlformats.org/officeDocument/2006/bibliography" SelectedStyle="\APA.XSL" StyleName="APA"/>
+<b:Sources xmlns:b="http://schemas.openxmlformats.org/officeDocument/2006/bibliography" xmlns="http://schemas.openxmlformats.org/officeDocument/2006/bibliography" SelectedStyle="\APASixthEditionOfficeOnline.xsl" StyleName="APA" Version="6">
+  <b:Source>
+    <b:Tag>Vre13</b:Tag>
+    <b:SourceType>InternetSite</b:SourceType>
+    <b:Guid>{2AF4BED6-B22E-4E71-B72D-25E353B29B0B}</b:Guid>
+    <b:Author>
+      <b:Author>
+        <b:NameList>
+          <b:Person>
+            <b:Last>Vrentas</b:Last>
+            <b:First>Jenny</b:First>
+          </b:Person>
+        </b:NameList>
+      </b:Author>
+    </b:Author>
+    <b:Title>Chip Kelly's Mystery Man</b:Title>
+    <b:InternetSiteTitle>The MMQB</b:InternetSiteTitle>
+    <b:Year>2013</b:Year>
+    <b:Month>July</b:Month>
+    <b:Day>24</b:Day>
+    <b:URL>http://mmqb.si.com/2013/07/24/chip-kellys-mystery-man</b:URL>
+    <b:ProductionCompany>Sports Illustrated</b:ProductionCompany>
+    <b:RefOrder>6</b:RefOrder>
+  </b:Source>
+  <b:Source>
+    <b:Tag>Ano16</b:Tag>
+    <b:SourceType>InternetSite</b:SourceType>
+    <b:Guid>{A86C1485-03E2-4650-BA53-2FC31A23D127}</b:Guid>
+    <b:Author>
+      <b:Author>
+        <b:NameList>
+          <b:Person>
+            <b:Last>Anon.</b:Last>
+          </b:Person>
+        </b:NameList>
+      </b:Author>
+    </b:Author>
+    <b:Title>The Rise of Analytics in Football</b:Title>
+    <b:InternetSiteTitle>Krossover Intelligence, Inc.</b:InternetSiteTitle>
+    <b:Year>2016</b:Year>
+    <b:Month>April</b:Month>
+    <b:Day>11</b:Day>
+    <b:URL>https://www.krossover.com/articles/rise-analytics-football/</b:URL>
+    <b:RefOrder>1</b:RefOrder>
+  </b:Source>
+  <b:Source>
+    <b:Tag>Mis15</b:Tag>
+    <b:SourceType>InternetSite</b:SourceType>
+    <b:Guid>{BD7834DF-A14E-4D2D-A3DE-A97CF5B9DEA8}</b:Guid>
+    <b:Title>Misc Functions of the Department of Statistics, Probablity Theory Group (Formerly: E1071), TU Wien</b:Title>
+    <b:InternetSiteTitle>cran.r-project</b:InternetSiteTitle>
+    <b:Year>2015</b:Year>
+    <b:Month>August</b:Month>
+    <b:Day>5</b:Day>
+    <b:URL>https://cran.r-project.org/web/packages/e1071/e1071.pdf</b:URL>
+    <b:Author>
+      <b:Author>
+        <b:NameList>
+          <b:Person>
+            <b:Last>Meyer</b:Last>
+            <b:First>D.</b:First>
+          </b:Person>
+        </b:NameList>
+      </b:Author>
+    </b:Author>
+    <b:RefOrder>4</b:RefOrder>
+  </b:Source>
+  <b:Source>
+    <b:Tag>Rip15</b:Tag>
+    <b:SourceType>InternetSite</b:SourceType>
+    <b:Guid>{E152D8E8-65EC-422C-9E04-19FFA5AB7390}</b:Guid>
+    <b:Author>
+      <b:Author>
+        <b:NameList>
+          <b:Person>
+            <b:Last>Ripley</b:Last>
+            <b:First>B.,</b:First>
+            <b:Middle>Therneau, T., Atkinson, B.</b:Middle>
+          </b:Person>
+        </b:NameList>
+      </b:Author>
+    </b:Author>
+    <b:Title>Recurisive Partitioning and Regression Trees</b:Title>
+    <b:InternetSiteTitle>CRAN R-Part</b:InternetSiteTitle>
+    <b:Year>2015</b:Year>
+    <b:Month>June</b:Month>
+    <b:Day>29</b:Day>
+    <b:URL>https://cran.r-project.org/web/packages/rpart/rpart.pdf</b:URL>
+    <b:RefOrder>5</b:RefOrder>
+  </b:Source>
+  <b:Source>
+    <b:Tag>Hen15</b:Tag>
+    <b:SourceType>InternetSite</b:SourceType>
+    <b:Guid>{DDA75B3C-8E18-4C14-A14D-B7730ADA3B77}</b:Guid>
+    <b:Author>
+      <b:Author>
+        <b:NameList>
+          <b:Person>
+            <b:Last>Hennig</b:Last>
+            <b:First>C.</b:First>
+          </b:Person>
+        </b:NameList>
+      </b:Author>
+    </b:Author>
+    <b:Title>Flexible Procedures for Clustering</b:Title>
+    <b:InternetSiteTitle>CRAN R-Project</b:InternetSiteTitle>
+    <b:Year>2015</b:Year>
+    <b:Month>August</b:Month>
+    <b:Day>14</b:Day>
+    <b:RefOrder>2</b:RefOrder>
+  </b:Source>
+  <b:Source>
+    <b:Tag>Gup16</b:Tag>
+    <b:SourceType>InternetSite</b:SourceType>
+    <b:Guid>{71EC00DE-664B-460E-8976-29F8065D0CB1}</b:Guid>
+    <b:Author>
+      <b:Author>
+        <b:NameList>
+          <b:Person>
+            <b:Last>Gupta</b:Last>
+            <b:First>V.,</b:First>
+            <b:Middle>Fard, A.</b:Middle>
+          </b:Person>
+        </b:NameList>
+      </b:Author>
+    </b:Author>
+    <b:Title>Distributed k-Means for Big Data using 'ddR' API</b:Title>
+    <b:InternetSiteTitle>CRAN R-Project</b:InternetSiteTitle>
+    <b:Year>2016</b:Year>
+    <b:Month>August</b:Month>
+    <b:Day>29</b:Day>
+    <b:URL>2016</b:URL>
+    <b:RefOrder>3</b:RefOrder>
+  </b:Source>
+</b:Sources>
 </file>
 
 <file path=customXml/itemProps1.xml><?xml version="1.0" encoding="utf-8"?>
-<ds:datastoreItem xmlns:ds="http://schemas.openxmlformats.org/officeDocument/2006/customXml" ds:itemID="{586D0271-D264-4A14-BD09-DE3B1E80B42B}">
+<ds:datastoreItem xmlns:ds="http://schemas.openxmlformats.org/officeDocument/2006/customXml" ds:itemID="{09FD6725-486F-4B68-9988-E90849417BAD}">
   <ds:schemaRefs>
     <ds:schemaRef ds:uri="http://schemas.openxmlformats.org/officeDocument/2006/bibliography"/>
   </ds:schemaRefs>

</xml_diff>

<commit_message>
"Final" copy of paper and slides?!
</commit_message>
<xml_diff>
--- a/GradProject.docx
+++ b/GradProject.docx
@@ -110,7 +110,6 @@
         </w:rPr>
         <w:br w:type="column"/>
       </w:r>
-      <w:proofErr w:type="gramStart"/>
       <w:r>
         <w:rPr>
           <w:spacing w:val="-2"/>
@@ -123,7 +122,6 @@
         </w:rPr>
         <w:t xml:space="preserve"> Ph.D.</w:t>
       </w:r>
-      <w:proofErr w:type="gramEnd"/>
     </w:p>
     <w:p>
       <w:pPr>
@@ -218,15 +216,7 @@
         <w:pStyle w:val="Abstract"/>
       </w:pPr>
       <w:r>
-        <w:t xml:space="preserve">Fantasy leagues, spread picks, as well as confidence </w:t>
-      </w:r>
-      <w:proofErr w:type="gramStart"/>
-      <w:r>
-        <w:t>points</w:t>
-      </w:r>
-      <w:proofErr w:type="gramEnd"/>
-      <w:r>
-        <w:t xml:space="preserve"> picks have become popular among fans of a variety of sports today. While the ultimate goal of these activities is to choose all winners, the place to gain a competitive edge over opponents is in picking upsets correctly. Nowhere is this more apparent than in confidence points picks. Placing too much confidence on a game that has a surprise upset could harm</w:t>
+        <w:t>Fantasy leagues, spread picks, as well as confidence points picks have become popular among fans of a variety of sports today. While the ultimate goal of these activities is to choose all winners, the place to gain a competitive edge over opponents is in picking upsets correctly. Nowhere is this more apparent than in confidence points picks. Placing too much confidence on a game that has a surprise upset could harm</w:t>
       </w:r>
       <w:r>
         <w:t xml:space="preserve"> the overall score more than pi</w:t>
@@ -439,26 +429,10 @@
         <w:t xml:space="preserve"> The National Football League website (www.nfl.com) contains archived information for game summaries, which normally contain general information such as date game took place, start time, opponents, venue, weather, etc. Unfortunately, </w:t>
       </w:r>
       <w:r>
-        <w:t xml:space="preserve">this data was not available as a dataset, but rather had to </w:t>
-      </w:r>
-      <w:proofErr w:type="gramStart"/>
-      <w:r>
-        <w:t>be gleaned</w:t>
-      </w:r>
-      <w:proofErr w:type="gramEnd"/>
-      <w:r>
-        <w:t xml:space="preserve"> manually from individual pages for each game.</w:t>
-      </w:r>
-      <w:r>
-        <w:t xml:space="preserve"> Information such as days of rest between games </w:t>
-      </w:r>
-      <w:proofErr w:type="gramStart"/>
-      <w:r>
-        <w:t>was derived</w:t>
-      </w:r>
-      <w:proofErr w:type="gramEnd"/>
-      <w:r>
-        <w:t xml:space="preserve"> from the available date of game information.</w:t>
+        <w:t>this data was not available as a dataset, but rather had to be gleaned manually from individual pages for each game.</w:t>
+      </w:r>
+      <w:r>
+        <w:t xml:space="preserve"> Information such as days of rest between games was derived from the available date of game information.</w:t>
       </w:r>
     </w:p>
     <w:p>
@@ -486,15 +460,7 @@
         <w:t xml:space="preserve"> archived weather data</w:t>
       </w:r>
       <w:r>
-        <w:t xml:space="preserve">. Weather for the venue at/near the time of the game start </w:t>
-      </w:r>
-      <w:proofErr w:type="gramStart"/>
-      <w:r>
-        <w:t>was obtained</w:t>
-      </w:r>
-      <w:proofErr w:type="gramEnd"/>
-      <w:r>
-        <w:t xml:space="preserve"> f</w:t>
+        <w:t>. Weather for the venue at/near the time of the game start was obtained f</w:t>
       </w:r>
       <w:r>
         <w:t>rom a notable weather source such as Weather Unde</w:t>
@@ -511,15 +477,7 @@
         </w:r>
       </w:hyperlink>
       <w:r>
-        <w:t xml:space="preserve">). Weather information in addition to just the temperature </w:t>
-      </w:r>
-      <w:proofErr w:type="gramStart"/>
-      <w:r>
-        <w:t>was also collected</w:t>
-      </w:r>
-      <w:proofErr w:type="gramEnd"/>
-      <w:r>
-        <w:t>, where available, in case it might have been of use in analysis.</w:t>
+        <w:t>). Weather information in addition to just the temperature was also collected, where available, in case it might have been of use in analysis.</w:t>
       </w:r>
     </w:p>
     <w:p>
@@ -533,21 +491,11 @@
         </w:rPr>
       </w:pPr>
       <w:r>
-        <w:t xml:space="preserve">Spread or odds information was key in determining an upset, since it would provide the amount by which each team </w:t>
-      </w:r>
-      <w:proofErr w:type="gramStart"/>
-      <w:r>
-        <w:t>was expected</w:t>
-      </w:r>
-      <w:proofErr w:type="gramEnd"/>
-      <w:r>
-        <w:t xml:space="preserve"> to win/lose. It was advantageous that this particular information was the easiest to find </w:t>
-      </w:r>
-      <w:proofErr w:type="gramStart"/>
-      <w:r>
-        <w:t>and also</w:t>
-      </w:r>
-      <w:proofErr w:type="gramEnd"/>
+        <w:t>Spread or odds information was key in determining an upset, since it would provide the amount by which each team was expected to win/lose. It was advantageous that this particular information was the easiest to find a</w:t>
+      </w:r>
+      <w:r>
+        <w:t>s well as</w:t>
+      </w:r>
       <w:r>
         <w:t xml:space="preserve"> available in formats that are easy to digest.</w:t>
       </w:r>
@@ -585,18 +533,10 @@
         <w:t xml:space="preserve">The </w:t>
       </w:r>
       <w:r>
-        <w:t xml:space="preserve">attributes selected for this dataset </w:t>
-      </w:r>
-      <w:proofErr w:type="gramStart"/>
-      <w:r>
-        <w:t xml:space="preserve">were </w:t>
-      </w:r>
-      <w:r>
-        <w:t>chosen</w:t>
-      </w:r>
-      <w:proofErr w:type="gramEnd"/>
-      <w:r>
-        <w:t xml:space="preserve"> for how different each of their influences could be on the game. The amount of rest a team has between games could influence how tired or fresh a team is to play, while the weather could tests a team’s stamina. The dataset consisted</w:t>
+        <w:t xml:space="preserve">attributes selected for this dataset were </w:t>
+      </w:r>
+      <w:r>
+        <w:t>chosen for how different each of their influences could be on the game. The amount of rest a team has between games could influence how tired or fresh a team is to play, while the weather could tests a team’s stamina. The dataset consisted</w:t>
       </w:r>
       <w:r>
         <w:t xml:space="preserve"> 3312</w:t>
@@ -617,15 +557,7 @@
         <w:t>1</w:t>
       </w:r>
       <w:r>
-        <w:t xml:space="preserve"> non-predictive, </w:t>
-      </w:r>
-      <w:proofErr w:type="gramStart"/>
-      <w:r>
-        <w:t>7</w:t>
-      </w:r>
-      <w:proofErr w:type="gramEnd"/>
-      <w:r>
-        <w:t xml:space="preserve"> predictive, and 1 goal.</w:t>
+        <w:t xml:space="preserve"> non-predictive, 7 predictive, and 1 goal.</w:t>
       </w:r>
     </w:p>
     <w:p>
@@ -763,13 +695,8 @@
         <w:t>Date</w:t>
       </w:r>
       <w:r>
-        <w:t xml:space="preserve"> – Day the game </w:t>
-      </w:r>
-      <w:proofErr w:type="gramStart"/>
-      <w:r>
-        <w:t>was played</w:t>
-      </w:r>
-      <w:proofErr w:type="gramEnd"/>
+        <w:t xml:space="preserve"> – Day the game was played</w:t>
+      </w:r>
     </w:p>
     <w:p>
       <w:pPr>
@@ -778,14 +705,12 @@
         <w:ind w:left="450" w:hanging="180"/>
         <w:contextualSpacing/>
       </w:pPr>
-      <w:proofErr w:type="spellStart"/>
       <w:r>
         <w:rPr>
           <w:i/>
         </w:rPr>
         <w:t>GameNum</w:t>
       </w:r>
-      <w:proofErr w:type="spellEnd"/>
       <w:r>
         <w:t xml:space="preserve"> – The number game for that season per team</w:t>
       </w:r>
@@ -797,14 +722,12 @@
         <w:ind w:left="450" w:hanging="180"/>
         <w:contextualSpacing/>
       </w:pPr>
-      <w:proofErr w:type="spellStart"/>
       <w:r>
         <w:rPr>
           <w:i/>
         </w:rPr>
         <w:t>DaysRest</w:t>
       </w:r>
-      <w:proofErr w:type="spellEnd"/>
       <w:r>
         <w:t xml:space="preserve"> – Number of days since last game played (null for first games of the season)</w:t>
       </w:r>
@@ -816,25 +739,18 @@
         <w:ind w:left="450" w:hanging="180"/>
         <w:contextualSpacing/>
       </w:pPr>
-      <w:proofErr w:type="spellStart"/>
       <w:r>
         <w:rPr>
           <w:i/>
         </w:rPr>
         <w:t>Timezone</w:t>
       </w:r>
-      <w:proofErr w:type="spellEnd"/>
       <w:r>
         <w:t xml:space="preserve"> – </w:t>
       </w:r>
       <w:r>
-        <w:t xml:space="preserve">Time zone in which the game was or </w:t>
-      </w:r>
-      <w:proofErr w:type="gramStart"/>
-      <w:r>
-        <w:t>will be played</w:t>
-      </w:r>
-      <w:proofErr w:type="gramEnd"/>
+        <w:t>Time zone in which the game was or will be played</w:t>
+      </w:r>
     </w:p>
     <w:p>
       <w:pPr>
@@ -911,14 +827,12 @@
         <w:ind w:left="450" w:hanging="180"/>
         <w:contextualSpacing/>
       </w:pPr>
-      <w:proofErr w:type="spellStart"/>
       <w:r>
         <w:rPr>
           <w:i/>
         </w:rPr>
         <w:t>AorH</w:t>
       </w:r>
-      <w:proofErr w:type="spellEnd"/>
       <w:r>
         <w:t xml:space="preserve"> – Away (A) or Home (H)</w:t>
       </w:r>
@@ -964,14 +878,12 @@
         <w:ind w:left="450" w:hanging="180"/>
         <w:contextualSpacing/>
       </w:pPr>
-      <w:proofErr w:type="spellStart"/>
       <w:r>
         <w:rPr>
           <w:i/>
         </w:rPr>
         <w:t>AvgPF</w:t>
       </w:r>
-      <w:proofErr w:type="spellEnd"/>
       <w:r>
         <w:t xml:space="preserve"> – Average points the team has score against its opponents</w:t>
       </w:r>
@@ -983,14 +895,12 @@
         <w:ind w:left="450" w:hanging="180"/>
         <w:contextualSpacing/>
       </w:pPr>
-      <w:proofErr w:type="spellStart"/>
       <w:r>
         <w:rPr>
           <w:i/>
         </w:rPr>
         <w:t>AvgPA</w:t>
       </w:r>
-      <w:proofErr w:type="spellEnd"/>
       <w:r>
         <w:t xml:space="preserve"> – Average points the team’s opponents have scored against them</w:t>
       </w:r>
@@ -1009,15 +919,7 @@
         <w:t>Odds</w:t>
       </w:r>
       <w:r>
-        <w:t xml:space="preserve"> – Amount by which a team </w:t>
-      </w:r>
-      <w:proofErr w:type="gramStart"/>
-      <w:r>
-        <w:t>is expected</w:t>
-      </w:r>
-      <w:proofErr w:type="gramEnd"/>
-      <w:r>
-        <w:t xml:space="preserve"> to win/lose</w:t>
+        <w:t xml:space="preserve"> – Amount by which a team is expected to win/lose</w:t>
       </w:r>
     </w:p>
     <w:p>
@@ -1027,14 +929,12 @@
         <w:ind w:left="450" w:hanging="180"/>
         <w:contextualSpacing/>
       </w:pPr>
-      <w:proofErr w:type="spellStart"/>
       <w:r>
         <w:rPr>
           <w:i/>
         </w:rPr>
         <w:t>UpsetAmt</w:t>
       </w:r>
-      <w:proofErr w:type="spellEnd"/>
       <w:r>
         <w:t xml:space="preserve"> </w:t>
       </w:r>
@@ -1102,15 +1002,7 @@
         <w:ind w:firstLine="0"/>
       </w:pPr>
       <w:r>
-        <w:t xml:space="preserve">Injury data was particularly difficult to standardize. While every team </w:t>
-      </w:r>
-      <w:proofErr w:type="gramStart"/>
-      <w:r>
-        <w:t>is allowed</w:t>
-      </w:r>
-      <w:proofErr w:type="gramEnd"/>
-      <w:r>
-        <w:t xml:space="preserve"> the same number of starting players, each team has the authority to assign them as they see fit. This means not only the positions that each team starts may vary, but also the number of players in a position may also vary. For example, on offense, every team will have a quarterback (QB) and a center (C), but one team may include a single running back (RB), another may have two running backs, and a third may have three fullbacks (FB). As for defense, some teams may include a nose tackle (NT), others a left/right outside linebacker (LOLB/ROLB), while others may have multiple defensive ends (DE). This made determining critical positions across all teams almost impossible; </w:t>
+        <w:t xml:space="preserve">Injury data was particularly difficult to standardize. While every team is allowed the same number of starting players, each team has the authority to assign them as they see fit. This means not only the positions that each team starts may vary, but also the number of players in a position may also vary. For example, on offense, every team will have a quarterback (QB) and a center (C), but one team may include a single running back (RB), another may have two running backs, and a third may have three fullbacks (FB). As for defense, some teams may include a nose tackle (NT), others a left/right outside linebacker (LOLB/ROLB), while others may have multiple defensive ends (DE). This made determining critical positions across all teams almost impossible; </w:t>
       </w:r>
       <w:r>
         <w:lastRenderedPageBreak/>
@@ -1164,21 +1056,11 @@
       <w:r>
         <w:t xml:space="preserve">There are such a large number of factors contributing to any one game and it may be hard to isolate whether or not an individual </w:t>
       </w:r>
-      <w:proofErr w:type="gramStart"/>
-      <w:r>
-        <w:t>hand-picked</w:t>
-      </w:r>
-      <w:proofErr w:type="gramEnd"/>
-      <w:r>
-        <w:t xml:space="preserve"> attribute has an effect on a game being an upset. The complexity of how each attribute contributes to a game in general </w:t>
-      </w:r>
-      <w:proofErr w:type="gramStart"/>
-      <w:r>
-        <w:t>is not always known</w:t>
-      </w:r>
-      <w:proofErr w:type="gramEnd"/>
-      <w:r>
-        <w:t xml:space="preserve"> and what may seem like a cause may actually be a red herring for some other influence. For example, while weather may seem to influence an upset, it may actually be the altitude of the venue or smog or other environmental factor that is truly influencing the games being upsets or not.</w:t>
+      <w:r>
+        <w:t>handpicked</w:t>
+      </w:r>
+      <w:r>
+        <w:t xml:space="preserve"> attribute has an effect on a game being an upset. The complexity of how each attribute contributes to a game in general is not always known and what may seem like a cause may actually be a red herring for some other influence. For example, while weather may seem to influence an upset, it may actually be the altitude of the venue or smog or other environmental factor that is truly influencing the games being upsets or not.</w:t>
       </w:r>
     </w:p>
     <w:p>
@@ -1192,15 +1074,7 @@
     </w:p>
     <w:p>
       <w:r>
-        <w:t xml:space="preserve">In recent years, the use of data analytics has slowly found a place as a part of NFL team’s preparation. Much of that work </w:t>
-      </w:r>
-      <w:proofErr w:type="gramStart"/>
-      <w:r>
-        <w:t>is focused</w:t>
-      </w:r>
-      <w:proofErr w:type="gramEnd"/>
-      <w:r>
-        <w:t xml:space="preserve"> on looking for individual or team inefficiencies and finding ways to improve. Science and technology go hand-in-hand when looking for </w:t>
+        <w:t xml:space="preserve">In recent years, the use of data analytics has slowly found a place as a part of NFL team’s preparation. Much of that work is focused on looking for individual or team inefficiencies and finding ways to improve. Science and technology go hand-in-hand when looking for </w:t>
       </w:r>
       <w:r>
         <w:t xml:space="preserve">ways to get a competitive edge. As much potential influence as data analytics to improve teams, its use stayed hidden or hushed for many years. </w:t>
@@ -1320,15 +1194,7 @@
         <w:t xml:space="preserve"> chosen and their possibility for impact.</w:t>
       </w:r>
       <w:r>
-        <w:t xml:space="preserve"> This </w:t>
-      </w:r>
-      <w:proofErr w:type="gramStart"/>
-      <w:r>
-        <w:t>was done</w:t>
-      </w:r>
-      <w:proofErr w:type="gramEnd"/>
-      <w:r>
-        <w:t xml:space="preserve"> through visualization of the data items as well as comparison of multiple variables through histograms, scatterplots, </w:t>
+        <w:t xml:space="preserve"> This was done through visualization of the data items as well as comparison of multiple variables through histograms, scatterplots, </w:t>
       </w:r>
       <w:r>
         <w:t>etc. noting any obvious correlations, patterns, or interesting interactions/relationships between multiple variables.</w:t>
@@ -1399,15 +1265,7 @@
         <w:t xml:space="preserve"> </w:t>
       </w:r>
       <w:r>
-        <w:t xml:space="preserve">games played with closed roofs are still included but </w:t>
-      </w:r>
-      <w:proofErr w:type="gramStart"/>
-      <w:r>
-        <w:t>are indicated</w:t>
-      </w:r>
-      <w:proofErr w:type="gramEnd"/>
-      <w:r>
-        <w:t xml:space="preserve"> with a weather/temperature of zero (0).</w:t>
+        <w:t>games played with closed roofs are still included but are indicated with a weather/temperature of zero (0).</w:t>
       </w:r>
     </w:p>
     <w:p>
@@ -1423,31 +1281,7 @@
         <w:spacing w:after="120"/>
       </w:pPr>
       <w:r>
-        <w:t>The values for average points for (</w:t>
-      </w:r>
-      <w:proofErr w:type="spellStart"/>
-      <w:r>
-        <w:t>AvgPF</w:t>
-      </w:r>
-      <w:proofErr w:type="spellEnd"/>
-      <w:r>
-        <w:t>) and average points against (</w:t>
-      </w:r>
-      <w:proofErr w:type="spellStart"/>
-      <w:r>
-        <w:t>AvgPA</w:t>
-      </w:r>
-      <w:proofErr w:type="spellEnd"/>
-      <w:r>
-        <w:t xml:space="preserve">) </w:t>
-      </w:r>
-      <w:proofErr w:type="gramStart"/>
-      <w:r>
-        <w:t>were derived</w:t>
-      </w:r>
-      <w:proofErr w:type="gramEnd"/>
-      <w:r>
-        <w:t xml:space="preserve"> from the points the team ha</w:t>
+        <w:t>The values for average points for (AvgPF) and average points against (AvgPA) were derived from the points the team ha</w:t>
       </w:r>
       <w:r>
         <w:t>d</w:t>
@@ -1459,42 +1293,10 @@
         <w:t xml:space="preserve">had </w:t>
       </w:r>
       <w:r>
-        <w:t xml:space="preserve">scored against them for all previous games in the season. For example if a team has played 3 games and scored 35, 24, and 10 points, their </w:t>
-      </w:r>
-      <w:proofErr w:type="spellStart"/>
-      <w:r>
-        <w:t>AvgPF</w:t>
-      </w:r>
-      <w:proofErr w:type="spellEnd"/>
-      <w:r>
-        <w:t xml:space="preserve"> would be (35 + 24 + 10)/3 or 23. Similarly, for </w:t>
-      </w:r>
-      <w:proofErr w:type="spellStart"/>
-      <w:r>
-        <w:t>AvgPA</w:t>
-      </w:r>
-      <w:proofErr w:type="spellEnd"/>
-      <w:r>
-        <w:t xml:space="preserve">, if a team’s opponents scored 18, 23, and 13 points for the first 3 games, the </w:t>
-      </w:r>
-      <w:proofErr w:type="spellStart"/>
-      <w:r>
-        <w:t>AvgPA</w:t>
-      </w:r>
-      <w:proofErr w:type="spellEnd"/>
-      <w:r>
-        <w:t xml:space="preserve"> would be (18 + 23 + 13)/3 or 18.</w:t>
-      </w:r>
-      <w:r>
-        <w:t xml:space="preserve"> Since this information </w:t>
-      </w:r>
-      <w:proofErr w:type="gramStart"/>
-      <w:r>
-        <w:t>is based</w:t>
-      </w:r>
-      <w:proofErr w:type="gramEnd"/>
-      <w:r>
-        <w:t xml:space="preserve"> on previous games, there are no values available for the first game of the season for every team.</w:t>
+        <w:t>scored against them for all previous games in the season. For example if a team has played 3 games and scored 35, 24, and 10 points, their AvgPF would be (35 + 24 + 10)/3 or 23. Similarly, for AvgPA, if a team’s opponents scored 18, 23, and 13 points for the first 3 games, the AvgPA would be (18 + 23 + 13)/3 or 18.</w:t>
+      </w:r>
+      <w:r>
+        <w:t xml:space="preserve"> Since this information is based on previous games, there are no values available for the first game of the season for every team.</w:t>
       </w:r>
     </w:p>
     <w:p>
@@ -1510,89 +1312,28 @@
         <w:spacing w:after="120"/>
       </w:pPr>
       <w:r>
-        <w:t xml:space="preserve">The information for odds as well as the game score </w:t>
-      </w:r>
-      <w:proofErr w:type="gramStart"/>
-      <w:r>
-        <w:t>was used</w:t>
-      </w:r>
-      <w:proofErr w:type="gramEnd"/>
-      <w:r>
-        <w:t xml:space="preserve"> to determine the </w:t>
+        <w:t xml:space="preserve">The information for odds as well as the game score was used to determine the </w:t>
       </w:r>
       <w:r>
         <w:t>amount of upset</w:t>
       </w:r>
       <w:r>
-        <w:t xml:space="preserve"> or </w:t>
-      </w:r>
-      <w:proofErr w:type="spellStart"/>
-      <w:r>
-        <w:t>UpsetAmt</w:t>
-      </w:r>
-      <w:proofErr w:type="spellEnd"/>
-      <w:r>
-        <w:t xml:space="preserve">. If a team </w:t>
-      </w:r>
-      <w:proofErr w:type="gramStart"/>
-      <w:r>
-        <w:t>was expected to win, but instead lost</w:t>
+        <w:t xml:space="preserve"> or UpsetAmt. If a team was expected to win, but instead lost</w:t>
       </w:r>
       <w:r>
         <w:t>,</w:t>
       </w:r>
-      <w:proofErr w:type="gramEnd"/>
       <w:r>
         <w:t xml:space="preserve"> the</w:t>
       </w:r>
       <w:r>
-        <w:t xml:space="preserve">ir </w:t>
-      </w:r>
-      <w:proofErr w:type="spellStart"/>
-      <w:r>
-        <w:t>UpsetAmt</w:t>
-      </w:r>
-      <w:proofErr w:type="spellEnd"/>
-      <w:r>
-        <w:t xml:space="preserve"> would be determined by the </w:t>
+        <w:t xml:space="preserve">ir UpsetAmt would be determined by the </w:t>
       </w:r>
       <w:r>
         <w:t xml:space="preserve">amount of points they </w:t>
       </w:r>
       <w:r>
-        <w:t xml:space="preserve">lost by plus the amount of points they were expected to win by. For example, for a team has a spread of </w:t>
-      </w:r>
-      <w:proofErr w:type="gramStart"/>
-      <w:r>
-        <w:t>+5</w:t>
-      </w:r>
-      <w:proofErr w:type="gramEnd"/>
-      <w:r>
-        <w:t xml:space="preserve"> and lost 17 to 31, their </w:t>
-      </w:r>
-      <w:proofErr w:type="spellStart"/>
-      <w:r>
-        <w:t>UpsetAmt</w:t>
-      </w:r>
-      <w:proofErr w:type="spellEnd"/>
-      <w:r>
-        <w:t xml:space="preserve"> would be (31 - 17) + 5 = 19. Similarly the </w:t>
-      </w:r>
-      <w:proofErr w:type="spellStart"/>
-      <w:r>
-        <w:t>UpsetAmt</w:t>
-      </w:r>
-      <w:proofErr w:type="spellEnd"/>
-      <w:r>
-        <w:t xml:space="preserve"> for a team that is expected to lose, but instead wins would be determined by the amount of points they won by plus the amount of points they were expected to lose by. For example, a team with a spread of -3.5 that won 13 to 3, would have an </w:t>
-      </w:r>
-      <w:proofErr w:type="spellStart"/>
-      <w:r>
-        <w:t>UpsetAmt</w:t>
-      </w:r>
-      <w:proofErr w:type="spellEnd"/>
-      <w:r>
-        <w:t xml:space="preserve"> of (13 - 3) + 3.5 = 13.5.</w:t>
+        <w:t>lost by plus the amount of points they were expected to win by. For example, for a team has a spread of +5 and lost 17 to 31, their UpsetAmt would be (31 - 17) + 5 = 19. Similarly the UpsetAmt for a team that is expected to lose, but instead wins would be determined by the amount of points they won by plus the amount of points they were expected to lose by. For example, a team with a spread of -3.5 that won 13 to 3, would have an UpsetAmt of (13 - 3) + 3.5 = 13.5.</w:t>
       </w:r>
     </w:p>
     <w:p>
@@ -1627,15 +1368,7 @@
         <w:t>games</w:t>
       </w:r>
       <w:r>
-        <w:t xml:space="preserve"> held in a domed environment </w:t>
-      </w:r>
-      <w:proofErr w:type="gramStart"/>
-      <w:r>
-        <w:t>was categorized</w:t>
-      </w:r>
-      <w:proofErr w:type="gramEnd"/>
-      <w:r>
-        <w:t xml:space="preserve"> as having a weather temperature of zero (0). By looking at the histogram for weather</w:t>
+        <w:t xml:space="preserve"> held in a domed environment was categorized as having a weather temperature of zero (0). By looking at the histogram for weather</w:t>
       </w:r>
       <w:r>
         <w:t xml:space="preserve"> in upset wins</w:t>
@@ -1758,15 +1491,7 @@
         <w:fldChar w:fldCharType="end"/>
       </w:r>
       <w:r>
-        <w:t xml:space="preserve">) shows the variable is multi-valued, but discrete. There are only two different values, </w:t>
-      </w:r>
-      <w:proofErr w:type="gramStart"/>
-      <w:r>
-        <w:t>0</w:t>
-      </w:r>
-      <w:proofErr w:type="gramEnd"/>
-      <w:r>
-        <w:t xml:space="preserve"> (representing away) and 1 (representing home).</w:t>
+        <w:t>) shows the variable is multi-valued, but discrete. There are only two different values, 0 (representing away) and 1 (representing home).</w:t>
       </w:r>
       <w:r>
         <w:t xml:space="preserve"> It would not be unexpected for these to have equal frequency; however, in this case there were substantially more upset wins for teams playing their game away, than those playing at home.</w:t>
@@ -1803,15 +1528,7 @@
         <w:fldChar w:fldCharType="end"/>
       </w:r>
       <w:r>
-        <w:t xml:space="preserve">) shows the most frequent by far is 7 </w:t>
-      </w:r>
-      <w:proofErr w:type="spellStart"/>
-      <w:r>
-        <w:t>days</w:t>
-      </w:r>
-      <w:proofErr w:type="spellEnd"/>
-      <w:r>
-        <w:t xml:space="preserve"> rest. Since 7 days is the typical/normal number of </w:t>
+        <w:t xml:space="preserve">) shows the most frequent by far is 7 days rest. Since 7 days is the typical/normal number of </w:t>
       </w:r>
       <w:r>
         <w:t>days</w:t>
@@ -2025,11 +1742,9 @@
       <w:r>
         <w:t xml:space="preserve">. While this may </w:t>
       </w:r>
-      <w:proofErr w:type="gramStart"/>
-      <w:r>
-        <w:t>not be unexpected</w:t>
-      </w:r>
-      <w:proofErr w:type="gramEnd"/>
+      <w:r>
+        <w:t>be expected</w:t>
+      </w:r>
       <w:r>
         <w:t xml:space="preserve"> for teams in general across a season, it seemed unusual to see the bell curve for only upsets as well.</w:t>
       </w:r>
@@ -2104,7 +1819,6 @@
         <w:pStyle w:val="Caption"/>
       </w:pPr>
       <w:bookmarkStart w:id="0" w:name="_Ref469390095"/>
-      <w:proofErr w:type="gramStart"/>
       <w:r>
         <w:t xml:space="preserve">Figure </w:t>
       </w:r>
@@ -2118,11 +1832,7 @@
       </w:fldSimple>
       <w:bookmarkEnd w:id="0"/>
       <w:r>
-        <w:t>.</w:t>
-      </w:r>
-      <w:proofErr w:type="gramEnd"/>
-      <w:r>
-        <w:t xml:space="preserve"> Histogram of Upset Wins Weather</w:t>
+        <w:t>. Histogram of Upset Wins Weather</w:t>
       </w:r>
     </w:p>
     <w:p>
@@ -2189,7 +1899,6 @@
         <w:pStyle w:val="Caption"/>
       </w:pPr>
       <w:bookmarkStart w:id="1" w:name="_Ref469390087"/>
-      <w:proofErr w:type="gramStart"/>
       <w:r>
         <w:t xml:space="preserve">Figure </w:t>
       </w:r>
@@ -2203,11 +1912,7 @@
       </w:fldSimple>
       <w:bookmarkEnd w:id="1"/>
       <w:r>
-        <w:t>.</w:t>
-      </w:r>
-      <w:proofErr w:type="gramEnd"/>
-      <w:r>
-        <w:t xml:space="preserve"> Histogram of Upset Wins Game Time</w:t>
+        <w:t>. Histogram of Upset Wins Game Time</w:t>
       </w:r>
     </w:p>
     <w:p>
@@ -2221,8 +1926,8 @@
         </w:rPr>
         <w:drawing>
           <wp:inline distT="0" distB="0" distL="0" distR="0" wp14:anchorId="56D8D698" wp14:editId="57AD7C94">
-            <wp:extent cx="3051155" cy="2054431"/>
-            <wp:effectExtent l="0" t="0" r="0" b="3175"/>
+            <wp:extent cx="2779776" cy="1874520"/>
+            <wp:effectExtent l="0" t="0" r="1905" b="0"/>
             <wp:docPr id="38" name="Picture 38"/>
             <wp:cNvGraphicFramePr>
               <a:graphicFrameLocks xmlns:a="http://schemas.openxmlformats.org/drawingml/2006/main" noChangeAspect="1"/>
@@ -2248,7 +1953,7 @@
                   <pic:spPr bwMode="auto">
                     <a:xfrm>
                       <a:off x="0" y="0"/>
-                      <a:ext cx="3054096" cy="2056411"/>
+                      <a:ext cx="2779776" cy="1874520"/>
                     </a:xfrm>
                     <a:prstGeom prst="rect">
                       <a:avLst/>
@@ -2274,7 +1979,6 @@
         <w:pStyle w:val="Caption"/>
       </w:pPr>
       <w:bookmarkStart w:id="2" w:name="_Ref469390106"/>
-      <w:proofErr w:type="gramStart"/>
       <w:r>
         <w:t xml:space="preserve">Figure </w:t>
       </w:r>
@@ -2288,11 +1992,7 @@
       </w:fldSimple>
       <w:bookmarkEnd w:id="2"/>
       <w:r>
-        <w:t>.</w:t>
-      </w:r>
-      <w:proofErr w:type="gramEnd"/>
-      <w:r>
-        <w:t xml:space="preserve"> Histogram of Upset Wins Away or Home</w:t>
+        <w:t>. Histogram of Upset Wins Away or Home</w:t>
       </w:r>
     </w:p>
     <w:p>
@@ -2362,7 +2062,6 @@
         <w:pStyle w:val="Caption"/>
       </w:pPr>
       <w:bookmarkStart w:id="3" w:name="_Ref469390112"/>
-      <w:proofErr w:type="gramStart"/>
       <w:r>
         <w:t xml:space="preserve">Figure </w:t>
       </w:r>
@@ -2376,11 +2075,7 @@
       </w:fldSimple>
       <w:bookmarkEnd w:id="3"/>
       <w:r>
-        <w:t>.</w:t>
-      </w:r>
-      <w:proofErr w:type="gramEnd"/>
-      <w:r>
-        <w:t xml:space="preserve"> Histogram of Upset Loses Days Rest</w:t>
+        <w:t>. Histogram of Upset Loses Days Rest</w:t>
       </w:r>
     </w:p>
     <w:p>
@@ -2395,11 +2090,10 @@
           <w:noProof/>
           <w:color w:val="FF0000"/>
         </w:rPr>
-        <w:lastRenderedPageBreak/>
         <w:drawing>
           <wp:inline distT="0" distB="0" distL="0" distR="0" wp14:anchorId="1FA43EC9" wp14:editId="7B096A53">
-            <wp:extent cx="3051958" cy="1775361"/>
-            <wp:effectExtent l="0" t="0" r="0" b="0"/>
+            <wp:extent cx="3044952" cy="1773936"/>
+            <wp:effectExtent l="0" t="0" r="3175" b="0"/>
             <wp:docPr id="36" name="Picture 36"/>
             <wp:cNvGraphicFramePr>
               <a:graphicFrameLocks xmlns:a="http://schemas.openxmlformats.org/drawingml/2006/main" noChangeAspect="1"/>
@@ -2425,7 +2119,7 @@
                   <pic:spPr bwMode="auto">
                     <a:xfrm>
                       <a:off x="0" y="0"/>
-                      <a:ext cx="3051958" cy="1775361"/>
+                      <a:ext cx="3044952" cy="1773936"/>
                     </a:xfrm>
                     <a:prstGeom prst="rect">
                       <a:avLst/>
@@ -2451,7 +2145,6 @@
         <w:pStyle w:val="Caption"/>
       </w:pPr>
       <w:bookmarkStart w:id="4" w:name="_Ref469390118"/>
-      <w:proofErr w:type="gramStart"/>
       <w:r>
         <w:t xml:space="preserve">Figure </w:t>
       </w:r>
@@ -2465,11 +2158,7 @@
       </w:fldSimple>
       <w:bookmarkEnd w:id="4"/>
       <w:r>
-        <w:t>.</w:t>
-      </w:r>
-      <w:proofErr w:type="gramEnd"/>
-      <w:r>
-        <w:t xml:space="preserve"> Histogram of Upset Loses Offense Injuries</w:t>
+        <w:t>. Histogram of Upset Loses Offense Injuries</w:t>
       </w:r>
     </w:p>
     <w:p>
@@ -2484,6 +2173,7 @@
           <w:noProof/>
           <w:color w:val="FF0000"/>
         </w:rPr>
+        <w:lastRenderedPageBreak/>
         <w:drawing>
           <wp:inline distT="0" distB="0" distL="0" distR="0" wp14:anchorId="3340F308" wp14:editId="5DB83D91">
             <wp:extent cx="3046021" cy="1903980"/>
@@ -2539,7 +2229,6 @@
         <w:pStyle w:val="Caption"/>
       </w:pPr>
       <w:bookmarkStart w:id="5" w:name="_Ref469390125"/>
-      <w:proofErr w:type="gramStart"/>
       <w:r>
         <w:t xml:space="preserve">Figure </w:t>
       </w:r>
@@ -2553,11 +2242,7 @@
       </w:fldSimple>
       <w:bookmarkEnd w:id="5"/>
       <w:r>
-        <w:t>.</w:t>
-      </w:r>
-      <w:proofErr w:type="gramEnd"/>
-      <w:r>
-        <w:t xml:space="preserve"> Histogram of Upset Loses Defensive Injuries</w:t>
+        <w:t>. Histogram of Upset Loses Defensive Injuries</w:t>
       </w:r>
     </w:p>
     <w:p>
@@ -2624,7 +2309,6 @@
         <w:pStyle w:val="Caption"/>
       </w:pPr>
       <w:bookmarkStart w:id="6" w:name="_Ref469390131"/>
-      <w:proofErr w:type="gramStart"/>
       <w:r>
         <w:t xml:space="preserve">Figure </w:t>
       </w:r>
@@ -2638,11 +2322,7 @@
       </w:fldSimple>
       <w:bookmarkEnd w:id="6"/>
       <w:r>
-        <w:t>.</w:t>
-      </w:r>
-      <w:proofErr w:type="gramEnd"/>
-      <w:r>
-        <w:t xml:space="preserve"> Histogram of Upset Wins Average Points For</w:t>
+        <w:t>. Histogram of Upset Wins Average Points For</w:t>
       </w:r>
     </w:p>
     <w:p>
@@ -2713,7 +2393,6 @@
         <w:jc w:val="both"/>
       </w:pPr>
       <w:bookmarkStart w:id="7" w:name="_Ref469390137"/>
-      <w:proofErr w:type="gramStart"/>
       <w:r>
         <w:t xml:space="preserve">Figure </w:t>
       </w:r>
@@ -2727,24 +2406,12 @@
       </w:fldSimple>
       <w:bookmarkEnd w:id="7"/>
       <w:r>
-        <w:t>.</w:t>
-      </w:r>
-      <w:proofErr w:type="gramEnd"/>
-      <w:r>
-        <w:t xml:space="preserve"> Histogram of Upset Wins Average Points Against</w:t>
-      </w:r>
-    </w:p>
-    <w:p>
-      <w:r>
-        <w:t xml:space="preserve">The distribution for all attributes was similar across the board for upset wins versus upset loses. The only major difference was in the examination of away or home, in which the distribution was opposite for those teams that one versus those that lost. This inverse relationship </w:t>
-      </w:r>
-      <w:proofErr w:type="gramStart"/>
-      <w:r>
-        <w:t>is expected</w:t>
-      </w:r>
-      <w:proofErr w:type="gramEnd"/>
-      <w:r>
-        <w:t xml:space="preserve"> since for every team that won and upset at home, the team they played lost an upset on the road.</w:t>
+        <w:t>. Histogram of Upset Wins Average Points Against</w:t>
+      </w:r>
+    </w:p>
+    <w:p>
+      <w:r>
+        <w:t>The distribution for all attributes was similar across the board for upset wins versus upset loses. The only major difference was in the examination of away or home, in which the distribution was opposite for those teams that one versus those that lost. This inverse relationship is expected since for every team that won and upset at home, the team they played lost an upset on the road.</w:t>
       </w:r>
     </w:p>
     <w:p>
@@ -2752,15 +2419,7 @@
         <w:pStyle w:val="Heading4"/>
       </w:pPr>
       <w:r>
-        <w:t xml:space="preserve">Relationships </w:t>
-      </w:r>
-      <w:proofErr w:type="gramStart"/>
-      <w:r>
-        <w:t>Between</w:t>
-      </w:r>
-      <w:proofErr w:type="gramEnd"/>
-      <w:r>
-        <w:t xml:space="preserve"> Attributes</w:t>
+        <w:t>Relationships Between Attributes</w:t>
       </w:r>
     </w:p>
     <w:p>
@@ -2818,7 +2477,10 @@
         <w:t>,</w:t>
       </w:r>
       <w:r>
-        <w:t xml:space="preserve"> the scatterplot matrix did not show any well-defined linear or other similar relationship between the variables themselves and/or upset</w:t>
+        <w:t xml:space="preserve"> the scatterplot matrix did not show any well-defined linear or other similar relationship between the variables </w:t>
+      </w:r>
+      <w:r>
+        <w:t>themselves and/or upset</w:t>
       </w:r>
       <w:r>
         <w:t>. This could be in part due to the discrete nature of the upset parameter.</w:t>
@@ -2894,7 +2556,6 @@
         </w:rPr>
       </w:pPr>
       <w:bookmarkStart w:id="8" w:name="_Ref469398249"/>
-      <w:proofErr w:type="gramStart"/>
       <w:r>
         <w:t xml:space="preserve">Figure </w:t>
       </w:r>
@@ -2908,11 +2569,7 @@
       </w:fldSimple>
       <w:bookmarkEnd w:id="8"/>
       <w:r>
-        <w:t>.</w:t>
-      </w:r>
-      <w:proofErr w:type="gramEnd"/>
-      <w:r>
-        <w:t xml:space="preserve"> Scatterplot Matrix of Upset, Weather, Average Points For, and Average Points Against</w:t>
+        <w:t>. Scatterplot Matrix of Upset, Weather, Average Points For, and Average Points Against</w:t>
       </w:r>
     </w:p>
     <w:p>
@@ -2947,15 +2604,7 @@
         <w:ind w:firstLine="0"/>
       </w:pPr>
       <w:r>
-        <w:t xml:space="preserve">The density-based approach to clustering </w:t>
-      </w:r>
-      <w:proofErr w:type="gramStart"/>
-      <w:r>
-        <w:t>is based</w:t>
-      </w:r>
-      <w:proofErr w:type="gramEnd"/>
-      <w:r>
-        <w:t xml:space="preserve"> on specified conn</w:t>
+        <w:t>The density-based approach to clustering is based on specified conn</w:t>
       </w:r>
       <w:r>
         <w:t xml:space="preserve">ectivity and density functions. Unlike other approaches, </w:t>
@@ -3002,18 +2651,8 @@
         <w:pStyle w:val="BodyTextIndent"/>
         <w:spacing w:after="120"/>
       </w:pPr>
-      <w:proofErr w:type="spellStart"/>
-      <w:r>
-        <w:lastRenderedPageBreak/>
-        <w:t>MinPts</w:t>
-      </w:r>
-      <w:proofErr w:type="spellEnd"/>
-      <w:r>
-        <w:t>: Minimum number of points in an Eps-neighborhood (</w:t>
-      </w:r>
-      <w:proofErr w:type="spellStart"/>
-      <w:r>
-        <w:t>N</w:t>
+      <w:r>
+        <w:t>MinPts: Minimum number of points in an Eps-neighborhood (N</w:t>
       </w:r>
       <w:r>
         <w:rPr>
@@ -3021,7 +2660,6 @@
         </w:rPr>
         <w:t>Eps</w:t>
       </w:r>
-      <w:proofErr w:type="spellEnd"/>
       <w:r>
         <w:t>) of the point</w:t>
       </w:r>
@@ -3092,15 +2730,7 @@
         <w:t>p</w:t>
       </w:r>
       <w:r>
-        <w:t xml:space="preserve"> </w:t>
-      </w:r>
-      <w:proofErr w:type="gramStart"/>
-      <w:r>
-        <w:t>is defined</w:t>
-      </w:r>
-      <w:proofErr w:type="gramEnd"/>
-      <w:r>
-        <w:t xml:space="preserve"> as density-connected to a point </w:t>
+        <w:t xml:space="preserve"> is defined as density-connected to a point </w:t>
       </w:r>
       <w:r>
         <w:rPr>
@@ -3111,14 +2741,12 @@
       <w:r>
         <w:t xml:space="preserve"> if there is a point </w:t>
       </w:r>
-      <w:proofErr w:type="spellStart"/>
       <w:r>
         <w:rPr>
           <w:i/>
         </w:rPr>
         <w:t>o</w:t>
       </w:r>
-      <w:proofErr w:type="spellEnd"/>
       <w:r>
         <w:t xml:space="preserve"> such that both, </w:t>
       </w:r>
@@ -3234,14 +2862,12 @@
       <w:r>
         <w:t xml:space="preserve"> and </w:t>
       </w:r>
-      <w:proofErr w:type="spellStart"/>
       <w:r>
         <w:rPr>
           <w:i/>
         </w:rPr>
         <w:t>MinPts</w:t>
       </w:r>
-      <w:proofErr w:type="spellEnd"/>
     </w:p>
     <w:p>
       <w:pPr>
@@ -3257,13 +2883,8 @@
         <w:t>p</w:t>
       </w:r>
       <w:r>
-        <w:t xml:space="preserve"> is a core point, a cluster </w:t>
-      </w:r>
-      <w:proofErr w:type="gramStart"/>
-      <w:r>
-        <w:t>is formed</w:t>
-      </w:r>
-      <w:proofErr w:type="gramEnd"/>
+        <w:t xml:space="preserve"> is a core point, a cluster is formed</w:t>
+      </w:r>
     </w:p>
     <w:p>
       <w:pPr>
@@ -3299,13 +2920,8 @@
         </w:rPr>
       </w:pPr>
       <w:r>
-        <w:t xml:space="preserve">Continue until all of the points </w:t>
-      </w:r>
-      <w:proofErr w:type="gramStart"/>
-      <w:r>
-        <w:t>have been processed</w:t>
-      </w:r>
-      <w:proofErr w:type="gramEnd"/>
+        <w:t>Continue until all of the points have been processed</w:t>
+      </w:r>
     </w:p>
     <w:p>
       <w:pPr>
@@ -3376,6 +2992,7 @@
             <w:rPr>
               <w:rFonts w:ascii="Cambria Math" w:hAnsi="Cambria Math"/>
             </w:rPr>
+            <w:lastRenderedPageBreak/>
             <m:t>E=</m:t>
           </m:r>
           <m:nary>
@@ -3540,15 +3157,7 @@
         <w:t xml:space="preserve">eans </w:t>
       </w:r>
       <w:r>
-        <w:t xml:space="preserve">partitioning, each cluster </w:t>
-      </w:r>
-      <w:proofErr w:type="gramStart"/>
-      <w:r>
-        <w:t>is represented</w:t>
-      </w:r>
-      <w:proofErr w:type="gramEnd"/>
-      <w:r>
-        <w:t xml:space="preserve"> by one item at the center of the cluster. Evaluation of each dataset item to determine which cluster they belong to done using the following four steps:</w:t>
+        <w:t>partitioning, each cluster is represented by one item at the center of the cluster. Evaluation of each dataset item to determine which cluster they belong to done using the following four steps:</w:t>
       </w:r>
     </w:p>
     <w:p>
@@ -3618,7 +3227,6 @@
       <w:r>
         <w:t xml:space="preserve">While K-means is sometimes known as a greedy algorithm, it is efficient running at </w:t>
       </w:r>
-      <w:proofErr w:type="gramStart"/>
       <w:r>
         <w:rPr>
           <w:i/>
@@ -3628,15 +3236,12 @@
       <w:r>
         <w:t>(</w:t>
       </w:r>
-      <w:proofErr w:type="spellStart"/>
-      <w:proofErr w:type="gramEnd"/>
       <w:r>
         <w:rPr>
           <w:i/>
         </w:rPr>
         <w:t>tkn</w:t>
       </w:r>
-      <w:proofErr w:type="spellEnd"/>
       <w:r>
         <w:t xml:space="preserve">) where </w:t>
       </w:r>
@@ -3665,15 +3270,7 @@
         <w:t>t</w:t>
       </w:r>
       <w:r>
-        <w:t xml:space="preserve"> is the number of iterations. However, k-means is not without its weaknesses. For k-means, the number of clusters in which to divide the data needs to </w:t>
-      </w:r>
-      <w:proofErr w:type="gramStart"/>
-      <w:r>
-        <w:t>be specified</w:t>
-      </w:r>
-      <w:proofErr w:type="gramEnd"/>
-      <w:r>
-        <w:t xml:space="preserve"> before the algorithm is run, which may require re-running to determine an optimal number of partitions. In addition, k-means can be sensitive to outliers as every item must be place in only the specified number of partitions.</w:t>
+        <w:t xml:space="preserve"> is the number of iterations. However, k-means is not without its weaknesses. For k-means, the number of clusters in which to divide the data needs to be specified before the algorithm is run, which may require re-running to determine an optimal number of partitions. In addition, k-means can be sensitive to outliers as every item must be place in only the specified number of partitions.</w:t>
       </w:r>
       <w:sdt>
         <w:sdtPr>
@@ -3732,23 +3329,7 @@
         <w:t xml:space="preserve">For this method, the </w:t>
       </w:r>
       <w:r>
-        <w:t xml:space="preserve">data set </w:t>
-      </w:r>
-      <w:proofErr w:type="gramStart"/>
-      <w:r>
-        <w:t>is randomly partitioned</w:t>
-      </w:r>
-      <w:proofErr w:type="gramEnd"/>
-      <w:r>
-        <w:t xml:space="preserve"> into two independent sets of specified size: the training set and the test set. The training set </w:t>
-      </w:r>
-      <w:proofErr w:type="gramStart"/>
-      <w:r>
-        <w:t>is used</w:t>
-      </w:r>
-      <w:proofErr w:type="gramEnd"/>
-      <w:r>
-        <w:t xml:space="preserve"> for model construction and the test set is used to evaluate the accuracy of the constructed model. </w:t>
+        <w:t xml:space="preserve">data set is randomly partitioned into two independent sets of specified size: the training set and the test set. The training set is used for model construction and the test set is used to evaluate the accuracy of the constructed model. </w:t>
       </w:r>
       <w:r>
         <w:t>For this exercise</w:t>
@@ -3760,56 +3341,51 @@
         <w:t xml:space="preserve"> two different partitioning techniques for holdout method</w:t>
       </w:r>
       <w:r>
+        <w:t xml:space="preserve"> will be used</w:t>
+      </w:r>
+      <w:r>
+        <w:t>. F</w:t>
+      </w:r>
+      <w:r>
+        <w:t>or the f</w:t>
+      </w:r>
+      <w:r>
+        <w:t>irst</w:t>
+      </w:r>
+      <w:r>
+        <w:t xml:space="preserve"> holdout method</w:t>
+      </w:r>
+      <w:r>
+        <w:t xml:space="preserve">, the training set will consist of </w:t>
+      </w:r>
+      <w:r>
+        <w:t>past season data</w:t>
+      </w:r>
+      <w:r>
         <w:t xml:space="preserve"> </w:t>
       </w:r>
-      <w:proofErr w:type="gramStart"/>
-      <w:r>
-        <w:t>will be used</w:t>
-      </w:r>
-      <w:proofErr w:type="gramEnd"/>
-      <w:r>
-        <w:t>. F</w:t>
-      </w:r>
-      <w:r>
-        <w:t>or the f</w:t>
-      </w:r>
-      <w:r>
-        <w:t>irst</w:t>
-      </w:r>
-      <w:r>
-        <w:t xml:space="preserve"> holdout method</w:t>
-      </w:r>
-      <w:r>
-        <w:t xml:space="preserve">, the training set will consist of </w:t>
-      </w:r>
-      <w:r>
-        <w:t>past season data</w:t>
+      <w:r>
+        <w:t xml:space="preserve">and </w:t>
+      </w:r>
+      <w:r>
+        <w:t xml:space="preserve">the test set will consist of </w:t>
+      </w:r>
+      <w:r>
+        <w:t>current season data</w:t>
+      </w:r>
+      <w:r>
+        <w:t>, trying to use past patterns to predict future/current</w:t>
+      </w:r>
+      <w:r>
+        <w:t xml:space="preserve"> outcomes</w:t>
+      </w:r>
+      <w:r>
+        <w:t>.</w:t>
       </w:r>
       <w:r>
         <w:t xml:space="preserve"> </w:t>
       </w:r>
       <w:r>
-        <w:t xml:space="preserve">and </w:t>
-      </w:r>
-      <w:r>
-        <w:t xml:space="preserve">the test set will consist of </w:t>
-      </w:r>
-      <w:r>
-        <w:t>current season data</w:t>
-      </w:r>
-      <w:r>
-        <w:t>, trying to use past patterns to predict future/current</w:t>
-      </w:r>
-      <w:r>
-        <w:t xml:space="preserve"> outcomes</w:t>
-      </w:r>
-      <w:r>
-        <w:t>.</w:t>
-      </w:r>
-      <w:r>
-        <w:t xml:space="preserve"> </w:t>
-      </w:r>
-      <w:r>
         <w:t>For the second holdout method, the training set will consist of 70% of the total dataset (past and current seasons) and the other 30% in the test set to determine if there is a pattern through all the seasons.</w:t>
       </w:r>
     </w:p>
@@ -3842,15 +3418,7 @@
     </w:p>
     <w:p>
       <w:r>
-        <w:t xml:space="preserve">Bayes’ theorem </w:t>
-      </w:r>
-      <w:proofErr w:type="gramStart"/>
-      <w:r>
-        <w:t>is formally written</w:t>
-      </w:r>
-      <w:proofErr w:type="gramEnd"/>
-      <w:r>
-        <w:t xml:space="preserve"> as follows:</w:t>
+        <w:t>Bayes’ theorem is formally written as follows:</w:t>
       </w:r>
     </w:p>
     <w:p>
@@ -3876,15 +3444,7 @@
         <w:t xml:space="preserve">posteriori probability of a hypothesis </w:t>
       </w:r>
       <w:r>
-        <w:t xml:space="preserve">H, </w:t>
-      </w:r>
-      <w:proofErr w:type="gramStart"/>
-      <w:r>
-        <w:t>P(</w:t>
-      </w:r>
-      <w:proofErr w:type="gramEnd"/>
-      <w:r>
-        <w:t>H|</w:t>
+        <w:t>H, P(H|</w:t>
       </w:r>
       <w:r>
         <w:rPr>
@@ -4024,26 +3584,10 @@
     </w:p>
     <w:p>
       <w:r>
-        <w:t xml:space="preserve">The theorem is used to determine the posteriori probability </w:t>
-      </w:r>
-      <w:proofErr w:type="gramStart"/>
-      <w:r>
-        <w:t>P(</w:t>
-      </w:r>
-      <w:proofErr w:type="gramEnd"/>
-      <w:r>
-        <w:t xml:space="preserve">H|X) that the hypothesis holds given the observed data sample X, or in simpler terms the likelihood of the hypothesis given prior evidence, for each classification. </w:t>
-      </w:r>
-      <w:r>
-        <w:t xml:space="preserve">The data </w:t>
-      </w:r>
-      <w:proofErr w:type="gramStart"/>
-      <w:r>
-        <w:t>is assigned</w:t>
-      </w:r>
-      <w:proofErr w:type="gramEnd"/>
-      <w:r>
-        <w:t xml:space="preserve"> t</w:t>
+        <w:t xml:space="preserve">The theorem is used to determine the posteriori probability P(H|X) that the hypothesis holds given the observed data sample X, or in simpler terms the likelihood of the hypothesis given prior evidence, for each classification. </w:t>
+      </w:r>
+      <w:r>
+        <w:t>The data is assigned t</w:t>
       </w:r>
       <w:r>
         <w:t>he classification with the highest probability.</w:t>
@@ -4105,7 +3649,10 @@
         <w:t>a tree branch represents each outcome of the attribute test</w:t>
       </w:r>
       <w:r>
-        <w:t>, and each tree leaf node has a classification label. A path from the root to a leaf node is a representation of a classification rule.</w:t>
+        <w:t xml:space="preserve">, and each tree leaf node has a classification label. A </w:t>
+      </w:r>
+      <w:r>
+        <w:t>path from the root to a leaf node is a representation of a classification rule.</w:t>
       </w:r>
     </w:p>
     <w:p>
@@ -4115,23 +3662,7 @@
         <w:ind w:firstLine="0"/>
       </w:pPr>
       <w:r>
-        <w:t xml:space="preserve">The tree </w:t>
-      </w:r>
-      <w:proofErr w:type="gramStart"/>
-      <w:r>
-        <w:t>is constructed</w:t>
-      </w:r>
-      <w:proofErr w:type="gramEnd"/>
-      <w:r>
-        <w:t xml:space="preserve"> in a divide-and-conquer manner with no backtracking. The training examples are all at the root at the start of tree construction and </w:t>
-      </w:r>
-      <w:proofErr w:type="gramStart"/>
-      <w:r>
-        <w:t>are partitioned</w:t>
-      </w:r>
-      <w:proofErr w:type="gramEnd"/>
-      <w:r>
-        <w:t xml:space="preserve"> reclusively based on the provided selected attributes as the construction proceeds. Partitioning ends when all the samples for a given node belong to the same class, there are no remaining attributes for further partitioning, and there are no samples left to partition.</w:t>
+        <w:t>The tree is constructed in a divide-and-conquer manner with no backtracking. The training examples are all at the root at the start of tree construction and are partitioned reclusively based on the provided selected attributes as the construction proceeds. Partitioning ends when all the samples for a given node belong to the same class, there are no remaining attributes for further partitioning, and there are no samples left to partition.</w:t>
       </w:r>
       <w:sdt>
         <w:sdtPr>
@@ -4251,15 +3782,7 @@
     </w:p>
     <w:p>
       <w:r>
-        <w:t xml:space="preserve">Accuracy </w:t>
-      </w:r>
-      <w:proofErr w:type="gramStart"/>
-      <w:r>
-        <w:t>is calculated</w:t>
-      </w:r>
-      <w:proofErr w:type="gramEnd"/>
-      <w:r>
-        <w:t xml:space="preserve"> as the percentage of test samples correctly calculated (TP is true positive, TN is true negative):</w:t>
+        <w:t>Accuracy is calculated as the percentage of test samples correctly calculated (TP is true positive, TN is true negative):</w:t>
       </w:r>
     </w:p>
     <w:p>
@@ -4306,14 +3829,8 @@
     </w:p>
     <w:p>
       <w:r>
-        <w:lastRenderedPageBreak/>
-        <w:t xml:space="preserve">Error rate is calculated as the opposite, or </w:t>
-      </w:r>
-      <w:proofErr w:type="gramStart"/>
-      <w:r>
-        <w:t>1</w:t>
-      </w:r>
-      <w:proofErr w:type="gramEnd"/>
+        <w:t>Error rate is calculated as the opposite, or 1</w:t>
+      </w:r>
       <w:r>
         <w:t xml:space="preserve"> </w:t>
       </w:r>
@@ -4376,15 +3893,7 @@
     </w:p>
     <w:p>
       <w:r>
-        <w:t xml:space="preserve">Sensitivity </w:t>
-      </w:r>
-      <w:proofErr w:type="gramStart"/>
-      <w:r>
-        <w:t>is calculated</w:t>
-      </w:r>
-      <w:proofErr w:type="gramEnd"/>
-      <w:r>
-        <w:t xml:space="preserve"> as the true positive (TP) recognition rate:</w:t>
+        <w:t>Sensitivity is calculated as the true positive (TP) recognition rate:</w:t>
       </w:r>
     </w:p>
     <w:p>
@@ -4431,15 +3940,7 @@
     </w:p>
     <w:p>
       <w:r>
-        <w:t xml:space="preserve">Specificity </w:t>
-      </w:r>
-      <w:proofErr w:type="gramStart"/>
-      <w:r>
-        <w:t>is calculated</w:t>
-      </w:r>
-      <w:proofErr w:type="gramEnd"/>
-      <w:r>
-        <w:t xml:space="preserve"> as the true negative (TN) recognition rate:</w:t>
+        <w:t>Specificity is calculated as the true negative (TN) recognition rate:</w:t>
       </w:r>
     </w:p>
     <w:p>
@@ -4486,15 +3987,7 @@
     </w:p>
     <w:p>
       <w:r>
-        <w:t xml:space="preserve">Accuracy </w:t>
-      </w:r>
-      <w:proofErr w:type="gramStart"/>
-      <w:r>
-        <w:t>can be written</w:t>
-      </w:r>
-      <w:proofErr w:type="gramEnd"/>
-      <w:r>
-        <w:t xml:space="preserve"> as a function of both sensitivity and specificity:</w:t>
+        <w:t>Accuracy can be written as a function of both sensitivity and specificity:</w:t>
       </w:r>
     </w:p>
     <w:p>
@@ -4660,15 +4153,7 @@
     </w:p>
     <w:p>
       <w:r>
-        <w:t xml:space="preserve">Precision </w:t>
-      </w:r>
-      <w:proofErr w:type="gramStart"/>
-      <w:r>
-        <w:t>is measured</w:t>
-      </w:r>
-      <w:proofErr w:type="gramEnd"/>
-      <w:r>
-        <w:t xml:space="preserve"> as a percentage of the samples classified with a positive label that are </w:t>
+        <w:t xml:space="preserve">Precision is measured as a percentage of the samples classified with a positive label that are </w:t>
       </w:r>
       <w:r>
         <w:t>actually positive, or exactness</w:t>
@@ -4721,15 +4206,7 @@
     </w:p>
     <w:p>
       <w:r>
-        <w:t xml:space="preserve">Recall </w:t>
-      </w:r>
-      <w:proofErr w:type="gramStart"/>
-      <w:r>
-        <w:t>is measured</w:t>
-      </w:r>
-      <w:proofErr w:type="gramEnd"/>
-      <w:r>
-        <w:t xml:space="preserve"> as a percentage of positive samples actually classified with a positive label, or completeness.</w:t>
+        <w:t>Recall is measured as a percentage of positive samples actually classified with a positive label, or completeness.</w:t>
       </w:r>
     </w:p>
     <w:p>
@@ -4776,6 +4253,7 @@
     </w:p>
     <w:p>
       <w:r>
+        <w:lastRenderedPageBreak/>
         <w:t>A perfect score would be 1.0 or 100%.</w:t>
       </w:r>
     </w:p>
@@ -4795,15 +4273,7 @@
         <w:t>,</w:t>
       </w:r>
       <w:r>
-        <w:t xml:space="preserve"> which takes into account both precision and recall, with the resulting score assigned is between </w:t>
-      </w:r>
-      <w:proofErr w:type="gramStart"/>
-      <w:r>
-        <w:t>0</w:t>
-      </w:r>
-      <w:proofErr w:type="gramEnd"/>
-      <w:r>
-        <w:t xml:space="preserve"> and 1.</w:t>
+        <w:t xml:space="preserve"> which takes into account both precision and recall, with the resulting score assigned is between 0 and 1.</w:t>
       </w:r>
     </w:p>
     <w:p>
@@ -5065,7 +4535,6 @@
       <w:pPr>
         <w:pStyle w:val="Caption"/>
       </w:pPr>
-      <w:proofErr w:type="gramStart"/>
       <w:r>
         <w:t xml:space="preserve">Figure </w:t>
       </w:r>
@@ -5078,19 +4547,7 @@
         </w:r>
       </w:fldSimple>
       <w:r>
-        <w:t>.</w:t>
-      </w:r>
-      <w:proofErr w:type="gramEnd"/>
-      <w:r>
-        <w:t xml:space="preserve"> Odds and </w:t>
-      </w:r>
-      <w:proofErr w:type="spellStart"/>
-      <w:r>
-        <w:t>UpsetAmt</w:t>
-      </w:r>
-      <w:proofErr w:type="spellEnd"/>
-      <w:r>
-        <w:t xml:space="preserve"> for Clustering </w:t>
+        <w:t xml:space="preserve">. Odds and UpsetAmt for Clustering </w:t>
       </w:r>
     </w:p>
     <w:p>
@@ -5125,27 +4582,20 @@
       <w:r>
         <w:t xml:space="preserve">reduce the number of outliers. The one that seemed to fit the data best with limited outliers was an Eps </w:t>
       </w:r>
-      <w:proofErr w:type="spellStart"/>
-      <w:r>
-        <w:t>vaue</w:t>
-      </w:r>
-      <w:proofErr w:type="spellEnd"/>
+      <w:r>
+        <w:t>value</w:t>
+      </w:r>
       <w:r>
         <w:t xml:space="preserve"> of</w:t>
       </w:r>
       <w:r>
-        <w:t xml:space="preserve"> </w:t>
-      </w:r>
-      <w:proofErr w:type="gramStart"/>
-      <w:r>
-        <w:t>2</w:t>
-      </w:r>
-      <w:proofErr w:type="gramEnd"/>
-      <w:r>
-        <w:t xml:space="preserve">; </w:t>
-      </w:r>
-      <w:r>
-        <w:t xml:space="preserve">however that only resulted in 2 clusters (see </w:t>
+        <w:t xml:space="preserve"> 2; </w:t>
+      </w:r>
+      <w:r>
+        <w:t>however,</w:t>
+      </w:r>
+      <w:r>
+        <w:t xml:space="preserve"> that only resulted in 2 clusters (see </w:t>
       </w:r>
       <w:r>
         <w:fldChar w:fldCharType="begin"/>
@@ -5241,7 +4691,6 @@
         <w:pStyle w:val="Caption"/>
       </w:pPr>
       <w:bookmarkStart w:id="9" w:name="_Ref469466555"/>
-      <w:proofErr w:type="gramStart"/>
       <w:r>
         <w:t xml:space="preserve">Figure </w:t>
       </w:r>
@@ -5255,11 +4704,7 @@
       </w:fldSimple>
       <w:bookmarkEnd w:id="9"/>
       <w:r>
-        <w:t>.</w:t>
-      </w:r>
-      <w:proofErr w:type="gramEnd"/>
-      <w:r>
-        <w:t xml:space="preserve"> DBSCAN Clustering for Eps=</w:t>
+        <w:t>. DBSCAN Clustering for Eps=</w:t>
       </w:r>
       <w:r>
         <w:t>2</w:t>
@@ -5345,19 +4790,11 @@
         </w:rPr>
         <w:t xml:space="preserve"> with an Eps of </w:t>
       </w:r>
-      <w:proofErr w:type="gramStart"/>
       <w:r>
         <w:rPr>
           <w:lang w:eastAsia="en-AU"/>
         </w:rPr>
-        <w:t>2</w:t>
-      </w:r>
-      <w:proofErr w:type="gramEnd"/>
-      <w:r>
-        <w:rPr>
-          <w:lang w:eastAsia="en-AU"/>
-        </w:rPr>
-        <w:t>.</w:t>
+        <w:t>2.</w:t>
       </w:r>
     </w:p>
     <w:p>
@@ -5433,7 +4870,6 @@
         </w:rPr>
       </w:pPr>
       <w:bookmarkStart w:id="10" w:name="_Ref469464115"/>
-      <w:proofErr w:type="gramStart"/>
       <w:r>
         <w:t xml:space="preserve">Figure </w:t>
       </w:r>
@@ -5447,11 +4883,7 @@
       </w:fldSimple>
       <w:bookmarkEnd w:id="10"/>
       <w:r>
-        <w:t>.</w:t>
-      </w:r>
-      <w:proofErr w:type="gramEnd"/>
-      <w:r>
-        <w:t xml:space="preserve"> DBSCAN Silhouette Plot</w:t>
+        <w:t>. DBSCAN Silhouette Plot</w:t>
       </w:r>
     </w:p>
     <w:p>
@@ -5459,7 +4891,6 @@
         <w:pStyle w:val="Heading4"/>
       </w:pPr>
       <w:r>
-        <w:lastRenderedPageBreak/>
         <w:t>Partitioning Approach</w:t>
       </w:r>
     </w:p>
@@ -5474,15 +4905,7 @@
         <w:t>k</w:t>
       </w:r>
       <w:r>
-        <w:t xml:space="preserve"> </w:t>
-      </w:r>
-      <w:proofErr w:type="gramStart"/>
-      <w:r>
-        <w:t>must be specified</w:t>
-      </w:r>
-      <w:proofErr w:type="gramEnd"/>
-      <w:r>
-        <w:t xml:space="preserve"> at run time. To determine the best value for </w:t>
+        <w:t xml:space="preserve"> must be specified at run time. To determine the best value for </w:t>
       </w:r>
       <w:r>
         <w:t>k</w:t>
@@ -5527,15 +4950,7 @@
         <w:t>k</w:t>
       </w:r>
       <w:r>
-        <w:t xml:space="preserve">. In this case, the elbow occurred at </w:t>
-      </w:r>
-      <w:proofErr w:type="gramStart"/>
-      <w:r>
-        <w:t>3</w:t>
-      </w:r>
-      <w:proofErr w:type="gramEnd"/>
-      <w:r>
-        <w:t xml:space="preserve"> or 4 clusters, so I looked at both values for my analysis.</w:t>
+        <w:t>. In this case, the elbow occurred at 3 or 4 clusters, so I looked at both values for my analysis.</w:t>
       </w:r>
     </w:p>
     <w:p>
@@ -5607,7 +5022,6 @@
       </w:pPr>
       <w:bookmarkStart w:id="11" w:name="_Ref469462759"/>
       <w:bookmarkStart w:id="12" w:name="_Ref469462754"/>
-      <w:proofErr w:type="gramStart"/>
       <w:r>
         <w:t xml:space="preserve">Figure </w:t>
       </w:r>
@@ -5621,11 +5035,7 @@
       </w:fldSimple>
       <w:bookmarkEnd w:id="11"/>
       <w:r>
-        <w:t>.</w:t>
-      </w:r>
-      <w:proofErr w:type="gramEnd"/>
-      <w:r>
-        <w:t xml:space="preserve"> Number of Clusters to Determine Best </w:t>
+        <w:t xml:space="preserve">. Number of Clusters to Determine Best </w:t>
       </w:r>
       <w:r>
         <w:rPr>
@@ -5657,15 +5067,7 @@
         <w:t>k</w:t>
       </w:r>
       <w:r>
-        <w:t>=</w:t>
-      </w:r>
-      <w:proofErr w:type="gramStart"/>
-      <w:r>
-        <w:t>3</w:t>
-      </w:r>
-      <w:proofErr w:type="gramEnd"/>
-      <w:r>
-        <w:t xml:space="preserve"> (see </w:t>
+        <w:t xml:space="preserve">=3 (see </w:t>
       </w:r>
       <w:r>
         <w:fldChar w:fldCharType="begin"/>
@@ -5748,6 +5150,7 @@
         <w:rPr>
           <w:noProof/>
         </w:rPr>
+        <w:lastRenderedPageBreak/>
         <w:drawing>
           <wp:inline distT="0" distB="0" distL="0" distR="0" wp14:anchorId="56386540" wp14:editId="4C913DD0">
             <wp:extent cx="3054096" cy="2149065"/>
@@ -5803,7 +5206,6 @@
         <w:pStyle w:val="Caption"/>
       </w:pPr>
       <w:bookmarkStart w:id="13" w:name="_Ref469463019"/>
-      <w:proofErr w:type="gramStart"/>
       <w:r>
         <w:t xml:space="preserve">Figure </w:t>
       </w:r>
@@ -5817,11 +5219,7 @@
       </w:fldSimple>
       <w:bookmarkEnd w:id="13"/>
       <w:r>
-        <w:t>.</w:t>
-      </w:r>
-      <w:proofErr w:type="gramEnd"/>
-      <w:r>
-        <w:t xml:space="preserve"> K-Means Clustering for </w:t>
+        <w:t xml:space="preserve">. K-Means Clustering for </w:t>
       </w:r>
       <w:r>
         <w:rPr>
@@ -5896,7 +5294,6 @@
         <w:pStyle w:val="Caption"/>
       </w:pPr>
       <w:bookmarkStart w:id="14" w:name="_Ref469463046"/>
-      <w:proofErr w:type="gramStart"/>
       <w:r>
         <w:t xml:space="preserve">Figure </w:t>
       </w:r>
@@ -5910,11 +5307,7 @@
       </w:fldSimple>
       <w:bookmarkEnd w:id="14"/>
       <w:r>
-        <w:t>.</w:t>
-      </w:r>
-      <w:proofErr w:type="gramEnd"/>
-      <w:r>
-        <w:t xml:space="preserve"> K-Means Clustering for </w:t>
+        <w:t xml:space="preserve">. K-Means Clustering for </w:t>
       </w:r>
       <w:r>
         <w:rPr>
@@ -5940,15 +5333,7 @@
         <w:t>k</w:t>
       </w:r>
       <w:r>
-        <w:t>=</w:t>
-      </w:r>
-      <w:proofErr w:type="gramStart"/>
-      <w:r>
-        <w:t>4</w:t>
-      </w:r>
-      <w:proofErr w:type="gramEnd"/>
-      <w:r>
-        <w:t xml:space="preserve"> (</w:t>
+        <w:t>=4 (</w:t>
       </w:r>
       <w:r>
         <w:fldChar w:fldCharType="begin"/>
@@ -5981,15 +5366,7 @@
         <w:t>k</w:t>
       </w:r>
       <w:r>
-        <w:t>=</w:t>
-      </w:r>
-      <w:proofErr w:type="gramStart"/>
-      <w:r>
-        <w:t>3</w:t>
-      </w:r>
-      <w:proofErr w:type="gramEnd"/>
-      <w:r>
-        <w:t xml:space="preserve"> </w:t>
+        <w:t xml:space="preserve">=3 </w:t>
       </w:r>
       <w:r>
         <w:t>(</w:t>
@@ -6094,7 +5471,6 @@
         <w:pStyle w:val="Caption"/>
       </w:pPr>
       <w:bookmarkStart w:id="15" w:name="_Ref469465738"/>
-      <w:proofErr w:type="gramStart"/>
       <w:r>
         <w:t xml:space="preserve">Figure </w:t>
       </w:r>
@@ -6108,11 +5484,7 @@
       </w:fldSimple>
       <w:bookmarkEnd w:id="15"/>
       <w:r>
-        <w:t>.</w:t>
-      </w:r>
-      <w:proofErr w:type="gramEnd"/>
-      <w:r>
-        <w:t xml:space="preserve"> K-</w:t>
+        <w:t>. K-</w:t>
       </w:r>
       <w:r>
         <w:t>M</w:t>
@@ -6150,7 +5522,6 @@
         <w:rPr>
           <w:noProof/>
         </w:rPr>
-        <w:lastRenderedPageBreak/>
         <w:drawing>
           <wp:inline distT="0" distB="0" distL="0" distR="0" wp14:anchorId="74D37E6A" wp14:editId="70A59DD8">
             <wp:extent cx="2852928" cy="3959352"/>
@@ -6206,7 +5577,6 @@
         <w:pStyle w:val="Caption"/>
       </w:pPr>
       <w:bookmarkStart w:id="16" w:name="_Ref469465692"/>
-      <w:proofErr w:type="gramStart"/>
       <w:r>
         <w:t xml:space="preserve">Figure </w:t>
       </w:r>
@@ -6220,11 +5590,7 @@
       </w:fldSimple>
       <w:bookmarkEnd w:id="16"/>
       <w:r>
-        <w:t>.</w:t>
-      </w:r>
-      <w:proofErr w:type="gramEnd"/>
-      <w:r>
-        <w:t xml:space="preserve"> K-Means Clustering Silhouette Plot for </w:t>
+        <w:t xml:space="preserve">. K-Means Clustering Silhouette Plot for </w:t>
       </w:r>
       <w:r>
         <w:rPr>
@@ -6241,6 +5607,7 @@
         <w:pStyle w:val="Heading3"/>
       </w:pPr>
       <w:r>
+        <w:lastRenderedPageBreak/>
         <w:t>Classification</w:t>
       </w:r>
     </w:p>
@@ -6254,15 +5621,7 @@
     </w:p>
     <w:p>
       <w:r>
-        <w:t xml:space="preserve">As previously mentioned, the holdout method is the type of classification cross validation used for this exercise. For the case of the Magnitude of Upset, only one application of the approach </w:t>
-      </w:r>
-      <w:proofErr w:type="gramStart"/>
-      <w:r>
-        <w:t>was used</w:t>
-      </w:r>
-      <w:proofErr w:type="gramEnd"/>
-      <w:r>
-        <w:t xml:space="preserve"> in which the training set consisted of previous season data and the test set consisted of current season data. </w:t>
+        <w:t xml:space="preserve">As previously mentioned, the holdout method is the type of classification cross validation used for this exercise. For the case of the Magnitude of Upset, only one application of the approach was used in which the training set consisted of previous season data and the test set consisted of current season data. </w:t>
       </w:r>
       <w:r>
         <w:t>Unfortunately, the test set containing the current season data did not have representation for each classification type; however, it was still a useful exercise in determining how well the prediction worked for these results.</w:t>
@@ -6353,7 +5712,6 @@
         <w:keepNext/>
       </w:pPr>
       <w:bookmarkStart w:id="17" w:name="_Ref469423688"/>
-      <w:proofErr w:type="gramStart"/>
       <w:r>
         <w:t xml:space="preserve">Table </w:t>
       </w:r>
@@ -6367,11 +5725,7 @@
       </w:fldSimple>
       <w:bookmarkEnd w:id="17"/>
       <w:r>
-        <w:t>.</w:t>
-      </w:r>
-      <w:proofErr w:type="gramEnd"/>
-      <w:r>
-        <w:t xml:space="preserve"> Naïve Bayes Confusion Matrix Results</w:t>
+        <w:t>. Naïve Bayes Confusion Matrix Results</w:t>
       </w:r>
     </w:p>
     <w:p>
@@ -6435,15 +5789,7 @@
     </w:p>
     <w:p>
       <w:r>
-        <w:t xml:space="preserve">The evaluation metrics for Naïve Bayes classification </w:t>
-      </w:r>
-      <w:proofErr w:type="gramStart"/>
-      <w:r>
-        <w:t>were calculated</w:t>
-      </w:r>
-      <w:proofErr w:type="gramEnd"/>
-      <w:r>
-        <w:t xml:space="preserve"> using </w:t>
+        <w:t xml:space="preserve">The evaluation metrics for Naïve Bayes classification were calculated using </w:t>
       </w:r>
       <w:r>
         <w:fldChar w:fldCharType="begin"/>
@@ -6557,13 +5903,123 @@
         <w:t>High</w:t>
       </w:r>
       <w:r>
+        <w:t>: 0</w:t>
+      </w:r>
+      <w:r>
+        <w:t xml:space="preserve"> </w:t>
+      </w:r>
+      <w:r>
+        <w:t>/</w:t>
+      </w:r>
+      <w:r>
+        <w:t xml:space="preserve"> </w:t>
+      </w:r>
+      <w:r>
+        <w:t>0 so it cannot be calculated</w:t>
+      </w:r>
+    </w:p>
+    <w:p>
+      <w:pPr>
+        <w:ind w:left="360"/>
+      </w:pPr>
+      <w:r>
+        <w:t>L</w:t>
+      </w:r>
+      <w:r>
+        <w:t>ow: 62 / 86</w:t>
+      </w:r>
+      <w:r>
+        <w:t xml:space="preserve"> = </w:t>
+      </w:r>
+      <w:r>
+        <w:t>0.721 = 72.1%</w:t>
+      </w:r>
+    </w:p>
+    <w:p>
+      <w:pPr>
+        <w:ind w:left="360"/>
+      </w:pPr>
+      <w:r>
+        <w:t xml:space="preserve">Medium: </w:t>
+      </w:r>
+      <w:r>
+        <w:t>0</w:t>
+      </w:r>
+      <w:r>
+        <w:t xml:space="preserve"> </w:t>
+      </w:r>
+      <w:r>
+        <w:t>/</w:t>
+      </w:r>
+      <w:r>
+        <w:t xml:space="preserve"> </w:t>
+      </w:r>
+      <w:r>
+        <w:t>0 so it cannot be calculated</w:t>
+      </w:r>
+    </w:p>
+    <w:p>
+      <w:r>
+        <w:t>The specificity for each value:</w:t>
+      </w:r>
+    </w:p>
+    <w:p>
+      <w:pPr>
+        <w:ind w:left="360"/>
+      </w:pPr>
+      <w:r>
+        <w:t>High</w:t>
+      </w:r>
+      <w:r>
         <w:t xml:space="preserve">: </w:t>
       </w:r>
-      <w:proofErr w:type="gramStart"/>
+      <w:r>
+        <w:t>8</w:t>
+      </w:r>
+      <w:r>
+        <w:t xml:space="preserve">4 / </w:t>
+      </w:r>
+      <w:r>
+        <w:t>86</w:t>
+      </w:r>
+      <w:r>
+        <w:t xml:space="preserve"> = 0.9</w:t>
+      </w:r>
+      <w:r>
+        <w:t>77</w:t>
+      </w:r>
+      <w:r>
+        <w:t xml:space="preserve"> = 9</w:t>
+      </w:r>
+      <w:r>
+        <w:t>7</w:t>
+      </w:r>
+      <w:r>
+        <w:t>.</w:t>
+      </w:r>
+      <w:r>
+        <w:t>7</w:t>
+      </w:r>
+      <w:r>
+        <w:t>%</w:t>
+      </w:r>
+    </w:p>
+    <w:p>
+      <w:pPr>
+        <w:ind w:left="360"/>
+      </w:pPr>
+      <w:r>
+        <w:t>L</w:t>
+      </w:r>
+      <w:r>
+        <w:t>ow</w:t>
+      </w:r>
+      <w:r>
+        <w:t xml:space="preserve">: </w:t>
+      </w:r>
       <w:r>
         <w:t>0</w:t>
       </w:r>
-      <w:proofErr w:type="gramEnd"/>
       <w:r>
         <w:t xml:space="preserve"> </w:t>
       </w:r>
@@ -6582,16 +6038,41 @@
         <w:ind w:left="360"/>
       </w:pPr>
       <w:r>
-        <w:t>L</w:t>
-      </w:r>
-      <w:r>
-        <w:t>ow: 62 / 86</w:t>
-      </w:r>
-      <w:r>
-        <w:t xml:space="preserve"> = </w:t>
-      </w:r>
-      <w:r>
-        <w:t>0.721 = 72.1%</w:t>
+        <w:t>Medium: 64</w:t>
+      </w:r>
+      <w:r>
+        <w:t xml:space="preserve"> / </w:t>
+      </w:r>
+      <w:r>
+        <w:t>86</w:t>
+      </w:r>
+      <w:r>
+        <w:t xml:space="preserve"> = 0.7</w:t>
+      </w:r>
+      <w:r>
+        <w:t>44</w:t>
+      </w:r>
+      <w:r>
+        <w:t xml:space="preserve"> = 7</w:t>
+      </w:r>
+      <w:r>
+        <w:t>4.4</w:t>
+      </w:r>
+      <w:r>
+        <w:t>%</w:t>
+      </w:r>
+    </w:p>
+    <w:p>
+      <w:pPr>
+        <w:pStyle w:val="Heading6"/>
+      </w:pPr>
+      <w:r>
+        <w:t>Precision and Recall</w:t>
+      </w:r>
+    </w:p>
+    <w:p>
+      <w:r>
+        <w:t>The precision for each value:</w:t>
       </w:r>
     </w:p>
     <w:p>
@@ -6599,29 +6080,7 @@
         <w:ind w:left="360"/>
       </w:pPr>
       <w:r>
-        <w:t xml:space="preserve">Medium: </w:t>
-      </w:r>
-      <w:proofErr w:type="gramStart"/>
-      <w:r>
-        <w:t>0</w:t>
-      </w:r>
-      <w:proofErr w:type="gramEnd"/>
-      <w:r>
-        <w:t xml:space="preserve"> </w:t>
-      </w:r>
-      <w:r>
-        <w:t>/</w:t>
-      </w:r>
-      <w:r>
-        <w:t xml:space="preserve"> </w:t>
-      </w:r>
-      <w:r>
-        <w:t>0 so it cannot be calculated</w:t>
-      </w:r>
-    </w:p>
-    <w:p>
-      <w:r>
-        <w:t>The specificity for each value:</w:t>
+        <w:t>High: 0 / (0 + 2) = 0%</w:t>
       </w:r>
     </w:p>
     <w:p>
@@ -6629,40 +6088,7 @@
         <w:ind w:left="360"/>
       </w:pPr>
       <w:r>
-        <w:t>High</w:t>
-      </w:r>
-      <w:r>
-        <w:t xml:space="preserve">: </w:t>
-      </w:r>
-      <w:r>
-        <w:t>8</w:t>
-      </w:r>
-      <w:r>
-        <w:t xml:space="preserve">4 / </w:t>
-      </w:r>
-      <w:r>
-        <w:t>86</w:t>
-      </w:r>
-      <w:r>
-        <w:t xml:space="preserve"> = 0.9</w:t>
-      </w:r>
-      <w:r>
-        <w:t>77</w:t>
-      </w:r>
-      <w:r>
-        <w:t xml:space="preserve"> = 9</w:t>
-      </w:r>
-      <w:r>
-        <w:t>7</w:t>
-      </w:r>
-      <w:r>
-        <w:t>.</w:t>
-      </w:r>
-      <w:r>
-        <w:t>7</w:t>
-      </w:r>
-      <w:r>
-        <w:t>%</w:t>
+        <w:t>Low: 62 / (62 + 0) = 1 = 100%</w:t>
       </w:r>
     </w:p>
     <w:p>
@@ -6670,30 +6096,18 @@
         <w:ind w:left="360"/>
       </w:pPr>
       <w:r>
-        <w:t>L</w:t>
-      </w:r>
-      <w:r>
-        <w:t>ow</w:t>
-      </w:r>
-      <w:r>
-        <w:t xml:space="preserve">: </w:t>
-      </w:r>
-      <w:proofErr w:type="gramStart"/>
-      <w:r>
-        <w:t>0</w:t>
-      </w:r>
-      <w:proofErr w:type="gramEnd"/>
-      <w:r>
-        <w:t xml:space="preserve"> </w:t>
-      </w:r>
-      <w:r>
-        <w:t>/</w:t>
-      </w:r>
-      <w:r>
-        <w:t xml:space="preserve"> </w:t>
-      </w:r>
-      <w:r>
-        <w:t>0 so it cannot be calculated</w:t>
+        <w:t>Medium: 0 / (0 + 22) = 0%</w:t>
+      </w:r>
+    </w:p>
+    <w:p>
+      <w:r>
+        <w:t xml:space="preserve">The recall for each </w:t>
+      </w:r>
+      <w:r>
+        <w:t>value</w:t>
+      </w:r>
+      <w:r>
+        <w:t>:</w:t>
       </w:r>
     </w:p>
     <w:p>
@@ -6701,28 +6115,23 @@
         <w:ind w:left="360"/>
       </w:pPr>
       <w:r>
-        <w:t>Medium: 64</w:t>
-      </w:r>
-      <w:r>
-        <w:t xml:space="preserve"> / </w:t>
-      </w:r>
-      <w:r>
-        <w:t>86</w:t>
-      </w:r>
-      <w:r>
-        <w:t xml:space="preserve"> = 0.7</w:t>
-      </w:r>
-      <w:r>
-        <w:t>44</w:t>
-      </w:r>
-      <w:r>
-        <w:t xml:space="preserve"> = 7</w:t>
-      </w:r>
-      <w:r>
-        <w:t>4.4</w:t>
-      </w:r>
-      <w:r>
-        <w:t>%</w:t>
+        <w:t>High: 0 / (0 + 0) so it cannot be calculated</w:t>
+      </w:r>
+    </w:p>
+    <w:p>
+      <w:pPr>
+        <w:ind w:left="360"/>
+      </w:pPr>
+      <w:r>
+        <w:t>Low: 62 / (62 + 24) = 0.721= 72.1%</w:t>
+      </w:r>
+    </w:p>
+    <w:p>
+      <w:pPr>
+        <w:ind w:left="360"/>
+      </w:pPr>
+      <w:r>
+        <w:t>Medium: 0 / (0 + 0) so it cannot be calculated</w:t>
       </w:r>
     </w:p>
     <w:p>
@@ -6730,12 +6139,12 @@
         <w:pStyle w:val="Heading6"/>
       </w:pPr>
       <w:r>
-        <w:t>Precision and Recall</w:t>
-      </w:r>
-    </w:p>
-    <w:p>
-      <w:r>
-        <w:t>The precision for each value:</w:t>
+        <w:t>F-Measures</w:t>
+      </w:r>
+    </w:p>
+    <w:p>
+      <w:r>
+        <w:t>The F-measure for each value:</w:t>
       </w:r>
     </w:p>
     <w:p>
@@ -6743,7 +6152,7 @@
         <w:ind w:left="360"/>
       </w:pPr>
       <w:r>
-        <w:t>High: 0 / (0 + 2) = 0%</w:t>
+        <w:t>High: cannot be calculated since recall could not be calculated</w:t>
       </w:r>
     </w:p>
     <w:p>
@@ -6751,7 +6160,7 @@
         <w:ind w:left="360"/>
       </w:pPr>
       <w:r>
-        <w:t>Low: 62 / (62 + 0) = 1 = 100%</w:t>
+        <w:t>Low: (2 * 1 * 0.721) / (1 + 0.721) = 0.838 = 83.8%</w:t>
       </w:r>
     </w:p>
     <w:p>
@@ -6759,94 +6168,6 @@
         <w:ind w:left="360"/>
       </w:pPr>
       <w:r>
-        <w:t>Medium: 0 / (0 + 22) = 0%</w:t>
-      </w:r>
-    </w:p>
-    <w:p>
-      <w:r>
-        <w:t xml:space="preserve">The recall for each </w:t>
-      </w:r>
-      <w:r>
-        <w:t>value</w:t>
-      </w:r>
-      <w:r>
-        <w:t>:</w:t>
-      </w:r>
-    </w:p>
-    <w:p>
-      <w:pPr>
-        <w:ind w:left="360"/>
-      </w:pPr>
-      <w:r>
-        <w:t xml:space="preserve">High: </w:t>
-      </w:r>
-      <w:proofErr w:type="gramStart"/>
-      <w:r>
-        <w:t>0</w:t>
-      </w:r>
-      <w:proofErr w:type="gramEnd"/>
-      <w:r>
-        <w:t xml:space="preserve"> / (0 + 0) so it cannot be calculated</w:t>
-      </w:r>
-    </w:p>
-    <w:p>
-      <w:pPr>
-        <w:ind w:left="360"/>
-      </w:pPr>
-      <w:r>
-        <w:t>Low: 62 / (62 + 24) = 0.721= 72.1%</w:t>
-      </w:r>
-    </w:p>
-    <w:p>
-      <w:pPr>
-        <w:ind w:left="360"/>
-      </w:pPr>
-      <w:r>
-        <w:t xml:space="preserve">Medium: </w:t>
-      </w:r>
-      <w:proofErr w:type="gramStart"/>
-      <w:r>
-        <w:t>0</w:t>
-      </w:r>
-      <w:proofErr w:type="gramEnd"/>
-      <w:r>
-        <w:t xml:space="preserve"> / (0 + 0) so it cannot be calculated</w:t>
-      </w:r>
-    </w:p>
-    <w:p>
-      <w:pPr>
-        <w:pStyle w:val="Heading6"/>
-      </w:pPr>
-      <w:r>
-        <w:t>F-Measures</w:t>
-      </w:r>
-    </w:p>
-    <w:p>
-      <w:r>
-        <w:t>The F-measure for each value:</w:t>
-      </w:r>
-    </w:p>
-    <w:p>
-      <w:pPr>
-        <w:ind w:left="360"/>
-      </w:pPr>
-      <w:r>
-        <w:t>High: cannot be calculated since recall could not be calculated</w:t>
-      </w:r>
-    </w:p>
-    <w:p>
-      <w:pPr>
-        <w:ind w:left="360"/>
-      </w:pPr>
-      <w:r>
-        <w:t>Low: (2 * 1 * 0.721) / (1 + 0.721) = 0.838 = 83.8%</w:t>
-      </w:r>
-    </w:p>
-    <w:p>
-      <w:pPr>
-        <w:ind w:left="360"/>
-      </w:pPr>
-      <w:r>
         <w:t>Medium: cannot be calculated since recall could not be calculated</w:t>
       </w:r>
     </w:p>
@@ -6884,11 +6205,7 @@
         <w:fldChar w:fldCharType="end"/>
       </w:r>
       <w:r>
-        <w:t xml:space="preserve">). Also interesting </w:t>
-      </w:r>
-      <w:proofErr w:type="gramStart"/>
-      <w:r>
-        <w:t>was the complexity point (CP) graph (</w:t>
+        <w:t>). Also interesting was the complexity point (CP) graph (</w:t>
       </w:r>
       <w:r>
         <w:fldChar w:fldCharType="begin"/>
@@ -6912,11 +6229,7 @@
         <w:fldChar w:fldCharType="end"/>
       </w:r>
       <w:r>
-        <w:t>), which shows as the tree grew in size, the CP increased</w:t>
-      </w:r>
-      <w:proofErr w:type="gramEnd"/>
-      <w:r>
-        <w:t xml:space="preserve"> as well as the relative error. This seems to be a case where a simpler tree is better. The Decision Tree </w:t>
+        <w:t xml:space="preserve">), which shows as the tree grew in size, the CP increased as well as the relative error. This seems to be a case where a simpler tree is better. The Decision Tree </w:t>
       </w:r>
       <w:r>
         <w:t>was able to c</w:t>
@@ -7018,7 +6331,6 @@
       </w:pPr>
       <w:bookmarkStart w:id="18" w:name="_Ref446503534"/>
       <w:bookmarkStart w:id="19" w:name="_Ref469475919"/>
-      <w:proofErr w:type="gramStart"/>
       <w:r>
         <w:t xml:space="preserve">Figure </w:t>
       </w:r>
@@ -7032,19 +6344,10 @@
       </w:fldSimple>
       <w:bookmarkEnd w:id="18"/>
       <w:r>
-        <w:t>.</w:t>
-      </w:r>
-      <w:proofErr w:type="gramEnd"/>
-      <w:r>
-        <w:t xml:space="preserve"> </w:t>
-      </w:r>
-      <w:proofErr w:type="spellStart"/>
-      <w:r>
-        <w:t>UpsetAmt</w:t>
-      </w:r>
-      <w:proofErr w:type="spellEnd"/>
-      <w:r>
-        <w:t xml:space="preserve"> </w:t>
+        <w:t xml:space="preserve">. </w:t>
+      </w:r>
+      <w:r>
+        <w:t xml:space="preserve">UpsetAmt </w:t>
       </w:r>
       <w:r>
         <w:t>Decision Tree</w:t>
@@ -7059,7 +6362,6 @@
         <w:rPr>
           <w:noProof/>
         </w:rPr>
-        <w:lastRenderedPageBreak/>
         <w:drawing>
           <wp:inline distT="0" distB="0" distL="0" distR="0" wp14:anchorId="07F8D639" wp14:editId="703F1090">
             <wp:extent cx="3049270" cy="2286635"/>
@@ -7111,7 +6413,6 @@
         </w:rPr>
       </w:pPr>
       <w:bookmarkStart w:id="20" w:name="_Ref469476158"/>
-      <w:proofErr w:type="gramStart"/>
       <w:r>
         <w:t xml:space="preserve">Figure </w:t>
       </w:r>
@@ -7125,19 +6426,10 @@
       </w:fldSimple>
       <w:bookmarkEnd w:id="20"/>
       <w:r>
-        <w:t>.</w:t>
-      </w:r>
-      <w:proofErr w:type="gramEnd"/>
-      <w:r>
-        <w:t xml:space="preserve"> </w:t>
-      </w:r>
-      <w:proofErr w:type="spellStart"/>
-      <w:r>
-        <w:t>UpsetAmt</w:t>
-      </w:r>
-      <w:proofErr w:type="spellEnd"/>
-      <w:r>
-        <w:t xml:space="preserve"> </w:t>
+        <w:t xml:space="preserve">. </w:t>
+      </w:r>
+      <w:r>
+        <w:t xml:space="preserve">UpsetAmt </w:t>
       </w:r>
       <w:r>
         <w:t xml:space="preserve">Relative Error </w:t>
@@ -7156,7 +6448,6 @@
       </w:pPr>
       <w:bookmarkStart w:id="21" w:name="_Ref450681525"/>
       <w:bookmarkStart w:id="22" w:name="_Ref450681521"/>
-      <w:proofErr w:type="gramStart"/>
       <w:r>
         <w:t xml:space="preserve">Table </w:t>
       </w:r>
@@ -7170,11 +6461,7 @@
       </w:fldSimple>
       <w:bookmarkEnd w:id="21"/>
       <w:r>
-        <w:t>.</w:t>
-      </w:r>
-      <w:proofErr w:type="gramEnd"/>
-      <w:r>
-        <w:t xml:space="preserve"> </w:t>
+        <w:t xml:space="preserve">. </w:t>
       </w:r>
       <w:r>
         <w:t xml:space="preserve">Decision Tree </w:t>
@@ -7260,13 +6547,8 @@
       <w:r>
         <w:t xml:space="preserve">for the Decision Tree classification </w:t>
       </w:r>
-      <w:proofErr w:type="gramStart"/>
-      <w:r>
-        <w:t>were calculated</w:t>
-      </w:r>
-      <w:proofErr w:type="gramEnd"/>
-      <w:r>
-        <w:t xml:space="preserve"> us</w:t>
+      <w:r>
+        <w:t>were calculated us</w:t>
       </w:r>
       <w:r>
         <w:t xml:space="preserve">ing </w:t>
@@ -7309,6 +6591,7 @@
         <w:spacing w:after="120"/>
       </w:pPr>
       <w:r>
+        <w:lastRenderedPageBreak/>
         <w:t>The overall accuracy:</w:t>
       </w:r>
       <w:r>
@@ -7423,15 +6706,7 @@
         <w:t>High</w:t>
       </w:r>
       <w:r>
-        <w:t xml:space="preserve">: </w:t>
-      </w:r>
-      <w:proofErr w:type="gramStart"/>
-      <w:r>
-        <w:t>0</w:t>
-      </w:r>
-      <w:proofErr w:type="gramEnd"/>
-      <w:r>
-        <w:t xml:space="preserve"> / 0 so it cannot be calculated</w:t>
+        <w:t>: 0 / 0 so it cannot be calculated</w:t>
       </w:r>
     </w:p>
     <w:p>
@@ -7753,15 +7028,7 @@
         <w:t>High</w:t>
       </w:r>
       <w:r>
-        <w:t xml:space="preserve">: </w:t>
-      </w:r>
-      <w:proofErr w:type="gramStart"/>
-      <w:r>
-        <w:t>0</w:t>
-      </w:r>
-      <w:proofErr w:type="gramEnd"/>
-      <w:r>
-        <w:t xml:space="preserve"> / (0 + 0) so it cannot be calculated</w:t>
+        <w:t>: 0 / (0 + 0) so it cannot be calculated</w:t>
       </w:r>
     </w:p>
     <w:p>
@@ -7970,13 +7237,8 @@
       <w:r>
         <w:t xml:space="preserve">low magnitude upset values </w:t>
       </w:r>
-      <w:proofErr w:type="gramStart"/>
-      <w:r>
-        <w:t>were evaluated</w:t>
-      </w:r>
-      <w:proofErr w:type="gramEnd"/>
-      <w:r>
-        <w:t xml:space="preserve"> </w:t>
+      <w:r>
+        <w:t xml:space="preserve">were evaluated </w:t>
       </w:r>
       <w:r>
         <w:t>well; however, the medium and high magnitude rates had spotty/bad evaluations</w:t>
@@ -8195,7 +7457,6 @@
         <w:pStyle w:val="Caption"/>
       </w:pPr>
       <w:bookmarkStart w:id="23" w:name="_Ref469476399"/>
-      <w:proofErr w:type="gramStart"/>
       <w:r>
         <w:t xml:space="preserve">Figure </w:t>
       </w:r>
@@ -8209,11 +7470,7 @@
       </w:fldSimple>
       <w:bookmarkEnd w:id="23"/>
       <w:r>
-        <w:t>.</w:t>
-      </w:r>
-      <w:proofErr w:type="gramEnd"/>
-      <w:r>
-        <w:t xml:space="preserve"> </w:t>
+        <w:t xml:space="preserve">. </w:t>
       </w:r>
       <w:r>
         <w:t xml:space="preserve">Upset </w:t>
@@ -8230,7 +7487,6 @@
         <w:rPr>
           <w:noProof/>
         </w:rPr>
-        <w:lastRenderedPageBreak/>
         <w:drawing>
           <wp:inline distT="0" distB="0" distL="0" distR="0" wp14:anchorId="1AF1DC3C" wp14:editId="4B9ABA32">
             <wp:extent cx="3047999" cy="1895475"/>
@@ -8279,7 +7535,6 @@
         <w:pStyle w:val="Caption"/>
       </w:pPr>
       <w:bookmarkStart w:id="24" w:name="_Ref469476567"/>
-      <w:proofErr w:type="gramStart"/>
       <w:r>
         <w:t xml:space="preserve">Figure </w:t>
       </w:r>
@@ -8293,11 +7548,7 @@
       </w:fldSimple>
       <w:bookmarkEnd w:id="24"/>
       <w:r>
-        <w:t>.</w:t>
-      </w:r>
-      <w:proofErr w:type="gramEnd"/>
-      <w:r>
-        <w:t xml:space="preserve"> </w:t>
+        <w:t xml:space="preserve">. </w:t>
       </w:r>
       <w:r>
         <w:t xml:space="preserve">Upset </w:t>
@@ -8313,7 +7564,6 @@
       </w:pPr>
       <w:bookmarkStart w:id="25" w:name="_Ref469470320"/>
       <w:bookmarkStart w:id="26" w:name="_Ref469476625"/>
-      <w:proofErr w:type="gramStart"/>
       <w:r>
         <w:t xml:space="preserve">Table </w:t>
       </w:r>
@@ -8327,11 +7577,7 @@
       </w:fldSimple>
       <w:bookmarkEnd w:id="25"/>
       <w:r>
-        <w:t>.</w:t>
-      </w:r>
-      <w:proofErr w:type="gramEnd"/>
-      <w:r>
-        <w:t xml:space="preserve"> </w:t>
+        <w:t xml:space="preserve">. </w:t>
       </w:r>
       <w:r>
         <w:t xml:space="preserve">Upset </w:t>
@@ -8414,16 +7660,11 @@
       <w:r>
         <w:t xml:space="preserve">for the Decision Tree classification </w:t>
       </w:r>
-      <w:proofErr w:type="gramStart"/>
       <w:r>
         <w:t xml:space="preserve">were </w:t>
       </w:r>
       <w:r>
-        <w:t>calculated</w:t>
-      </w:r>
-      <w:proofErr w:type="gramEnd"/>
-      <w:r>
-        <w:t xml:space="preserve"> using </w:t>
+        <w:t xml:space="preserve">calculated using </w:t>
       </w:r>
       <w:r>
         <w:fldChar w:fldCharType="begin"/>
@@ -8666,6 +7907,7 @@
         <w:ind w:left="360"/>
       </w:pPr>
       <w:r>
+        <w:lastRenderedPageBreak/>
         <w:t>No Upset</w:t>
       </w:r>
       <w:r>
@@ -9040,10 +8282,7 @@
         <w:fldChar w:fldCharType="end"/>
       </w:r>
       <w:r>
-        <w:t xml:space="preserve">). The relative error and complexity point (CP) slightly increased as well as slightly decreased as the size of the tree grew, resulting in similar values </w:t>
-      </w:r>
-      <w:r>
-        <w:t xml:space="preserve">for a tree of size 14 as for a tree of size 3 (see </w:t>
+        <w:t xml:space="preserve">). The relative error and complexity point (CP) slightly increased as well as slightly decreased as the size of the tree grew, resulting in similar values for a tree of size 14 as for a tree of size 3 (see </w:t>
       </w:r>
       <w:r>
         <w:fldChar w:fldCharType="begin"/>
@@ -9162,7 +8401,6 @@
         <w:pStyle w:val="Caption"/>
       </w:pPr>
       <w:bookmarkStart w:id="27" w:name="_Ref469510825"/>
-      <w:proofErr w:type="gramStart"/>
       <w:r>
         <w:t xml:space="preserve">Figure </w:t>
       </w:r>
@@ -9176,11 +8414,7 @@
       </w:fldSimple>
       <w:bookmarkEnd w:id="27"/>
       <w:r>
-        <w:t>.</w:t>
-      </w:r>
-      <w:proofErr w:type="gramEnd"/>
-      <w:r>
-        <w:t xml:space="preserve"> All Seasons Upset </w:t>
+        <w:t xml:space="preserve">. All Seasons Upset </w:t>
       </w:r>
       <w:r>
         <w:t>Decision Tree</w:t>
@@ -9242,7 +8476,6 @@
         <w:pStyle w:val="Caption"/>
       </w:pPr>
       <w:bookmarkStart w:id="28" w:name="_Ref469510969"/>
-      <w:proofErr w:type="gramStart"/>
       <w:r>
         <w:t xml:space="preserve">Figure </w:t>
       </w:r>
@@ -9256,11 +8489,7 @@
       </w:fldSimple>
       <w:bookmarkEnd w:id="28"/>
       <w:r>
-        <w:t>.</w:t>
-      </w:r>
-      <w:proofErr w:type="gramEnd"/>
-      <w:r>
-        <w:t xml:space="preserve"> All Seasons Upset </w:t>
+        <w:t xml:space="preserve">. All Seasons Upset </w:t>
       </w:r>
       <w:r>
         <w:t>Relat</w:t>
@@ -9278,7 +8507,6 @@
         <w:keepNext/>
       </w:pPr>
       <w:bookmarkStart w:id="29" w:name="_Ref469506607"/>
-      <w:proofErr w:type="gramStart"/>
       <w:r>
         <w:t xml:space="preserve">Table </w:t>
       </w:r>
@@ -9292,11 +8520,7 @@
       </w:fldSimple>
       <w:bookmarkEnd w:id="29"/>
       <w:r>
-        <w:t>.</w:t>
-      </w:r>
-      <w:proofErr w:type="gramEnd"/>
-      <w:r>
-        <w:t xml:space="preserve"> All Seasons Upset </w:t>
+        <w:t xml:space="preserve">. All Seasons Upset </w:t>
       </w:r>
       <w:r>
         <w:t>Decision Tree Confusion Matrix Results</w:t>
@@ -9367,15 +8591,7 @@
         <w:spacing w:after="120"/>
       </w:pPr>
       <w:r>
-        <w:t xml:space="preserve">The evaluation metrics for the Decision Tree classification </w:t>
-      </w:r>
-      <w:proofErr w:type="gramStart"/>
-      <w:r>
-        <w:t>were calculated</w:t>
-      </w:r>
-      <w:proofErr w:type="gramEnd"/>
-      <w:r>
-        <w:t xml:space="preserve"> using</w:t>
+        <w:t>The evaluation metrics for the Decision Tree classification were calculated using</w:t>
       </w:r>
       <w:r>
         <w:t xml:space="preserve"> </w:t>
@@ -9480,7 +8696,7 @@
         <w:t xml:space="preserve"> = </w:t>
       </w:r>
       <w:r>
-        <w:t>27.8</w:t>
+        <w:t>27.2</w:t>
       </w:r>
       <w:r>
         <w:t>%</w:t>
@@ -9588,7 +8804,6 @@
         <w:ind w:left="360"/>
       </w:pPr>
       <w:r>
-        <w:lastRenderedPageBreak/>
         <w:t xml:space="preserve">No Upset: </w:t>
       </w:r>
       <w:r>
@@ -9970,6 +9185,7 @@
         <w:pStyle w:val="Heading4"/>
       </w:pPr>
       <w:r>
+        <w:lastRenderedPageBreak/>
         <w:t>Overall</w:t>
       </w:r>
     </w:p>
@@ -9981,23 +9197,12 @@
         <w:t>,</w:t>
       </w:r>
       <w:r>
-        <w:t xml:space="preserve"> individual evaluation metrics including higher sensitivity, recall, and F-measure were higher for both no-upset and upset using the 70/30 partitioning. The only metric </w:t>
-      </w:r>
-      <w:proofErr w:type="gramStart"/>
-      <w:r>
-        <w:t>not</w:t>
-      </w:r>
-      <w:proofErr w:type="gramEnd"/>
-      <w:r>
-        <w:t xml:space="preserve"> </w:t>
-      </w:r>
-      <w:proofErr w:type="gramStart"/>
-      <w:r>
-        <w:t>higher</w:t>
-      </w:r>
-      <w:proofErr w:type="gramEnd"/>
-      <w:r>
-        <w:t xml:space="preserve"> for the second method was </w:t>
+        <w:t xml:space="preserve"> individual evaluation metrics including higher sensitivity, recall, and F-measure were higher for both no-upset and upset using the 70/30 partitioning. The only met</w:t>
+      </w:r>
+      <w:bookmarkStart w:id="30" w:name="_GoBack"/>
+      <w:bookmarkEnd w:id="30"/>
+      <w:r>
+        <w:t xml:space="preserve">ric not higher for the second method was </w:t>
       </w:r>
       <w:r>
         <w:t xml:space="preserve">no-upset </w:t>
@@ -10016,122 +9221,32 @@
       <w:pPr>
         <w:pStyle w:val="Heading1"/>
         <w:spacing w:before="120"/>
-        <w:rPr>
-          <w:color w:val="FF0000"/>
-        </w:rPr>
-      </w:pPr>
-      <w:r>
-        <w:rPr>
-          <w:color w:val="FF0000"/>
-        </w:rPr>
+      </w:pPr>
+      <w:r>
         <w:t>CONCLUSIONS</w:t>
       </w:r>
     </w:p>
     <w:p>
-      <w:pPr>
-        <w:rPr>
-          <w:strike/>
-          <w:color w:val="FF0000"/>
-        </w:rPr>
-      </w:pPr>
-      <w:r>
-        <w:rPr>
-          <w:strike/>
-          <w:color w:val="FF0000"/>
-        </w:rPr>
-        <w:t>In our analysis, we saw a slight proportional relationship between high violent crime per capita and high percentage of divorcees as well as a high percentage of the population without a high school degree. We also saw a slight inverse proportional relationship between high violent crime per capita and communities with higher percentage of investment income as well as largely Caucasian communities.</w:t>
-      </w:r>
-    </w:p>
-    <w:p>
-      <w:pPr>
-        <w:rPr>
-          <w:strike/>
-          <w:color w:val="FF0000"/>
-        </w:rPr>
-      </w:pPr>
-      <w:r>
-        <w:rPr>
-          <w:strike/>
-          <w:color w:val="FF0000"/>
-        </w:rPr>
-        <w:t>T</w:t>
-      </w:r>
-      <w:r>
-        <w:rPr>
-          <w:strike/>
-          <w:color w:val="FF0000"/>
-        </w:rPr>
-        <w:t xml:space="preserve">he error rate for the classification was very high. There were also very few results in our frequent </w:t>
-      </w:r>
-      <w:proofErr w:type="spellStart"/>
-      <w:r>
-        <w:rPr>
-          <w:strike/>
-          <w:color w:val="FF0000"/>
-        </w:rPr>
-        <w:t>itemset</w:t>
-      </w:r>
-      <w:proofErr w:type="spellEnd"/>
-      <w:r>
-        <w:rPr>
-          <w:strike/>
-          <w:color w:val="FF0000"/>
-        </w:rPr>
-        <w:t xml:space="preserve"> analysis with the low percentage of violent crime per capita the only bin producing results. </w:t>
-      </w:r>
-      <w:r>
-        <w:rPr>
-          <w:strike/>
-          <w:color w:val="FF0000"/>
-        </w:rPr>
-        <w:t>Even with the large size of the dataset, the fact that there was so much error and so little results does not give us confidence that the attributes we selected do have a strong case for influencing violent crime per capita.</w:t>
-      </w:r>
-    </w:p>
-    <w:p>
-      <w:pPr>
-        <w:rPr>
-          <w:strike/>
-          <w:color w:val="FF0000"/>
-        </w:rPr>
-      </w:pPr>
-      <w:r>
-        <w:rPr>
-          <w:strike/>
-          <w:color w:val="FF0000"/>
-        </w:rPr>
-        <w:t xml:space="preserve">We feel it would be useful to extend this study to analyze how change in any specific attribute </w:t>
-      </w:r>
-      <w:proofErr w:type="gramStart"/>
-      <w:r>
-        <w:rPr>
-          <w:strike/>
-          <w:color w:val="FF0000"/>
-        </w:rPr>
-        <w:t>is correlated</w:t>
-      </w:r>
-      <w:proofErr w:type="gramEnd"/>
-      <w:r>
-        <w:rPr>
-          <w:strike/>
-          <w:color w:val="FF0000"/>
-        </w:rPr>
-        <w:t xml:space="preserve"> with an increase or decrease in violent crime per capita. This would require additional datasets in preceding and/or succeeding years. This additional data would also help in determining outliers in the data, which </w:t>
-      </w:r>
-      <w:proofErr w:type="gramStart"/>
-      <w:r>
-        <w:rPr>
-          <w:strike/>
-          <w:color w:val="FF0000"/>
-        </w:rPr>
-        <w:t>could be used</w:t>
-      </w:r>
-      <w:proofErr w:type="gramEnd"/>
-      <w:r>
-        <w:rPr>
-          <w:strike/>
-          <w:color w:val="FF0000"/>
-        </w:rPr>
-        <w:t xml:space="preserve"> to improve the results of any analysis.</w:t>
+      <w:r>
+        <w:t>While there was no single feature that influenced upsets, a few seemed to contribute. Whether the game was played away or at home and the average number of points for/against a team seemed to have the most influence. Many teams are expected to win at home, since they are said to have home field advantage, so it was interesting to that attribute in the mix. This may indicate that odds makers put more emphasis on home field advantage than I originally thought.</w:t>
+      </w:r>
+    </w:p>
+    <w:p>
+      <w:r>
+        <w:t>It was springing to see that the amount of rest between games had little to no influence on an upset. One would think that having less time between games would cause a team to be more tired and sometimes play less sharp, but the data did not seem to support this case. Another interesting note was how little injury data contributed and that less injuries actually were more apt to mean an upset than high number of injuries. Thinking at the problem from a different perspective it did make sense, since a team with a high number of injuries would have less odds placed on them to win, if they are predicted to win at all.</w:t>
+      </w:r>
+    </w:p>
+    <w:p>
+      <w:r>
+        <w:t>Comparing the two different holdout methods for Upset data prediction, the 70/30 partitioning using all season data did much better than the previous vs current season prediction. Overall accuracy for the 70/30 partition was over 70% while past vs current partitions was just over 60%. Error rate also fell from 39% for past vs current partitions to 27% for 70/30 partitioning. Sensitivity and specificity for upset slightly increased from 57% to 59% for sensitivity and 62% to 79% for specificity. F-measure again increased for 70/30 over past vs current partitions going from under 40% to just under 60%.</w:t>
+      </w:r>
+    </w:p>
+    <w:p>
+      <w:r>
+        <w:t>In the future</w:t>
+      </w:r>
+      <w:r>
+        <w:t xml:space="preserve">, it would be interesting to continue this study and further analyze or dissect why average points for/against has such an impact. These attributes may be an indication of how well prepared a team is or may be a representation highlighting teams with strong defenses and offenses. I may also be useful to separate the data out by teams to see if some of these attributes or indicators differ per team. In addition, a few things I did not look into that may have an influence are coaching styles or changes, or overtime games versus normal length games. I would also like to look more closely at upset rivalry games and if the attributes in those games match others. </w:t>
       </w:r>
     </w:p>
     <w:p>
@@ -10157,33 +9272,15 @@
         <w:t>Discovering Knowledge in Data: An Introduction to Data Mining</w:t>
       </w:r>
       <w:r>
-        <w:t xml:space="preserve">. </w:t>
-      </w:r>
-      <w:proofErr w:type="gramStart"/>
-      <w:r>
-        <w:t>Wiley-</w:t>
-      </w:r>
-      <w:proofErr w:type="spellStart"/>
-      <w:r>
-        <w:t>Interscience</w:t>
-      </w:r>
-      <w:proofErr w:type="spellEnd"/>
-      <w:r>
-        <w:t>, 2014.</w:t>
-      </w:r>
-      <w:proofErr w:type="gramEnd"/>
+        <w:t>. Wiley-Interscience, 2014.</w:t>
+      </w:r>
     </w:p>
     <w:p>
       <w:pPr>
         <w:pStyle w:val="References"/>
       </w:pPr>
-      <w:proofErr w:type="gramStart"/>
-      <w:r>
-        <w:t>Anon. 2014 NFL Weekly League Schedule | Pro-Football-Reference.com.</w:t>
-      </w:r>
-      <w:proofErr w:type="gramEnd"/>
-      <w:r>
-        <w:t xml:space="preserve"> Retrieved August 20, 2016 from </w:t>
+      <w:r>
+        <w:t xml:space="preserve">Anon. 2014 NFL Weekly League Schedule | Pro-Football-Reference.com. Retrieved August 20, 2016 from </w:t>
       </w:r>
       <w:hyperlink r:id="rId37" w:history="1">
         <w:r>
@@ -10198,13 +9295,8 @@
       <w:pPr>
         <w:pStyle w:val="References"/>
       </w:pPr>
-      <w:proofErr w:type="gramStart"/>
-      <w:r>
-        <w:t>Anon. 2012 Arizona Cardinals season.</w:t>
-      </w:r>
-      <w:proofErr w:type="gramEnd"/>
-      <w:r>
-        <w:t xml:space="preserve"> Retrieved August 20, 2016 from </w:t>
+      <w:r>
+        <w:t xml:space="preserve">Anon. 2012 Arizona Cardinals season. Retrieved August 20, 2016 from </w:t>
       </w:r>
       <w:hyperlink r:id="rId38" w:history="1">
         <w:r>
@@ -10219,26 +9311,8 @@
       <w:pPr>
         <w:pStyle w:val="References"/>
       </w:pPr>
-      <w:proofErr w:type="spellStart"/>
-      <w:proofErr w:type="gramStart"/>
-      <w:r>
-        <w:t>USAToday</w:t>
-      </w:r>
-      <w:proofErr w:type="spellEnd"/>
-      <w:r>
-        <w:t>.</w:t>
-      </w:r>
-      <w:proofErr w:type="gramEnd"/>
-      <w:r>
-        <w:t xml:space="preserve"> </w:t>
-      </w:r>
-      <w:proofErr w:type="gramStart"/>
-      <w:r>
-        <w:t>Week-by-week 2013 NFL schedule (2013).</w:t>
-      </w:r>
-      <w:proofErr w:type="gramEnd"/>
-      <w:r>
-        <w:t xml:space="preserve"> Retrieved September 20, 2016 from </w:t>
+      <w:r>
+        <w:t xml:space="preserve">USAToday. Week-by-week 2013 NFL schedule (2013). Retrieved September 20, 2016 from </w:t>
       </w:r>
       <w:hyperlink r:id="rId39" w:history="1">
         <w:r>
@@ -10253,13 +9327,8 @@
       <w:pPr>
         <w:pStyle w:val="References"/>
       </w:pPr>
-      <w:proofErr w:type="gramStart"/>
-      <w:r>
-        <w:t>Gray, J. NFL schedule 2014: Week by Week.</w:t>
-      </w:r>
-      <w:proofErr w:type="gramEnd"/>
-      <w:r>
-        <w:t xml:space="preserve"> (2014). Retrieved </w:t>
+      <w:r>
+        <w:t xml:space="preserve">Gray, J. NFL schedule 2014: Week by Week. (2014). Retrieved </w:t>
       </w:r>
       <w:r>
         <w:t>September 20</w:t>
@@ -10280,13 +9349,8 @@
       <w:pPr>
         <w:pStyle w:val="References"/>
       </w:pPr>
-      <w:proofErr w:type="gramStart"/>
-      <w:r>
-        <w:t>Hirschhorn, J. B. 2015 NFL schedule released.</w:t>
-      </w:r>
-      <w:proofErr w:type="gramEnd"/>
-      <w:r>
-        <w:t xml:space="preserve"> (2015). Retrieved September 20, 1016 from </w:t>
+      <w:r>
+        <w:t xml:space="preserve">Hirschhorn, J. B. 2015 NFL schedule released. (2015). Retrieved September 20, 1016 from </w:t>
       </w:r>
       <w:hyperlink r:id="rId41" w:history="1">
         <w:r>
@@ -10301,29 +9365,8 @@
       <w:pPr>
         <w:pStyle w:val="References"/>
       </w:pPr>
-      <w:proofErr w:type="gramStart"/>
-      <w:r>
-        <w:t>Anon. Archived Closing NFL Odds, NFL Lines</w:t>
-      </w:r>
-      <w:proofErr w:type="gramEnd"/>
-      <w:r>
-        <w:t xml:space="preserve">, </w:t>
-      </w:r>
-      <w:proofErr w:type="gramStart"/>
-      <w:r>
-        <w:t>NFL Point Spreads</w:t>
-      </w:r>
-      <w:proofErr w:type="gramEnd"/>
-      <w:r>
-        <w:t xml:space="preserve">. </w:t>
-      </w:r>
-      <w:proofErr w:type="gramStart"/>
-      <w:r>
-        <w:t>Historical Pro Football: 2006 – Current.</w:t>
-      </w:r>
-      <w:proofErr w:type="gramEnd"/>
-      <w:r>
-        <w:t xml:space="preserve"> Retrieved September 20, 2016 from </w:t>
+      <w:r>
+        <w:t xml:space="preserve">Anon. Archived Closing NFL Odds, NFL Lines, NFL Point Spreads. Historical Pro Football: 2006 – Current. Retrieved September 20, 2016 from </w:t>
       </w:r>
       <w:hyperlink r:id="rId42" w:history="1">
         <w:r>
@@ -10338,7 +9381,6 @@
       <w:pPr>
         <w:pStyle w:val="References"/>
       </w:pPr>
-      <w:proofErr w:type="gramStart"/>
       <w:r>
         <w:t xml:space="preserve">Anon. </w:t>
       </w:r>
@@ -10348,7 +9390,6 @@
       <w:r>
         <w:t>al Football League Game Summary.</w:t>
       </w:r>
-      <w:proofErr w:type="gramEnd"/>
       <w:r>
         <w:t xml:space="preserve"> </w:t>
       </w:r>
@@ -10368,21 +9409,8 @@
       <w:pPr>
         <w:pStyle w:val="References"/>
       </w:pPr>
-      <w:proofErr w:type="gramStart"/>
-      <w:r>
-        <w:t xml:space="preserve">Anon. Weather Forecast &amp; Reports – Long Range &amp; Local | </w:t>
-      </w:r>
-      <w:proofErr w:type="spellStart"/>
-      <w:r>
-        <w:t>Wunderground</w:t>
-      </w:r>
-      <w:proofErr w:type="spellEnd"/>
-      <w:r>
-        <w:t xml:space="preserve"> | Weather Underground.</w:t>
-      </w:r>
-      <w:proofErr w:type="gramEnd"/>
-      <w:r>
-        <w:t xml:space="preserve"> Retrieved September 20, 2016 form </w:t>
+      <w:r>
+        <w:t xml:space="preserve">Anon. Weather Forecast &amp; Reports – Long Range &amp; Local | Wunderground | Weather Underground. Retrieved September 20, 2016 form </w:t>
       </w:r>
       <w:hyperlink r:id="rId44" w:history="1">
         <w:r>
@@ -10397,13 +9425,8 @@
       <w:pPr>
         <w:pStyle w:val="References"/>
       </w:pPr>
-      <w:proofErr w:type="gramStart"/>
-      <w:r>
-        <w:t>Anon. 2011 Minnesota Vikings injuries | Pro-Football-Reference.com.</w:t>
-      </w:r>
-      <w:proofErr w:type="gramEnd"/>
-      <w:r>
-        <w:t xml:space="preserve"> Retrieved October 20, 2016 from </w:t>
+      <w:r>
+        <w:t xml:space="preserve">Anon. 2011 Minnesota Vikings injuries | Pro-Football-Reference.com. Retrieved October 20, 2016 from </w:t>
       </w:r>
       <w:hyperlink r:id="rId45" w:history="1">
         <w:r>
@@ -10423,13 +9446,8 @@
           <w:u w:val="none"/>
         </w:rPr>
       </w:pPr>
-      <w:proofErr w:type="gramStart"/>
-      <w:r>
-        <w:t>Anon. 2010 Minnesota Vikings Starters, Roster, &amp; Players | Pro-Football-Reference.com.</w:t>
-      </w:r>
-      <w:proofErr w:type="gramEnd"/>
-      <w:r>
-        <w:t xml:space="preserve"> Retrieved October 20, 2016 from </w:t>
+      <w:r>
+        <w:t xml:space="preserve">Anon. 2010 Minnesota Vikings Starters, Roster, &amp; Players | Pro-Football-Reference.com. Retrieved October 20, 2016 from </w:t>
       </w:r>
       <w:hyperlink r:id="rId46" w:history="1">
         <w:r>
@@ -10444,13 +9462,8 @@
       <w:pPr>
         <w:pStyle w:val="References"/>
       </w:pPr>
-      <w:proofErr w:type="spellStart"/>
-      <w:r>
-        <w:t>Vrentas</w:t>
-      </w:r>
-      <w:proofErr w:type="spellEnd"/>
-      <w:r>
-        <w:t xml:space="preserve">, J. Chip Kelly’s Mystery Man | Sports Illustrated: The MMQB (2013). Retrieved October 20, 2016 from </w:t>
+      <w:r>
+        <w:t xml:space="preserve">Vrentas, J. Chip Kelly’s Mystery Man | Sports Illustrated: The MMQB (2013). Retrieved October 20, 2016 from </w:t>
       </w:r>
       <w:hyperlink r:id="rId47" w:history="1">
         <w:r>
@@ -10466,23 +9479,7 @@
         <w:pStyle w:val="References"/>
       </w:pPr>
       <w:r>
-        <w:t xml:space="preserve">Anon. </w:t>
-      </w:r>
-      <w:proofErr w:type="gramStart"/>
-      <w:r>
-        <w:t xml:space="preserve">The Rise of Analytics in Football | </w:t>
-      </w:r>
-      <w:proofErr w:type="spellStart"/>
-      <w:r>
-        <w:t>Krossover</w:t>
-      </w:r>
-      <w:proofErr w:type="spellEnd"/>
-      <w:r>
-        <w:t xml:space="preserve"> Intelligence Inc. (2016).</w:t>
-      </w:r>
-      <w:proofErr w:type="gramEnd"/>
-      <w:r>
-        <w:t xml:space="preserve"> Retrieved October 20, 2016 from </w:t>
+        <w:t xml:space="preserve">Anon. The Rise of Analytics in Football | Krossover Intelligence Inc. (2016). Retrieved October 20, 2016 from </w:t>
       </w:r>
       <w:hyperlink r:id="rId48" w:history="1">
         <w:r>
@@ -10506,244 +9503,90 @@
       <w:r>
         <w:t xml:space="preserve"> et al. </w:t>
       </w:r>
-      <w:proofErr w:type="spellStart"/>
       <w:r>
         <w:rPr>
           <w:i/>
         </w:rPr>
-        <w:t>Misc</w:t>
-      </w:r>
-      <w:proofErr w:type="spellEnd"/>
+        <w:t>Misc Functions of the Department of Statistics, Probability Theory Group (Formerly: E1071), TU Wien</w:t>
+      </w:r>
+      <w:r>
+        <w:t>. CRAN R-Project</w:t>
+      </w:r>
+      <w:r>
+        <w:t xml:space="preserve"> (2015).</w:t>
+      </w:r>
+    </w:p>
+    <w:p>
+      <w:pPr>
+        <w:pStyle w:val="References"/>
+      </w:pPr>
+      <w:r>
+        <w:t xml:space="preserve">Ripley, B., Therneu, T., Atkinson, B. </w:t>
+      </w:r>
       <w:r>
         <w:rPr>
           <w:i/>
         </w:rPr>
-        <w:t xml:space="preserve"> Functions of the Department of Statistics, Probability Theory Group (</w:t>
-      </w:r>
-      <w:proofErr w:type="gramStart"/>
+        <w:t>Recursive Partitioning and Regression Trees</w:t>
+      </w:r>
+      <w:r>
+        <w:t>. CRAN R-Project (2015).</w:t>
+      </w:r>
+    </w:p>
+    <w:p>
+      <w:pPr>
+        <w:pStyle w:val="References"/>
+      </w:pPr>
+      <w:r>
+        <w:t xml:space="preserve">Hennig, C. </w:t>
+      </w:r>
       <w:r>
         <w:rPr>
           <w:i/>
         </w:rPr>
-        <w:t>Formerly:</w:t>
-      </w:r>
-      <w:proofErr w:type="gramEnd"/>
+        <w:t>Flexible Procedures for Clustering</w:t>
+      </w:r>
+      <w:r>
+        <w:t>. CRAN R-Project (2015).</w:t>
+      </w:r>
+    </w:p>
+    <w:p>
+      <w:pPr>
+        <w:pStyle w:val="References"/>
+      </w:pPr>
+      <w:r>
+        <w:t xml:space="preserve">Gupta, V., Fard, A. </w:t>
+      </w:r>
       <w:r>
         <w:rPr>
           <w:i/>
         </w:rPr>
-        <w:t xml:space="preserve"> E1071), TU Wien</w:t>
-      </w:r>
-      <w:r>
-        <w:t>. CRAN R-Project</w:t>
-      </w:r>
-      <w:r>
-        <w:t xml:space="preserve"> (2015).</w:t>
+        <w:t>Distributed k-Means for Big Data using ‘ddR’ API</w:t>
+      </w:r>
+      <w:r>
+        <w:t>. CRAN R-Project (2016).</w:t>
       </w:r>
     </w:p>
     <w:p>
       <w:pPr>
         <w:pStyle w:val="References"/>
       </w:pPr>
-      <w:proofErr w:type="gramStart"/>
-      <w:r>
-        <w:t xml:space="preserve">Ripley, B., </w:t>
-      </w:r>
-      <w:proofErr w:type="spellStart"/>
-      <w:r>
-        <w:t>Therneu</w:t>
-      </w:r>
-      <w:proofErr w:type="spellEnd"/>
-      <w:r>
-        <w:t xml:space="preserve">, T., Atkinson, B. </w:t>
+      <w:r>
+        <w:t xml:space="preserve">Alamar, B., Mehrotra, V. </w:t>
       </w:r>
       <w:r>
         <w:rPr>
           <w:i/>
         </w:rPr>
-        <w:t>Recursive Partitioning and Regression Trees</w:t>
-      </w:r>
-      <w:r>
-        <w:t>.</w:t>
-      </w:r>
-      <w:proofErr w:type="gramEnd"/>
-      <w:r>
-        <w:t xml:space="preserve"> CRAN R-Project (2015).</w:t>
+        <w:t>Beyond “Moneyball”: The rapidly evolving world of sports analytics, Part I.</w:t>
+      </w:r>
+      <w:r>
+        <w:t xml:space="preserve"> Analytics Magazine (2011).</w:t>
       </w:r>
     </w:p>
     <w:p>
       <w:pPr>
         <w:pStyle w:val="References"/>
-      </w:pPr>
-      <w:proofErr w:type="spellStart"/>
-      <w:r>
-        <w:t>Hennig</w:t>
-      </w:r>
-      <w:proofErr w:type="spellEnd"/>
-      <w:r>
-        <w:t xml:space="preserve">, C. </w:t>
-      </w:r>
-      <w:r>
-        <w:rPr>
-          <w:i/>
-        </w:rPr>
-        <w:t>Flexible Procedures for Clustering</w:t>
-      </w:r>
-      <w:r>
-        <w:t>. CRAN R-Project (2015).</w:t>
-      </w:r>
-    </w:p>
-    <w:p>
-      <w:pPr>
-        <w:pStyle w:val="References"/>
-      </w:pPr>
-      <w:proofErr w:type="gramStart"/>
-      <w:r>
-        <w:t xml:space="preserve">Gupta, V., </w:t>
-      </w:r>
-      <w:proofErr w:type="spellStart"/>
-      <w:r>
-        <w:t>Fard</w:t>
-      </w:r>
-      <w:proofErr w:type="spellEnd"/>
-      <w:r>
-        <w:t xml:space="preserve">, A. </w:t>
-      </w:r>
-      <w:r>
-        <w:rPr>
-          <w:i/>
-        </w:rPr>
-        <w:t>Distributed k-Means for Big Data using ‘</w:t>
-      </w:r>
-      <w:proofErr w:type="spellStart"/>
-      <w:r>
-        <w:rPr>
-          <w:i/>
-        </w:rPr>
-        <w:t>ddR</w:t>
-      </w:r>
-      <w:proofErr w:type="spellEnd"/>
-      <w:r>
-        <w:rPr>
-          <w:i/>
-        </w:rPr>
-        <w:t>’ API</w:t>
-      </w:r>
-      <w:r>
-        <w:t>.</w:t>
-      </w:r>
-      <w:proofErr w:type="gramEnd"/>
-      <w:r>
-        <w:t xml:space="preserve"> CRAN R-Project (2016).</w:t>
-      </w:r>
-    </w:p>
-    <w:p>
-      <w:pPr>
-        <w:pStyle w:val="References"/>
-      </w:pPr>
-      <w:proofErr w:type="spellStart"/>
-      <w:r>
-        <w:t>Alamar</w:t>
-      </w:r>
-      <w:proofErr w:type="spellEnd"/>
-      <w:r>
-        <w:t xml:space="preserve">, B., </w:t>
-      </w:r>
-      <w:proofErr w:type="spellStart"/>
-      <w:r>
-        <w:t>Mehrotra</w:t>
-      </w:r>
-      <w:proofErr w:type="spellEnd"/>
-      <w:r>
-        <w:t xml:space="preserve">, V. </w:t>
-      </w:r>
-      <w:r>
-        <w:rPr>
-          <w:i/>
-        </w:rPr>
-        <w:t>Beyond “</w:t>
-      </w:r>
-      <w:proofErr w:type="spellStart"/>
-      <w:r>
-        <w:rPr>
-          <w:i/>
-        </w:rPr>
-        <w:t>Moneyball</w:t>
-      </w:r>
-      <w:proofErr w:type="spellEnd"/>
-      <w:r>
-        <w:rPr>
-          <w:i/>
-        </w:rPr>
-        <w:t>”: The rapidly evolving world of sports analytics, Part I</w:t>
-      </w:r>
-      <w:r>
-        <w:rPr>
-          <w:i/>
-        </w:rPr>
-        <w:t>.</w:t>
-      </w:r>
-      <w:r>
-        <w:t xml:space="preserve"> Analytics Magazine (2011).</w:t>
-      </w:r>
-    </w:p>
-    <w:p>
-      <w:pPr>
-        <w:pStyle w:val="References"/>
-      </w:pPr>
-      <w:proofErr w:type="spellStart"/>
-      <w:r>
-        <w:t>Alamar</w:t>
-      </w:r>
-      <w:proofErr w:type="spellEnd"/>
-      <w:r>
-        <w:t xml:space="preserve">, B., </w:t>
-      </w:r>
-      <w:proofErr w:type="spellStart"/>
-      <w:r>
-        <w:t>Mehrotra</w:t>
-      </w:r>
-      <w:proofErr w:type="spellEnd"/>
-      <w:r>
-        <w:t xml:space="preserve">, V. </w:t>
-      </w:r>
-      <w:r>
-        <w:rPr>
-          <w:i/>
-        </w:rPr>
-        <w:t xml:space="preserve">Sports analytics, part 2: The role of predictive analytics, organizational </w:t>
-      </w:r>
-      <w:proofErr w:type="gramStart"/>
-      <w:r>
-        <w:rPr>
-          <w:i/>
-        </w:rPr>
-        <w:t>structures</w:t>
-      </w:r>
-      <w:proofErr w:type="gramEnd"/>
-      <w:r>
-        <w:rPr>
-          <w:i/>
-        </w:rPr>
-        <w:t xml:space="preserve"> and information systems in professional sports.</w:t>
-      </w:r>
-      <w:r>
-        <w:t xml:space="preserve"> </w:t>
-      </w:r>
-      <w:proofErr w:type="gramStart"/>
-      <w:r>
-        <w:t>Analytics Magazine (2011).</w:t>
-      </w:r>
-      <w:proofErr w:type="gramEnd"/>
-    </w:p>
-    <w:p>
-      <w:pPr>
-        <w:pStyle w:val="References"/>
-        <w:numPr>
-          <w:ilvl w:val="0"/>
-          <w:numId w:val="0"/>
-        </w:numPr>
-        <w:ind w:left="360" w:hanging="360"/>
         <w:sectPr>
           <w:type w:val="continuous"/>
           <w:pgSz w:w="12240" w:h="15840" w:code="1"/>
@@ -10751,8 +9594,18 @@
           <w:cols w:num="2" w:space="475"/>
         </w:sectPr>
       </w:pPr>
-      <w:bookmarkStart w:id="30" w:name="_GoBack"/>
-      <w:bookmarkEnd w:id="30"/>
+      <w:r>
+        <w:t xml:space="preserve">Alamar, B., Mehrotra, V. </w:t>
+      </w:r>
+      <w:r>
+        <w:rPr>
+          <w:i/>
+        </w:rPr>
+        <w:t>Sports analytics, part 2: The role of predictive analytics, organizational structures and information systems in professional sports.</w:t>
+      </w:r>
+      <w:r>
+        <w:t xml:space="preserve"> Analytics Magazine (2011).</w:t>
+      </w:r>
     </w:p>
     <w:p>
       <w:pPr>
@@ -12275,7 +11128,7 @@
 </file>
 
 <file path=customXml/itemProps1.xml><?xml version="1.0" encoding="utf-8"?>
-<ds:datastoreItem xmlns:ds="http://schemas.openxmlformats.org/officeDocument/2006/customXml" ds:itemID="{09FD6725-486F-4B68-9988-E90849417BAD}">
+<ds:datastoreItem xmlns:ds="http://schemas.openxmlformats.org/officeDocument/2006/customXml" ds:itemID="{8A435B49-2341-4D09-AA7A-C75AC554AABC}">
   <ds:schemaRefs>
     <ds:schemaRef ds:uri="http://schemas.openxmlformats.org/officeDocument/2006/bibliography"/>
   </ds:schemaRefs>

</xml_diff>